<commit_message>
Lec 3 - Save and work on Github for Javascript done
</commit_message>
<xml_diff>
--- a/Notes.docx
+++ b/Notes.docx
@@ -632,54 +632,8 @@
           <w:sz w:val="40"/>
           <w:szCs w:val="40"/>
         </w:rPr>
-        <w:t>2</w:t>
-      </w:r>
-      <w:r>
-        <w:rPr>
-          <w:b/>
-          <w:bCs/>
-          <w:sz w:val="40"/>
-          <w:szCs w:val="40"/>
-        </w:rPr>
-        <w:t xml:space="preserve">) </w:t>
-      </w:r>
-      <w:r>
-        <w:rPr>
-          <w:b/>
-          <w:bCs/>
-          <w:sz w:val="40"/>
-          <w:szCs w:val="40"/>
-        </w:rPr>
-        <w:t>Local Setup</w:t>
-      </w:r>
-      <w:r>
-        <w:rPr>
-          <w:b/>
-          <w:bCs/>
-          <w:sz w:val="40"/>
-          <w:szCs w:val="40"/>
-        </w:rPr>
-        <w:t xml:space="preserve"> | Setting up environment in local machine for </w:t>
-      </w:r>
-      <w:r>
-        <w:rPr>
-          <w:b/>
-          <w:bCs/>
-          <w:sz w:val="40"/>
-          <w:szCs w:val="40"/>
-        </w:rPr>
-        <w:t>JavaScript</w:t>
-      </w:r>
-    </w:p>
-    <w:p>
-      <w:pPr>
-        <w:rPr>
-          <w:b/>
-          <w:bCs/>
-          <w:sz w:val="40"/>
-          <w:szCs w:val="40"/>
-        </w:rPr>
-      </w:pPr>
+        <w:t>2) Local Setup | Setting up environment in local machine for JavaScript</w:t>
+      </w:r>
     </w:p>
     <w:p>
       <w:pPr>
@@ -1407,6 +1361,861 @@
         </w:rPr>
         <w:t>The next video will introduce new methods for executing JavaScript code in the browser, helping you build your portfolio.</w:t>
       </w:r>
+    </w:p>
+    <w:p>
+      <w:pPr>
+        <w:ind w:left="360"/>
+        <w:rPr>
+          <w:sz w:val="32"/>
+          <w:szCs w:val="32"/>
+        </w:rPr>
+      </w:pPr>
+    </w:p>
+    <w:p>
+      <w:pPr>
+        <w:shd w:val="clear" w:color="auto" w:fill="BFBFBF" w:themeFill="background1" w:themeFillShade="BF"/>
+        <w:rPr>
+          <w:b/>
+          <w:bCs/>
+        </w:rPr>
+      </w:pPr>
+      <w:r>
+        <w:rPr>
+          <w:b/>
+          <w:bCs/>
+          <w:sz w:val="40"/>
+          <w:szCs w:val="40"/>
+        </w:rPr>
+        <w:lastRenderedPageBreak/>
+        <w:t>3</w:t>
+      </w:r>
+      <w:r>
+        <w:rPr>
+          <w:b/>
+          <w:bCs/>
+          <w:sz w:val="40"/>
+          <w:szCs w:val="40"/>
+        </w:rPr>
+        <w:t xml:space="preserve">) </w:t>
+      </w:r>
+      <w:r>
+        <w:rPr>
+          <w:b/>
+          <w:bCs/>
+          <w:sz w:val="40"/>
+          <w:szCs w:val="40"/>
+        </w:rPr>
+        <w:t>Github</w:t>
+      </w:r>
+      <w:r>
+        <w:rPr>
+          <w:b/>
+          <w:bCs/>
+          <w:sz w:val="40"/>
+          <w:szCs w:val="40"/>
+        </w:rPr>
+        <w:t xml:space="preserve"> Setup | </w:t>
+      </w:r>
+      <w:r>
+        <w:rPr>
+          <w:b/>
+          <w:bCs/>
+          <w:sz w:val="40"/>
+          <w:szCs w:val="40"/>
+        </w:rPr>
+        <w:t xml:space="preserve">Save and work on Github for </w:t>
+      </w:r>
+      <w:r>
+        <w:rPr>
+          <w:b/>
+          <w:bCs/>
+          <w:sz w:val="40"/>
+          <w:szCs w:val="40"/>
+        </w:rPr>
+        <w:t>JavaScript</w:t>
+      </w:r>
+    </w:p>
+    <w:p>
+      <w:pPr>
+        <w:rPr>
+          <w:sz w:val="32"/>
+          <w:szCs w:val="32"/>
+        </w:rPr>
+      </w:pPr>
+      <w:r>
+        <w:rPr>
+          <w:b/>
+          <w:bCs/>
+          <w:sz w:val="32"/>
+          <w:szCs w:val="32"/>
+        </w:rPr>
+        <w:t>Introduction</w:t>
+      </w:r>
+      <w:r>
+        <w:rPr>
+          <w:sz w:val="32"/>
+          <w:szCs w:val="32"/>
+        </w:rPr>
+        <w:br/>
+      </w:r>
+      <w:r>
+        <w:rPr>
+          <w:sz w:val="32"/>
+          <w:szCs w:val="32"/>
+        </w:rPr>
+        <w:t xml:space="preserve">In the previous video, we explored how to set up a coding environment using Node.js. But what if you're away from your computer or can't access it? </w:t>
+      </w:r>
+      <w:r>
+        <w:rPr>
+          <w:rFonts w:ascii="Segoe UI Emoji" w:hAnsi="Segoe UI Emoji" w:cs="Segoe UI Emoji"/>
+          <w:sz w:val="32"/>
+          <w:szCs w:val="32"/>
+        </w:rPr>
+        <w:t>🤔</w:t>
+      </w:r>
+      <w:r>
+        <w:rPr>
+          <w:sz w:val="32"/>
+          <w:szCs w:val="32"/>
+        </w:rPr>
+        <w:t xml:space="preserve"> This is where online coding environments come in! Today, we're diving into that topic.</w:t>
+      </w:r>
+    </w:p>
+    <w:p>
+      <w:pPr>
+        <w:rPr>
+          <w:b/>
+          <w:bCs/>
+          <w:sz w:val="32"/>
+          <w:szCs w:val="32"/>
+        </w:rPr>
+      </w:pPr>
+      <w:r>
+        <w:rPr>
+          <w:rFonts w:ascii="Segoe UI Emoji" w:hAnsi="Segoe UI Emoji" w:cs="Segoe UI Emoji"/>
+          <w:b/>
+          <w:bCs/>
+          <w:sz w:val="32"/>
+          <w:szCs w:val="32"/>
+        </w:rPr>
+        <w:t>🧑</w:t>
+      </w:r>
+      <w:r>
+        <w:rPr>
+          <w:b/>
+          <w:bCs/>
+          <w:sz w:val="32"/>
+          <w:szCs w:val="32"/>
+        </w:rPr>
+        <w:t>‍</w:t>
+      </w:r>
+      <w:r>
+        <w:rPr>
+          <w:rFonts w:ascii="Segoe UI Emoji" w:hAnsi="Segoe UI Emoji" w:cs="Segoe UI Emoji"/>
+          <w:b/>
+          <w:bCs/>
+          <w:sz w:val="32"/>
+          <w:szCs w:val="32"/>
+        </w:rPr>
+        <w:t>💻</w:t>
+      </w:r>
+      <w:r>
+        <w:rPr>
+          <w:b/>
+          <w:bCs/>
+          <w:sz w:val="32"/>
+          <w:szCs w:val="32"/>
+        </w:rPr>
+        <w:t xml:space="preserve"> Online Code Environments:</w:t>
+      </w:r>
+    </w:p>
+    <w:p>
+      <w:pPr>
+        <w:numPr>
+          <w:ilvl w:val="0"/>
+          <w:numId w:val="9"/>
+        </w:numPr>
+        <w:rPr>
+          <w:sz w:val="32"/>
+          <w:szCs w:val="32"/>
+        </w:rPr>
+      </w:pPr>
+      <w:r>
+        <w:rPr>
+          <w:sz w:val="32"/>
+          <w:szCs w:val="32"/>
+        </w:rPr>
+        <w:t>Many online platforms not only allow you to execute code but also help you build a portfolio.</w:t>
+      </w:r>
+    </w:p>
+    <w:p>
+      <w:pPr>
+        <w:numPr>
+          <w:ilvl w:val="0"/>
+          <w:numId w:val="9"/>
+        </w:numPr>
+        <w:rPr>
+          <w:sz w:val="32"/>
+          <w:szCs w:val="32"/>
+        </w:rPr>
+      </w:pPr>
+      <w:r>
+        <w:rPr>
+          <w:sz w:val="32"/>
+          <w:szCs w:val="32"/>
+        </w:rPr>
+        <w:t xml:space="preserve">We'll talk about </w:t>
+      </w:r>
+      <w:r>
+        <w:rPr>
+          <w:b/>
+          <w:bCs/>
+          <w:sz w:val="32"/>
+          <w:szCs w:val="32"/>
+        </w:rPr>
+        <w:t>GitHub</w:t>
+      </w:r>
+      <w:r>
+        <w:rPr>
+          <w:sz w:val="32"/>
+          <w:szCs w:val="32"/>
+        </w:rPr>
+        <w:t>, a popular platform among developers, and how it helps in version control and collaboration.</w:t>
+      </w:r>
+    </w:p>
+    <w:p>
+      <w:pPr>
+        <w:rPr>
+          <w:b/>
+          <w:bCs/>
+          <w:sz w:val="32"/>
+          <w:szCs w:val="32"/>
+        </w:rPr>
+      </w:pPr>
+      <w:r>
+        <w:rPr>
+          <w:rFonts w:ascii="Segoe UI Emoji" w:hAnsi="Segoe UI Emoji" w:cs="Segoe UI Emoji"/>
+          <w:b/>
+          <w:bCs/>
+          <w:sz w:val="32"/>
+          <w:szCs w:val="32"/>
+        </w:rPr>
+        <w:t>🚀</w:t>
+      </w:r>
+      <w:r>
+        <w:rPr>
+          <w:b/>
+          <w:bCs/>
+          <w:sz w:val="32"/>
+          <w:szCs w:val="32"/>
+        </w:rPr>
+        <w:t xml:space="preserve"> Getting Started on GitHub:</w:t>
+      </w:r>
+    </w:p>
+    <w:p>
+      <w:pPr>
+        <w:numPr>
+          <w:ilvl w:val="0"/>
+          <w:numId w:val="10"/>
+        </w:numPr>
+        <w:rPr>
+          <w:sz w:val="32"/>
+          <w:szCs w:val="32"/>
+        </w:rPr>
+      </w:pPr>
+      <w:r>
+        <w:rPr>
+          <w:b/>
+          <w:bCs/>
+          <w:sz w:val="32"/>
+          <w:szCs w:val="32"/>
+        </w:rPr>
+        <w:t>Sign up on GitHub</w:t>
+      </w:r>
+      <w:r>
+        <w:rPr>
+          <w:sz w:val="32"/>
+          <w:szCs w:val="32"/>
+        </w:rPr>
+        <w:t xml:space="preserve"> (if you haven't already – it's free!).</w:t>
+      </w:r>
+    </w:p>
+    <w:p>
+      <w:pPr>
+        <w:numPr>
+          <w:ilvl w:val="0"/>
+          <w:numId w:val="10"/>
+        </w:numPr>
+        <w:rPr>
+          <w:sz w:val="32"/>
+          <w:szCs w:val="32"/>
+        </w:rPr>
+      </w:pPr>
+      <w:r>
+        <w:rPr>
+          <w:b/>
+          <w:bCs/>
+          <w:sz w:val="32"/>
+          <w:szCs w:val="32"/>
+        </w:rPr>
+        <w:t>Create a new repository</w:t>
+      </w:r>
+      <w:r>
+        <w:rPr>
+          <w:sz w:val="32"/>
+          <w:szCs w:val="32"/>
+        </w:rPr>
+        <w:t xml:space="preserve">. For example, name it </w:t>
+      </w:r>
+      <w:r>
+        <w:rPr>
+          <w:i/>
+          <w:iCs/>
+          <w:sz w:val="32"/>
+          <w:szCs w:val="32"/>
+        </w:rPr>
+        <w:t>JS-Hindi</w:t>
+      </w:r>
+      <w:r>
+        <w:rPr>
+          <w:sz w:val="32"/>
+          <w:szCs w:val="32"/>
+        </w:rPr>
+        <w:t>, and add a description.</w:t>
+      </w:r>
+    </w:p>
+    <w:p>
+      <w:pPr>
+        <w:numPr>
+          <w:ilvl w:val="0"/>
+          <w:numId w:val="10"/>
+        </w:numPr>
+        <w:rPr>
+          <w:sz w:val="32"/>
+          <w:szCs w:val="32"/>
+        </w:rPr>
+      </w:pPr>
+      <w:r>
+        <w:rPr>
+          <w:b/>
+          <w:bCs/>
+          <w:sz w:val="32"/>
+          <w:szCs w:val="32"/>
+        </w:rPr>
+        <w:t>Add a README file</w:t>
+      </w:r>
+      <w:r>
+        <w:rPr>
+          <w:sz w:val="32"/>
+          <w:szCs w:val="32"/>
+        </w:rPr>
+        <w:t>, and now your repository is ready!</w:t>
+      </w:r>
+    </w:p>
+    <w:p>
+      <w:pPr>
+        <w:rPr>
+          <w:b/>
+          <w:bCs/>
+          <w:sz w:val="32"/>
+          <w:szCs w:val="32"/>
+        </w:rPr>
+      </w:pPr>
+      <w:r>
+        <w:rPr>
+          <w:rFonts w:ascii="Segoe UI Emoji" w:hAnsi="Segoe UI Emoji" w:cs="Segoe UI Emoji"/>
+          <w:b/>
+          <w:bCs/>
+          <w:sz w:val="32"/>
+          <w:szCs w:val="32"/>
+        </w:rPr>
+        <w:t>🔄</w:t>
+      </w:r>
+      <w:r>
+        <w:rPr>
+          <w:b/>
+          <w:bCs/>
+          <w:sz w:val="32"/>
+          <w:szCs w:val="32"/>
+        </w:rPr>
+        <w:t xml:space="preserve"> Version Control with Git:</w:t>
+      </w:r>
+    </w:p>
+    <w:p>
+      <w:pPr>
+        <w:numPr>
+          <w:ilvl w:val="0"/>
+          <w:numId w:val="11"/>
+        </w:numPr>
+        <w:rPr>
+          <w:sz w:val="32"/>
+          <w:szCs w:val="32"/>
+        </w:rPr>
+      </w:pPr>
+      <w:r>
+        <w:rPr>
+          <w:sz w:val="32"/>
+          <w:szCs w:val="32"/>
+        </w:rPr>
+        <w:t>Git helps in tracking changes and maintaining different versions of your code, which is especially useful for large projects with multiple collaborators.</w:t>
+      </w:r>
+    </w:p>
+    <w:p>
+      <w:pPr>
+        <w:numPr>
+          <w:ilvl w:val="0"/>
+          <w:numId w:val="11"/>
+        </w:numPr>
+        <w:rPr>
+          <w:sz w:val="32"/>
+          <w:szCs w:val="32"/>
+        </w:rPr>
+      </w:pPr>
+      <w:r>
+        <w:rPr>
+          <w:sz w:val="32"/>
+          <w:szCs w:val="32"/>
+        </w:rPr>
+        <w:t>We'll cover how Git helps manage versions in future videos.</w:t>
+      </w:r>
+    </w:p>
+    <w:p>
+      <w:pPr>
+        <w:rPr>
+          <w:b/>
+          <w:bCs/>
+          <w:sz w:val="32"/>
+          <w:szCs w:val="32"/>
+        </w:rPr>
+      </w:pPr>
+      <w:r>
+        <w:rPr>
+          <w:rFonts w:ascii="Segoe UI Emoji" w:hAnsi="Segoe UI Emoji" w:cs="Segoe UI Emoji"/>
+          <w:b/>
+          <w:bCs/>
+          <w:sz w:val="32"/>
+          <w:szCs w:val="32"/>
+        </w:rPr>
+        <w:t>🖥️</w:t>
+      </w:r>
+      <w:r>
+        <w:rPr>
+          <w:b/>
+          <w:bCs/>
+          <w:sz w:val="32"/>
+          <w:szCs w:val="32"/>
+        </w:rPr>
+        <w:t xml:space="preserve"> Setting Up the Code Execution Environment:</w:t>
+      </w:r>
+    </w:p>
+    <w:p>
+      <w:pPr>
+        <w:numPr>
+          <w:ilvl w:val="0"/>
+          <w:numId w:val="12"/>
+        </w:numPr>
+        <w:rPr>
+          <w:sz w:val="32"/>
+          <w:szCs w:val="32"/>
+        </w:rPr>
+      </w:pPr>
+      <w:r>
+        <w:rPr>
+          <w:sz w:val="32"/>
+          <w:szCs w:val="32"/>
+        </w:rPr>
+        <w:t>After setting up your repository, use GitHub's online VS Code environment.</w:t>
+      </w:r>
+    </w:p>
+    <w:p>
+      <w:pPr>
+        <w:numPr>
+          <w:ilvl w:val="0"/>
+          <w:numId w:val="12"/>
+        </w:numPr>
+        <w:rPr>
+          <w:sz w:val="32"/>
+          <w:szCs w:val="32"/>
+        </w:rPr>
+      </w:pPr>
+      <w:r>
+        <w:rPr>
+          <w:sz w:val="32"/>
+          <w:szCs w:val="32"/>
+        </w:rPr>
+        <w:lastRenderedPageBreak/>
+        <w:t>This works similarly to your local system, where you can install Node.js, create files, and execute code.</w:t>
+      </w:r>
+    </w:p>
+    <w:p>
+      <w:pPr>
+        <w:numPr>
+          <w:ilvl w:val="0"/>
+          <w:numId w:val="12"/>
+        </w:numPr>
+        <w:rPr>
+          <w:sz w:val="32"/>
+          <w:szCs w:val="32"/>
+        </w:rPr>
+      </w:pPr>
+      <w:r>
+        <w:rPr>
+          <w:sz w:val="32"/>
+          <w:szCs w:val="32"/>
+        </w:rPr>
+        <w:t>For example:</w:t>
+      </w:r>
+    </w:p>
+    <w:p>
+      <w:pPr>
+        <w:numPr>
+          <w:ilvl w:val="1"/>
+          <w:numId w:val="12"/>
+        </w:numPr>
+        <w:rPr>
+          <w:sz w:val="32"/>
+          <w:szCs w:val="32"/>
+        </w:rPr>
+      </w:pPr>
+      <w:r>
+        <w:rPr>
+          <w:sz w:val="32"/>
+          <w:szCs w:val="32"/>
+        </w:rPr>
+        <w:t>Create a folder called "01-Basics".</w:t>
+      </w:r>
+    </w:p>
+    <w:p>
+      <w:pPr>
+        <w:numPr>
+          <w:ilvl w:val="1"/>
+          <w:numId w:val="12"/>
+        </w:numPr>
+        <w:rPr>
+          <w:sz w:val="32"/>
+          <w:szCs w:val="32"/>
+        </w:rPr>
+      </w:pPr>
+      <w:r>
+        <w:rPr>
+          <w:sz w:val="32"/>
+          <w:szCs w:val="32"/>
+        </w:rPr>
+        <w:t>Inside, create a file test.js and run it with Node.js.</w:t>
+      </w:r>
+    </w:p>
+    <w:p>
+      <w:pPr>
+        <w:numPr>
+          <w:ilvl w:val="1"/>
+          <w:numId w:val="12"/>
+        </w:numPr>
+        <w:rPr>
+          <w:sz w:val="32"/>
+          <w:szCs w:val="32"/>
+        </w:rPr>
+      </w:pPr>
+      <w:r>
+        <w:rPr>
+          <w:sz w:val="32"/>
+          <w:szCs w:val="32"/>
+        </w:rPr>
+        <w:t>Follow a few simple steps to rebuild your online environment and start coding right away!</w:t>
+      </w:r>
+    </w:p>
+    <w:p>
+      <w:pPr>
+        <w:rPr>
+          <w:b/>
+          <w:bCs/>
+          <w:sz w:val="32"/>
+          <w:szCs w:val="32"/>
+        </w:rPr>
+      </w:pPr>
+      <w:r>
+        <w:rPr>
+          <w:rFonts w:ascii="Segoe UI Emoji" w:hAnsi="Segoe UI Emoji" w:cs="Segoe UI Emoji"/>
+          <w:b/>
+          <w:bCs/>
+          <w:sz w:val="32"/>
+          <w:szCs w:val="32"/>
+        </w:rPr>
+        <w:t>💾</w:t>
+      </w:r>
+      <w:r>
+        <w:rPr>
+          <w:b/>
+          <w:bCs/>
+          <w:sz w:val="32"/>
+          <w:szCs w:val="32"/>
+        </w:rPr>
+        <w:t xml:space="preserve"> Saving Your Progress:</w:t>
+      </w:r>
+    </w:p>
+    <w:p>
+      <w:pPr>
+        <w:numPr>
+          <w:ilvl w:val="0"/>
+          <w:numId w:val="13"/>
+        </w:numPr>
+        <w:rPr>
+          <w:sz w:val="32"/>
+          <w:szCs w:val="32"/>
+        </w:rPr>
+      </w:pPr>
+      <w:r>
+        <w:rPr>
+          <w:sz w:val="32"/>
+          <w:szCs w:val="32"/>
+        </w:rPr>
+        <w:t xml:space="preserve">Track the files you’ve worked on through </w:t>
+      </w:r>
+      <w:r>
+        <w:rPr>
+          <w:b/>
+          <w:bCs/>
+          <w:sz w:val="32"/>
+          <w:szCs w:val="32"/>
+        </w:rPr>
+        <w:t>Source Control</w:t>
+      </w:r>
+      <w:r>
+        <w:rPr>
+          <w:sz w:val="32"/>
+          <w:szCs w:val="32"/>
+        </w:rPr>
+        <w:t>.</w:t>
+      </w:r>
+    </w:p>
+    <w:p>
+      <w:pPr>
+        <w:numPr>
+          <w:ilvl w:val="0"/>
+          <w:numId w:val="13"/>
+        </w:numPr>
+        <w:rPr>
+          <w:sz w:val="32"/>
+          <w:szCs w:val="32"/>
+        </w:rPr>
+      </w:pPr>
+      <w:r>
+        <w:rPr>
+          <w:b/>
+          <w:bCs/>
+          <w:sz w:val="32"/>
+          <w:szCs w:val="32"/>
+        </w:rPr>
+        <w:t>Push</w:t>
+      </w:r>
+      <w:r>
+        <w:rPr>
+          <w:sz w:val="32"/>
+          <w:szCs w:val="32"/>
+        </w:rPr>
+        <w:t xml:space="preserve"> the changes to GitHub so your progress is saved.</w:t>
+      </w:r>
+    </w:p>
+    <w:p>
+      <w:pPr>
+        <w:rPr>
+          <w:b/>
+          <w:bCs/>
+          <w:sz w:val="32"/>
+          <w:szCs w:val="32"/>
+        </w:rPr>
+      </w:pPr>
+      <w:r>
+        <w:rPr>
+          <w:rFonts w:ascii="Segoe UI Emoji" w:hAnsi="Segoe UI Emoji" w:cs="Segoe UI Emoji"/>
+          <w:b/>
+          <w:bCs/>
+          <w:sz w:val="32"/>
+          <w:szCs w:val="32"/>
+        </w:rPr>
+        <w:t>⚙️</w:t>
+      </w:r>
+      <w:r>
+        <w:rPr>
+          <w:b/>
+          <w:bCs/>
+          <w:sz w:val="32"/>
+          <w:szCs w:val="32"/>
+        </w:rPr>
+        <w:t xml:space="preserve"> Managing Your GitHub Environment:</w:t>
+      </w:r>
+    </w:p>
+    <w:p>
+      <w:pPr>
+        <w:numPr>
+          <w:ilvl w:val="0"/>
+          <w:numId w:val="14"/>
+        </w:numPr>
+        <w:rPr>
+          <w:sz w:val="32"/>
+          <w:szCs w:val="32"/>
+        </w:rPr>
+      </w:pPr>
+      <w:r>
+        <w:rPr>
+          <w:sz w:val="32"/>
+          <w:szCs w:val="32"/>
+        </w:rPr>
+        <w:t xml:space="preserve">Don’t forget to </w:t>
+      </w:r>
+      <w:r>
+        <w:rPr>
+          <w:b/>
+          <w:bCs/>
+          <w:sz w:val="32"/>
+          <w:szCs w:val="32"/>
+        </w:rPr>
+        <w:t>delete your machine instance</w:t>
+      </w:r>
+      <w:r>
+        <w:rPr>
+          <w:sz w:val="32"/>
+          <w:szCs w:val="32"/>
+        </w:rPr>
+        <w:t xml:space="preserve"> after you’re done coding to save resources.</w:t>
+      </w:r>
+    </w:p>
+    <w:p>
+      <w:pPr>
+        <w:numPr>
+          <w:ilvl w:val="0"/>
+          <w:numId w:val="14"/>
+        </w:numPr>
+        <w:rPr>
+          <w:sz w:val="32"/>
+          <w:szCs w:val="32"/>
+        </w:rPr>
+      </w:pPr>
+      <w:r>
+        <w:rPr>
+          <w:sz w:val="32"/>
+          <w:szCs w:val="32"/>
+        </w:rPr>
+        <w:t>Your files won’t be deleted; you can always spin up a new instance when you need to work again.</w:t>
+      </w:r>
+    </w:p>
+    <w:p>
+      <w:pPr>
+        <w:rPr>
+          <w:b/>
+          <w:bCs/>
+          <w:sz w:val="32"/>
+          <w:szCs w:val="32"/>
+        </w:rPr>
+      </w:pPr>
+      <w:r>
+        <w:rPr>
+          <w:rFonts w:ascii="Segoe UI Emoji" w:hAnsi="Segoe UI Emoji" w:cs="Segoe UI Emoji"/>
+          <w:b/>
+          <w:bCs/>
+          <w:sz w:val="32"/>
+          <w:szCs w:val="32"/>
+        </w:rPr>
+        <w:t>💡</w:t>
+      </w:r>
+      <w:r>
+        <w:rPr>
+          <w:b/>
+          <w:bCs/>
+          <w:sz w:val="32"/>
+          <w:szCs w:val="32"/>
+        </w:rPr>
+        <w:t xml:space="preserve"> Key Takeaways:</w:t>
+      </w:r>
+    </w:p>
+    <w:p>
+      <w:pPr>
+        <w:numPr>
+          <w:ilvl w:val="0"/>
+          <w:numId w:val="15"/>
+        </w:numPr>
+        <w:rPr>
+          <w:sz w:val="32"/>
+          <w:szCs w:val="32"/>
+        </w:rPr>
+      </w:pPr>
+      <w:r>
+        <w:rPr>
+          <w:sz w:val="32"/>
+          <w:szCs w:val="32"/>
+        </w:rPr>
+        <w:t>GitHub offers free environments, making it easier for developers to collaborate.</w:t>
+      </w:r>
+    </w:p>
+    <w:p>
+      <w:pPr>
+        <w:numPr>
+          <w:ilvl w:val="0"/>
+          <w:numId w:val="15"/>
+        </w:numPr>
+        <w:rPr>
+          <w:sz w:val="32"/>
+          <w:szCs w:val="32"/>
+        </w:rPr>
+      </w:pPr>
+      <w:r>
+        <w:rPr>
+          <w:sz w:val="32"/>
+          <w:szCs w:val="32"/>
+        </w:rPr>
+        <w:t>Whether you use Windows, macOS, or Linux, everything is symmetrical and developer-friendly online.</w:t>
+      </w:r>
+    </w:p>
+    <w:p>
+      <w:pPr>
+        <w:rPr>
+          <w:sz w:val="32"/>
+          <w:szCs w:val="32"/>
+        </w:rPr>
+      </w:pPr>
+    </w:p>
+    <w:p>
+      <w:pPr>
+        <w:rPr>
+          <w:sz w:val="32"/>
+          <w:szCs w:val="32"/>
+        </w:rPr>
+      </w:pPr>
+      <w:r>
+        <w:rPr>
+          <w:b/>
+          <w:bCs/>
+          <w:sz w:val="32"/>
+          <w:szCs w:val="32"/>
+        </w:rPr>
+        <w:t xml:space="preserve">That's it for today! </w:t>
+      </w:r>
+      <w:r>
+        <w:rPr>
+          <w:rFonts w:ascii="Segoe UI Emoji" w:hAnsi="Segoe UI Emoji" w:cs="Segoe UI Emoji"/>
+          <w:b/>
+          <w:bCs/>
+          <w:sz w:val="32"/>
+          <w:szCs w:val="32"/>
+        </w:rPr>
+        <w:t>👋</w:t>
+      </w:r>
+      <w:r>
+        <w:rPr>
+          <w:b/>
+          <w:bCs/>
+          <w:sz w:val="32"/>
+          <w:szCs w:val="32"/>
+        </w:rPr>
+        <w:t xml:space="preserve"> See you in the next episode.</w:t>
+      </w:r>
+    </w:p>
+    <w:p>
+      <w:pPr>
+        <w:rPr>
+          <w:sz w:val="32"/>
+          <w:szCs w:val="32"/>
+        </w:rPr>
+      </w:pPr>
     </w:p>
     <w:p>
       <w:pPr>
@@ -1429,6 +2238,155 @@
 <file path=word/numbering.xml><?xml version="1.0" encoding="utf-8"?>
 <w:numbering xmlns:wpc="http://schemas.microsoft.com/office/word/2010/wordprocessingCanvas" xmlns:cx="http://schemas.microsoft.com/office/drawing/2014/chartex" xmlns:cx1="http://schemas.microsoft.com/office/drawing/2015/9/8/chartex" xmlns:cx2="http://schemas.microsoft.com/office/drawing/2015/10/21/chartex" xmlns:cx3="http://schemas.microsoft.com/office/drawing/2016/5/9/chartex" xmlns:cx4="http://schemas.microsoft.com/office/drawing/2016/5/10/chartex" xmlns:cx5="http://schemas.microsoft.com/office/drawing/2016/5/11/chartex" xmlns:cx6="http://schemas.microsoft.com/office/drawing/2016/5/12/chartex" xmlns:cx7="http://schemas.microsoft.com/office/drawing/2016/5/13/chartex" xmlns:cx8="http://schemas.microsoft.com/office/drawing/2016/5/14/chartex" xmlns:mc="http://schemas.openxmlformats.org/markup-compatibility/2006" xmlns:aink="http://schemas.microsoft.com/office/drawing/2016/ink" xmlns:am3d="http://schemas.microsoft.com/office/drawing/2017/model3d" xmlns:o="urn:schemas-microsoft-com:office:office" xmlns:oel="http://schemas.microsoft.com/office/2019/extlst" xmlns:r="http://schemas.openxmlformats.org/officeDocument/2006/relationships" xmlns:m="http://schemas.openxmlformats.org/officeDocument/2006/math" xmlns:v="urn:schemas-microsoft-com:vml" xmlns:wp14="http://schemas.microsoft.com/office/word/2010/wordprocessingDrawing" xmlns:wp="http://schemas.openxmlformats.org/drawingml/2006/wordprocessingDrawing" xmlns:w10="urn:schemas-microsoft-com:office:word" xmlns:w="http://schemas.openxmlformats.org/wordprocessingml/2006/main" xmlns:w14="http://schemas.microsoft.com/office/word/2010/wordml" xmlns:w15="http://schemas.microsoft.com/office/word/2012/wordml" xmlns:w16cex="http://schemas.microsoft.com/office/word/2018/wordml/cex" xmlns:w16cid="http://schemas.microsoft.com/office/word/2016/wordml/cid" xmlns:w16="http://schemas.microsoft.com/office/word/2018/wordml" xmlns:w16du="http://schemas.microsoft.com/office/word/2023/wordml/word16du" xmlns:w16sdtdh="http://schemas.microsoft.com/office/word/2020/wordml/sdtdatahash" xmlns:w16se="http://schemas.microsoft.com/office/word/2015/wordml/symex" xmlns:wpg="http://schemas.microsoft.com/office/word/2010/wordprocessingGroup" xmlns:wpi="http://schemas.microsoft.com/office/word/2010/wordprocessingInk" xmlns:wne="http://schemas.microsoft.com/office/word/2006/wordml" xmlns:wps="http://schemas.microsoft.com/office/word/2010/wordprocessingShape" mc:Ignorable="w14 w15 w16se w16cid w16 w16cex w16sdtdh w16du wp14">
   <w:abstractNum w:abstractNumId="0" w15:restartNumberingAfterBreak="0">
+    <w:nsid w:val="0C486789"/>
+    <w:multiLevelType w:val="multilevel"/>
+    <w:tmpl w:val="A62C618C"/>
+    <w:lvl w:ilvl="0">
+      <w:start w:val="1"/>
+      <w:numFmt w:val="bullet"/>
+      <w:lvlText w:val=""/>
+      <w:lvlJc w:val="left"/>
+      <w:pPr>
+        <w:tabs>
+          <w:tab w:val="num" w:pos="720"/>
+        </w:tabs>
+        <w:ind w:left="720" w:hanging="360"/>
+      </w:pPr>
+      <w:rPr>
+        <w:rFonts w:ascii="Symbol" w:hAnsi="Symbol" w:hint="default"/>
+        <w:sz w:val="20"/>
+      </w:rPr>
+    </w:lvl>
+    <w:lvl w:ilvl="1">
+      <w:start w:val="1"/>
+      <w:numFmt w:val="bullet"/>
+      <w:lvlText w:val="o"/>
+      <w:lvlJc w:val="left"/>
+      <w:pPr>
+        <w:tabs>
+          <w:tab w:val="num" w:pos="1440"/>
+        </w:tabs>
+        <w:ind w:left="1440" w:hanging="360"/>
+      </w:pPr>
+      <w:rPr>
+        <w:rFonts w:ascii="Courier New" w:hAnsi="Courier New" w:hint="default"/>
+        <w:sz w:val="20"/>
+      </w:rPr>
+    </w:lvl>
+    <w:lvl w:ilvl="2" w:tentative="1">
+      <w:start w:val="1"/>
+      <w:numFmt w:val="bullet"/>
+      <w:lvlText w:val=""/>
+      <w:lvlJc w:val="left"/>
+      <w:pPr>
+        <w:tabs>
+          <w:tab w:val="num" w:pos="2160"/>
+        </w:tabs>
+        <w:ind w:left="2160" w:hanging="360"/>
+      </w:pPr>
+      <w:rPr>
+        <w:rFonts w:ascii="Wingdings" w:hAnsi="Wingdings" w:hint="default"/>
+        <w:sz w:val="20"/>
+      </w:rPr>
+    </w:lvl>
+    <w:lvl w:ilvl="3" w:tentative="1">
+      <w:start w:val="1"/>
+      <w:numFmt w:val="bullet"/>
+      <w:lvlText w:val=""/>
+      <w:lvlJc w:val="left"/>
+      <w:pPr>
+        <w:tabs>
+          <w:tab w:val="num" w:pos="2880"/>
+        </w:tabs>
+        <w:ind w:left="2880" w:hanging="360"/>
+      </w:pPr>
+      <w:rPr>
+        <w:rFonts w:ascii="Wingdings" w:hAnsi="Wingdings" w:hint="default"/>
+        <w:sz w:val="20"/>
+      </w:rPr>
+    </w:lvl>
+    <w:lvl w:ilvl="4" w:tentative="1">
+      <w:start w:val="1"/>
+      <w:numFmt w:val="bullet"/>
+      <w:lvlText w:val=""/>
+      <w:lvlJc w:val="left"/>
+      <w:pPr>
+        <w:tabs>
+          <w:tab w:val="num" w:pos="3600"/>
+        </w:tabs>
+        <w:ind w:left="3600" w:hanging="360"/>
+      </w:pPr>
+      <w:rPr>
+        <w:rFonts w:ascii="Wingdings" w:hAnsi="Wingdings" w:hint="default"/>
+        <w:sz w:val="20"/>
+      </w:rPr>
+    </w:lvl>
+    <w:lvl w:ilvl="5" w:tentative="1">
+      <w:start w:val="1"/>
+      <w:numFmt w:val="bullet"/>
+      <w:lvlText w:val=""/>
+      <w:lvlJc w:val="left"/>
+      <w:pPr>
+        <w:tabs>
+          <w:tab w:val="num" w:pos="4320"/>
+        </w:tabs>
+        <w:ind w:left="4320" w:hanging="360"/>
+      </w:pPr>
+      <w:rPr>
+        <w:rFonts w:ascii="Wingdings" w:hAnsi="Wingdings" w:hint="default"/>
+        <w:sz w:val="20"/>
+      </w:rPr>
+    </w:lvl>
+    <w:lvl w:ilvl="6" w:tentative="1">
+      <w:start w:val="1"/>
+      <w:numFmt w:val="bullet"/>
+      <w:lvlText w:val=""/>
+      <w:lvlJc w:val="left"/>
+      <w:pPr>
+        <w:tabs>
+          <w:tab w:val="num" w:pos="5040"/>
+        </w:tabs>
+        <w:ind w:left="5040" w:hanging="360"/>
+      </w:pPr>
+      <w:rPr>
+        <w:rFonts w:ascii="Wingdings" w:hAnsi="Wingdings" w:hint="default"/>
+        <w:sz w:val="20"/>
+      </w:rPr>
+    </w:lvl>
+    <w:lvl w:ilvl="7" w:tentative="1">
+      <w:start w:val="1"/>
+      <w:numFmt w:val="bullet"/>
+      <w:lvlText w:val=""/>
+      <w:lvlJc w:val="left"/>
+      <w:pPr>
+        <w:tabs>
+          <w:tab w:val="num" w:pos="5760"/>
+        </w:tabs>
+        <w:ind w:left="5760" w:hanging="360"/>
+      </w:pPr>
+      <w:rPr>
+        <w:rFonts w:ascii="Wingdings" w:hAnsi="Wingdings" w:hint="default"/>
+        <w:sz w:val="20"/>
+      </w:rPr>
+    </w:lvl>
+    <w:lvl w:ilvl="8" w:tentative="1">
+      <w:start w:val="1"/>
+      <w:numFmt w:val="bullet"/>
+      <w:lvlText w:val=""/>
+      <w:lvlJc w:val="left"/>
+      <w:pPr>
+        <w:tabs>
+          <w:tab w:val="num" w:pos="6480"/>
+        </w:tabs>
+        <w:ind w:left="6480" w:hanging="360"/>
+      </w:pPr>
+      <w:rPr>
+        <w:rFonts w:ascii="Wingdings" w:hAnsi="Wingdings" w:hint="default"/>
+        <w:sz w:val="20"/>
+      </w:rPr>
+    </w:lvl>
+  </w:abstractNum>
+  <w:abstractNum w:abstractNumId="1" w15:restartNumberingAfterBreak="0">
     <w:nsid w:val="10A36040"/>
     <w:multiLevelType w:val="multilevel"/>
     <w:tmpl w:val="89E82ABE"/>
@@ -1577,7 +2535,7 @@
       </w:rPr>
     </w:lvl>
   </w:abstractNum>
-  <w:abstractNum w:abstractNumId="1" w15:restartNumberingAfterBreak="0">
+  <w:abstractNum w:abstractNumId="2" w15:restartNumberingAfterBreak="0">
     <w:nsid w:val="23290B83"/>
     <w:multiLevelType w:val="multilevel"/>
     <w:tmpl w:val="9F540A1A"/>
@@ -1726,7 +2684,7 @@
       </w:rPr>
     </w:lvl>
   </w:abstractNum>
-  <w:abstractNum w:abstractNumId="2" w15:restartNumberingAfterBreak="0">
+  <w:abstractNum w:abstractNumId="3" w15:restartNumberingAfterBreak="0">
     <w:nsid w:val="333B14CE"/>
     <w:multiLevelType w:val="multilevel"/>
     <w:tmpl w:val="A208742C"/>
@@ -1875,7 +2833,156 @@
       </w:rPr>
     </w:lvl>
   </w:abstractNum>
-  <w:abstractNum w:abstractNumId="3" w15:restartNumberingAfterBreak="0">
+  <w:abstractNum w:abstractNumId="4" w15:restartNumberingAfterBreak="0">
+    <w:nsid w:val="3836363B"/>
+    <w:multiLevelType w:val="multilevel"/>
+    <w:tmpl w:val="87881608"/>
+    <w:lvl w:ilvl="0">
+      <w:start w:val="1"/>
+      <w:numFmt w:val="bullet"/>
+      <w:lvlText w:val=""/>
+      <w:lvlJc w:val="left"/>
+      <w:pPr>
+        <w:tabs>
+          <w:tab w:val="num" w:pos="720"/>
+        </w:tabs>
+        <w:ind w:left="720" w:hanging="360"/>
+      </w:pPr>
+      <w:rPr>
+        <w:rFonts w:ascii="Symbol" w:hAnsi="Symbol" w:hint="default"/>
+        <w:sz w:val="20"/>
+      </w:rPr>
+    </w:lvl>
+    <w:lvl w:ilvl="1" w:tentative="1">
+      <w:start w:val="1"/>
+      <w:numFmt w:val="bullet"/>
+      <w:lvlText w:val="o"/>
+      <w:lvlJc w:val="left"/>
+      <w:pPr>
+        <w:tabs>
+          <w:tab w:val="num" w:pos="1440"/>
+        </w:tabs>
+        <w:ind w:left="1440" w:hanging="360"/>
+      </w:pPr>
+      <w:rPr>
+        <w:rFonts w:ascii="Courier New" w:hAnsi="Courier New" w:hint="default"/>
+        <w:sz w:val="20"/>
+      </w:rPr>
+    </w:lvl>
+    <w:lvl w:ilvl="2" w:tentative="1">
+      <w:start w:val="1"/>
+      <w:numFmt w:val="bullet"/>
+      <w:lvlText w:val=""/>
+      <w:lvlJc w:val="left"/>
+      <w:pPr>
+        <w:tabs>
+          <w:tab w:val="num" w:pos="2160"/>
+        </w:tabs>
+        <w:ind w:left="2160" w:hanging="360"/>
+      </w:pPr>
+      <w:rPr>
+        <w:rFonts w:ascii="Wingdings" w:hAnsi="Wingdings" w:hint="default"/>
+        <w:sz w:val="20"/>
+      </w:rPr>
+    </w:lvl>
+    <w:lvl w:ilvl="3" w:tentative="1">
+      <w:start w:val="1"/>
+      <w:numFmt w:val="bullet"/>
+      <w:lvlText w:val=""/>
+      <w:lvlJc w:val="left"/>
+      <w:pPr>
+        <w:tabs>
+          <w:tab w:val="num" w:pos="2880"/>
+        </w:tabs>
+        <w:ind w:left="2880" w:hanging="360"/>
+      </w:pPr>
+      <w:rPr>
+        <w:rFonts w:ascii="Wingdings" w:hAnsi="Wingdings" w:hint="default"/>
+        <w:sz w:val="20"/>
+      </w:rPr>
+    </w:lvl>
+    <w:lvl w:ilvl="4" w:tentative="1">
+      <w:start w:val="1"/>
+      <w:numFmt w:val="bullet"/>
+      <w:lvlText w:val=""/>
+      <w:lvlJc w:val="left"/>
+      <w:pPr>
+        <w:tabs>
+          <w:tab w:val="num" w:pos="3600"/>
+        </w:tabs>
+        <w:ind w:left="3600" w:hanging="360"/>
+      </w:pPr>
+      <w:rPr>
+        <w:rFonts w:ascii="Wingdings" w:hAnsi="Wingdings" w:hint="default"/>
+        <w:sz w:val="20"/>
+      </w:rPr>
+    </w:lvl>
+    <w:lvl w:ilvl="5" w:tentative="1">
+      <w:start w:val="1"/>
+      <w:numFmt w:val="bullet"/>
+      <w:lvlText w:val=""/>
+      <w:lvlJc w:val="left"/>
+      <w:pPr>
+        <w:tabs>
+          <w:tab w:val="num" w:pos="4320"/>
+        </w:tabs>
+        <w:ind w:left="4320" w:hanging="360"/>
+      </w:pPr>
+      <w:rPr>
+        <w:rFonts w:ascii="Wingdings" w:hAnsi="Wingdings" w:hint="default"/>
+        <w:sz w:val="20"/>
+      </w:rPr>
+    </w:lvl>
+    <w:lvl w:ilvl="6" w:tentative="1">
+      <w:start w:val="1"/>
+      <w:numFmt w:val="bullet"/>
+      <w:lvlText w:val=""/>
+      <w:lvlJc w:val="left"/>
+      <w:pPr>
+        <w:tabs>
+          <w:tab w:val="num" w:pos="5040"/>
+        </w:tabs>
+        <w:ind w:left="5040" w:hanging="360"/>
+      </w:pPr>
+      <w:rPr>
+        <w:rFonts w:ascii="Wingdings" w:hAnsi="Wingdings" w:hint="default"/>
+        <w:sz w:val="20"/>
+      </w:rPr>
+    </w:lvl>
+    <w:lvl w:ilvl="7" w:tentative="1">
+      <w:start w:val="1"/>
+      <w:numFmt w:val="bullet"/>
+      <w:lvlText w:val=""/>
+      <w:lvlJc w:val="left"/>
+      <w:pPr>
+        <w:tabs>
+          <w:tab w:val="num" w:pos="5760"/>
+        </w:tabs>
+        <w:ind w:left="5760" w:hanging="360"/>
+      </w:pPr>
+      <w:rPr>
+        <w:rFonts w:ascii="Wingdings" w:hAnsi="Wingdings" w:hint="default"/>
+        <w:sz w:val="20"/>
+      </w:rPr>
+    </w:lvl>
+    <w:lvl w:ilvl="8" w:tentative="1">
+      <w:start w:val="1"/>
+      <w:numFmt w:val="bullet"/>
+      <w:lvlText w:val=""/>
+      <w:lvlJc w:val="left"/>
+      <w:pPr>
+        <w:tabs>
+          <w:tab w:val="num" w:pos="6480"/>
+        </w:tabs>
+        <w:ind w:left="6480" w:hanging="360"/>
+      </w:pPr>
+      <w:rPr>
+        <w:rFonts w:ascii="Wingdings" w:hAnsi="Wingdings" w:hint="default"/>
+        <w:sz w:val="20"/>
+      </w:rPr>
+    </w:lvl>
+  </w:abstractNum>
+  <w:abstractNum w:abstractNumId="5" w15:restartNumberingAfterBreak="0">
     <w:nsid w:val="3ED24E40"/>
     <w:multiLevelType w:val="multilevel"/>
     <w:tmpl w:val="47086666"/>
@@ -2024,7 +3131,7 @@
       </w:rPr>
     </w:lvl>
   </w:abstractNum>
-  <w:abstractNum w:abstractNumId="4" w15:restartNumberingAfterBreak="0">
+  <w:abstractNum w:abstractNumId="6" w15:restartNumberingAfterBreak="0">
     <w:nsid w:val="3FAE450C"/>
     <w:multiLevelType w:val="multilevel"/>
     <w:tmpl w:val="2A9E4F22"/>
@@ -2173,7 +3280,269 @@
       </w:rPr>
     </w:lvl>
   </w:abstractNum>
-  <w:abstractNum w:abstractNumId="5" w15:restartNumberingAfterBreak="0">
+  <w:abstractNum w:abstractNumId="7" w15:restartNumberingAfterBreak="0">
+    <w:nsid w:val="46224FB5"/>
+    <w:multiLevelType w:val="multilevel"/>
+    <w:tmpl w:val="27229390"/>
+    <w:lvl w:ilvl="0">
+      <w:start w:val="1"/>
+      <w:numFmt w:val="decimal"/>
+      <w:lvlText w:val="%1."/>
+      <w:lvlJc w:val="left"/>
+      <w:pPr>
+        <w:tabs>
+          <w:tab w:val="num" w:pos="720"/>
+        </w:tabs>
+        <w:ind w:left="720" w:hanging="360"/>
+      </w:pPr>
+    </w:lvl>
+    <w:lvl w:ilvl="1" w:tentative="1">
+      <w:start w:val="1"/>
+      <w:numFmt w:val="decimal"/>
+      <w:lvlText w:val="%2."/>
+      <w:lvlJc w:val="left"/>
+      <w:pPr>
+        <w:tabs>
+          <w:tab w:val="num" w:pos="1440"/>
+        </w:tabs>
+        <w:ind w:left="1440" w:hanging="360"/>
+      </w:pPr>
+    </w:lvl>
+    <w:lvl w:ilvl="2" w:tentative="1">
+      <w:start w:val="1"/>
+      <w:numFmt w:val="decimal"/>
+      <w:lvlText w:val="%3."/>
+      <w:lvlJc w:val="left"/>
+      <w:pPr>
+        <w:tabs>
+          <w:tab w:val="num" w:pos="2160"/>
+        </w:tabs>
+        <w:ind w:left="2160" w:hanging="360"/>
+      </w:pPr>
+    </w:lvl>
+    <w:lvl w:ilvl="3" w:tentative="1">
+      <w:start w:val="1"/>
+      <w:numFmt w:val="decimal"/>
+      <w:lvlText w:val="%4."/>
+      <w:lvlJc w:val="left"/>
+      <w:pPr>
+        <w:tabs>
+          <w:tab w:val="num" w:pos="2880"/>
+        </w:tabs>
+        <w:ind w:left="2880" w:hanging="360"/>
+      </w:pPr>
+    </w:lvl>
+    <w:lvl w:ilvl="4" w:tentative="1">
+      <w:start w:val="1"/>
+      <w:numFmt w:val="decimal"/>
+      <w:lvlText w:val="%5."/>
+      <w:lvlJc w:val="left"/>
+      <w:pPr>
+        <w:tabs>
+          <w:tab w:val="num" w:pos="3600"/>
+        </w:tabs>
+        <w:ind w:left="3600" w:hanging="360"/>
+      </w:pPr>
+    </w:lvl>
+    <w:lvl w:ilvl="5" w:tentative="1">
+      <w:start w:val="1"/>
+      <w:numFmt w:val="decimal"/>
+      <w:lvlText w:val="%6."/>
+      <w:lvlJc w:val="left"/>
+      <w:pPr>
+        <w:tabs>
+          <w:tab w:val="num" w:pos="4320"/>
+        </w:tabs>
+        <w:ind w:left="4320" w:hanging="360"/>
+      </w:pPr>
+    </w:lvl>
+    <w:lvl w:ilvl="6" w:tentative="1">
+      <w:start w:val="1"/>
+      <w:numFmt w:val="decimal"/>
+      <w:lvlText w:val="%7."/>
+      <w:lvlJc w:val="left"/>
+      <w:pPr>
+        <w:tabs>
+          <w:tab w:val="num" w:pos="5040"/>
+        </w:tabs>
+        <w:ind w:left="5040" w:hanging="360"/>
+      </w:pPr>
+    </w:lvl>
+    <w:lvl w:ilvl="7" w:tentative="1">
+      <w:start w:val="1"/>
+      <w:numFmt w:val="decimal"/>
+      <w:lvlText w:val="%8."/>
+      <w:lvlJc w:val="left"/>
+      <w:pPr>
+        <w:tabs>
+          <w:tab w:val="num" w:pos="5760"/>
+        </w:tabs>
+        <w:ind w:left="5760" w:hanging="360"/>
+      </w:pPr>
+    </w:lvl>
+    <w:lvl w:ilvl="8" w:tentative="1">
+      <w:start w:val="1"/>
+      <w:numFmt w:val="decimal"/>
+      <w:lvlText w:val="%9."/>
+      <w:lvlJc w:val="left"/>
+      <w:pPr>
+        <w:tabs>
+          <w:tab w:val="num" w:pos="6480"/>
+        </w:tabs>
+        <w:ind w:left="6480" w:hanging="360"/>
+      </w:pPr>
+    </w:lvl>
+  </w:abstractNum>
+  <w:abstractNum w:abstractNumId="8" w15:restartNumberingAfterBreak="0">
+    <w:nsid w:val="4FE9654F"/>
+    <w:multiLevelType w:val="multilevel"/>
+    <w:tmpl w:val="CDF028CA"/>
+    <w:lvl w:ilvl="0">
+      <w:start w:val="1"/>
+      <w:numFmt w:val="bullet"/>
+      <w:lvlText w:val=""/>
+      <w:lvlJc w:val="left"/>
+      <w:pPr>
+        <w:tabs>
+          <w:tab w:val="num" w:pos="720"/>
+        </w:tabs>
+        <w:ind w:left="720" w:hanging="360"/>
+      </w:pPr>
+      <w:rPr>
+        <w:rFonts w:ascii="Symbol" w:hAnsi="Symbol" w:hint="default"/>
+        <w:sz w:val="20"/>
+      </w:rPr>
+    </w:lvl>
+    <w:lvl w:ilvl="1" w:tentative="1">
+      <w:start w:val="1"/>
+      <w:numFmt w:val="bullet"/>
+      <w:lvlText w:val="o"/>
+      <w:lvlJc w:val="left"/>
+      <w:pPr>
+        <w:tabs>
+          <w:tab w:val="num" w:pos="1440"/>
+        </w:tabs>
+        <w:ind w:left="1440" w:hanging="360"/>
+      </w:pPr>
+      <w:rPr>
+        <w:rFonts w:ascii="Courier New" w:hAnsi="Courier New" w:hint="default"/>
+        <w:sz w:val="20"/>
+      </w:rPr>
+    </w:lvl>
+    <w:lvl w:ilvl="2" w:tentative="1">
+      <w:start w:val="1"/>
+      <w:numFmt w:val="bullet"/>
+      <w:lvlText w:val=""/>
+      <w:lvlJc w:val="left"/>
+      <w:pPr>
+        <w:tabs>
+          <w:tab w:val="num" w:pos="2160"/>
+        </w:tabs>
+        <w:ind w:left="2160" w:hanging="360"/>
+      </w:pPr>
+      <w:rPr>
+        <w:rFonts w:ascii="Wingdings" w:hAnsi="Wingdings" w:hint="default"/>
+        <w:sz w:val="20"/>
+      </w:rPr>
+    </w:lvl>
+    <w:lvl w:ilvl="3" w:tentative="1">
+      <w:start w:val="1"/>
+      <w:numFmt w:val="bullet"/>
+      <w:lvlText w:val=""/>
+      <w:lvlJc w:val="left"/>
+      <w:pPr>
+        <w:tabs>
+          <w:tab w:val="num" w:pos="2880"/>
+        </w:tabs>
+        <w:ind w:left="2880" w:hanging="360"/>
+      </w:pPr>
+      <w:rPr>
+        <w:rFonts w:ascii="Wingdings" w:hAnsi="Wingdings" w:hint="default"/>
+        <w:sz w:val="20"/>
+      </w:rPr>
+    </w:lvl>
+    <w:lvl w:ilvl="4" w:tentative="1">
+      <w:start w:val="1"/>
+      <w:numFmt w:val="bullet"/>
+      <w:lvlText w:val=""/>
+      <w:lvlJc w:val="left"/>
+      <w:pPr>
+        <w:tabs>
+          <w:tab w:val="num" w:pos="3600"/>
+        </w:tabs>
+        <w:ind w:left="3600" w:hanging="360"/>
+      </w:pPr>
+      <w:rPr>
+        <w:rFonts w:ascii="Wingdings" w:hAnsi="Wingdings" w:hint="default"/>
+        <w:sz w:val="20"/>
+      </w:rPr>
+    </w:lvl>
+    <w:lvl w:ilvl="5" w:tentative="1">
+      <w:start w:val="1"/>
+      <w:numFmt w:val="bullet"/>
+      <w:lvlText w:val=""/>
+      <w:lvlJc w:val="left"/>
+      <w:pPr>
+        <w:tabs>
+          <w:tab w:val="num" w:pos="4320"/>
+        </w:tabs>
+        <w:ind w:left="4320" w:hanging="360"/>
+      </w:pPr>
+      <w:rPr>
+        <w:rFonts w:ascii="Wingdings" w:hAnsi="Wingdings" w:hint="default"/>
+        <w:sz w:val="20"/>
+      </w:rPr>
+    </w:lvl>
+    <w:lvl w:ilvl="6" w:tentative="1">
+      <w:start w:val="1"/>
+      <w:numFmt w:val="bullet"/>
+      <w:lvlText w:val=""/>
+      <w:lvlJc w:val="left"/>
+      <w:pPr>
+        <w:tabs>
+          <w:tab w:val="num" w:pos="5040"/>
+        </w:tabs>
+        <w:ind w:left="5040" w:hanging="360"/>
+      </w:pPr>
+      <w:rPr>
+        <w:rFonts w:ascii="Wingdings" w:hAnsi="Wingdings" w:hint="default"/>
+        <w:sz w:val="20"/>
+      </w:rPr>
+    </w:lvl>
+    <w:lvl w:ilvl="7" w:tentative="1">
+      <w:start w:val="1"/>
+      <w:numFmt w:val="bullet"/>
+      <w:lvlText w:val=""/>
+      <w:lvlJc w:val="left"/>
+      <w:pPr>
+        <w:tabs>
+          <w:tab w:val="num" w:pos="5760"/>
+        </w:tabs>
+        <w:ind w:left="5760" w:hanging="360"/>
+      </w:pPr>
+      <w:rPr>
+        <w:rFonts w:ascii="Wingdings" w:hAnsi="Wingdings" w:hint="default"/>
+        <w:sz w:val="20"/>
+      </w:rPr>
+    </w:lvl>
+    <w:lvl w:ilvl="8" w:tentative="1">
+      <w:start w:val="1"/>
+      <w:numFmt w:val="bullet"/>
+      <w:lvlText w:val=""/>
+      <w:lvlJc w:val="left"/>
+      <w:pPr>
+        <w:tabs>
+          <w:tab w:val="num" w:pos="6480"/>
+        </w:tabs>
+        <w:ind w:left="6480" w:hanging="360"/>
+      </w:pPr>
+      <w:rPr>
+        <w:rFonts w:ascii="Wingdings" w:hAnsi="Wingdings" w:hint="default"/>
+        <w:sz w:val="20"/>
+      </w:rPr>
+    </w:lvl>
+  </w:abstractNum>
+  <w:abstractNum w:abstractNumId="9" w15:restartNumberingAfterBreak="0">
     <w:nsid w:val="54686D9D"/>
     <w:multiLevelType w:val="multilevel"/>
     <w:tmpl w:val="CDD61326"/>
@@ -2322,7 +3691,156 @@
       </w:rPr>
     </w:lvl>
   </w:abstractNum>
-  <w:abstractNum w:abstractNumId="6" w15:restartNumberingAfterBreak="0">
+  <w:abstractNum w:abstractNumId="10" w15:restartNumberingAfterBreak="0">
+    <w:nsid w:val="553C2297"/>
+    <w:multiLevelType w:val="multilevel"/>
+    <w:tmpl w:val="71286B94"/>
+    <w:lvl w:ilvl="0">
+      <w:start w:val="1"/>
+      <w:numFmt w:val="bullet"/>
+      <w:lvlText w:val=""/>
+      <w:lvlJc w:val="left"/>
+      <w:pPr>
+        <w:tabs>
+          <w:tab w:val="num" w:pos="720"/>
+        </w:tabs>
+        <w:ind w:left="720" w:hanging="360"/>
+      </w:pPr>
+      <w:rPr>
+        <w:rFonts w:ascii="Symbol" w:hAnsi="Symbol" w:hint="default"/>
+        <w:sz w:val="20"/>
+      </w:rPr>
+    </w:lvl>
+    <w:lvl w:ilvl="1" w:tentative="1">
+      <w:start w:val="1"/>
+      <w:numFmt w:val="bullet"/>
+      <w:lvlText w:val="o"/>
+      <w:lvlJc w:val="left"/>
+      <w:pPr>
+        <w:tabs>
+          <w:tab w:val="num" w:pos="1440"/>
+        </w:tabs>
+        <w:ind w:left="1440" w:hanging="360"/>
+      </w:pPr>
+      <w:rPr>
+        <w:rFonts w:ascii="Courier New" w:hAnsi="Courier New" w:hint="default"/>
+        <w:sz w:val="20"/>
+      </w:rPr>
+    </w:lvl>
+    <w:lvl w:ilvl="2" w:tentative="1">
+      <w:start w:val="1"/>
+      <w:numFmt w:val="bullet"/>
+      <w:lvlText w:val=""/>
+      <w:lvlJc w:val="left"/>
+      <w:pPr>
+        <w:tabs>
+          <w:tab w:val="num" w:pos="2160"/>
+        </w:tabs>
+        <w:ind w:left="2160" w:hanging="360"/>
+      </w:pPr>
+      <w:rPr>
+        <w:rFonts w:ascii="Wingdings" w:hAnsi="Wingdings" w:hint="default"/>
+        <w:sz w:val="20"/>
+      </w:rPr>
+    </w:lvl>
+    <w:lvl w:ilvl="3" w:tentative="1">
+      <w:start w:val="1"/>
+      <w:numFmt w:val="bullet"/>
+      <w:lvlText w:val=""/>
+      <w:lvlJc w:val="left"/>
+      <w:pPr>
+        <w:tabs>
+          <w:tab w:val="num" w:pos="2880"/>
+        </w:tabs>
+        <w:ind w:left="2880" w:hanging="360"/>
+      </w:pPr>
+      <w:rPr>
+        <w:rFonts w:ascii="Wingdings" w:hAnsi="Wingdings" w:hint="default"/>
+        <w:sz w:val="20"/>
+      </w:rPr>
+    </w:lvl>
+    <w:lvl w:ilvl="4" w:tentative="1">
+      <w:start w:val="1"/>
+      <w:numFmt w:val="bullet"/>
+      <w:lvlText w:val=""/>
+      <w:lvlJc w:val="left"/>
+      <w:pPr>
+        <w:tabs>
+          <w:tab w:val="num" w:pos="3600"/>
+        </w:tabs>
+        <w:ind w:left="3600" w:hanging="360"/>
+      </w:pPr>
+      <w:rPr>
+        <w:rFonts w:ascii="Wingdings" w:hAnsi="Wingdings" w:hint="default"/>
+        <w:sz w:val="20"/>
+      </w:rPr>
+    </w:lvl>
+    <w:lvl w:ilvl="5" w:tentative="1">
+      <w:start w:val="1"/>
+      <w:numFmt w:val="bullet"/>
+      <w:lvlText w:val=""/>
+      <w:lvlJc w:val="left"/>
+      <w:pPr>
+        <w:tabs>
+          <w:tab w:val="num" w:pos="4320"/>
+        </w:tabs>
+        <w:ind w:left="4320" w:hanging="360"/>
+      </w:pPr>
+      <w:rPr>
+        <w:rFonts w:ascii="Wingdings" w:hAnsi="Wingdings" w:hint="default"/>
+        <w:sz w:val="20"/>
+      </w:rPr>
+    </w:lvl>
+    <w:lvl w:ilvl="6" w:tentative="1">
+      <w:start w:val="1"/>
+      <w:numFmt w:val="bullet"/>
+      <w:lvlText w:val=""/>
+      <w:lvlJc w:val="left"/>
+      <w:pPr>
+        <w:tabs>
+          <w:tab w:val="num" w:pos="5040"/>
+        </w:tabs>
+        <w:ind w:left="5040" w:hanging="360"/>
+      </w:pPr>
+      <w:rPr>
+        <w:rFonts w:ascii="Wingdings" w:hAnsi="Wingdings" w:hint="default"/>
+        <w:sz w:val="20"/>
+      </w:rPr>
+    </w:lvl>
+    <w:lvl w:ilvl="7" w:tentative="1">
+      <w:start w:val="1"/>
+      <w:numFmt w:val="bullet"/>
+      <w:lvlText w:val=""/>
+      <w:lvlJc w:val="left"/>
+      <w:pPr>
+        <w:tabs>
+          <w:tab w:val="num" w:pos="5760"/>
+        </w:tabs>
+        <w:ind w:left="5760" w:hanging="360"/>
+      </w:pPr>
+      <w:rPr>
+        <w:rFonts w:ascii="Wingdings" w:hAnsi="Wingdings" w:hint="default"/>
+        <w:sz w:val="20"/>
+      </w:rPr>
+    </w:lvl>
+    <w:lvl w:ilvl="8" w:tentative="1">
+      <w:start w:val="1"/>
+      <w:numFmt w:val="bullet"/>
+      <w:lvlText w:val=""/>
+      <w:lvlJc w:val="left"/>
+      <w:pPr>
+        <w:tabs>
+          <w:tab w:val="num" w:pos="6480"/>
+        </w:tabs>
+        <w:ind w:left="6480" w:hanging="360"/>
+      </w:pPr>
+      <w:rPr>
+        <w:rFonts w:ascii="Wingdings" w:hAnsi="Wingdings" w:hint="default"/>
+        <w:sz w:val="20"/>
+      </w:rPr>
+    </w:lvl>
+  </w:abstractNum>
+  <w:abstractNum w:abstractNumId="11" w15:restartNumberingAfterBreak="0">
     <w:nsid w:val="6A284DF7"/>
     <w:multiLevelType w:val="multilevel"/>
     <w:tmpl w:val="604CB38C"/>
@@ -2471,7 +3989,156 @@
       </w:rPr>
     </w:lvl>
   </w:abstractNum>
-  <w:abstractNum w:abstractNumId="7" w15:restartNumberingAfterBreak="0">
+  <w:abstractNum w:abstractNumId="12" w15:restartNumberingAfterBreak="0">
+    <w:nsid w:val="6B9D4038"/>
+    <w:multiLevelType w:val="multilevel"/>
+    <w:tmpl w:val="ECB449D0"/>
+    <w:lvl w:ilvl="0">
+      <w:start w:val="1"/>
+      <w:numFmt w:val="bullet"/>
+      <w:lvlText w:val=""/>
+      <w:lvlJc w:val="left"/>
+      <w:pPr>
+        <w:tabs>
+          <w:tab w:val="num" w:pos="720"/>
+        </w:tabs>
+        <w:ind w:left="720" w:hanging="360"/>
+      </w:pPr>
+      <w:rPr>
+        <w:rFonts w:ascii="Symbol" w:hAnsi="Symbol" w:hint="default"/>
+        <w:sz w:val="20"/>
+      </w:rPr>
+    </w:lvl>
+    <w:lvl w:ilvl="1" w:tentative="1">
+      <w:start w:val="1"/>
+      <w:numFmt w:val="bullet"/>
+      <w:lvlText w:val="o"/>
+      <w:lvlJc w:val="left"/>
+      <w:pPr>
+        <w:tabs>
+          <w:tab w:val="num" w:pos="1440"/>
+        </w:tabs>
+        <w:ind w:left="1440" w:hanging="360"/>
+      </w:pPr>
+      <w:rPr>
+        <w:rFonts w:ascii="Courier New" w:hAnsi="Courier New" w:hint="default"/>
+        <w:sz w:val="20"/>
+      </w:rPr>
+    </w:lvl>
+    <w:lvl w:ilvl="2" w:tentative="1">
+      <w:start w:val="1"/>
+      <w:numFmt w:val="bullet"/>
+      <w:lvlText w:val=""/>
+      <w:lvlJc w:val="left"/>
+      <w:pPr>
+        <w:tabs>
+          <w:tab w:val="num" w:pos="2160"/>
+        </w:tabs>
+        <w:ind w:left="2160" w:hanging="360"/>
+      </w:pPr>
+      <w:rPr>
+        <w:rFonts w:ascii="Wingdings" w:hAnsi="Wingdings" w:hint="default"/>
+        <w:sz w:val="20"/>
+      </w:rPr>
+    </w:lvl>
+    <w:lvl w:ilvl="3" w:tentative="1">
+      <w:start w:val="1"/>
+      <w:numFmt w:val="bullet"/>
+      <w:lvlText w:val=""/>
+      <w:lvlJc w:val="left"/>
+      <w:pPr>
+        <w:tabs>
+          <w:tab w:val="num" w:pos="2880"/>
+        </w:tabs>
+        <w:ind w:left="2880" w:hanging="360"/>
+      </w:pPr>
+      <w:rPr>
+        <w:rFonts w:ascii="Wingdings" w:hAnsi="Wingdings" w:hint="default"/>
+        <w:sz w:val="20"/>
+      </w:rPr>
+    </w:lvl>
+    <w:lvl w:ilvl="4" w:tentative="1">
+      <w:start w:val="1"/>
+      <w:numFmt w:val="bullet"/>
+      <w:lvlText w:val=""/>
+      <w:lvlJc w:val="left"/>
+      <w:pPr>
+        <w:tabs>
+          <w:tab w:val="num" w:pos="3600"/>
+        </w:tabs>
+        <w:ind w:left="3600" w:hanging="360"/>
+      </w:pPr>
+      <w:rPr>
+        <w:rFonts w:ascii="Wingdings" w:hAnsi="Wingdings" w:hint="default"/>
+        <w:sz w:val="20"/>
+      </w:rPr>
+    </w:lvl>
+    <w:lvl w:ilvl="5" w:tentative="1">
+      <w:start w:val="1"/>
+      <w:numFmt w:val="bullet"/>
+      <w:lvlText w:val=""/>
+      <w:lvlJc w:val="left"/>
+      <w:pPr>
+        <w:tabs>
+          <w:tab w:val="num" w:pos="4320"/>
+        </w:tabs>
+        <w:ind w:left="4320" w:hanging="360"/>
+      </w:pPr>
+      <w:rPr>
+        <w:rFonts w:ascii="Wingdings" w:hAnsi="Wingdings" w:hint="default"/>
+        <w:sz w:val="20"/>
+      </w:rPr>
+    </w:lvl>
+    <w:lvl w:ilvl="6" w:tentative="1">
+      <w:start w:val="1"/>
+      <w:numFmt w:val="bullet"/>
+      <w:lvlText w:val=""/>
+      <w:lvlJc w:val="left"/>
+      <w:pPr>
+        <w:tabs>
+          <w:tab w:val="num" w:pos="5040"/>
+        </w:tabs>
+        <w:ind w:left="5040" w:hanging="360"/>
+      </w:pPr>
+      <w:rPr>
+        <w:rFonts w:ascii="Wingdings" w:hAnsi="Wingdings" w:hint="default"/>
+        <w:sz w:val="20"/>
+      </w:rPr>
+    </w:lvl>
+    <w:lvl w:ilvl="7" w:tentative="1">
+      <w:start w:val="1"/>
+      <w:numFmt w:val="bullet"/>
+      <w:lvlText w:val=""/>
+      <w:lvlJc w:val="left"/>
+      <w:pPr>
+        <w:tabs>
+          <w:tab w:val="num" w:pos="5760"/>
+        </w:tabs>
+        <w:ind w:left="5760" w:hanging="360"/>
+      </w:pPr>
+      <w:rPr>
+        <w:rFonts w:ascii="Wingdings" w:hAnsi="Wingdings" w:hint="default"/>
+        <w:sz w:val="20"/>
+      </w:rPr>
+    </w:lvl>
+    <w:lvl w:ilvl="8" w:tentative="1">
+      <w:start w:val="1"/>
+      <w:numFmt w:val="bullet"/>
+      <w:lvlText w:val=""/>
+      <w:lvlJc w:val="left"/>
+      <w:pPr>
+        <w:tabs>
+          <w:tab w:val="num" w:pos="6480"/>
+        </w:tabs>
+        <w:ind w:left="6480" w:hanging="360"/>
+      </w:pPr>
+      <w:rPr>
+        <w:rFonts w:ascii="Wingdings" w:hAnsi="Wingdings" w:hint="default"/>
+        <w:sz w:val="20"/>
+      </w:rPr>
+    </w:lvl>
+  </w:abstractNum>
+  <w:abstractNum w:abstractNumId="13" w15:restartNumberingAfterBreak="0">
     <w:nsid w:val="75DB2344"/>
     <w:multiLevelType w:val="multilevel"/>
     <w:tmpl w:val="41B881B0"/>
@@ -2620,29 +4287,163 @@
       </w:rPr>
     </w:lvl>
   </w:abstractNum>
+  <w:abstractNum w:abstractNumId="14" w15:restartNumberingAfterBreak="0">
+    <w:nsid w:val="7B204EA2"/>
+    <w:multiLevelType w:val="multilevel"/>
+    <w:tmpl w:val="CD6A195E"/>
+    <w:lvl w:ilvl="0">
+      <w:start w:val="1"/>
+      <w:numFmt w:val="decimal"/>
+      <w:lvlText w:val="%1."/>
+      <w:lvlJc w:val="left"/>
+      <w:pPr>
+        <w:tabs>
+          <w:tab w:val="num" w:pos="720"/>
+        </w:tabs>
+        <w:ind w:left="720" w:hanging="360"/>
+      </w:pPr>
+    </w:lvl>
+    <w:lvl w:ilvl="1" w:tentative="1">
+      <w:start w:val="1"/>
+      <w:numFmt w:val="decimal"/>
+      <w:lvlText w:val="%2."/>
+      <w:lvlJc w:val="left"/>
+      <w:pPr>
+        <w:tabs>
+          <w:tab w:val="num" w:pos="1440"/>
+        </w:tabs>
+        <w:ind w:left="1440" w:hanging="360"/>
+      </w:pPr>
+    </w:lvl>
+    <w:lvl w:ilvl="2" w:tentative="1">
+      <w:start w:val="1"/>
+      <w:numFmt w:val="decimal"/>
+      <w:lvlText w:val="%3."/>
+      <w:lvlJc w:val="left"/>
+      <w:pPr>
+        <w:tabs>
+          <w:tab w:val="num" w:pos="2160"/>
+        </w:tabs>
+        <w:ind w:left="2160" w:hanging="360"/>
+      </w:pPr>
+    </w:lvl>
+    <w:lvl w:ilvl="3" w:tentative="1">
+      <w:start w:val="1"/>
+      <w:numFmt w:val="decimal"/>
+      <w:lvlText w:val="%4."/>
+      <w:lvlJc w:val="left"/>
+      <w:pPr>
+        <w:tabs>
+          <w:tab w:val="num" w:pos="2880"/>
+        </w:tabs>
+        <w:ind w:left="2880" w:hanging="360"/>
+      </w:pPr>
+    </w:lvl>
+    <w:lvl w:ilvl="4" w:tentative="1">
+      <w:start w:val="1"/>
+      <w:numFmt w:val="decimal"/>
+      <w:lvlText w:val="%5."/>
+      <w:lvlJc w:val="left"/>
+      <w:pPr>
+        <w:tabs>
+          <w:tab w:val="num" w:pos="3600"/>
+        </w:tabs>
+        <w:ind w:left="3600" w:hanging="360"/>
+      </w:pPr>
+    </w:lvl>
+    <w:lvl w:ilvl="5" w:tentative="1">
+      <w:start w:val="1"/>
+      <w:numFmt w:val="decimal"/>
+      <w:lvlText w:val="%6."/>
+      <w:lvlJc w:val="left"/>
+      <w:pPr>
+        <w:tabs>
+          <w:tab w:val="num" w:pos="4320"/>
+        </w:tabs>
+        <w:ind w:left="4320" w:hanging="360"/>
+      </w:pPr>
+    </w:lvl>
+    <w:lvl w:ilvl="6" w:tentative="1">
+      <w:start w:val="1"/>
+      <w:numFmt w:val="decimal"/>
+      <w:lvlText w:val="%7."/>
+      <w:lvlJc w:val="left"/>
+      <w:pPr>
+        <w:tabs>
+          <w:tab w:val="num" w:pos="5040"/>
+        </w:tabs>
+        <w:ind w:left="5040" w:hanging="360"/>
+      </w:pPr>
+    </w:lvl>
+    <w:lvl w:ilvl="7" w:tentative="1">
+      <w:start w:val="1"/>
+      <w:numFmt w:val="decimal"/>
+      <w:lvlText w:val="%8."/>
+      <w:lvlJc w:val="left"/>
+      <w:pPr>
+        <w:tabs>
+          <w:tab w:val="num" w:pos="5760"/>
+        </w:tabs>
+        <w:ind w:left="5760" w:hanging="360"/>
+      </w:pPr>
+    </w:lvl>
+    <w:lvl w:ilvl="8" w:tentative="1">
+      <w:start w:val="1"/>
+      <w:numFmt w:val="decimal"/>
+      <w:lvlText w:val="%9."/>
+      <w:lvlJc w:val="left"/>
+      <w:pPr>
+        <w:tabs>
+          <w:tab w:val="num" w:pos="6480"/>
+        </w:tabs>
+        <w:ind w:left="6480" w:hanging="360"/>
+      </w:pPr>
+    </w:lvl>
+  </w:abstractNum>
   <w:num w:numId="1" w16cid:durableId="986200867">
+    <w:abstractNumId w:val="11"/>
+  </w:num>
+  <w:num w:numId="2" w16cid:durableId="1764765245">
+    <w:abstractNumId w:val="13"/>
+  </w:num>
+  <w:num w:numId="3" w16cid:durableId="805316087">
+    <w:abstractNumId w:val="3"/>
+  </w:num>
+  <w:num w:numId="4" w16cid:durableId="744425011">
     <w:abstractNumId w:val="6"/>
   </w:num>
-  <w:num w:numId="2" w16cid:durableId="1764765245">
+  <w:num w:numId="5" w16cid:durableId="416749059">
+    <w:abstractNumId w:val="1"/>
+  </w:num>
+  <w:num w:numId="6" w16cid:durableId="1770538707">
+    <w:abstractNumId w:val="2"/>
+  </w:num>
+  <w:num w:numId="7" w16cid:durableId="2053188612">
+    <w:abstractNumId w:val="9"/>
+  </w:num>
+  <w:num w:numId="8" w16cid:durableId="1486504969">
+    <w:abstractNumId w:val="5"/>
+  </w:num>
+  <w:num w:numId="9" w16cid:durableId="407121740">
+    <w:abstractNumId w:val="12"/>
+  </w:num>
+  <w:num w:numId="10" w16cid:durableId="1269583195">
     <w:abstractNumId w:val="7"/>
   </w:num>
-  <w:num w:numId="3" w16cid:durableId="805316087">
-    <w:abstractNumId w:val="2"/>
+  <w:num w:numId="11" w16cid:durableId="872889544">
+    <w:abstractNumId w:val="10"/>
   </w:num>
-  <w:num w:numId="4" w16cid:durableId="744425011">
+  <w:num w:numId="12" w16cid:durableId="1373728241">
+    <w:abstractNumId w:val="0"/>
+  </w:num>
+  <w:num w:numId="13" w16cid:durableId="933588667">
+    <w:abstractNumId w:val="14"/>
+  </w:num>
+  <w:num w:numId="14" w16cid:durableId="1039476029">
     <w:abstractNumId w:val="4"/>
   </w:num>
-  <w:num w:numId="5" w16cid:durableId="416749059">
-    <w:abstractNumId w:val="0"/>
-  </w:num>
-  <w:num w:numId="6" w16cid:durableId="1770538707">
-    <w:abstractNumId w:val="1"/>
-  </w:num>
-  <w:num w:numId="7" w16cid:durableId="2053188612">
-    <w:abstractNumId w:val="5"/>
-  </w:num>
-  <w:num w:numId="8" w16cid:durableId="1486504969">
-    <w:abstractNumId w:val="3"/>
+  <w:num w:numId="15" w16cid:durableId="202984949">
+    <w:abstractNumId w:val="8"/>
   </w:num>
 </w:numbering>
 </file>
@@ -3563,6 +5364,19 @@
       <w:spacing w:val="5"/>
     </w:rPr>
   </w:style>
+  <w:style w:type="paragraph" w:styleId="NormalWeb">
+    <w:name w:val="Normal (Web)"/>
+    <w:basedOn w:val="Normal"/>
+    <w:uiPriority w:val="99"/>
+    <w:semiHidden/>
+    <w:unhideWhenUsed/>
+    <w:rsid w:val="00917510"/>
+    <w:rPr>
+      <w:rFonts w:ascii="Times New Roman" w:hAnsi="Times New Roman" w:cs="Times New Roman"/>
+      <w:sz w:val="24"/>
+      <w:szCs w:val="24"/>
+    </w:rPr>
+  </w:style>
 </w:styles>
 </file>
 
@@ -3859,4 +5673,16 @@
     </a:ext>
   </a:extLst>
 </a:theme>
+</file>
+
+<file path=customXml/item1.xml><?xml version="1.0" encoding="utf-8"?>
+<b:Sources xmlns:b="http://schemas.openxmlformats.org/officeDocument/2006/bibliography" xmlns="http://schemas.openxmlformats.org/officeDocument/2006/bibliography" SelectedStyle="\APASixthEditionOfficeOnline.xsl" StyleName="APA" Version="6"/>
+</file>
+
+<file path=customXml/itemProps1.xml><?xml version="1.0" encoding="utf-8"?>
+<ds:datastoreItem xmlns:ds="http://schemas.openxmlformats.org/officeDocument/2006/customXml" ds:itemID="{C9E18C1F-BD31-4983-9BFB-D73AF632FFF9}">
+  <ds:schemaRefs>
+    <ds:schemaRef ds:uri="http://schemas.openxmlformats.org/officeDocument/2006/bibliography"/>
+  </ds:schemaRefs>
+</ds:datastoreItem>
 </file>
</xml_diff>

<commit_message>
Lec 4 - Let, const and var ki kahani done
</commit_message>
<xml_diff>
--- a/Notes.docx
+++ b/Notes.docx
@@ -1423,16 +1423,7 @@
           <w:sz w:val="40"/>
           <w:szCs w:val="40"/>
         </w:rPr>
-        <w:t xml:space="preserve">Save and work on Github for </w:t>
-      </w:r>
-      <w:r>
-        <w:rPr>
-          <w:b/>
-          <w:bCs/>
-          <w:sz w:val="40"/>
-          <w:szCs w:val="40"/>
-        </w:rPr>
-        <w:t>JavaScript</w:t>
+        <w:t>Save and work on Github for JavaScript</w:t>
       </w:r>
     </w:p>
     <w:p>
@@ -2176,6 +2167,8 @@
     <w:p>
       <w:pPr>
         <w:rPr>
+          <w:b/>
+          <w:bCs/>
           <w:sz w:val="32"/>
           <w:szCs w:val="32"/>
         </w:rPr>
@@ -2207,6 +2200,754 @@
           <w:szCs w:val="32"/>
         </w:rPr>
         <w:t xml:space="preserve"> See you in the next episode.</w:t>
+      </w:r>
+    </w:p>
+    <w:p>
+      <w:pPr>
+        <w:rPr>
+          <w:b/>
+          <w:bCs/>
+          <w:sz w:val="32"/>
+          <w:szCs w:val="32"/>
+        </w:rPr>
+      </w:pPr>
+    </w:p>
+    <w:p>
+      <w:pPr>
+        <w:rPr>
+          <w:b/>
+          <w:bCs/>
+          <w:sz w:val="32"/>
+          <w:szCs w:val="32"/>
+        </w:rPr>
+      </w:pPr>
+    </w:p>
+    <w:p>
+      <w:pPr>
+        <w:rPr>
+          <w:b/>
+          <w:bCs/>
+          <w:sz w:val="32"/>
+          <w:szCs w:val="32"/>
+        </w:rPr>
+      </w:pPr>
+    </w:p>
+    <w:p>
+      <w:pPr>
+        <w:shd w:val="clear" w:color="auto" w:fill="BFBFBF" w:themeFill="background1" w:themeFillShade="BF"/>
+        <w:rPr>
+          <w:b/>
+          <w:bCs/>
+        </w:rPr>
+      </w:pPr>
+      <w:r>
+        <w:rPr>
+          <w:b/>
+          <w:bCs/>
+          <w:sz w:val="40"/>
+          <w:szCs w:val="40"/>
+        </w:rPr>
+        <w:lastRenderedPageBreak/>
+        <w:t>4</w:t>
+      </w:r>
+      <w:r>
+        <w:rPr>
+          <w:b/>
+          <w:bCs/>
+          <w:sz w:val="40"/>
+          <w:szCs w:val="40"/>
+        </w:rPr>
+        <w:t xml:space="preserve">) </w:t>
+      </w:r>
+      <w:r>
+        <w:rPr>
+          <w:b/>
+          <w:bCs/>
+          <w:sz w:val="40"/>
+          <w:szCs w:val="40"/>
+        </w:rPr>
+        <w:t>Variables</w:t>
+      </w:r>
+      <w:r>
+        <w:rPr>
+          <w:b/>
+          <w:bCs/>
+          <w:sz w:val="40"/>
+          <w:szCs w:val="40"/>
+        </w:rPr>
+        <w:t xml:space="preserve"> | </w:t>
+      </w:r>
+      <w:r>
+        <w:rPr>
+          <w:b/>
+          <w:bCs/>
+          <w:sz w:val="40"/>
+          <w:szCs w:val="40"/>
+        </w:rPr>
+        <w:t xml:space="preserve">Let, </w:t>
+      </w:r>
+      <w:proofErr w:type="spellStart"/>
+      <w:r>
+        <w:rPr>
+          <w:b/>
+          <w:bCs/>
+          <w:sz w:val="40"/>
+          <w:szCs w:val="40"/>
+        </w:rPr>
+        <w:t>const</w:t>
+      </w:r>
+      <w:proofErr w:type="spellEnd"/>
+      <w:r>
+        <w:rPr>
+          <w:b/>
+          <w:bCs/>
+          <w:sz w:val="40"/>
+          <w:szCs w:val="40"/>
+        </w:rPr>
+        <w:t xml:space="preserve"> and var ki </w:t>
+      </w:r>
+      <w:proofErr w:type="spellStart"/>
+      <w:r>
+        <w:rPr>
+          <w:b/>
+          <w:bCs/>
+          <w:sz w:val="40"/>
+          <w:szCs w:val="40"/>
+        </w:rPr>
+        <w:t>kahani</w:t>
+      </w:r>
+      <w:proofErr w:type="spellEnd"/>
+    </w:p>
+    <w:p>
+      <w:pPr>
+        <w:rPr>
+          <w:sz w:val="32"/>
+          <w:szCs w:val="32"/>
+        </w:rPr>
+      </w:pPr>
+    </w:p>
+    <w:p>
+      <w:pPr>
+        <w:rPr>
+          <w:sz w:val="32"/>
+          <w:szCs w:val="32"/>
+        </w:rPr>
+      </w:pPr>
+      <w:r>
+        <w:rPr>
+          <w:b/>
+          <w:bCs/>
+          <w:sz w:val="32"/>
+          <w:szCs w:val="32"/>
+        </w:rPr>
+        <w:t xml:space="preserve">Introduction </w:t>
+      </w:r>
+      <w:r>
+        <w:rPr>
+          <w:rFonts w:ascii="Segoe UI Emoji" w:hAnsi="Segoe UI Emoji" w:cs="Segoe UI Emoji"/>
+          <w:b/>
+          <w:bCs/>
+          <w:sz w:val="32"/>
+          <w:szCs w:val="32"/>
+        </w:rPr>
+        <w:t>☕</w:t>
+      </w:r>
+    </w:p>
+    <w:p>
+      <w:pPr>
+        <w:numPr>
+          <w:ilvl w:val="0"/>
+          <w:numId w:val="16"/>
+        </w:numPr>
+        <w:rPr>
+          <w:sz w:val="32"/>
+          <w:szCs w:val="32"/>
+        </w:rPr>
+      </w:pPr>
+      <w:r>
+        <w:rPr>
+          <w:sz w:val="32"/>
+          <w:szCs w:val="32"/>
+        </w:rPr>
+        <w:t>The video starts by emphasizing the importance of having a clear goal when learning JavaScript, beyond just understanding syntax.</w:t>
+      </w:r>
+    </w:p>
+    <w:p>
+      <w:pPr>
+        <w:rPr>
+          <w:sz w:val="32"/>
+          <w:szCs w:val="32"/>
+        </w:rPr>
+      </w:pPr>
+      <w:r>
+        <w:rPr>
+          <w:b/>
+          <w:bCs/>
+          <w:sz w:val="32"/>
+          <w:szCs w:val="32"/>
+        </w:rPr>
+        <w:t xml:space="preserve">Why Learn JavaScript? </w:t>
+      </w:r>
+      <w:r>
+        <w:rPr>
+          <w:rFonts w:ascii="Segoe UI Emoji" w:hAnsi="Segoe UI Emoji" w:cs="Segoe UI Emoji"/>
+          <w:b/>
+          <w:bCs/>
+          <w:sz w:val="32"/>
+          <w:szCs w:val="32"/>
+        </w:rPr>
+        <w:t>🖥️</w:t>
+      </w:r>
+    </w:p>
+    <w:p>
+      <w:pPr>
+        <w:numPr>
+          <w:ilvl w:val="0"/>
+          <w:numId w:val="17"/>
+        </w:numPr>
+        <w:rPr>
+          <w:sz w:val="32"/>
+          <w:szCs w:val="32"/>
+        </w:rPr>
+      </w:pPr>
+      <w:r>
+        <w:rPr>
+          <w:sz w:val="32"/>
+          <w:szCs w:val="32"/>
+        </w:rPr>
+        <w:t>JavaScript enables the creation of websites, mobile apps, and more. It's important to focus on building projects like e-commerce platforms or mobile applications to grow skills effectively.</w:t>
+      </w:r>
+    </w:p>
+    <w:p>
+      <w:pPr>
+        <w:rPr>
+          <w:sz w:val="32"/>
+          <w:szCs w:val="32"/>
+        </w:rPr>
+      </w:pPr>
+      <w:r>
+        <w:rPr>
+          <w:b/>
+          <w:bCs/>
+          <w:sz w:val="32"/>
+          <w:szCs w:val="32"/>
+        </w:rPr>
+        <w:t xml:space="preserve">Goal-Oriented Learning </w:t>
+      </w:r>
+      <w:r>
+        <w:rPr>
+          <w:rFonts w:ascii="Segoe UI Emoji" w:hAnsi="Segoe UI Emoji" w:cs="Segoe UI Emoji"/>
+          <w:b/>
+          <w:bCs/>
+          <w:sz w:val="32"/>
+          <w:szCs w:val="32"/>
+        </w:rPr>
+        <w:t>🎯</w:t>
+      </w:r>
+    </w:p>
+    <w:p>
+      <w:pPr>
+        <w:numPr>
+          <w:ilvl w:val="0"/>
+          <w:numId w:val="18"/>
+        </w:numPr>
+        <w:rPr>
+          <w:sz w:val="32"/>
+          <w:szCs w:val="32"/>
+        </w:rPr>
+      </w:pPr>
+      <w:r>
+        <w:rPr>
+          <w:sz w:val="32"/>
+          <w:szCs w:val="32"/>
+        </w:rPr>
+        <w:t>A specific goal, such as developing a social media app or an e-commerce website, provides direction and motivation for learning JavaScript.</w:t>
+      </w:r>
+    </w:p>
+    <w:p>
+      <w:pPr>
+        <w:rPr>
+          <w:sz w:val="32"/>
+          <w:szCs w:val="32"/>
+        </w:rPr>
+      </w:pPr>
+      <w:r>
+        <w:rPr>
+          <w:b/>
+          <w:bCs/>
+          <w:sz w:val="32"/>
+          <w:szCs w:val="32"/>
+        </w:rPr>
+        <w:t xml:space="preserve">Variables and Constants </w:t>
+      </w:r>
+      <w:r>
+        <w:rPr>
+          <w:rFonts w:ascii="Segoe UI Emoji" w:hAnsi="Segoe UI Emoji" w:cs="Segoe UI Emoji"/>
+          <w:b/>
+          <w:bCs/>
+          <w:sz w:val="32"/>
+          <w:szCs w:val="32"/>
+        </w:rPr>
+        <w:t>💾</w:t>
+      </w:r>
+    </w:p>
+    <w:p>
+      <w:pPr>
+        <w:numPr>
+          <w:ilvl w:val="0"/>
+          <w:numId w:val="19"/>
+        </w:numPr>
+        <w:rPr>
+          <w:sz w:val="32"/>
+          <w:szCs w:val="32"/>
+        </w:rPr>
+      </w:pPr>
+      <w:r>
+        <w:rPr>
+          <w:sz w:val="32"/>
+          <w:szCs w:val="32"/>
+        </w:rPr>
+        <w:t>In JavaScript, variables store user data such as name, email, and location, commonly used when creating registration forms for websites.</w:t>
+      </w:r>
+    </w:p>
+    <w:p>
+      <w:pPr>
+        <w:rPr>
+          <w:sz w:val="32"/>
+          <w:szCs w:val="32"/>
+        </w:rPr>
+      </w:pPr>
+      <w:r>
+        <w:rPr>
+          <w:b/>
+          <w:bCs/>
+          <w:sz w:val="32"/>
+          <w:szCs w:val="32"/>
+        </w:rPr>
+        <w:t xml:space="preserve">Declaring Variables </w:t>
+      </w:r>
+      <w:r>
+        <w:rPr>
+          <w:rFonts w:ascii="Segoe UI Emoji" w:hAnsi="Segoe UI Emoji" w:cs="Segoe UI Emoji"/>
+          <w:b/>
+          <w:bCs/>
+          <w:sz w:val="32"/>
+          <w:szCs w:val="32"/>
+        </w:rPr>
+        <w:t>📂</w:t>
+      </w:r>
+    </w:p>
+    <w:p>
+      <w:pPr>
+        <w:numPr>
+          <w:ilvl w:val="0"/>
+          <w:numId w:val="20"/>
+        </w:numPr>
+        <w:rPr>
+          <w:sz w:val="32"/>
+          <w:szCs w:val="32"/>
+        </w:rPr>
+      </w:pPr>
+      <w:proofErr w:type="spellStart"/>
+      <w:r>
+        <w:rPr>
+          <w:b/>
+          <w:bCs/>
+          <w:sz w:val="32"/>
+          <w:szCs w:val="32"/>
+        </w:rPr>
+        <w:t>const</w:t>
+      </w:r>
+      <w:proofErr w:type="spellEnd"/>
+      <w:r>
+        <w:rPr>
+          <w:sz w:val="32"/>
+          <w:szCs w:val="32"/>
+        </w:rPr>
+        <w:t xml:space="preserve"> is for values that do not change.</w:t>
+      </w:r>
+    </w:p>
+    <w:p>
+      <w:pPr>
+        <w:numPr>
+          <w:ilvl w:val="0"/>
+          <w:numId w:val="20"/>
+        </w:numPr>
+        <w:rPr>
+          <w:sz w:val="32"/>
+          <w:szCs w:val="32"/>
+        </w:rPr>
+      </w:pPr>
+      <w:r>
+        <w:rPr>
+          <w:b/>
+          <w:bCs/>
+          <w:sz w:val="32"/>
+          <w:szCs w:val="32"/>
+        </w:rPr>
+        <w:t>let</w:t>
+      </w:r>
+      <w:r>
+        <w:rPr>
+          <w:sz w:val="32"/>
+          <w:szCs w:val="32"/>
+        </w:rPr>
+        <w:t xml:space="preserve"> and </w:t>
+      </w:r>
+      <w:r>
+        <w:rPr>
+          <w:b/>
+          <w:bCs/>
+          <w:sz w:val="32"/>
+          <w:szCs w:val="32"/>
+        </w:rPr>
+        <w:t>var</w:t>
+      </w:r>
+      <w:r>
+        <w:rPr>
+          <w:sz w:val="32"/>
+          <w:szCs w:val="32"/>
+        </w:rPr>
+        <w:t xml:space="preserve"> are used for values that may change. However, var can lead to scope-related issues.</w:t>
+      </w:r>
+    </w:p>
+    <w:p>
+      <w:pPr>
+        <w:rPr>
+          <w:sz w:val="32"/>
+          <w:szCs w:val="32"/>
+        </w:rPr>
+      </w:pPr>
+      <w:r>
+        <w:rPr>
+          <w:b/>
+          <w:bCs/>
+          <w:sz w:val="32"/>
+          <w:szCs w:val="32"/>
+        </w:rPr>
+        <w:t xml:space="preserve">Coding Example </w:t>
+      </w:r>
+      <w:r>
+        <w:rPr>
+          <w:rFonts w:ascii="Segoe UI Emoji" w:hAnsi="Segoe UI Emoji" w:cs="Segoe UI Emoji"/>
+          <w:b/>
+          <w:bCs/>
+          <w:sz w:val="32"/>
+          <w:szCs w:val="32"/>
+        </w:rPr>
+        <w:t>📝</w:t>
+      </w:r>
+    </w:p>
+    <w:p>
+      <w:pPr>
+        <w:numPr>
+          <w:ilvl w:val="0"/>
+          <w:numId w:val="21"/>
+        </w:numPr>
+        <w:rPr>
+          <w:sz w:val="32"/>
+          <w:szCs w:val="32"/>
+        </w:rPr>
+      </w:pPr>
+      <w:r>
+        <w:rPr>
+          <w:sz w:val="32"/>
+          <w:szCs w:val="32"/>
+        </w:rPr>
+        <w:t xml:space="preserve">Constants like </w:t>
+      </w:r>
+      <w:proofErr w:type="spellStart"/>
+      <w:r>
+        <w:rPr>
+          <w:sz w:val="32"/>
+          <w:szCs w:val="32"/>
+        </w:rPr>
+        <w:t>accountID</w:t>
+      </w:r>
+      <w:proofErr w:type="spellEnd"/>
+      <w:r>
+        <w:rPr>
+          <w:sz w:val="32"/>
+          <w:szCs w:val="32"/>
+        </w:rPr>
+        <w:t xml:space="preserve"> and variables like </w:t>
+      </w:r>
+      <w:proofErr w:type="spellStart"/>
+      <w:r>
+        <w:rPr>
+          <w:sz w:val="32"/>
+          <w:szCs w:val="32"/>
+        </w:rPr>
+        <w:t>accountEmail</w:t>
+      </w:r>
+      <w:proofErr w:type="spellEnd"/>
+      <w:r>
+        <w:rPr>
+          <w:sz w:val="32"/>
+          <w:szCs w:val="32"/>
+        </w:rPr>
+        <w:t xml:space="preserve"> and </w:t>
+      </w:r>
+      <w:proofErr w:type="spellStart"/>
+      <w:r>
+        <w:rPr>
+          <w:sz w:val="32"/>
+          <w:szCs w:val="32"/>
+        </w:rPr>
+        <w:t>accountPassword</w:t>
+      </w:r>
+      <w:proofErr w:type="spellEnd"/>
+      <w:r>
+        <w:rPr>
+          <w:sz w:val="32"/>
+          <w:szCs w:val="32"/>
+        </w:rPr>
+        <w:t xml:space="preserve"> can be declared. </w:t>
+      </w:r>
+      <w:proofErr w:type="gramStart"/>
+      <w:r>
+        <w:rPr>
+          <w:b/>
+          <w:bCs/>
+          <w:sz w:val="32"/>
+          <w:szCs w:val="32"/>
+        </w:rPr>
+        <w:t>console.log(</w:t>
+      </w:r>
+      <w:proofErr w:type="gramEnd"/>
+      <w:r>
+        <w:rPr>
+          <w:b/>
+          <w:bCs/>
+          <w:sz w:val="32"/>
+          <w:szCs w:val="32"/>
+        </w:rPr>
+        <w:t>)</w:t>
+      </w:r>
+      <w:r>
+        <w:rPr>
+          <w:sz w:val="32"/>
+          <w:szCs w:val="32"/>
+        </w:rPr>
+        <w:t xml:space="preserve"> prints </w:t>
+      </w:r>
+      <w:r>
+        <w:rPr>
+          <w:sz w:val="32"/>
+          <w:szCs w:val="32"/>
+        </w:rPr>
+        <w:lastRenderedPageBreak/>
+        <w:t xml:space="preserve">values, and </w:t>
+      </w:r>
+      <w:proofErr w:type="spellStart"/>
+      <w:r>
+        <w:rPr>
+          <w:b/>
+          <w:bCs/>
+          <w:sz w:val="32"/>
+          <w:szCs w:val="32"/>
+        </w:rPr>
+        <w:t>console.table</w:t>
+      </w:r>
+      <w:proofErr w:type="spellEnd"/>
+      <w:r>
+        <w:rPr>
+          <w:b/>
+          <w:bCs/>
+          <w:sz w:val="32"/>
+          <w:szCs w:val="32"/>
+        </w:rPr>
+        <w:t>()</w:t>
+      </w:r>
+      <w:r>
+        <w:rPr>
+          <w:sz w:val="32"/>
+          <w:szCs w:val="32"/>
+        </w:rPr>
+        <w:t xml:space="preserve"> displays them in a tabular format.</w:t>
+      </w:r>
+    </w:p>
+    <w:p>
+      <w:pPr>
+        <w:rPr>
+          <w:sz w:val="32"/>
+          <w:szCs w:val="32"/>
+        </w:rPr>
+      </w:pPr>
+      <w:r>
+        <w:rPr>
+          <w:b/>
+          <w:bCs/>
+          <w:sz w:val="32"/>
+          <w:szCs w:val="32"/>
+        </w:rPr>
+        <w:t xml:space="preserve">Scope Differences </w:t>
+      </w:r>
+      <w:r>
+        <w:rPr>
+          <w:rFonts w:ascii="Segoe UI Emoji" w:hAnsi="Segoe UI Emoji" w:cs="Segoe UI Emoji"/>
+          <w:b/>
+          <w:bCs/>
+          <w:sz w:val="32"/>
+          <w:szCs w:val="32"/>
+        </w:rPr>
+        <w:t>🔍</w:t>
+      </w:r>
+    </w:p>
+    <w:p>
+      <w:pPr>
+        <w:numPr>
+          <w:ilvl w:val="0"/>
+          <w:numId w:val="22"/>
+        </w:numPr>
+        <w:rPr>
+          <w:sz w:val="32"/>
+          <w:szCs w:val="32"/>
+        </w:rPr>
+      </w:pPr>
+      <w:r>
+        <w:rPr>
+          <w:b/>
+          <w:bCs/>
+          <w:sz w:val="32"/>
+          <w:szCs w:val="32"/>
+        </w:rPr>
+        <w:t>let</w:t>
+      </w:r>
+      <w:r>
+        <w:rPr>
+          <w:sz w:val="32"/>
+          <w:szCs w:val="32"/>
+        </w:rPr>
+        <w:t xml:space="preserve"> is block-scoped, while </w:t>
+      </w:r>
+      <w:r>
+        <w:rPr>
+          <w:b/>
+          <w:bCs/>
+          <w:sz w:val="32"/>
+          <w:szCs w:val="32"/>
+        </w:rPr>
+        <w:t>var</w:t>
+      </w:r>
+      <w:r>
+        <w:rPr>
+          <w:sz w:val="32"/>
+          <w:szCs w:val="32"/>
+        </w:rPr>
+        <w:t xml:space="preserve"> is function-scoped. This difference in scope can cause unintended </w:t>
+      </w:r>
+      <w:proofErr w:type="spellStart"/>
+      <w:r>
+        <w:rPr>
+          <w:sz w:val="32"/>
+          <w:szCs w:val="32"/>
+        </w:rPr>
+        <w:t>behavior</w:t>
+      </w:r>
+      <w:proofErr w:type="spellEnd"/>
+      <w:r>
+        <w:rPr>
+          <w:sz w:val="32"/>
+          <w:szCs w:val="32"/>
+        </w:rPr>
+        <w:t xml:space="preserve"> if var is used incorrectly.</w:t>
+      </w:r>
+    </w:p>
+    <w:p>
+      <w:pPr>
+        <w:rPr>
+          <w:sz w:val="32"/>
+          <w:szCs w:val="32"/>
+        </w:rPr>
+      </w:pPr>
+      <w:r>
+        <w:rPr>
+          <w:b/>
+          <w:bCs/>
+          <w:sz w:val="32"/>
+          <w:szCs w:val="32"/>
+        </w:rPr>
+        <w:t xml:space="preserve">Best Practices </w:t>
+      </w:r>
+      <w:r>
+        <w:rPr>
+          <w:rFonts w:ascii="Segoe UI Emoji" w:hAnsi="Segoe UI Emoji" w:cs="Segoe UI Emoji"/>
+          <w:b/>
+          <w:bCs/>
+          <w:sz w:val="32"/>
+          <w:szCs w:val="32"/>
+        </w:rPr>
+        <w:t>💡</w:t>
+      </w:r>
+    </w:p>
+    <w:p>
+      <w:pPr>
+        <w:numPr>
+          <w:ilvl w:val="0"/>
+          <w:numId w:val="23"/>
+        </w:numPr>
+        <w:rPr>
+          <w:sz w:val="32"/>
+          <w:szCs w:val="32"/>
+        </w:rPr>
+      </w:pPr>
+      <w:r>
+        <w:rPr>
+          <w:sz w:val="32"/>
+          <w:szCs w:val="32"/>
+        </w:rPr>
+        <w:t xml:space="preserve">It is recommended to use </w:t>
+      </w:r>
+      <w:proofErr w:type="spellStart"/>
+      <w:r>
+        <w:rPr>
+          <w:b/>
+          <w:bCs/>
+          <w:sz w:val="32"/>
+          <w:szCs w:val="32"/>
+        </w:rPr>
+        <w:t>const</w:t>
+      </w:r>
+      <w:proofErr w:type="spellEnd"/>
+      <w:r>
+        <w:rPr>
+          <w:sz w:val="32"/>
+          <w:szCs w:val="32"/>
+        </w:rPr>
+        <w:t xml:space="preserve"> for immutable values and </w:t>
+      </w:r>
+      <w:r>
+        <w:rPr>
+          <w:b/>
+          <w:bCs/>
+          <w:sz w:val="32"/>
+          <w:szCs w:val="32"/>
+        </w:rPr>
+        <w:t>let</w:t>
+      </w:r>
+      <w:r>
+        <w:rPr>
+          <w:sz w:val="32"/>
+          <w:szCs w:val="32"/>
+        </w:rPr>
+        <w:t xml:space="preserve"> for variables that may change, avoiding the use of </w:t>
+      </w:r>
+      <w:r>
+        <w:rPr>
+          <w:b/>
+          <w:bCs/>
+          <w:sz w:val="32"/>
+          <w:szCs w:val="32"/>
+        </w:rPr>
+        <w:t>var</w:t>
+      </w:r>
+      <w:r>
+        <w:rPr>
+          <w:sz w:val="32"/>
+          <w:szCs w:val="32"/>
+        </w:rPr>
+        <w:t xml:space="preserve"> to prevent scope issues.</w:t>
       </w:r>
     </w:p>
     <w:p>
@@ -2387,6 +3128,155 @@
     </w:lvl>
   </w:abstractNum>
   <w:abstractNum w:abstractNumId="1" w15:restartNumberingAfterBreak="0">
+    <w:nsid w:val="0D3D1E33"/>
+    <w:multiLevelType w:val="multilevel"/>
+    <w:tmpl w:val="96A2468E"/>
+    <w:lvl w:ilvl="0">
+      <w:start w:val="1"/>
+      <w:numFmt w:val="bullet"/>
+      <w:lvlText w:val=""/>
+      <w:lvlJc w:val="left"/>
+      <w:pPr>
+        <w:tabs>
+          <w:tab w:val="num" w:pos="720"/>
+        </w:tabs>
+        <w:ind w:left="720" w:hanging="360"/>
+      </w:pPr>
+      <w:rPr>
+        <w:rFonts w:ascii="Symbol" w:hAnsi="Symbol" w:hint="default"/>
+        <w:sz w:val="20"/>
+      </w:rPr>
+    </w:lvl>
+    <w:lvl w:ilvl="1" w:tentative="1">
+      <w:start w:val="1"/>
+      <w:numFmt w:val="bullet"/>
+      <w:lvlText w:val="o"/>
+      <w:lvlJc w:val="left"/>
+      <w:pPr>
+        <w:tabs>
+          <w:tab w:val="num" w:pos="1440"/>
+        </w:tabs>
+        <w:ind w:left="1440" w:hanging="360"/>
+      </w:pPr>
+      <w:rPr>
+        <w:rFonts w:ascii="Courier New" w:hAnsi="Courier New" w:hint="default"/>
+        <w:sz w:val="20"/>
+      </w:rPr>
+    </w:lvl>
+    <w:lvl w:ilvl="2" w:tentative="1">
+      <w:start w:val="1"/>
+      <w:numFmt w:val="bullet"/>
+      <w:lvlText w:val=""/>
+      <w:lvlJc w:val="left"/>
+      <w:pPr>
+        <w:tabs>
+          <w:tab w:val="num" w:pos="2160"/>
+        </w:tabs>
+        <w:ind w:left="2160" w:hanging="360"/>
+      </w:pPr>
+      <w:rPr>
+        <w:rFonts w:ascii="Wingdings" w:hAnsi="Wingdings" w:hint="default"/>
+        <w:sz w:val="20"/>
+      </w:rPr>
+    </w:lvl>
+    <w:lvl w:ilvl="3" w:tentative="1">
+      <w:start w:val="1"/>
+      <w:numFmt w:val="bullet"/>
+      <w:lvlText w:val=""/>
+      <w:lvlJc w:val="left"/>
+      <w:pPr>
+        <w:tabs>
+          <w:tab w:val="num" w:pos="2880"/>
+        </w:tabs>
+        <w:ind w:left="2880" w:hanging="360"/>
+      </w:pPr>
+      <w:rPr>
+        <w:rFonts w:ascii="Wingdings" w:hAnsi="Wingdings" w:hint="default"/>
+        <w:sz w:val="20"/>
+      </w:rPr>
+    </w:lvl>
+    <w:lvl w:ilvl="4" w:tentative="1">
+      <w:start w:val="1"/>
+      <w:numFmt w:val="bullet"/>
+      <w:lvlText w:val=""/>
+      <w:lvlJc w:val="left"/>
+      <w:pPr>
+        <w:tabs>
+          <w:tab w:val="num" w:pos="3600"/>
+        </w:tabs>
+        <w:ind w:left="3600" w:hanging="360"/>
+      </w:pPr>
+      <w:rPr>
+        <w:rFonts w:ascii="Wingdings" w:hAnsi="Wingdings" w:hint="default"/>
+        <w:sz w:val="20"/>
+      </w:rPr>
+    </w:lvl>
+    <w:lvl w:ilvl="5" w:tentative="1">
+      <w:start w:val="1"/>
+      <w:numFmt w:val="bullet"/>
+      <w:lvlText w:val=""/>
+      <w:lvlJc w:val="left"/>
+      <w:pPr>
+        <w:tabs>
+          <w:tab w:val="num" w:pos="4320"/>
+        </w:tabs>
+        <w:ind w:left="4320" w:hanging="360"/>
+      </w:pPr>
+      <w:rPr>
+        <w:rFonts w:ascii="Wingdings" w:hAnsi="Wingdings" w:hint="default"/>
+        <w:sz w:val="20"/>
+      </w:rPr>
+    </w:lvl>
+    <w:lvl w:ilvl="6" w:tentative="1">
+      <w:start w:val="1"/>
+      <w:numFmt w:val="bullet"/>
+      <w:lvlText w:val=""/>
+      <w:lvlJc w:val="left"/>
+      <w:pPr>
+        <w:tabs>
+          <w:tab w:val="num" w:pos="5040"/>
+        </w:tabs>
+        <w:ind w:left="5040" w:hanging="360"/>
+      </w:pPr>
+      <w:rPr>
+        <w:rFonts w:ascii="Wingdings" w:hAnsi="Wingdings" w:hint="default"/>
+        <w:sz w:val="20"/>
+      </w:rPr>
+    </w:lvl>
+    <w:lvl w:ilvl="7" w:tentative="1">
+      <w:start w:val="1"/>
+      <w:numFmt w:val="bullet"/>
+      <w:lvlText w:val=""/>
+      <w:lvlJc w:val="left"/>
+      <w:pPr>
+        <w:tabs>
+          <w:tab w:val="num" w:pos="5760"/>
+        </w:tabs>
+        <w:ind w:left="5760" w:hanging="360"/>
+      </w:pPr>
+      <w:rPr>
+        <w:rFonts w:ascii="Wingdings" w:hAnsi="Wingdings" w:hint="default"/>
+        <w:sz w:val="20"/>
+      </w:rPr>
+    </w:lvl>
+    <w:lvl w:ilvl="8" w:tentative="1">
+      <w:start w:val="1"/>
+      <w:numFmt w:val="bullet"/>
+      <w:lvlText w:val=""/>
+      <w:lvlJc w:val="left"/>
+      <w:pPr>
+        <w:tabs>
+          <w:tab w:val="num" w:pos="6480"/>
+        </w:tabs>
+        <w:ind w:left="6480" w:hanging="360"/>
+      </w:pPr>
+      <w:rPr>
+        <w:rFonts w:ascii="Wingdings" w:hAnsi="Wingdings" w:hint="default"/>
+        <w:sz w:val="20"/>
+      </w:rPr>
+    </w:lvl>
+  </w:abstractNum>
+  <w:abstractNum w:abstractNumId="2" w15:restartNumberingAfterBreak="0">
     <w:nsid w:val="10A36040"/>
     <w:multiLevelType w:val="multilevel"/>
     <w:tmpl w:val="89E82ABE"/>
@@ -2535,7 +3425,7 @@
       </w:rPr>
     </w:lvl>
   </w:abstractNum>
-  <w:abstractNum w:abstractNumId="2" w15:restartNumberingAfterBreak="0">
+  <w:abstractNum w:abstractNumId="3" w15:restartNumberingAfterBreak="0">
     <w:nsid w:val="23290B83"/>
     <w:multiLevelType w:val="multilevel"/>
     <w:tmpl w:val="9F540A1A"/>
@@ -2684,7 +3574,7 @@
       </w:rPr>
     </w:lvl>
   </w:abstractNum>
-  <w:abstractNum w:abstractNumId="3" w15:restartNumberingAfterBreak="0">
+  <w:abstractNum w:abstractNumId="4" w15:restartNumberingAfterBreak="0">
     <w:nsid w:val="333B14CE"/>
     <w:multiLevelType w:val="multilevel"/>
     <w:tmpl w:val="A208742C"/>
@@ -2833,7 +3723,156 @@
       </w:rPr>
     </w:lvl>
   </w:abstractNum>
-  <w:abstractNum w:abstractNumId="4" w15:restartNumberingAfterBreak="0">
+  <w:abstractNum w:abstractNumId="5" w15:restartNumberingAfterBreak="0">
+    <w:nsid w:val="37A86FFD"/>
+    <w:multiLevelType w:val="multilevel"/>
+    <w:tmpl w:val="FB5811A8"/>
+    <w:lvl w:ilvl="0">
+      <w:start w:val="1"/>
+      <w:numFmt w:val="bullet"/>
+      <w:lvlText w:val=""/>
+      <w:lvlJc w:val="left"/>
+      <w:pPr>
+        <w:tabs>
+          <w:tab w:val="num" w:pos="720"/>
+        </w:tabs>
+        <w:ind w:left="720" w:hanging="360"/>
+      </w:pPr>
+      <w:rPr>
+        <w:rFonts w:ascii="Symbol" w:hAnsi="Symbol" w:hint="default"/>
+        <w:sz w:val="20"/>
+      </w:rPr>
+    </w:lvl>
+    <w:lvl w:ilvl="1" w:tentative="1">
+      <w:start w:val="1"/>
+      <w:numFmt w:val="bullet"/>
+      <w:lvlText w:val="o"/>
+      <w:lvlJc w:val="left"/>
+      <w:pPr>
+        <w:tabs>
+          <w:tab w:val="num" w:pos="1440"/>
+        </w:tabs>
+        <w:ind w:left="1440" w:hanging="360"/>
+      </w:pPr>
+      <w:rPr>
+        <w:rFonts w:ascii="Courier New" w:hAnsi="Courier New" w:hint="default"/>
+        <w:sz w:val="20"/>
+      </w:rPr>
+    </w:lvl>
+    <w:lvl w:ilvl="2" w:tentative="1">
+      <w:start w:val="1"/>
+      <w:numFmt w:val="bullet"/>
+      <w:lvlText w:val=""/>
+      <w:lvlJc w:val="left"/>
+      <w:pPr>
+        <w:tabs>
+          <w:tab w:val="num" w:pos="2160"/>
+        </w:tabs>
+        <w:ind w:left="2160" w:hanging="360"/>
+      </w:pPr>
+      <w:rPr>
+        <w:rFonts w:ascii="Wingdings" w:hAnsi="Wingdings" w:hint="default"/>
+        <w:sz w:val="20"/>
+      </w:rPr>
+    </w:lvl>
+    <w:lvl w:ilvl="3" w:tentative="1">
+      <w:start w:val="1"/>
+      <w:numFmt w:val="bullet"/>
+      <w:lvlText w:val=""/>
+      <w:lvlJc w:val="left"/>
+      <w:pPr>
+        <w:tabs>
+          <w:tab w:val="num" w:pos="2880"/>
+        </w:tabs>
+        <w:ind w:left="2880" w:hanging="360"/>
+      </w:pPr>
+      <w:rPr>
+        <w:rFonts w:ascii="Wingdings" w:hAnsi="Wingdings" w:hint="default"/>
+        <w:sz w:val="20"/>
+      </w:rPr>
+    </w:lvl>
+    <w:lvl w:ilvl="4" w:tentative="1">
+      <w:start w:val="1"/>
+      <w:numFmt w:val="bullet"/>
+      <w:lvlText w:val=""/>
+      <w:lvlJc w:val="left"/>
+      <w:pPr>
+        <w:tabs>
+          <w:tab w:val="num" w:pos="3600"/>
+        </w:tabs>
+        <w:ind w:left="3600" w:hanging="360"/>
+      </w:pPr>
+      <w:rPr>
+        <w:rFonts w:ascii="Wingdings" w:hAnsi="Wingdings" w:hint="default"/>
+        <w:sz w:val="20"/>
+      </w:rPr>
+    </w:lvl>
+    <w:lvl w:ilvl="5" w:tentative="1">
+      <w:start w:val="1"/>
+      <w:numFmt w:val="bullet"/>
+      <w:lvlText w:val=""/>
+      <w:lvlJc w:val="left"/>
+      <w:pPr>
+        <w:tabs>
+          <w:tab w:val="num" w:pos="4320"/>
+        </w:tabs>
+        <w:ind w:left="4320" w:hanging="360"/>
+      </w:pPr>
+      <w:rPr>
+        <w:rFonts w:ascii="Wingdings" w:hAnsi="Wingdings" w:hint="default"/>
+        <w:sz w:val="20"/>
+      </w:rPr>
+    </w:lvl>
+    <w:lvl w:ilvl="6" w:tentative="1">
+      <w:start w:val="1"/>
+      <w:numFmt w:val="bullet"/>
+      <w:lvlText w:val=""/>
+      <w:lvlJc w:val="left"/>
+      <w:pPr>
+        <w:tabs>
+          <w:tab w:val="num" w:pos="5040"/>
+        </w:tabs>
+        <w:ind w:left="5040" w:hanging="360"/>
+      </w:pPr>
+      <w:rPr>
+        <w:rFonts w:ascii="Wingdings" w:hAnsi="Wingdings" w:hint="default"/>
+        <w:sz w:val="20"/>
+      </w:rPr>
+    </w:lvl>
+    <w:lvl w:ilvl="7" w:tentative="1">
+      <w:start w:val="1"/>
+      <w:numFmt w:val="bullet"/>
+      <w:lvlText w:val=""/>
+      <w:lvlJc w:val="left"/>
+      <w:pPr>
+        <w:tabs>
+          <w:tab w:val="num" w:pos="5760"/>
+        </w:tabs>
+        <w:ind w:left="5760" w:hanging="360"/>
+      </w:pPr>
+      <w:rPr>
+        <w:rFonts w:ascii="Wingdings" w:hAnsi="Wingdings" w:hint="default"/>
+        <w:sz w:val="20"/>
+      </w:rPr>
+    </w:lvl>
+    <w:lvl w:ilvl="8" w:tentative="1">
+      <w:start w:val="1"/>
+      <w:numFmt w:val="bullet"/>
+      <w:lvlText w:val=""/>
+      <w:lvlJc w:val="left"/>
+      <w:pPr>
+        <w:tabs>
+          <w:tab w:val="num" w:pos="6480"/>
+        </w:tabs>
+        <w:ind w:left="6480" w:hanging="360"/>
+      </w:pPr>
+      <w:rPr>
+        <w:rFonts w:ascii="Wingdings" w:hAnsi="Wingdings" w:hint="default"/>
+        <w:sz w:val="20"/>
+      </w:rPr>
+    </w:lvl>
+  </w:abstractNum>
+  <w:abstractNum w:abstractNumId="6" w15:restartNumberingAfterBreak="0">
     <w:nsid w:val="3836363B"/>
     <w:multiLevelType w:val="multilevel"/>
     <w:tmpl w:val="87881608"/>
@@ -2982,7 +4021,7 @@
       </w:rPr>
     </w:lvl>
   </w:abstractNum>
-  <w:abstractNum w:abstractNumId="5" w15:restartNumberingAfterBreak="0">
+  <w:abstractNum w:abstractNumId="7" w15:restartNumberingAfterBreak="0">
     <w:nsid w:val="3ED24E40"/>
     <w:multiLevelType w:val="multilevel"/>
     <w:tmpl w:val="47086666"/>
@@ -3131,7 +4170,7 @@
       </w:rPr>
     </w:lvl>
   </w:abstractNum>
-  <w:abstractNum w:abstractNumId="6" w15:restartNumberingAfterBreak="0">
+  <w:abstractNum w:abstractNumId="8" w15:restartNumberingAfterBreak="0">
     <w:nsid w:val="3FAE450C"/>
     <w:multiLevelType w:val="multilevel"/>
     <w:tmpl w:val="2A9E4F22"/>
@@ -3280,7 +4319,305 @@
       </w:rPr>
     </w:lvl>
   </w:abstractNum>
-  <w:abstractNum w:abstractNumId="7" w15:restartNumberingAfterBreak="0">
+  <w:abstractNum w:abstractNumId="9" w15:restartNumberingAfterBreak="0">
+    <w:nsid w:val="40BD4DFE"/>
+    <w:multiLevelType w:val="multilevel"/>
+    <w:tmpl w:val="A1CED3AC"/>
+    <w:lvl w:ilvl="0">
+      <w:start w:val="1"/>
+      <w:numFmt w:val="bullet"/>
+      <w:lvlText w:val=""/>
+      <w:lvlJc w:val="left"/>
+      <w:pPr>
+        <w:tabs>
+          <w:tab w:val="num" w:pos="720"/>
+        </w:tabs>
+        <w:ind w:left="720" w:hanging="360"/>
+      </w:pPr>
+      <w:rPr>
+        <w:rFonts w:ascii="Symbol" w:hAnsi="Symbol" w:hint="default"/>
+        <w:sz w:val="20"/>
+      </w:rPr>
+    </w:lvl>
+    <w:lvl w:ilvl="1" w:tentative="1">
+      <w:start w:val="1"/>
+      <w:numFmt w:val="bullet"/>
+      <w:lvlText w:val="o"/>
+      <w:lvlJc w:val="left"/>
+      <w:pPr>
+        <w:tabs>
+          <w:tab w:val="num" w:pos="1440"/>
+        </w:tabs>
+        <w:ind w:left="1440" w:hanging="360"/>
+      </w:pPr>
+      <w:rPr>
+        <w:rFonts w:ascii="Courier New" w:hAnsi="Courier New" w:hint="default"/>
+        <w:sz w:val="20"/>
+      </w:rPr>
+    </w:lvl>
+    <w:lvl w:ilvl="2" w:tentative="1">
+      <w:start w:val="1"/>
+      <w:numFmt w:val="bullet"/>
+      <w:lvlText w:val=""/>
+      <w:lvlJc w:val="left"/>
+      <w:pPr>
+        <w:tabs>
+          <w:tab w:val="num" w:pos="2160"/>
+        </w:tabs>
+        <w:ind w:left="2160" w:hanging="360"/>
+      </w:pPr>
+      <w:rPr>
+        <w:rFonts w:ascii="Wingdings" w:hAnsi="Wingdings" w:hint="default"/>
+        <w:sz w:val="20"/>
+      </w:rPr>
+    </w:lvl>
+    <w:lvl w:ilvl="3" w:tentative="1">
+      <w:start w:val="1"/>
+      <w:numFmt w:val="bullet"/>
+      <w:lvlText w:val=""/>
+      <w:lvlJc w:val="left"/>
+      <w:pPr>
+        <w:tabs>
+          <w:tab w:val="num" w:pos="2880"/>
+        </w:tabs>
+        <w:ind w:left="2880" w:hanging="360"/>
+      </w:pPr>
+      <w:rPr>
+        <w:rFonts w:ascii="Wingdings" w:hAnsi="Wingdings" w:hint="default"/>
+        <w:sz w:val="20"/>
+      </w:rPr>
+    </w:lvl>
+    <w:lvl w:ilvl="4" w:tentative="1">
+      <w:start w:val="1"/>
+      <w:numFmt w:val="bullet"/>
+      <w:lvlText w:val=""/>
+      <w:lvlJc w:val="left"/>
+      <w:pPr>
+        <w:tabs>
+          <w:tab w:val="num" w:pos="3600"/>
+        </w:tabs>
+        <w:ind w:left="3600" w:hanging="360"/>
+      </w:pPr>
+      <w:rPr>
+        <w:rFonts w:ascii="Wingdings" w:hAnsi="Wingdings" w:hint="default"/>
+        <w:sz w:val="20"/>
+      </w:rPr>
+    </w:lvl>
+    <w:lvl w:ilvl="5" w:tentative="1">
+      <w:start w:val="1"/>
+      <w:numFmt w:val="bullet"/>
+      <w:lvlText w:val=""/>
+      <w:lvlJc w:val="left"/>
+      <w:pPr>
+        <w:tabs>
+          <w:tab w:val="num" w:pos="4320"/>
+        </w:tabs>
+        <w:ind w:left="4320" w:hanging="360"/>
+      </w:pPr>
+      <w:rPr>
+        <w:rFonts w:ascii="Wingdings" w:hAnsi="Wingdings" w:hint="default"/>
+        <w:sz w:val="20"/>
+      </w:rPr>
+    </w:lvl>
+    <w:lvl w:ilvl="6" w:tentative="1">
+      <w:start w:val="1"/>
+      <w:numFmt w:val="bullet"/>
+      <w:lvlText w:val=""/>
+      <w:lvlJc w:val="left"/>
+      <w:pPr>
+        <w:tabs>
+          <w:tab w:val="num" w:pos="5040"/>
+        </w:tabs>
+        <w:ind w:left="5040" w:hanging="360"/>
+      </w:pPr>
+      <w:rPr>
+        <w:rFonts w:ascii="Wingdings" w:hAnsi="Wingdings" w:hint="default"/>
+        <w:sz w:val="20"/>
+      </w:rPr>
+    </w:lvl>
+    <w:lvl w:ilvl="7" w:tentative="1">
+      <w:start w:val="1"/>
+      <w:numFmt w:val="bullet"/>
+      <w:lvlText w:val=""/>
+      <w:lvlJc w:val="left"/>
+      <w:pPr>
+        <w:tabs>
+          <w:tab w:val="num" w:pos="5760"/>
+        </w:tabs>
+        <w:ind w:left="5760" w:hanging="360"/>
+      </w:pPr>
+      <w:rPr>
+        <w:rFonts w:ascii="Wingdings" w:hAnsi="Wingdings" w:hint="default"/>
+        <w:sz w:val="20"/>
+      </w:rPr>
+    </w:lvl>
+    <w:lvl w:ilvl="8" w:tentative="1">
+      <w:start w:val="1"/>
+      <w:numFmt w:val="bullet"/>
+      <w:lvlText w:val=""/>
+      <w:lvlJc w:val="left"/>
+      <w:pPr>
+        <w:tabs>
+          <w:tab w:val="num" w:pos="6480"/>
+        </w:tabs>
+        <w:ind w:left="6480" w:hanging="360"/>
+      </w:pPr>
+      <w:rPr>
+        <w:rFonts w:ascii="Wingdings" w:hAnsi="Wingdings" w:hint="default"/>
+        <w:sz w:val="20"/>
+      </w:rPr>
+    </w:lvl>
+  </w:abstractNum>
+  <w:abstractNum w:abstractNumId="10" w15:restartNumberingAfterBreak="0">
+    <w:nsid w:val="45C01EA1"/>
+    <w:multiLevelType w:val="multilevel"/>
+    <w:tmpl w:val="841C9602"/>
+    <w:lvl w:ilvl="0">
+      <w:start w:val="1"/>
+      <w:numFmt w:val="bullet"/>
+      <w:lvlText w:val=""/>
+      <w:lvlJc w:val="left"/>
+      <w:pPr>
+        <w:tabs>
+          <w:tab w:val="num" w:pos="720"/>
+        </w:tabs>
+        <w:ind w:left="720" w:hanging="360"/>
+      </w:pPr>
+      <w:rPr>
+        <w:rFonts w:ascii="Symbol" w:hAnsi="Symbol" w:hint="default"/>
+        <w:sz w:val="20"/>
+      </w:rPr>
+    </w:lvl>
+    <w:lvl w:ilvl="1" w:tentative="1">
+      <w:start w:val="1"/>
+      <w:numFmt w:val="bullet"/>
+      <w:lvlText w:val="o"/>
+      <w:lvlJc w:val="left"/>
+      <w:pPr>
+        <w:tabs>
+          <w:tab w:val="num" w:pos="1440"/>
+        </w:tabs>
+        <w:ind w:left="1440" w:hanging="360"/>
+      </w:pPr>
+      <w:rPr>
+        <w:rFonts w:ascii="Courier New" w:hAnsi="Courier New" w:hint="default"/>
+        <w:sz w:val="20"/>
+      </w:rPr>
+    </w:lvl>
+    <w:lvl w:ilvl="2" w:tentative="1">
+      <w:start w:val="1"/>
+      <w:numFmt w:val="bullet"/>
+      <w:lvlText w:val=""/>
+      <w:lvlJc w:val="left"/>
+      <w:pPr>
+        <w:tabs>
+          <w:tab w:val="num" w:pos="2160"/>
+        </w:tabs>
+        <w:ind w:left="2160" w:hanging="360"/>
+      </w:pPr>
+      <w:rPr>
+        <w:rFonts w:ascii="Wingdings" w:hAnsi="Wingdings" w:hint="default"/>
+        <w:sz w:val="20"/>
+      </w:rPr>
+    </w:lvl>
+    <w:lvl w:ilvl="3" w:tentative="1">
+      <w:start w:val="1"/>
+      <w:numFmt w:val="bullet"/>
+      <w:lvlText w:val=""/>
+      <w:lvlJc w:val="left"/>
+      <w:pPr>
+        <w:tabs>
+          <w:tab w:val="num" w:pos="2880"/>
+        </w:tabs>
+        <w:ind w:left="2880" w:hanging="360"/>
+      </w:pPr>
+      <w:rPr>
+        <w:rFonts w:ascii="Wingdings" w:hAnsi="Wingdings" w:hint="default"/>
+        <w:sz w:val="20"/>
+      </w:rPr>
+    </w:lvl>
+    <w:lvl w:ilvl="4" w:tentative="1">
+      <w:start w:val="1"/>
+      <w:numFmt w:val="bullet"/>
+      <w:lvlText w:val=""/>
+      <w:lvlJc w:val="left"/>
+      <w:pPr>
+        <w:tabs>
+          <w:tab w:val="num" w:pos="3600"/>
+        </w:tabs>
+        <w:ind w:left="3600" w:hanging="360"/>
+      </w:pPr>
+      <w:rPr>
+        <w:rFonts w:ascii="Wingdings" w:hAnsi="Wingdings" w:hint="default"/>
+        <w:sz w:val="20"/>
+      </w:rPr>
+    </w:lvl>
+    <w:lvl w:ilvl="5" w:tentative="1">
+      <w:start w:val="1"/>
+      <w:numFmt w:val="bullet"/>
+      <w:lvlText w:val=""/>
+      <w:lvlJc w:val="left"/>
+      <w:pPr>
+        <w:tabs>
+          <w:tab w:val="num" w:pos="4320"/>
+        </w:tabs>
+        <w:ind w:left="4320" w:hanging="360"/>
+      </w:pPr>
+      <w:rPr>
+        <w:rFonts w:ascii="Wingdings" w:hAnsi="Wingdings" w:hint="default"/>
+        <w:sz w:val="20"/>
+      </w:rPr>
+    </w:lvl>
+    <w:lvl w:ilvl="6" w:tentative="1">
+      <w:start w:val="1"/>
+      <w:numFmt w:val="bullet"/>
+      <w:lvlText w:val=""/>
+      <w:lvlJc w:val="left"/>
+      <w:pPr>
+        <w:tabs>
+          <w:tab w:val="num" w:pos="5040"/>
+        </w:tabs>
+        <w:ind w:left="5040" w:hanging="360"/>
+      </w:pPr>
+      <w:rPr>
+        <w:rFonts w:ascii="Wingdings" w:hAnsi="Wingdings" w:hint="default"/>
+        <w:sz w:val="20"/>
+      </w:rPr>
+    </w:lvl>
+    <w:lvl w:ilvl="7" w:tentative="1">
+      <w:start w:val="1"/>
+      <w:numFmt w:val="bullet"/>
+      <w:lvlText w:val=""/>
+      <w:lvlJc w:val="left"/>
+      <w:pPr>
+        <w:tabs>
+          <w:tab w:val="num" w:pos="5760"/>
+        </w:tabs>
+        <w:ind w:left="5760" w:hanging="360"/>
+      </w:pPr>
+      <w:rPr>
+        <w:rFonts w:ascii="Wingdings" w:hAnsi="Wingdings" w:hint="default"/>
+        <w:sz w:val="20"/>
+      </w:rPr>
+    </w:lvl>
+    <w:lvl w:ilvl="8" w:tentative="1">
+      <w:start w:val="1"/>
+      <w:numFmt w:val="bullet"/>
+      <w:lvlText w:val=""/>
+      <w:lvlJc w:val="left"/>
+      <w:pPr>
+        <w:tabs>
+          <w:tab w:val="num" w:pos="6480"/>
+        </w:tabs>
+        <w:ind w:left="6480" w:hanging="360"/>
+      </w:pPr>
+      <w:rPr>
+        <w:rFonts w:ascii="Wingdings" w:hAnsi="Wingdings" w:hint="default"/>
+        <w:sz w:val="20"/>
+      </w:rPr>
+    </w:lvl>
+  </w:abstractNum>
+  <w:abstractNum w:abstractNumId="11" w15:restartNumberingAfterBreak="0">
     <w:nsid w:val="46224FB5"/>
     <w:multiLevelType w:val="multilevel"/>
     <w:tmpl w:val="27229390"/>
@@ -3393,7 +4730,7 @@
       </w:pPr>
     </w:lvl>
   </w:abstractNum>
-  <w:abstractNum w:abstractNumId="8" w15:restartNumberingAfterBreak="0">
+  <w:abstractNum w:abstractNumId="12" w15:restartNumberingAfterBreak="0">
     <w:nsid w:val="4FE9654F"/>
     <w:multiLevelType w:val="multilevel"/>
     <w:tmpl w:val="CDF028CA"/>
@@ -3542,7 +4879,156 @@
       </w:rPr>
     </w:lvl>
   </w:abstractNum>
-  <w:abstractNum w:abstractNumId="9" w15:restartNumberingAfterBreak="0">
+  <w:abstractNum w:abstractNumId="13" w15:restartNumberingAfterBreak="0">
+    <w:nsid w:val="50C26067"/>
+    <w:multiLevelType w:val="multilevel"/>
+    <w:tmpl w:val="2FCAB572"/>
+    <w:lvl w:ilvl="0">
+      <w:start w:val="1"/>
+      <w:numFmt w:val="bullet"/>
+      <w:lvlText w:val=""/>
+      <w:lvlJc w:val="left"/>
+      <w:pPr>
+        <w:tabs>
+          <w:tab w:val="num" w:pos="720"/>
+        </w:tabs>
+        <w:ind w:left="720" w:hanging="360"/>
+      </w:pPr>
+      <w:rPr>
+        <w:rFonts w:ascii="Symbol" w:hAnsi="Symbol" w:hint="default"/>
+        <w:sz w:val="20"/>
+      </w:rPr>
+    </w:lvl>
+    <w:lvl w:ilvl="1" w:tentative="1">
+      <w:start w:val="1"/>
+      <w:numFmt w:val="bullet"/>
+      <w:lvlText w:val="o"/>
+      <w:lvlJc w:val="left"/>
+      <w:pPr>
+        <w:tabs>
+          <w:tab w:val="num" w:pos="1440"/>
+        </w:tabs>
+        <w:ind w:left="1440" w:hanging="360"/>
+      </w:pPr>
+      <w:rPr>
+        <w:rFonts w:ascii="Courier New" w:hAnsi="Courier New" w:hint="default"/>
+        <w:sz w:val="20"/>
+      </w:rPr>
+    </w:lvl>
+    <w:lvl w:ilvl="2" w:tentative="1">
+      <w:start w:val="1"/>
+      <w:numFmt w:val="bullet"/>
+      <w:lvlText w:val=""/>
+      <w:lvlJc w:val="left"/>
+      <w:pPr>
+        <w:tabs>
+          <w:tab w:val="num" w:pos="2160"/>
+        </w:tabs>
+        <w:ind w:left="2160" w:hanging="360"/>
+      </w:pPr>
+      <w:rPr>
+        <w:rFonts w:ascii="Wingdings" w:hAnsi="Wingdings" w:hint="default"/>
+        <w:sz w:val="20"/>
+      </w:rPr>
+    </w:lvl>
+    <w:lvl w:ilvl="3" w:tentative="1">
+      <w:start w:val="1"/>
+      <w:numFmt w:val="bullet"/>
+      <w:lvlText w:val=""/>
+      <w:lvlJc w:val="left"/>
+      <w:pPr>
+        <w:tabs>
+          <w:tab w:val="num" w:pos="2880"/>
+        </w:tabs>
+        <w:ind w:left="2880" w:hanging="360"/>
+      </w:pPr>
+      <w:rPr>
+        <w:rFonts w:ascii="Wingdings" w:hAnsi="Wingdings" w:hint="default"/>
+        <w:sz w:val="20"/>
+      </w:rPr>
+    </w:lvl>
+    <w:lvl w:ilvl="4" w:tentative="1">
+      <w:start w:val="1"/>
+      <w:numFmt w:val="bullet"/>
+      <w:lvlText w:val=""/>
+      <w:lvlJc w:val="left"/>
+      <w:pPr>
+        <w:tabs>
+          <w:tab w:val="num" w:pos="3600"/>
+        </w:tabs>
+        <w:ind w:left="3600" w:hanging="360"/>
+      </w:pPr>
+      <w:rPr>
+        <w:rFonts w:ascii="Wingdings" w:hAnsi="Wingdings" w:hint="default"/>
+        <w:sz w:val="20"/>
+      </w:rPr>
+    </w:lvl>
+    <w:lvl w:ilvl="5" w:tentative="1">
+      <w:start w:val="1"/>
+      <w:numFmt w:val="bullet"/>
+      <w:lvlText w:val=""/>
+      <w:lvlJc w:val="left"/>
+      <w:pPr>
+        <w:tabs>
+          <w:tab w:val="num" w:pos="4320"/>
+        </w:tabs>
+        <w:ind w:left="4320" w:hanging="360"/>
+      </w:pPr>
+      <w:rPr>
+        <w:rFonts w:ascii="Wingdings" w:hAnsi="Wingdings" w:hint="default"/>
+        <w:sz w:val="20"/>
+      </w:rPr>
+    </w:lvl>
+    <w:lvl w:ilvl="6" w:tentative="1">
+      <w:start w:val="1"/>
+      <w:numFmt w:val="bullet"/>
+      <w:lvlText w:val=""/>
+      <w:lvlJc w:val="left"/>
+      <w:pPr>
+        <w:tabs>
+          <w:tab w:val="num" w:pos="5040"/>
+        </w:tabs>
+        <w:ind w:left="5040" w:hanging="360"/>
+      </w:pPr>
+      <w:rPr>
+        <w:rFonts w:ascii="Wingdings" w:hAnsi="Wingdings" w:hint="default"/>
+        <w:sz w:val="20"/>
+      </w:rPr>
+    </w:lvl>
+    <w:lvl w:ilvl="7" w:tentative="1">
+      <w:start w:val="1"/>
+      <w:numFmt w:val="bullet"/>
+      <w:lvlText w:val=""/>
+      <w:lvlJc w:val="left"/>
+      <w:pPr>
+        <w:tabs>
+          <w:tab w:val="num" w:pos="5760"/>
+        </w:tabs>
+        <w:ind w:left="5760" w:hanging="360"/>
+      </w:pPr>
+      <w:rPr>
+        <w:rFonts w:ascii="Wingdings" w:hAnsi="Wingdings" w:hint="default"/>
+        <w:sz w:val="20"/>
+      </w:rPr>
+    </w:lvl>
+    <w:lvl w:ilvl="8" w:tentative="1">
+      <w:start w:val="1"/>
+      <w:numFmt w:val="bullet"/>
+      <w:lvlText w:val=""/>
+      <w:lvlJc w:val="left"/>
+      <w:pPr>
+        <w:tabs>
+          <w:tab w:val="num" w:pos="6480"/>
+        </w:tabs>
+        <w:ind w:left="6480" w:hanging="360"/>
+      </w:pPr>
+      <w:rPr>
+        <w:rFonts w:ascii="Wingdings" w:hAnsi="Wingdings" w:hint="default"/>
+        <w:sz w:val="20"/>
+      </w:rPr>
+    </w:lvl>
+  </w:abstractNum>
+  <w:abstractNum w:abstractNumId="14" w15:restartNumberingAfterBreak="0">
     <w:nsid w:val="54686D9D"/>
     <w:multiLevelType w:val="multilevel"/>
     <w:tmpl w:val="CDD61326"/>
@@ -3691,7 +5177,7 @@
       </w:rPr>
     </w:lvl>
   </w:abstractNum>
-  <w:abstractNum w:abstractNumId="10" w15:restartNumberingAfterBreak="0">
+  <w:abstractNum w:abstractNumId="15" w15:restartNumberingAfterBreak="0">
     <w:nsid w:val="553C2297"/>
     <w:multiLevelType w:val="multilevel"/>
     <w:tmpl w:val="71286B94"/>
@@ -3840,7 +5326,156 @@
       </w:rPr>
     </w:lvl>
   </w:abstractNum>
-  <w:abstractNum w:abstractNumId="11" w15:restartNumberingAfterBreak="0">
+  <w:abstractNum w:abstractNumId="16" w15:restartNumberingAfterBreak="0">
+    <w:nsid w:val="679D43F2"/>
+    <w:multiLevelType w:val="multilevel"/>
+    <w:tmpl w:val="9FD40FFC"/>
+    <w:lvl w:ilvl="0">
+      <w:start w:val="1"/>
+      <w:numFmt w:val="bullet"/>
+      <w:lvlText w:val=""/>
+      <w:lvlJc w:val="left"/>
+      <w:pPr>
+        <w:tabs>
+          <w:tab w:val="num" w:pos="720"/>
+        </w:tabs>
+        <w:ind w:left="720" w:hanging="360"/>
+      </w:pPr>
+      <w:rPr>
+        <w:rFonts w:ascii="Symbol" w:hAnsi="Symbol" w:hint="default"/>
+        <w:sz w:val="20"/>
+      </w:rPr>
+    </w:lvl>
+    <w:lvl w:ilvl="1" w:tentative="1">
+      <w:start w:val="1"/>
+      <w:numFmt w:val="bullet"/>
+      <w:lvlText w:val="o"/>
+      <w:lvlJc w:val="left"/>
+      <w:pPr>
+        <w:tabs>
+          <w:tab w:val="num" w:pos="1440"/>
+        </w:tabs>
+        <w:ind w:left="1440" w:hanging="360"/>
+      </w:pPr>
+      <w:rPr>
+        <w:rFonts w:ascii="Courier New" w:hAnsi="Courier New" w:hint="default"/>
+        <w:sz w:val="20"/>
+      </w:rPr>
+    </w:lvl>
+    <w:lvl w:ilvl="2" w:tentative="1">
+      <w:start w:val="1"/>
+      <w:numFmt w:val="bullet"/>
+      <w:lvlText w:val=""/>
+      <w:lvlJc w:val="left"/>
+      <w:pPr>
+        <w:tabs>
+          <w:tab w:val="num" w:pos="2160"/>
+        </w:tabs>
+        <w:ind w:left="2160" w:hanging="360"/>
+      </w:pPr>
+      <w:rPr>
+        <w:rFonts w:ascii="Wingdings" w:hAnsi="Wingdings" w:hint="default"/>
+        <w:sz w:val="20"/>
+      </w:rPr>
+    </w:lvl>
+    <w:lvl w:ilvl="3" w:tentative="1">
+      <w:start w:val="1"/>
+      <w:numFmt w:val="bullet"/>
+      <w:lvlText w:val=""/>
+      <w:lvlJc w:val="left"/>
+      <w:pPr>
+        <w:tabs>
+          <w:tab w:val="num" w:pos="2880"/>
+        </w:tabs>
+        <w:ind w:left="2880" w:hanging="360"/>
+      </w:pPr>
+      <w:rPr>
+        <w:rFonts w:ascii="Wingdings" w:hAnsi="Wingdings" w:hint="default"/>
+        <w:sz w:val="20"/>
+      </w:rPr>
+    </w:lvl>
+    <w:lvl w:ilvl="4" w:tentative="1">
+      <w:start w:val="1"/>
+      <w:numFmt w:val="bullet"/>
+      <w:lvlText w:val=""/>
+      <w:lvlJc w:val="left"/>
+      <w:pPr>
+        <w:tabs>
+          <w:tab w:val="num" w:pos="3600"/>
+        </w:tabs>
+        <w:ind w:left="3600" w:hanging="360"/>
+      </w:pPr>
+      <w:rPr>
+        <w:rFonts w:ascii="Wingdings" w:hAnsi="Wingdings" w:hint="default"/>
+        <w:sz w:val="20"/>
+      </w:rPr>
+    </w:lvl>
+    <w:lvl w:ilvl="5" w:tentative="1">
+      <w:start w:val="1"/>
+      <w:numFmt w:val="bullet"/>
+      <w:lvlText w:val=""/>
+      <w:lvlJc w:val="left"/>
+      <w:pPr>
+        <w:tabs>
+          <w:tab w:val="num" w:pos="4320"/>
+        </w:tabs>
+        <w:ind w:left="4320" w:hanging="360"/>
+      </w:pPr>
+      <w:rPr>
+        <w:rFonts w:ascii="Wingdings" w:hAnsi="Wingdings" w:hint="default"/>
+        <w:sz w:val="20"/>
+      </w:rPr>
+    </w:lvl>
+    <w:lvl w:ilvl="6" w:tentative="1">
+      <w:start w:val="1"/>
+      <w:numFmt w:val="bullet"/>
+      <w:lvlText w:val=""/>
+      <w:lvlJc w:val="left"/>
+      <w:pPr>
+        <w:tabs>
+          <w:tab w:val="num" w:pos="5040"/>
+        </w:tabs>
+        <w:ind w:left="5040" w:hanging="360"/>
+      </w:pPr>
+      <w:rPr>
+        <w:rFonts w:ascii="Wingdings" w:hAnsi="Wingdings" w:hint="default"/>
+        <w:sz w:val="20"/>
+      </w:rPr>
+    </w:lvl>
+    <w:lvl w:ilvl="7" w:tentative="1">
+      <w:start w:val="1"/>
+      <w:numFmt w:val="bullet"/>
+      <w:lvlText w:val=""/>
+      <w:lvlJc w:val="left"/>
+      <w:pPr>
+        <w:tabs>
+          <w:tab w:val="num" w:pos="5760"/>
+        </w:tabs>
+        <w:ind w:left="5760" w:hanging="360"/>
+      </w:pPr>
+      <w:rPr>
+        <w:rFonts w:ascii="Wingdings" w:hAnsi="Wingdings" w:hint="default"/>
+        <w:sz w:val="20"/>
+      </w:rPr>
+    </w:lvl>
+    <w:lvl w:ilvl="8" w:tentative="1">
+      <w:start w:val="1"/>
+      <w:numFmt w:val="bullet"/>
+      <w:lvlText w:val=""/>
+      <w:lvlJc w:val="left"/>
+      <w:pPr>
+        <w:tabs>
+          <w:tab w:val="num" w:pos="6480"/>
+        </w:tabs>
+        <w:ind w:left="6480" w:hanging="360"/>
+      </w:pPr>
+      <w:rPr>
+        <w:rFonts w:ascii="Wingdings" w:hAnsi="Wingdings" w:hint="default"/>
+        <w:sz w:val="20"/>
+      </w:rPr>
+    </w:lvl>
+  </w:abstractNum>
+  <w:abstractNum w:abstractNumId="17" w15:restartNumberingAfterBreak="0">
     <w:nsid w:val="6A284DF7"/>
     <w:multiLevelType w:val="multilevel"/>
     <w:tmpl w:val="604CB38C"/>
@@ -3989,7 +5624,7 @@
       </w:rPr>
     </w:lvl>
   </w:abstractNum>
-  <w:abstractNum w:abstractNumId="12" w15:restartNumberingAfterBreak="0">
+  <w:abstractNum w:abstractNumId="18" w15:restartNumberingAfterBreak="0">
     <w:nsid w:val="6B9D4038"/>
     <w:multiLevelType w:val="multilevel"/>
     <w:tmpl w:val="ECB449D0"/>
@@ -4138,7 +5773,305 @@
       </w:rPr>
     </w:lvl>
   </w:abstractNum>
-  <w:abstractNum w:abstractNumId="13" w15:restartNumberingAfterBreak="0">
+  <w:abstractNum w:abstractNumId="19" w15:restartNumberingAfterBreak="0">
+    <w:nsid w:val="6DE96132"/>
+    <w:multiLevelType w:val="multilevel"/>
+    <w:tmpl w:val="28F4A294"/>
+    <w:lvl w:ilvl="0">
+      <w:start w:val="1"/>
+      <w:numFmt w:val="bullet"/>
+      <w:lvlText w:val=""/>
+      <w:lvlJc w:val="left"/>
+      <w:pPr>
+        <w:tabs>
+          <w:tab w:val="num" w:pos="720"/>
+        </w:tabs>
+        <w:ind w:left="720" w:hanging="360"/>
+      </w:pPr>
+      <w:rPr>
+        <w:rFonts w:ascii="Symbol" w:hAnsi="Symbol" w:hint="default"/>
+        <w:sz w:val="20"/>
+      </w:rPr>
+    </w:lvl>
+    <w:lvl w:ilvl="1" w:tentative="1">
+      <w:start w:val="1"/>
+      <w:numFmt w:val="bullet"/>
+      <w:lvlText w:val="o"/>
+      <w:lvlJc w:val="left"/>
+      <w:pPr>
+        <w:tabs>
+          <w:tab w:val="num" w:pos="1440"/>
+        </w:tabs>
+        <w:ind w:left="1440" w:hanging="360"/>
+      </w:pPr>
+      <w:rPr>
+        <w:rFonts w:ascii="Courier New" w:hAnsi="Courier New" w:hint="default"/>
+        <w:sz w:val="20"/>
+      </w:rPr>
+    </w:lvl>
+    <w:lvl w:ilvl="2" w:tentative="1">
+      <w:start w:val="1"/>
+      <w:numFmt w:val="bullet"/>
+      <w:lvlText w:val=""/>
+      <w:lvlJc w:val="left"/>
+      <w:pPr>
+        <w:tabs>
+          <w:tab w:val="num" w:pos="2160"/>
+        </w:tabs>
+        <w:ind w:left="2160" w:hanging="360"/>
+      </w:pPr>
+      <w:rPr>
+        <w:rFonts w:ascii="Wingdings" w:hAnsi="Wingdings" w:hint="default"/>
+        <w:sz w:val="20"/>
+      </w:rPr>
+    </w:lvl>
+    <w:lvl w:ilvl="3" w:tentative="1">
+      <w:start w:val="1"/>
+      <w:numFmt w:val="bullet"/>
+      <w:lvlText w:val=""/>
+      <w:lvlJc w:val="left"/>
+      <w:pPr>
+        <w:tabs>
+          <w:tab w:val="num" w:pos="2880"/>
+        </w:tabs>
+        <w:ind w:left="2880" w:hanging="360"/>
+      </w:pPr>
+      <w:rPr>
+        <w:rFonts w:ascii="Wingdings" w:hAnsi="Wingdings" w:hint="default"/>
+        <w:sz w:val="20"/>
+      </w:rPr>
+    </w:lvl>
+    <w:lvl w:ilvl="4" w:tentative="1">
+      <w:start w:val="1"/>
+      <w:numFmt w:val="bullet"/>
+      <w:lvlText w:val=""/>
+      <w:lvlJc w:val="left"/>
+      <w:pPr>
+        <w:tabs>
+          <w:tab w:val="num" w:pos="3600"/>
+        </w:tabs>
+        <w:ind w:left="3600" w:hanging="360"/>
+      </w:pPr>
+      <w:rPr>
+        <w:rFonts w:ascii="Wingdings" w:hAnsi="Wingdings" w:hint="default"/>
+        <w:sz w:val="20"/>
+      </w:rPr>
+    </w:lvl>
+    <w:lvl w:ilvl="5" w:tentative="1">
+      <w:start w:val="1"/>
+      <w:numFmt w:val="bullet"/>
+      <w:lvlText w:val=""/>
+      <w:lvlJc w:val="left"/>
+      <w:pPr>
+        <w:tabs>
+          <w:tab w:val="num" w:pos="4320"/>
+        </w:tabs>
+        <w:ind w:left="4320" w:hanging="360"/>
+      </w:pPr>
+      <w:rPr>
+        <w:rFonts w:ascii="Wingdings" w:hAnsi="Wingdings" w:hint="default"/>
+        <w:sz w:val="20"/>
+      </w:rPr>
+    </w:lvl>
+    <w:lvl w:ilvl="6" w:tentative="1">
+      <w:start w:val="1"/>
+      <w:numFmt w:val="bullet"/>
+      <w:lvlText w:val=""/>
+      <w:lvlJc w:val="left"/>
+      <w:pPr>
+        <w:tabs>
+          <w:tab w:val="num" w:pos="5040"/>
+        </w:tabs>
+        <w:ind w:left="5040" w:hanging="360"/>
+      </w:pPr>
+      <w:rPr>
+        <w:rFonts w:ascii="Wingdings" w:hAnsi="Wingdings" w:hint="default"/>
+        <w:sz w:val="20"/>
+      </w:rPr>
+    </w:lvl>
+    <w:lvl w:ilvl="7" w:tentative="1">
+      <w:start w:val="1"/>
+      <w:numFmt w:val="bullet"/>
+      <w:lvlText w:val=""/>
+      <w:lvlJc w:val="left"/>
+      <w:pPr>
+        <w:tabs>
+          <w:tab w:val="num" w:pos="5760"/>
+        </w:tabs>
+        <w:ind w:left="5760" w:hanging="360"/>
+      </w:pPr>
+      <w:rPr>
+        <w:rFonts w:ascii="Wingdings" w:hAnsi="Wingdings" w:hint="default"/>
+        <w:sz w:val="20"/>
+      </w:rPr>
+    </w:lvl>
+    <w:lvl w:ilvl="8" w:tentative="1">
+      <w:start w:val="1"/>
+      <w:numFmt w:val="bullet"/>
+      <w:lvlText w:val=""/>
+      <w:lvlJc w:val="left"/>
+      <w:pPr>
+        <w:tabs>
+          <w:tab w:val="num" w:pos="6480"/>
+        </w:tabs>
+        <w:ind w:left="6480" w:hanging="360"/>
+      </w:pPr>
+      <w:rPr>
+        <w:rFonts w:ascii="Wingdings" w:hAnsi="Wingdings" w:hint="default"/>
+        <w:sz w:val="20"/>
+      </w:rPr>
+    </w:lvl>
+  </w:abstractNum>
+  <w:abstractNum w:abstractNumId="20" w15:restartNumberingAfterBreak="0">
+    <w:nsid w:val="741A6038"/>
+    <w:multiLevelType w:val="multilevel"/>
+    <w:tmpl w:val="158E652E"/>
+    <w:lvl w:ilvl="0">
+      <w:start w:val="1"/>
+      <w:numFmt w:val="bullet"/>
+      <w:lvlText w:val=""/>
+      <w:lvlJc w:val="left"/>
+      <w:pPr>
+        <w:tabs>
+          <w:tab w:val="num" w:pos="720"/>
+        </w:tabs>
+        <w:ind w:left="720" w:hanging="360"/>
+      </w:pPr>
+      <w:rPr>
+        <w:rFonts w:ascii="Symbol" w:hAnsi="Symbol" w:hint="default"/>
+        <w:sz w:val="20"/>
+      </w:rPr>
+    </w:lvl>
+    <w:lvl w:ilvl="1" w:tentative="1">
+      <w:start w:val="1"/>
+      <w:numFmt w:val="bullet"/>
+      <w:lvlText w:val="o"/>
+      <w:lvlJc w:val="left"/>
+      <w:pPr>
+        <w:tabs>
+          <w:tab w:val="num" w:pos="1440"/>
+        </w:tabs>
+        <w:ind w:left="1440" w:hanging="360"/>
+      </w:pPr>
+      <w:rPr>
+        <w:rFonts w:ascii="Courier New" w:hAnsi="Courier New" w:hint="default"/>
+        <w:sz w:val="20"/>
+      </w:rPr>
+    </w:lvl>
+    <w:lvl w:ilvl="2" w:tentative="1">
+      <w:start w:val="1"/>
+      <w:numFmt w:val="bullet"/>
+      <w:lvlText w:val=""/>
+      <w:lvlJc w:val="left"/>
+      <w:pPr>
+        <w:tabs>
+          <w:tab w:val="num" w:pos="2160"/>
+        </w:tabs>
+        <w:ind w:left="2160" w:hanging="360"/>
+      </w:pPr>
+      <w:rPr>
+        <w:rFonts w:ascii="Wingdings" w:hAnsi="Wingdings" w:hint="default"/>
+        <w:sz w:val="20"/>
+      </w:rPr>
+    </w:lvl>
+    <w:lvl w:ilvl="3" w:tentative="1">
+      <w:start w:val="1"/>
+      <w:numFmt w:val="bullet"/>
+      <w:lvlText w:val=""/>
+      <w:lvlJc w:val="left"/>
+      <w:pPr>
+        <w:tabs>
+          <w:tab w:val="num" w:pos="2880"/>
+        </w:tabs>
+        <w:ind w:left="2880" w:hanging="360"/>
+      </w:pPr>
+      <w:rPr>
+        <w:rFonts w:ascii="Wingdings" w:hAnsi="Wingdings" w:hint="default"/>
+        <w:sz w:val="20"/>
+      </w:rPr>
+    </w:lvl>
+    <w:lvl w:ilvl="4" w:tentative="1">
+      <w:start w:val="1"/>
+      <w:numFmt w:val="bullet"/>
+      <w:lvlText w:val=""/>
+      <w:lvlJc w:val="left"/>
+      <w:pPr>
+        <w:tabs>
+          <w:tab w:val="num" w:pos="3600"/>
+        </w:tabs>
+        <w:ind w:left="3600" w:hanging="360"/>
+      </w:pPr>
+      <w:rPr>
+        <w:rFonts w:ascii="Wingdings" w:hAnsi="Wingdings" w:hint="default"/>
+        <w:sz w:val="20"/>
+      </w:rPr>
+    </w:lvl>
+    <w:lvl w:ilvl="5" w:tentative="1">
+      <w:start w:val="1"/>
+      <w:numFmt w:val="bullet"/>
+      <w:lvlText w:val=""/>
+      <w:lvlJc w:val="left"/>
+      <w:pPr>
+        <w:tabs>
+          <w:tab w:val="num" w:pos="4320"/>
+        </w:tabs>
+        <w:ind w:left="4320" w:hanging="360"/>
+      </w:pPr>
+      <w:rPr>
+        <w:rFonts w:ascii="Wingdings" w:hAnsi="Wingdings" w:hint="default"/>
+        <w:sz w:val="20"/>
+      </w:rPr>
+    </w:lvl>
+    <w:lvl w:ilvl="6" w:tentative="1">
+      <w:start w:val="1"/>
+      <w:numFmt w:val="bullet"/>
+      <w:lvlText w:val=""/>
+      <w:lvlJc w:val="left"/>
+      <w:pPr>
+        <w:tabs>
+          <w:tab w:val="num" w:pos="5040"/>
+        </w:tabs>
+        <w:ind w:left="5040" w:hanging="360"/>
+      </w:pPr>
+      <w:rPr>
+        <w:rFonts w:ascii="Wingdings" w:hAnsi="Wingdings" w:hint="default"/>
+        <w:sz w:val="20"/>
+      </w:rPr>
+    </w:lvl>
+    <w:lvl w:ilvl="7" w:tentative="1">
+      <w:start w:val="1"/>
+      <w:numFmt w:val="bullet"/>
+      <w:lvlText w:val=""/>
+      <w:lvlJc w:val="left"/>
+      <w:pPr>
+        <w:tabs>
+          <w:tab w:val="num" w:pos="5760"/>
+        </w:tabs>
+        <w:ind w:left="5760" w:hanging="360"/>
+      </w:pPr>
+      <w:rPr>
+        <w:rFonts w:ascii="Wingdings" w:hAnsi="Wingdings" w:hint="default"/>
+        <w:sz w:val="20"/>
+      </w:rPr>
+    </w:lvl>
+    <w:lvl w:ilvl="8" w:tentative="1">
+      <w:start w:val="1"/>
+      <w:numFmt w:val="bullet"/>
+      <w:lvlText w:val=""/>
+      <w:lvlJc w:val="left"/>
+      <w:pPr>
+        <w:tabs>
+          <w:tab w:val="num" w:pos="6480"/>
+        </w:tabs>
+        <w:ind w:left="6480" w:hanging="360"/>
+      </w:pPr>
+      <w:rPr>
+        <w:rFonts w:ascii="Wingdings" w:hAnsi="Wingdings" w:hint="default"/>
+        <w:sz w:val="20"/>
+      </w:rPr>
+    </w:lvl>
+  </w:abstractNum>
+  <w:abstractNum w:abstractNumId="21" w15:restartNumberingAfterBreak="0">
     <w:nsid w:val="75DB2344"/>
     <w:multiLevelType w:val="multilevel"/>
     <w:tmpl w:val="41B881B0"/>
@@ -4287,7 +6220,7 @@
       </w:rPr>
     </w:lvl>
   </w:abstractNum>
-  <w:abstractNum w:abstractNumId="14" w15:restartNumberingAfterBreak="0">
+  <w:abstractNum w:abstractNumId="22" w15:restartNumberingAfterBreak="0">
     <w:nsid w:val="7B204EA2"/>
     <w:multiLevelType w:val="multilevel"/>
     <w:tmpl w:val="CD6A195E"/>
@@ -4401,49 +6334,73 @@
     </w:lvl>
   </w:abstractNum>
   <w:num w:numId="1" w16cid:durableId="986200867">
+    <w:abstractNumId w:val="17"/>
+  </w:num>
+  <w:num w:numId="2" w16cid:durableId="1764765245">
+    <w:abstractNumId w:val="21"/>
+  </w:num>
+  <w:num w:numId="3" w16cid:durableId="805316087">
+    <w:abstractNumId w:val="4"/>
+  </w:num>
+  <w:num w:numId="4" w16cid:durableId="744425011">
+    <w:abstractNumId w:val="8"/>
+  </w:num>
+  <w:num w:numId="5" w16cid:durableId="416749059">
+    <w:abstractNumId w:val="2"/>
+  </w:num>
+  <w:num w:numId="6" w16cid:durableId="1770538707">
+    <w:abstractNumId w:val="3"/>
+  </w:num>
+  <w:num w:numId="7" w16cid:durableId="2053188612">
+    <w:abstractNumId w:val="14"/>
+  </w:num>
+  <w:num w:numId="8" w16cid:durableId="1486504969">
+    <w:abstractNumId w:val="7"/>
+  </w:num>
+  <w:num w:numId="9" w16cid:durableId="407121740">
+    <w:abstractNumId w:val="18"/>
+  </w:num>
+  <w:num w:numId="10" w16cid:durableId="1269583195">
     <w:abstractNumId w:val="11"/>
   </w:num>
-  <w:num w:numId="2" w16cid:durableId="1764765245">
-    <w:abstractNumId w:val="13"/>
-  </w:num>
-  <w:num w:numId="3" w16cid:durableId="805316087">
-    <w:abstractNumId w:val="3"/>
-  </w:num>
-  <w:num w:numId="4" w16cid:durableId="744425011">
-    <w:abstractNumId w:val="6"/>
-  </w:num>
-  <w:num w:numId="5" w16cid:durableId="416749059">
-    <w:abstractNumId w:val="1"/>
-  </w:num>
-  <w:num w:numId="6" w16cid:durableId="1770538707">
-    <w:abstractNumId w:val="2"/>
-  </w:num>
-  <w:num w:numId="7" w16cid:durableId="2053188612">
-    <w:abstractNumId w:val="9"/>
-  </w:num>
-  <w:num w:numId="8" w16cid:durableId="1486504969">
-    <w:abstractNumId w:val="5"/>
-  </w:num>
-  <w:num w:numId="9" w16cid:durableId="407121740">
-    <w:abstractNumId w:val="12"/>
-  </w:num>
-  <w:num w:numId="10" w16cid:durableId="1269583195">
-    <w:abstractNumId w:val="7"/>
-  </w:num>
   <w:num w:numId="11" w16cid:durableId="872889544">
-    <w:abstractNumId w:val="10"/>
+    <w:abstractNumId w:val="15"/>
   </w:num>
   <w:num w:numId="12" w16cid:durableId="1373728241">
     <w:abstractNumId w:val="0"/>
   </w:num>
   <w:num w:numId="13" w16cid:durableId="933588667">
-    <w:abstractNumId w:val="14"/>
+    <w:abstractNumId w:val="22"/>
   </w:num>
   <w:num w:numId="14" w16cid:durableId="1039476029">
-    <w:abstractNumId w:val="4"/>
+    <w:abstractNumId w:val="6"/>
   </w:num>
   <w:num w:numId="15" w16cid:durableId="202984949">
-    <w:abstractNumId w:val="8"/>
+    <w:abstractNumId w:val="12"/>
+  </w:num>
+  <w:num w:numId="16" w16cid:durableId="2110654850">
+    <w:abstractNumId w:val="20"/>
+  </w:num>
+  <w:num w:numId="17" w16cid:durableId="1540586546">
+    <w:abstractNumId w:val="19"/>
+  </w:num>
+  <w:num w:numId="18" w16cid:durableId="981735983">
+    <w:abstractNumId w:val="16"/>
+  </w:num>
+  <w:num w:numId="19" w16cid:durableId="1483498996">
+    <w:abstractNumId w:val="5"/>
+  </w:num>
+  <w:num w:numId="20" w16cid:durableId="197353013">
+    <w:abstractNumId w:val="1"/>
+  </w:num>
+  <w:num w:numId="21" w16cid:durableId="675693497">
+    <w:abstractNumId w:val="13"/>
+  </w:num>
+  <w:num w:numId="22" w16cid:durableId="2064332618">
+    <w:abstractNumId w:val="9"/>
+  </w:num>
+  <w:num w:numId="23" w16cid:durableId="894392629">
+    <w:abstractNumId w:val="10"/>
   </w:num>
 </w:numbering>
 </file>

</xml_diff>

<commit_message>
Lec 8 - Comparison of datatypes in javascript done
</commit_message>
<xml_diff>
--- a/Notes.docx
+++ b/Notes.docx
@@ -2732,8 +2732,17 @@
           <w:sz w:val="32"/>
           <w:szCs w:val="32"/>
         </w:rPr>
-        <w:t xml:space="preserve"> = 123;</w:t>
-      </w:r>
+        <w:t xml:space="preserve"> = </w:t>
+      </w:r>
+      <w:proofErr w:type="gramStart"/>
+      <w:r>
+        <w:rPr>
+          <w:sz w:val="32"/>
+          <w:szCs w:val="32"/>
+        </w:rPr>
+        <w:t>123;</w:t>
+      </w:r>
+      <w:proofErr w:type="gramEnd"/>
     </w:p>
     <w:p>
       <w:pPr>
@@ -2817,8 +2826,17 @@
           <w:sz w:val="32"/>
           <w:szCs w:val="32"/>
         </w:rPr>
-        <w:t xml:space="preserve"> = 'user@example.com';</w:t>
-      </w:r>
+        <w:t xml:space="preserve"> = 'user@example.com</w:t>
+      </w:r>
+      <w:proofErr w:type="gramStart"/>
+      <w:r>
+        <w:rPr>
+          <w:sz w:val="32"/>
+          <w:szCs w:val="32"/>
+        </w:rPr>
+        <w:t>';</w:t>
+      </w:r>
+      <w:proofErr w:type="gramEnd"/>
     </w:p>
     <w:p>
       <w:pPr>
@@ -3012,8 +3030,17 @@
           <w:sz w:val="32"/>
           <w:szCs w:val="32"/>
         </w:rPr>
-        <w:t xml:space="preserve"> = 123;</w:t>
-      </w:r>
+        <w:t xml:space="preserve"> = </w:t>
+      </w:r>
+      <w:proofErr w:type="gramStart"/>
+      <w:r>
+        <w:rPr>
+          <w:sz w:val="32"/>
+          <w:szCs w:val="32"/>
+        </w:rPr>
+        <w:t>123;</w:t>
+      </w:r>
+      <w:proofErr w:type="gramEnd"/>
     </w:p>
     <w:p>
       <w:pPr>
@@ -3043,8 +3070,17 @@
           <w:sz w:val="32"/>
           <w:szCs w:val="32"/>
         </w:rPr>
-        <w:t xml:space="preserve"> = "user@example.com";</w:t>
-      </w:r>
+        <w:t xml:space="preserve"> = "user@example.com</w:t>
+      </w:r>
+      <w:proofErr w:type="gramStart"/>
+      <w:r>
+        <w:rPr>
+          <w:sz w:val="32"/>
+          <w:szCs w:val="32"/>
+        </w:rPr>
+        <w:t>";</w:t>
+      </w:r>
+      <w:proofErr w:type="gramEnd"/>
     </w:p>
     <w:p>
       <w:pPr>
@@ -3074,8 +3110,17 @@
           <w:sz w:val="32"/>
           <w:szCs w:val="32"/>
         </w:rPr>
-        <w:t xml:space="preserve"> = "password123";</w:t>
-      </w:r>
+        <w:t xml:space="preserve"> = "password123</w:t>
+      </w:r>
+      <w:proofErr w:type="gramStart"/>
+      <w:r>
+        <w:rPr>
+          <w:sz w:val="32"/>
+          <w:szCs w:val="32"/>
+        </w:rPr>
+        <w:t>";</w:t>
+      </w:r>
+      <w:proofErr w:type="gramEnd"/>
     </w:p>
     <w:p>
       <w:pPr>
@@ -3112,7 +3157,23 @@
           <w:sz w:val="32"/>
           <w:szCs w:val="32"/>
         </w:rPr>
-        <w:t>Use console.log() for outputting information to the console.</w:t>
+        <w:t xml:space="preserve">Use </w:t>
+      </w:r>
+      <w:proofErr w:type="gramStart"/>
+      <w:r>
+        <w:rPr>
+          <w:sz w:val="32"/>
+          <w:szCs w:val="32"/>
+        </w:rPr>
+        <w:t>console.log(</w:t>
+      </w:r>
+      <w:proofErr w:type="gramEnd"/>
+      <w:r>
+        <w:rPr>
+          <w:sz w:val="32"/>
+          <w:szCs w:val="32"/>
+        </w:rPr>
+        <w:t>) for outputting information to the console.</w:t>
       </w:r>
     </w:p>
     <w:p>
@@ -3127,6 +3188,7 @@
         </w:rPr>
       </w:pPr>
       <w:proofErr w:type="spellStart"/>
+      <w:proofErr w:type="gramStart"/>
       <w:r>
         <w:rPr>
           <w:sz w:val="32"/>
@@ -3135,6 +3197,7 @@
         <w:t>console.table</w:t>
       </w:r>
       <w:proofErr w:type="spellEnd"/>
+      <w:proofErr w:type="gramEnd"/>
       <w:r>
         <w:rPr>
           <w:sz w:val="32"/>
@@ -3356,8 +3419,17 @@
           <w:sz w:val="32"/>
           <w:szCs w:val="32"/>
         </w:rPr>
-        <w:t>var x = 10;</w:t>
-      </w:r>
+        <w:t xml:space="preserve">var x = </w:t>
+      </w:r>
+      <w:proofErr w:type="gramStart"/>
+      <w:r>
+        <w:rPr>
+          <w:sz w:val="32"/>
+          <w:szCs w:val="32"/>
+        </w:rPr>
+        <w:t>10;</w:t>
+      </w:r>
+      <w:proofErr w:type="gramEnd"/>
     </w:p>
     <w:p>
       <w:pPr>
@@ -3386,8 +3458,17 @@
           <w:sz w:val="32"/>
           <w:szCs w:val="32"/>
         </w:rPr>
-        <w:t xml:space="preserve">  var x = 20;</w:t>
-      </w:r>
+        <w:t xml:space="preserve">  var x = </w:t>
+      </w:r>
+      <w:proofErr w:type="gramStart"/>
+      <w:r>
+        <w:rPr>
+          <w:sz w:val="32"/>
+          <w:szCs w:val="32"/>
+        </w:rPr>
+        <w:t>20;</w:t>
+      </w:r>
+      <w:proofErr w:type="gramEnd"/>
     </w:p>
     <w:p>
       <w:pPr>
@@ -3418,7 +3499,23 @@
           <w:sz w:val="32"/>
           <w:szCs w:val="32"/>
         </w:rPr>
-        <w:t>console.log(x);  // Outputs 20 (not ideal)</w:t>
+        <w:t>console.log(x</w:t>
+      </w:r>
+      <w:proofErr w:type="gramStart"/>
+      <w:r>
+        <w:rPr>
+          <w:sz w:val="32"/>
+          <w:szCs w:val="32"/>
+        </w:rPr>
+        <w:t>);  /</w:t>
+      </w:r>
+      <w:proofErr w:type="gramEnd"/>
+      <w:r>
+        <w:rPr>
+          <w:sz w:val="32"/>
+          <w:szCs w:val="32"/>
+        </w:rPr>
+        <w:t>/ Outputs 20 (not ideal)</w:t>
       </w:r>
     </w:p>
     <w:p>
@@ -3703,7 +3800,23 @@
           <w:sz w:val="32"/>
           <w:szCs w:val="32"/>
         </w:rPr>
-        <w:t xml:space="preserve">Console methods like console.log() and </w:t>
+        <w:t xml:space="preserve">Console methods like </w:t>
+      </w:r>
+      <w:proofErr w:type="gramStart"/>
+      <w:r>
+        <w:rPr>
+          <w:sz w:val="32"/>
+          <w:szCs w:val="32"/>
+        </w:rPr>
+        <w:t>console.log(</w:t>
+      </w:r>
+      <w:proofErr w:type="gramEnd"/>
+      <w:r>
+        <w:rPr>
+          <w:sz w:val="32"/>
+          <w:szCs w:val="32"/>
+        </w:rPr>
+        <w:t xml:space="preserve">) and </w:t>
       </w:r>
       <w:proofErr w:type="spellStart"/>
       <w:r>
@@ -5429,6 +5542,7 @@
           <w:szCs w:val="32"/>
         </w:rPr>
       </w:pPr>
+      <w:proofErr w:type="gramStart"/>
       <w:r>
         <w:rPr>
           <w:sz w:val="32"/>
@@ -5437,6 +5551,7 @@
         <w:t>console.log(</w:t>
       </w:r>
       <w:proofErr w:type="spellStart"/>
+      <w:proofErr w:type="gramEnd"/>
       <w:r>
         <w:rPr>
           <w:sz w:val="32"/>
@@ -5640,6 +5755,7 @@
           <w:szCs w:val="32"/>
         </w:rPr>
       </w:pPr>
+      <w:proofErr w:type="gramStart"/>
       <w:r>
         <w:rPr>
           <w:sz w:val="32"/>
@@ -5648,6 +5764,7 @@
         <w:t>console.log(</w:t>
       </w:r>
       <w:proofErr w:type="spellStart"/>
+      <w:proofErr w:type="gramEnd"/>
       <w:r>
         <w:rPr>
           <w:sz w:val="32"/>
@@ -5769,6 +5886,7 @@
           <w:szCs w:val="32"/>
         </w:rPr>
       </w:pPr>
+      <w:proofErr w:type="gramStart"/>
       <w:r>
         <w:rPr>
           <w:sz w:val="32"/>
@@ -5777,6 +5895,7 @@
         <w:t>console.log(</w:t>
       </w:r>
       <w:proofErr w:type="spellStart"/>
+      <w:proofErr w:type="gramEnd"/>
       <w:r>
         <w:rPr>
           <w:sz w:val="32"/>
@@ -5977,8 +6096,17 @@
           <w:sz w:val="32"/>
           <w:szCs w:val="32"/>
         </w:rPr>
-        <w:t xml:space="preserve"> = "33abc";</w:t>
-      </w:r>
+        <w:t xml:space="preserve"> = "33abc</w:t>
+      </w:r>
+      <w:proofErr w:type="gramStart"/>
+      <w:r>
+        <w:rPr>
+          <w:sz w:val="32"/>
+          <w:szCs w:val="32"/>
+        </w:rPr>
+        <w:t>";</w:t>
+      </w:r>
+      <w:proofErr w:type="gramEnd"/>
     </w:p>
     <w:p>
       <w:pPr>
@@ -6285,8 +6413,17 @@
           <w:sz w:val="32"/>
           <w:szCs w:val="32"/>
         </w:rPr>
-        <w:t>let value = null;</w:t>
-      </w:r>
+        <w:t xml:space="preserve">let value = </w:t>
+      </w:r>
+      <w:proofErr w:type="gramStart"/>
+      <w:r>
+        <w:rPr>
+          <w:sz w:val="32"/>
+          <w:szCs w:val="32"/>
+        </w:rPr>
+        <w:t>null;</w:t>
+      </w:r>
+      <w:proofErr w:type="gramEnd"/>
     </w:p>
     <w:p>
       <w:pPr>
@@ -6298,12 +6435,21 @@
           <w:szCs w:val="32"/>
         </w:rPr>
       </w:pPr>
-      <w:r>
-        <w:rPr>
-          <w:sz w:val="32"/>
-          <w:szCs w:val="32"/>
-        </w:rPr>
-        <w:t>console.log(Number(value)); // Returns 0</w:t>
+      <w:proofErr w:type="gramStart"/>
+      <w:r>
+        <w:rPr>
+          <w:sz w:val="32"/>
+          <w:szCs w:val="32"/>
+        </w:rPr>
+        <w:t>console.log(</w:t>
+      </w:r>
+      <w:proofErr w:type="gramEnd"/>
+      <w:r>
+        <w:rPr>
+          <w:sz w:val="32"/>
+          <w:szCs w:val="32"/>
+        </w:rPr>
+        <w:t>Number(value)); // Returns 0</w:t>
       </w:r>
     </w:p>
     <w:p>
@@ -6432,6 +6578,7 @@
         <w:t xml:space="preserve">let </w:t>
       </w:r>
       <w:proofErr w:type="spellStart"/>
+      <w:proofErr w:type="gramStart"/>
       <w:r>
         <w:rPr>
           <w:sz w:val="32"/>
@@ -6447,6 +6594,7 @@
         </w:rPr>
         <w:t>;</w:t>
       </w:r>
+      <w:proofErr w:type="gramEnd"/>
     </w:p>
     <w:p>
       <w:pPr>
@@ -6458,12 +6606,21 @@
           <w:szCs w:val="32"/>
         </w:rPr>
       </w:pPr>
-      <w:r>
-        <w:rPr>
-          <w:sz w:val="32"/>
-          <w:szCs w:val="32"/>
-        </w:rPr>
-        <w:t>console.log(Number(</w:t>
+      <w:proofErr w:type="gramStart"/>
+      <w:r>
+        <w:rPr>
+          <w:sz w:val="32"/>
+          <w:szCs w:val="32"/>
+        </w:rPr>
+        <w:t>console.log(</w:t>
+      </w:r>
+      <w:proofErr w:type="gramEnd"/>
+      <w:r>
+        <w:rPr>
+          <w:sz w:val="32"/>
+          <w:szCs w:val="32"/>
+        </w:rPr>
+        <w:t>Number(</w:t>
       </w:r>
       <w:proofErr w:type="spellStart"/>
       <w:r>
@@ -6685,12 +6842,21 @@
           <w:szCs w:val="32"/>
         </w:rPr>
       </w:pPr>
-      <w:r>
-        <w:rPr>
-          <w:sz w:val="32"/>
-          <w:szCs w:val="32"/>
-        </w:rPr>
-        <w:t>console.log(Number(true)); // Returns 1</w:t>
+      <w:proofErr w:type="gramStart"/>
+      <w:r>
+        <w:rPr>
+          <w:sz w:val="32"/>
+          <w:szCs w:val="32"/>
+        </w:rPr>
+        <w:t>console.log(</w:t>
+      </w:r>
+      <w:proofErr w:type="gramEnd"/>
+      <w:r>
+        <w:rPr>
+          <w:sz w:val="32"/>
+          <w:szCs w:val="32"/>
+        </w:rPr>
+        <w:t>Number(true)); // Returns 1</w:t>
       </w:r>
     </w:p>
     <w:p>
@@ -6703,12 +6869,21 @@
           <w:szCs w:val="32"/>
         </w:rPr>
       </w:pPr>
-      <w:r>
-        <w:rPr>
-          <w:sz w:val="32"/>
-          <w:szCs w:val="32"/>
-        </w:rPr>
-        <w:t>console.log(Number(false)); // Returns 0</w:t>
+      <w:proofErr w:type="gramStart"/>
+      <w:r>
+        <w:rPr>
+          <w:sz w:val="32"/>
+          <w:szCs w:val="32"/>
+        </w:rPr>
+        <w:t>console.log(</w:t>
+      </w:r>
+      <w:proofErr w:type="gramEnd"/>
+      <w:r>
+        <w:rPr>
+          <w:sz w:val="32"/>
+          <w:szCs w:val="32"/>
+        </w:rPr>
+        <w:t>Number(false)); // Returns 0</w:t>
       </w:r>
     </w:p>
     <w:p>
@@ -6863,8 +7038,17 @@
           <w:sz w:val="32"/>
           <w:szCs w:val="32"/>
         </w:rPr>
-        <w:t>let number = 33;</w:t>
-      </w:r>
+        <w:t xml:space="preserve">let number = </w:t>
+      </w:r>
+      <w:proofErr w:type="gramStart"/>
+      <w:r>
+        <w:rPr>
+          <w:sz w:val="32"/>
+          <w:szCs w:val="32"/>
+        </w:rPr>
+        <w:t>33;</w:t>
+      </w:r>
+      <w:proofErr w:type="gramEnd"/>
     </w:p>
     <w:p>
       <w:pPr>
@@ -6910,6 +7094,7 @@
           <w:szCs w:val="32"/>
         </w:rPr>
       </w:pPr>
+      <w:proofErr w:type="gramStart"/>
       <w:r>
         <w:rPr>
           <w:sz w:val="32"/>
@@ -6919,6 +7104,7 @@
         <w:t>console.log(</w:t>
       </w:r>
       <w:proofErr w:type="spellStart"/>
+      <w:proofErr w:type="gramEnd"/>
       <w:r>
         <w:rPr>
           <w:sz w:val="32"/>
@@ -8671,7 +8857,23 @@
           <w:sz w:val="32"/>
           <w:szCs w:val="32"/>
         </w:rPr>
-        <w:t xml:space="preserve"> unless absolutely necessary for a specific function or use case.</w:t>
+        <w:t xml:space="preserve"> unless </w:t>
+      </w:r>
+      <w:proofErr w:type="gramStart"/>
+      <w:r>
+        <w:rPr>
+          <w:sz w:val="32"/>
+          <w:szCs w:val="32"/>
+        </w:rPr>
+        <w:t>absolutely necessary</w:t>
+      </w:r>
+      <w:proofErr w:type="gramEnd"/>
+      <w:r>
+        <w:rPr>
+          <w:sz w:val="32"/>
+          <w:szCs w:val="32"/>
+        </w:rPr>
+        <w:t xml:space="preserve"> for a specific function or use case.</w:t>
       </w:r>
     </w:p>
     <w:p>
@@ -8844,8 +9046,17 @@
           <w:sz w:val="32"/>
           <w:szCs w:val="32"/>
         </w:rPr>
-        <w:t>let a = 4, b = 4, c = 4;</w:t>
-      </w:r>
+        <w:t xml:space="preserve">let a = 4, b = 4, c = </w:t>
+      </w:r>
+      <w:proofErr w:type="gramStart"/>
+      <w:r>
+        <w:rPr>
+          <w:sz w:val="32"/>
+          <w:szCs w:val="32"/>
+        </w:rPr>
+        <w:t>4;</w:t>
+      </w:r>
+      <w:proofErr w:type="gramEnd"/>
     </w:p>
     <w:p>
       <w:pPr>
@@ -9419,6 +9630,1900 @@
           <w:szCs w:val="32"/>
         </w:rPr>
       </w:pPr>
+    </w:p>
+    <w:p>
+      <w:pPr>
+        <w:shd w:val="clear" w:color="auto" w:fill="BFBFBF" w:themeFill="background1" w:themeFillShade="BF"/>
+        <w:rPr>
+          <w:b/>
+          <w:bCs/>
+        </w:rPr>
+      </w:pPr>
+      <w:r>
+        <w:rPr>
+          <w:b/>
+          <w:bCs/>
+          <w:sz w:val="40"/>
+          <w:szCs w:val="40"/>
+        </w:rPr>
+        <w:t>8</w:t>
+      </w:r>
+      <w:r>
+        <w:rPr>
+          <w:b/>
+          <w:bCs/>
+          <w:sz w:val="40"/>
+          <w:szCs w:val="40"/>
+        </w:rPr>
+        <w:t xml:space="preserve">) </w:t>
+      </w:r>
+      <w:r>
+        <w:rPr>
+          <w:b/>
+          <w:bCs/>
+          <w:sz w:val="40"/>
+          <w:szCs w:val="40"/>
+        </w:rPr>
+        <w:t>Comparison</w:t>
+      </w:r>
+      <w:r>
+        <w:rPr>
+          <w:b/>
+          <w:bCs/>
+          <w:sz w:val="40"/>
+          <w:szCs w:val="40"/>
+        </w:rPr>
+        <w:t xml:space="preserve"> | </w:t>
+      </w:r>
+      <w:r>
+        <w:rPr>
+          <w:b/>
+          <w:bCs/>
+          <w:sz w:val="40"/>
+          <w:szCs w:val="40"/>
+        </w:rPr>
+        <w:t xml:space="preserve">Comparison of datatypes in </w:t>
+      </w:r>
+      <w:proofErr w:type="spellStart"/>
+      <w:r>
+        <w:rPr>
+          <w:b/>
+          <w:bCs/>
+          <w:sz w:val="40"/>
+          <w:szCs w:val="40"/>
+        </w:rPr>
+        <w:t>javascript</w:t>
+      </w:r>
+      <w:proofErr w:type="spellEnd"/>
+    </w:p>
+    <w:p>
+      <w:pPr>
+        <w:tabs>
+          <w:tab w:val="left" w:pos="1905"/>
+        </w:tabs>
+        <w:rPr>
+          <w:sz w:val="32"/>
+          <w:szCs w:val="32"/>
+        </w:rPr>
+      </w:pPr>
+    </w:p>
+    <w:p>
+      <w:pPr>
+        <w:tabs>
+          <w:tab w:val="left" w:pos="1905"/>
+        </w:tabs>
+        <w:rPr>
+          <w:b/>
+          <w:bCs/>
+          <w:sz w:val="32"/>
+          <w:szCs w:val="32"/>
+        </w:rPr>
+      </w:pPr>
+      <w:r>
+        <w:rPr>
+          <w:rFonts w:ascii="Segoe UI Emoji" w:hAnsi="Segoe UI Emoji" w:cs="Segoe UI Emoji"/>
+          <w:b/>
+          <w:bCs/>
+          <w:sz w:val="32"/>
+          <w:szCs w:val="32"/>
+        </w:rPr>
+        <w:t>🌟</w:t>
+      </w:r>
+      <w:r>
+        <w:rPr>
+          <w:b/>
+          <w:bCs/>
+          <w:sz w:val="32"/>
+          <w:szCs w:val="32"/>
+        </w:rPr>
+        <w:t xml:space="preserve"> Introduction to Comparison in JavaScript</w:t>
+      </w:r>
+    </w:p>
+    <w:p>
+      <w:pPr>
+        <w:numPr>
+          <w:ilvl w:val="0"/>
+          <w:numId w:val="70"/>
+        </w:numPr>
+        <w:tabs>
+          <w:tab w:val="left" w:pos="1905"/>
+        </w:tabs>
+        <w:rPr>
+          <w:sz w:val="32"/>
+          <w:szCs w:val="32"/>
+        </w:rPr>
+      </w:pPr>
+      <w:r>
+        <w:rPr>
+          <w:b/>
+          <w:bCs/>
+          <w:sz w:val="32"/>
+          <w:szCs w:val="32"/>
+        </w:rPr>
+        <w:lastRenderedPageBreak/>
+        <w:t>Objective</w:t>
+      </w:r>
+      <w:r>
+        <w:rPr>
+          <w:sz w:val="32"/>
+          <w:szCs w:val="32"/>
+        </w:rPr>
+        <w:t xml:space="preserve">: Before diving into conditional statements like if-else or loops, it's essential to understand </w:t>
+      </w:r>
+      <w:r>
+        <w:rPr>
+          <w:b/>
+          <w:bCs/>
+          <w:sz w:val="32"/>
+          <w:szCs w:val="32"/>
+        </w:rPr>
+        <w:t>comparisons</w:t>
+      </w:r>
+      <w:r>
+        <w:rPr>
+          <w:sz w:val="32"/>
+          <w:szCs w:val="32"/>
+        </w:rPr>
+        <w:t xml:space="preserve"> in JavaScript. Comparisons form the backbone of such operations.</w:t>
+      </w:r>
+    </w:p>
+    <w:p>
+      <w:pPr>
+        <w:numPr>
+          <w:ilvl w:val="0"/>
+          <w:numId w:val="70"/>
+        </w:numPr>
+        <w:tabs>
+          <w:tab w:val="left" w:pos="1905"/>
+        </w:tabs>
+        <w:rPr>
+          <w:sz w:val="32"/>
+          <w:szCs w:val="32"/>
+        </w:rPr>
+      </w:pPr>
+      <w:r>
+        <w:rPr>
+          <w:b/>
+          <w:bCs/>
+          <w:sz w:val="32"/>
+          <w:szCs w:val="32"/>
+        </w:rPr>
+        <w:t>Common Comparisons</w:t>
+      </w:r>
+      <w:r>
+        <w:rPr>
+          <w:sz w:val="32"/>
+          <w:szCs w:val="32"/>
+        </w:rPr>
+        <w:t>: Involve operators like:</w:t>
+      </w:r>
+    </w:p>
+    <w:p>
+      <w:pPr>
+        <w:numPr>
+          <w:ilvl w:val="1"/>
+          <w:numId w:val="70"/>
+        </w:numPr>
+        <w:tabs>
+          <w:tab w:val="left" w:pos="1905"/>
+        </w:tabs>
+        <w:rPr>
+          <w:sz w:val="32"/>
+          <w:szCs w:val="32"/>
+        </w:rPr>
+      </w:pPr>
+      <w:r>
+        <w:rPr>
+          <w:b/>
+          <w:bCs/>
+          <w:sz w:val="32"/>
+          <w:szCs w:val="32"/>
+        </w:rPr>
+        <w:t>&gt; (greater than)</w:t>
+      </w:r>
+    </w:p>
+    <w:p>
+      <w:pPr>
+        <w:numPr>
+          <w:ilvl w:val="1"/>
+          <w:numId w:val="70"/>
+        </w:numPr>
+        <w:tabs>
+          <w:tab w:val="left" w:pos="1905"/>
+        </w:tabs>
+        <w:rPr>
+          <w:sz w:val="32"/>
+          <w:szCs w:val="32"/>
+        </w:rPr>
+      </w:pPr>
+      <w:r>
+        <w:rPr>
+          <w:b/>
+          <w:bCs/>
+          <w:sz w:val="32"/>
+          <w:szCs w:val="32"/>
+        </w:rPr>
+        <w:t>&lt; (less than)</w:t>
+      </w:r>
+    </w:p>
+    <w:p>
+      <w:pPr>
+        <w:numPr>
+          <w:ilvl w:val="1"/>
+          <w:numId w:val="70"/>
+        </w:numPr>
+        <w:tabs>
+          <w:tab w:val="left" w:pos="1905"/>
+        </w:tabs>
+        <w:rPr>
+          <w:sz w:val="32"/>
+          <w:szCs w:val="32"/>
+        </w:rPr>
+      </w:pPr>
+      <w:r>
+        <w:rPr>
+          <w:b/>
+          <w:bCs/>
+          <w:sz w:val="32"/>
+          <w:szCs w:val="32"/>
+        </w:rPr>
+        <w:t>&gt;= (greater than or equal to)</w:t>
+      </w:r>
+    </w:p>
+    <w:p>
+      <w:pPr>
+        <w:numPr>
+          <w:ilvl w:val="1"/>
+          <w:numId w:val="70"/>
+        </w:numPr>
+        <w:tabs>
+          <w:tab w:val="left" w:pos="1905"/>
+        </w:tabs>
+        <w:rPr>
+          <w:sz w:val="32"/>
+          <w:szCs w:val="32"/>
+        </w:rPr>
+      </w:pPr>
+      <w:r>
+        <w:rPr>
+          <w:b/>
+          <w:bCs/>
+          <w:sz w:val="32"/>
+          <w:szCs w:val="32"/>
+        </w:rPr>
+        <w:t>&lt;= (less than or equal to)</w:t>
+      </w:r>
+    </w:p>
+    <w:p>
+      <w:pPr>
+        <w:numPr>
+          <w:ilvl w:val="1"/>
+          <w:numId w:val="70"/>
+        </w:numPr>
+        <w:tabs>
+          <w:tab w:val="left" w:pos="1905"/>
+        </w:tabs>
+        <w:rPr>
+          <w:sz w:val="32"/>
+          <w:szCs w:val="32"/>
+        </w:rPr>
+      </w:pPr>
+      <w:r>
+        <w:rPr>
+          <w:b/>
+          <w:bCs/>
+          <w:sz w:val="32"/>
+          <w:szCs w:val="32"/>
+        </w:rPr>
+        <w:t>== (equal to)</w:t>
+      </w:r>
+    </w:p>
+    <w:p>
+      <w:pPr>
+        <w:numPr>
+          <w:ilvl w:val="1"/>
+          <w:numId w:val="70"/>
+        </w:numPr>
+        <w:tabs>
+          <w:tab w:val="left" w:pos="1905"/>
+        </w:tabs>
+        <w:rPr>
+          <w:sz w:val="32"/>
+          <w:szCs w:val="32"/>
+        </w:rPr>
+      </w:pPr>
+      <w:proofErr w:type="gramStart"/>
+      <w:r>
+        <w:rPr>
+          <w:b/>
+          <w:bCs/>
+          <w:sz w:val="32"/>
+          <w:szCs w:val="32"/>
+        </w:rPr>
+        <w:t>!=</w:t>
+      </w:r>
+      <w:proofErr w:type="gramEnd"/>
+      <w:r>
+        <w:rPr>
+          <w:b/>
+          <w:bCs/>
+          <w:sz w:val="32"/>
+          <w:szCs w:val="32"/>
+        </w:rPr>
+        <w:t xml:space="preserve"> (not equal to)</w:t>
+      </w:r>
+    </w:p>
+    <w:p>
+      <w:pPr>
+        <w:tabs>
+          <w:tab w:val="left" w:pos="1905"/>
+        </w:tabs>
+        <w:rPr>
+          <w:b/>
+          <w:bCs/>
+          <w:sz w:val="32"/>
+          <w:szCs w:val="32"/>
+        </w:rPr>
+      </w:pPr>
+      <w:r>
+        <w:rPr>
+          <w:rFonts w:ascii="Segoe UI Emoji" w:hAnsi="Segoe UI Emoji" w:cs="Segoe UI Emoji"/>
+          <w:b/>
+          <w:bCs/>
+          <w:sz w:val="32"/>
+          <w:szCs w:val="32"/>
+        </w:rPr>
+        <w:t>🔍</w:t>
+      </w:r>
+      <w:r>
+        <w:rPr>
+          <w:b/>
+          <w:bCs/>
+          <w:sz w:val="32"/>
+          <w:szCs w:val="32"/>
+        </w:rPr>
+        <w:t xml:space="preserve"> Comparison Basics</w:t>
+      </w:r>
+    </w:p>
+    <w:p>
+      <w:pPr>
+        <w:numPr>
+          <w:ilvl w:val="0"/>
+          <w:numId w:val="71"/>
+        </w:numPr>
+        <w:tabs>
+          <w:tab w:val="left" w:pos="1905"/>
+        </w:tabs>
+        <w:rPr>
+          <w:sz w:val="32"/>
+          <w:szCs w:val="32"/>
+        </w:rPr>
+      </w:pPr>
+      <w:r>
+        <w:rPr>
+          <w:b/>
+          <w:bCs/>
+          <w:sz w:val="32"/>
+          <w:szCs w:val="32"/>
+        </w:rPr>
+        <w:t>Numeric Comparisons</w:t>
+      </w:r>
+      <w:r>
+        <w:rPr>
+          <w:sz w:val="32"/>
+          <w:szCs w:val="32"/>
+        </w:rPr>
+        <w:t xml:space="preserve">: Straightforward examples include 2 &gt; 1, which results in </w:t>
+      </w:r>
+      <w:r>
+        <w:rPr>
+          <w:b/>
+          <w:bCs/>
+          <w:sz w:val="32"/>
+          <w:szCs w:val="32"/>
+        </w:rPr>
+        <w:t>true</w:t>
+      </w:r>
+      <w:r>
+        <w:rPr>
+          <w:sz w:val="32"/>
+          <w:szCs w:val="32"/>
+        </w:rPr>
+        <w:t xml:space="preserve">. The result of these operations is always a </w:t>
+      </w:r>
+      <w:r>
+        <w:rPr>
+          <w:b/>
+          <w:bCs/>
+          <w:sz w:val="32"/>
+          <w:szCs w:val="32"/>
+        </w:rPr>
+        <w:t>Boolean value</w:t>
+      </w:r>
+      <w:r>
+        <w:rPr>
+          <w:sz w:val="32"/>
+          <w:szCs w:val="32"/>
+        </w:rPr>
+        <w:t xml:space="preserve"> (true or false).</w:t>
+      </w:r>
+    </w:p>
+    <w:p>
+      <w:pPr>
+        <w:numPr>
+          <w:ilvl w:val="0"/>
+          <w:numId w:val="71"/>
+        </w:numPr>
+        <w:tabs>
+          <w:tab w:val="left" w:pos="1905"/>
+        </w:tabs>
+        <w:rPr>
+          <w:sz w:val="32"/>
+          <w:szCs w:val="32"/>
+        </w:rPr>
+      </w:pPr>
+      <w:r>
+        <w:rPr>
+          <w:b/>
+          <w:bCs/>
+          <w:sz w:val="32"/>
+          <w:szCs w:val="32"/>
+        </w:rPr>
+        <w:t>String Comparisons</w:t>
+      </w:r>
+      <w:r>
+        <w:rPr>
+          <w:sz w:val="32"/>
+          <w:szCs w:val="32"/>
+        </w:rPr>
+        <w:t>: Work similarly, but with strings. Simple comparisons are easy, but issues arise with data types.</w:t>
+      </w:r>
+    </w:p>
+    <w:p>
+      <w:pPr>
+        <w:tabs>
+          <w:tab w:val="left" w:pos="1905"/>
+        </w:tabs>
+        <w:rPr>
+          <w:b/>
+          <w:bCs/>
+          <w:sz w:val="32"/>
+          <w:szCs w:val="32"/>
+        </w:rPr>
+      </w:pPr>
+      <w:r>
+        <w:rPr>
+          <w:rFonts w:ascii="Segoe UI Emoji" w:hAnsi="Segoe UI Emoji" w:cs="Segoe UI Emoji"/>
+          <w:b/>
+          <w:bCs/>
+          <w:sz w:val="32"/>
+          <w:szCs w:val="32"/>
+        </w:rPr>
+        <w:t>⚠️</w:t>
+      </w:r>
+      <w:r>
+        <w:rPr>
+          <w:b/>
+          <w:bCs/>
+          <w:sz w:val="32"/>
+          <w:szCs w:val="32"/>
+        </w:rPr>
+        <w:t xml:space="preserve"> Potential Problems with Data Type Conversion</w:t>
+      </w:r>
+    </w:p>
+    <w:p>
+      <w:pPr>
+        <w:numPr>
+          <w:ilvl w:val="0"/>
+          <w:numId w:val="72"/>
+        </w:numPr>
+        <w:tabs>
+          <w:tab w:val="left" w:pos="1905"/>
+        </w:tabs>
+        <w:rPr>
+          <w:sz w:val="32"/>
+          <w:szCs w:val="32"/>
+        </w:rPr>
+      </w:pPr>
+      <w:r>
+        <w:rPr>
+          <w:sz w:val="32"/>
+          <w:szCs w:val="32"/>
+        </w:rPr>
+        <w:t xml:space="preserve">JavaScript often </w:t>
+      </w:r>
+      <w:r>
+        <w:rPr>
+          <w:b/>
+          <w:bCs/>
+          <w:sz w:val="32"/>
+          <w:szCs w:val="32"/>
+        </w:rPr>
+        <w:t>automatically converts data types</w:t>
+      </w:r>
+      <w:r>
+        <w:rPr>
+          <w:sz w:val="32"/>
+          <w:szCs w:val="32"/>
+        </w:rPr>
+        <w:t xml:space="preserve"> during comparisons. This can lead to </w:t>
+      </w:r>
+      <w:r>
+        <w:rPr>
+          <w:b/>
+          <w:bCs/>
+          <w:sz w:val="32"/>
+          <w:szCs w:val="32"/>
+        </w:rPr>
+        <w:t>unpredictable results</w:t>
+      </w:r>
+      <w:r>
+        <w:rPr>
+          <w:sz w:val="32"/>
+          <w:szCs w:val="32"/>
+        </w:rPr>
+        <w:t>.</w:t>
+      </w:r>
+    </w:p>
+    <w:p>
+      <w:pPr>
+        <w:numPr>
+          <w:ilvl w:val="0"/>
+          <w:numId w:val="72"/>
+        </w:numPr>
+        <w:tabs>
+          <w:tab w:val="left" w:pos="1905"/>
+        </w:tabs>
+        <w:rPr>
+          <w:sz w:val="32"/>
+          <w:szCs w:val="32"/>
+        </w:rPr>
+      </w:pPr>
+      <w:r>
+        <w:rPr>
+          <w:sz w:val="32"/>
+          <w:szCs w:val="32"/>
+        </w:rPr>
+        <w:t xml:space="preserve">For example, comparing 2 &gt; '1' might convert the string '1' into a number and return </w:t>
+      </w:r>
+      <w:r>
+        <w:rPr>
+          <w:b/>
+          <w:bCs/>
+          <w:sz w:val="32"/>
+          <w:szCs w:val="32"/>
+        </w:rPr>
+        <w:t>true</w:t>
+      </w:r>
+      <w:r>
+        <w:rPr>
+          <w:sz w:val="32"/>
+          <w:szCs w:val="32"/>
+        </w:rPr>
+        <w:t>.</w:t>
+      </w:r>
+    </w:p>
+    <w:p>
+      <w:pPr>
+        <w:numPr>
+          <w:ilvl w:val="0"/>
+          <w:numId w:val="72"/>
+        </w:numPr>
+        <w:tabs>
+          <w:tab w:val="left" w:pos="1905"/>
+        </w:tabs>
+        <w:rPr>
+          <w:sz w:val="32"/>
+          <w:szCs w:val="32"/>
+        </w:rPr>
+      </w:pPr>
+      <w:r>
+        <w:rPr>
+          <w:b/>
+          <w:bCs/>
+          <w:sz w:val="32"/>
+          <w:szCs w:val="32"/>
+        </w:rPr>
+        <w:t>Type consistency</w:t>
+      </w:r>
+      <w:r>
+        <w:rPr>
+          <w:sz w:val="32"/>
+          <w:szCs w:val="32"/>
+        </w:rPr>
+        <w:t xml:space="preserve"> is crucial for </w:t>
+      </w:r>
+      <w:r>
+        <w:rPr>
+          <w:b/>
+          <w:bCs/>
+          <w:sz w:val="32"/>
+          <w:szCs w:val="32"/>
+        </w:rPr>
+        <w:t>accurate comparisons</w:t>
+      </w:r>
+      <w:r>
+        <w:rPr>
+          <w:sz w:val="32"/>
+          <w:szCs w:val="32"/>
+        </w:rPr>
+        <w:t>.</w:t>
+      </w:r>
+    </w:p>
+    <w:p>
+      <w:pPr>
+        <w:tabs>
+          <w:tab w:val="left" w:pos="1905"/>
+        </w:tabs>
+        <w:rPr>
+          <w:b/>
+          <w:bCs/>
+          <w:sz w:val="32"/>
+          <w:szCs w:val="32"/>
+        </w:rPr>
+      </w:pPr>
+      <w:r>
+        <w:rPr>
+          <w:rFonts w:ascii="Segoe UI Emoji" w:hAnsi="Segoe UI Emoji" w:cs="Segoe UI Emoji"/>
+          <w:b/>
+          <w:bCs/>
+          <w:sz w:val="32"/>
+          <w:szCs w:val="32"/>
+        </w:rPr>
+        <w:t>📉</w:t>
+      </w:r>
+      <w:r>
+        <w:rPr>
+          <w:b/>
+          <w:bCs/>
+          <w:sz w:val="32"/>
+          <w:szCs w:val="32"/>
+        </w:rPr>
+        <w:t xml:space="preserve"> Understanding Conversion Issues</w:t>
+      </w:r>
+    </w:p>
+    <w:p>
+      <w:pPr>
+        <w:numPr>
+          <w:ilvl w:val="0"/>
+          <w:numId w:val="73"/>
+        </w:numPr>
+        <w:tabs>
+          <w:tab w:val="left" w:pos="1905"/>
+        </w:tabs>
+        <w:rPr>
+          <w:sz w:val="32"/>
+          <w:szCs w:val="32"/>
+        </w:rPr>
+      </w:pPr>
+      <w:r>
+        <w:rPr>
+          <w:b/>
+          <w:bCs/>
+          <w:sz w:val="32"/>
+          <w:szCs w:val="32"/>
+        </w:rPr>
+        <w:lastRenderedPageBreak/>
+        <w:t>Unexpected Results</w:t>
+      </w:r>
+      <w:r>
+        <w:rPr>
+          <w:sz w:val="32"/>
+          <w:szCs w:val="32"/>
+        </w:rPr>
+        <w:t>: Automatic conversions may lead to comparisons that don't make logical sense at first glance.</w:t>
+      </w:r>
+    </w:p>
+    <w:p>
+      <w:pPr>
+        <w:numPr>
+          <w:ilvl w:val="0"/>
+          <w:numId w:val="73"/>
+        </w:numPr>
+        <w:tabs>
+          <w:tab w:val="left" w:pos="1905"/>
+        </w:tabs>
+        <w:rPr>
+          <w:sz w:val="32"/>
+          <w:szCs w:val="32"/>
+        </w:rPr>
+      </w:pPr>
+      <w:r>
+        <w:rPr>
+          <w:sz w:val="32"/>
+          <w:szCs w:val="32"/>
+        </w:rPr>
+        <w:t>Example: Comparing null and 0 or undefined can yield confusing outputs.</w:t>
+      </w:r>
+    </w:p>
+    <w:p>
+      <w:pPr>
+        <w:numPr>
+          <w:ilvl w:val="1"/>
+          <w:numId w:val="73"/>
+        </w:numPr>
+        <w:tabs>
+          <w:tab w:val="left" w:pos="1905"/>
+        </w:tabs>
+        <w:rPr>
+          <w:sz w:val="32"/>
+          <w:szCs w:val="32"/>
+        </w:rPr>
+      </w:pPr>
+      <w:r>
+        <w:rPr>
+          <w:b/>
+          <w:bCs/>
+          <w:sz w:val="32"/>
+          <w:szCs w:val="32"/>
+        </w:rPr>
+        <w:t>null == 0</w:t>
+      </w:r>
+      <w:r>
+        <w:rPr>
+          <w:sz w:val="32"/>
+          <w:szCs w:val="32"/>
+        </w:rPr>
+        <w:t xml:space="preserve"> results in </w:t>
+      </w:r>
+      <w:r>
+        <w:rPr>
+          <w:b/>
+          <w:bCs/>
+          <w:sz w:val="32"/>
+          <w:szCs w:val="32"/>
+        </w:rPr>
+        <w:t>false</w:t>
+      </w:r>
+      <w:r>
+        <w:rPr>
+          <w:sz w:val="32"/>
+          <w:szCs w:val="32"/>
+        </w:rPr>
+        <w:t>.</w:t>
+      </w:r>
+    </w:p>
+    <w:p>
+      <w:pPr>
+        <w:numPr>
+          <w:ilvl w:val="1"/>
+          <w:numId w:val="73"/>
+        </w:numPr>
+        <w:tabs>
+          <w:tab w:val="left" w:pos="1905"/>
+        </w:tabs>
+        <w:rPr>
+          <w:sz w:val="32"/>
+          <w:szCs w:val="32"/>
+        </w:rPr>
+      </w:pPr>
+      <w:r>
+        <w:rPr>
+          <w:b/>
+          <w:bCs/>
+          <w:sz w:val="32"/>
+          <w:szCs w:val="32"/>
+        </w:rPr>
+        <w:t>null &gt;= 0</w:t>
+      </w:r>
+      <w:r>
+        <w:rPr>
+          <w:sz w:val="32"/>
+          <w:szCs w:val="32"/>
+        </w:rPr>
+        <w:t xml:space="preserve"> results in </w:t>
+      </w:r>
+      <w:r>
+        <w:rPr>
+          <w:b/>
+          <w:bCs/>
+          <w:sz w:val="32"/>
+          <w:szCs w:val="32"/>
+        </w:rPr>
+        <w:t>true</w:t>
+      </w:r>
+      <w:r>
+        <w:rPr>
+          <w:sz w:val="32"/>
+          <w:szCs w:val="32"/>
+        </w:rPr>
+        <w:t xml:space="preserve"> due to how JavaScript internally converts values.</w:t>
+      </w:r>
+    </w:p>
+    <w:p>
+      <w:pPr>
+        <w:tabs>
+          <w:tab w:val="left" w:pos="1905"/>
+        </w:tabs>
+        <w:rPr>
+          <w:b/>
+          <w:bCs/>
+          <w:sz w:val="32"/>
+          <w:szCs w:val="32"/>
+        </w:rPr>
+      </w:pPr>
+      <w:r>
+        <w:rPr>
+          <w:rFonts w:ascii="Segoe UI Emoji" w:hAnsi="Segoe UI Emoji" w:cs="Segoe UI Emoji"/>
+          <w:b/>
+          <w:bCs/>
+          <w:sz w:val="32"/>
+          <w:szCs w:val="32"/>
+        </w:rPr>
+        <w:t>💡</w:t>
+      </w:r>
+      <w:r>
+        <w:rPr>
+          <w:b/>
+          <w:bCs/>
+          <w:sz w:val="32"/>
+          <w:szCs w:val="32"/>
+        </w:rPr>
+        <w:t xml:space="preserve"> Strict vs Loose Comparison</w:t>
+      </w:r>
+    </w:p>
+    <w:p>
+      <w:pPr>
+        <w:numPr>
+          <w:ilvl w:val="0"/>
+          <w:numId w:val="74"/>
+        </w:numPr>
+        <w:tabs>
+          <w:tab w:val="left" w:pos="1905"/>
+        </w:tabs>
+        <w:rPr>
+          <w:sz w:val="32"/>
+          <w:szCs w:val="32"/>
+        </w:rPr>
+      </w:pPr>
+      <w:r>
+        <w:rPr>
+          <w:b/>
+          <w:bCs/>
+          <w:sz w:val="32"/>
+          <w:szCs w:val="32"/>
+        </w:rPr>
+        <w:t>Loose Comparison (==)</w:t>
+      </w:r>
+      <w:r>
+        <w:rPr>
+          <w:sz w:val="32"/>
+          <w:szCs w:val="32"/>
+        </w:rPr>
+        <w:t xml:space="preserve">: Allows type conversion. For example, '1' == 1 results in </w:t>
+      </w:r>
+      <w:r>
+        <w:rPr>
+          <w:b/>
+          <w:bCs/>
+          <w:sz w:val="32"/>
+          <w:szCs w:val="32"/>
+        </w:rPr>
+        <w:t>true</w:t>
+      </w:r>
+      <w:r>
+        <w:rPr>
+          <w:sz w:val="32"/>
+          <w:szCs w:val="32"/>
+        </w:rPr>
+        <w:t>.</w:t>
+      </w:r>
+    </w:p>
+    <w:p>
+      <w:pPr>
+        <w:numPr>
+          <w:ilvl w:val="0"/>
+          <w:numId w:val="74"/>
+        </w:numPr>
+        <w:tabs>
+          <w:tab w:val="left" w:pos="1905"/>
+        </w:tabs>
+        <w:rPr>
+          <w:sz w:val="32"/>
+          <w:szCs w:val="32"/>
+        </w:rPr>
+      </w:pPr>
+      <w:r>
+        <w:rPr>
+          <w:b/>
+          <w:bCs/>
+          <w:sz w:val="32"/>
+          <w:szCs w:val="32"/>
+        </w:rPr>
+        <w:t>Strict Comparison (===)</w:t>
+      </w:r>
+      <w:r>
+        <w:rPr>
+          <w:sz w:val="32"/>
+          <w:szCs w:val="32"/>
+        </w:rPr>
+        <w:t xml:space="preserve">: </w:t>
+      </w:r>
+      <w:r>
+        <w:rPr>
+          <w:b/>
+          <w:bCs/>
+          <w:sz w:val="32"/>
+          <w:szCs w:val="32"/>
+        </w:rPr>
+        <w:t>Does not allow</w:t>
+      </w:r>
+      <w:r>
+        <w:rPr>
+          <w:sz w:val="32"/>
+          <w:szCs w:val="32"/>
+        </w:rPr>
+        <w:t xml:space="preserve"> type conversion. For example, '1' === 1 results in </w:t>
+      </w:r>
+      <w:r>
+        <w:rPr>
+          <w:b/>
+          <w:bCs/>
+          <w:sz w:val="32"/>
+          <w:szCs w:val="32"/>
+        </w:rPr>
+        <w:t>false</w:t>
+      </w:r>
+      <w:r>
+        <w:rPr>
+          <w:sz w:val="32"/>
+          <w:szCs w:val="32"/>
+        </w:rPr>
+        <w:t xml:space="preserve"> because the data types differ.</w:t>
+      </w:r>
+    </w:p>
+    <w:p>
+      <w:pPr>
+        <w:tabs>
+          <w:tab w:val="left" w:pos="1905"/>
+        </w:tabs>
+        <w:rPr>
+          <w:sz w:val="32"/>
+          <w:szCs w:val="32"/>
+        </w:rPr>
+      </w:pPr>
+      <w:r>
+        <w:rPr>
+          <w:b/>
+          <w:bCs/>
+          <w:sz w:val="32"/>
+          <w:szCs w:val="32"/>
+        </w:rPr>
+        <w:t>Key Point</w:t>
+      </w:r>
+      <w:r>
+        <w:rPr>
+          <w:sz w:val="32"/>
+          <w:szCs w:val="32"/>
+        </w:rPr>
+        <w:t>: Prefer strict comparison (===) to avoid unexpected type conversion issues.</w:t>
+      </w:r>
+    </w:p>
+    <w:p>
+      <w:pPr>
+        <w:tabs>
+          <w:tab w:val="left" w:pos="1905"/>
+        </w:tabs>
+        <w:rPr>
+          <w:b/>
+          <w:bCs/>
+          <w:sz w:val="32"/>
+          <w:szCs w:val="32"/>
+        </w:rPr>
+      </w:pPr>
+      <w:r>
+        <w:rPr>
+          <w:rFonts w:ascii="Segoe UI Emoji" w:hAnsi="Segoe UI Emoji" w:cs="Segoe UI Emoji"/>
+          <w:b/>
+          <w:bCs/>
+          <w:sz w:val="32"/>
+          <w:szCs w:val="32"/>
+        </w:rPr>
+        <w:t>🔄</w:t>
+      </w:r>
+      <w:r>
+        <w:rPr>
+          <w:b/>
+          <w:bCs/>
+          <w:sz w:val="32"/>
+          <w:szCs w:val="32"/>
+        </w:rPr>
+        <w:t xml:space="preserve"> Null and Undefined in Comparisons</w:t>
+      </w:r>
+    </w:p>
+    <w:p>
+      <w:pPr>
+        <w:numPr>
+          <w:ilvl w:val="0"/>
+          <w:numId w:val="75"/>
+        </w:numPr>
+        <w:tabs>
+          <w:tab w:val="left" w:pos="1905"/>
+        </w:tabs>
+        <w:rPr>
+          <w:sz w:val="32"/>
+          <w:szCs w:val="32"/>
+        </w:rPr>
+      </w:pPr>
+      <w:r>
+        <w:rPr>
+          <w:b/>
+          <w:bCs/>
+          <w:sz w:val="32"/>
+          <w:szCs w:val="32"/>
+        </w:rPr>
+        <w:t>null</w:t>
+      </w:r>
+      <w:r>
+        <w:rPr>
+          <w:sz w:val="32"/>
+          <w:szCs w:val="32"/>
+        </w:rPr>
+        <w:t xml:space="preserve"> and </w:t>
+      </w:r>
+      <w:r>
+        <w:rPr>
+          <w:b/>
+          <w:bCs/>
+          <w:sz w:val="32"/>
+          <w:szCs w:val="32"/>
+        </w:rPr>
+        <w:t>undefined</w:t>
+      </w:r>
+      <w:r>
+        <w:rPr>
+          <w:sz w:val="32"/>
+          <w:szCs w:val="32"/>
+        </w:rPr>
+        <w:t xml:space="preserve"> behave oddly in comparisons:</w:t>
+      </w:r>
+    </w:p>
+    <w:p>
+      <w:pPr>
+        <w:numPr>
+          <w:ilvl w:val="1"/>
+          <w:numId w:val="75"/>
+        </w:numPr>
+        <w:tabs>
+          <w:tab w:val="left" w:pos="1905"/>
+        </w:tabs>
+        <w:rPr>
+          <w:sz w:val="32"/>
+          <w:szCs w:val="32"/>
+        </w:rPr>
+      </w:pPr>
+      <w:r>
+        <w:rPr>
+          <w:sz w:val="32"/>
+          <w:szCs w:val="32"/>
+        </w:rPr>
+        <w:t xml:space="preserve">null == undefined results in </w:t>
+      </w:r>
+      <w:r>
+        <w:rPr>
+          <w:b/>
+          <w:bCs/>
+          <w:sz w:val="32"/>
+          <w:szCs w:val="32"/>
+        </w:rPr>
+        <w:t>true</w:t>
+      </w:r>
+      <w:r>
+        <w:rPr>
+          <w:sz w:val="32"/>
+          <w:szCs w:val="32"/>
+        </w:rPr>
+        <w:t>.</w:t>
+      </w:r>
+    </w:p>
+    <w:p>
+      <w:pPr>
+        <w:numPr>
+          <w:ilvl w:val="1"/>
+          <w:numId w:val="75"/>
+        </w:numPr>
+        <w:tabs>
+          <w:tab w:val="left" w:pos="1905"/>
+        </w:tabs>
+        <w:rPr>
+          <w:sz w:val="32"/>
+          <w:szCs w:val="32"/>
+        </w:rPr>
+      </w:pPr>
+      <w:r>
+        <w:rPr>
+          <w:sz w:val="32"/>
+          <w:szCs w:val="32"/>
+        </w:rPr>
+        <w:t xml:space="preserve">null === undefined results in </w:t>
+      </w:r>
+      <w:r>
+        <w:rPr>
+          <w:b/>
+          <w:bCs/>
+          <w:sz w:val="32"/>
+          <w:szCs w:val="32"/>
+        </w:rPr>
+        <w:t>false</w:t>
+      </w:r>
+      <w:r>
+        <w:rPr>
+          <w:sz w:val="32"/>
+          <w:szCs w:val="32"/>
+        </w:rPr>
+        <w:t>.</w:t>
+      </w:r>
+    </w:p>
+    <w:p>
+      <w:pPr>
+        <w:numPr>
+          <w:ilvl w:val="1"/>
+          <w:numId w:val="75"/>
+        </w:numPr>
+        <w:tabs>
+          <w:tab w:val="left" w:pos="1905"/>
+        </w:tabs>
+        <w:rPr>
+          <w:sz w:val="32"/>
+          <w:szCs w:val="32"/>
+        </w:rPr>
+      </w:pPr>
+      <w:r>
+        <w:rPr>
+          <w:sz w:val="32"/>
+          <w:szCs w:val="32"/>
+        </w:rPr>
+        <w:t xml:space="preserve">Comparing either with numbers like 0 can lead to </w:t>
+      </w:r>
+      <w:r>
+        <w:rPr>
+          <w:b/>
+          <w:bCs/>
+          <w:sz w:val="32"/>
+          <w:szCs w:val="32"/>
+        </w:rPr>
+        <w:t xml:space="preserve">inconsistent </w:t>
+      </w:r>
+      <w:proofErr w:type="spellStart"/>
+      <w:r>
+        <w:rPr>
+          <w:b/>
+          <w:bCs/>
+          <w:sz w:val="32"/>
+          <w:szCs w:val="32"/>
+        </w:rPr>
+        <w:t>behavior</w:t>
+      </w:r>
+      <w:proofErr w:type="spellEnd"/>
+      <w:r>
+        <w:rPr>
+          <w:sz w:val="32"/>
+          <w:szCs w:val="32"/>
+        </w:rPr>
+        <w:t>.</w:t>
+      </w:r>
+    </w:p>
+    <w:p>
+      <w:pPr>
+        <w:numPr>
+          <w:ilvl w:val="0"/>
+          <w:numId w:val="75"/>
+        </w:numPr>
+        <w:tabs>
+          <w:tab w:val="left" w:pos="1905"/>
+        </w:tabs>
+        <w:rPr>
+          <w:sz w:val="32"/>
+          <w:szCs w:val="32"/>
+        </w:rPr>
+      </w:pPr>
+      <w:r>
+        <w:rPr>
+          <w:sz w:val="32"/>
+          <w:szCs w:val="32"/>
+        </w:rPr>
+        <w:t xml:space="preserve">It’s crucial to avoid comparing </w:t>
+      </w:r>
+      <w:r>
+        <w:rPr>
+          <w:b/>
+          <w:bCs/>
+          <w:sz w:val="32"/>
+          <w:szCs w:val="32"/>
+        </w:rPr>
+        <w:t>null</w:t>
+      </w:r>
+      <w:r>
+        <w:rPr>
+          <w:sz w:val="32"/>
+          <w:szCs w:val="32"/>
+        </w:rPr>
+        <w:t xml:space="preserve"> or </w:t>
+      </w:r>
+      <w:r>
+        <w:rPr>
+          <w:b/>
+          <w:bCs/>
+          <w:sz w:val="32"/>
+          <w:szCs w:val="32"/>
+        </w:rPr>
+        <w:t>undefined</w:t>
+      </w:r>
+      <w:r>
+        <w:rPr>
+          <w:sz w:val="32"/>
+          <w:szCs w:val="32"/>
+        </w:rPr>
+        <w:t xml:space="preserve"> to other types unless you explicitly handle them.</w:t>
+      </w:r>
+    </w:p>
+    <w:p>
+      <w:pPr>
+        <w:tabs>
+          <w:tab w:val="left" w:pos="1905"/>
+        </w:tabs>
+        <w:rPr>
+          <w:b/>
+          <w:bCs/>
+          <w:sz w:val="32"/>
+          <w:szCs w:val="32"/>
+        </w:rPr>
+      </w:pPr>
+      <w:r>
+        <w:rPr>
+          <w:rFonts w:ascii="Segoe UI Emoji" w:hAnsi="Segoe UI Emoji" w:cs="Segoe UI Emoji"/>
+          <w:b/>
+          <w:bCs/>
+          <w:sz w:val="32"/>
+          <w:szCs w:val="32"/>
+        </w:rPr>
+        <w:t>🛑</w:t>
+      </w:r>
+      <w:r>
+        <w:rPr>
+          <w:b/>
+          <w:bCs/>
+          <w:sz w:val="32"/>
+          <w:szCs w:val="32"/>
+        </w:rPr>
+        <w:t xml:space="preserve"> Avoiding Unpredictable Comparisons</w:t>
+      </w:r>
+    </w:p>
+    <w:p>
+      <w:pPr>
+        <w:numPr>
+          <w:ilvl w:val="0"/>
+          <w:numId w:val="76"/>
+        </w:numPr>
+        <w:tabs>
+          <w:tab w:val="left" w:pos="1905"/>
+        </w:tabs>
+        <w:rPr>
+          <w:sz w:val="32"/>
+          <w:szCs w:val="32"/>
+        </w:rPr>
+      </w:pPr>
+      <w:r>
+        <w:rPr>
+          <w:b/>
+          <w:bCs/>
+          <w:sz w:val="32"/>
+          <w:szCs w:val="32"/>
+        </w:rPr>
+        <w:t>Best Practices</w:t>
+      </w:r>
+      <w:r>
+        <w:rPr>
+          <w:sz w:val="32"/>
+          <w:szCs w:val="32"/>
+        </w:rPr>
+        <w:t>:</w:t>
+      </w:r>
+    </w:p>
+    <w:p>
+      <w:pPr>
+        <w:numPr>
+          <w:ilvl w:val="1"/>
+          <w:numId w:val="76"/>
+        </w:numPr>
+        <w:tabs>
+          <w:tab w:val="left" w:pos="1905"/>
+        </w:tabs>
+        <w:rPr>
+          <w:sz w:val="32"/>
+          <w:szCs w:val="32"/>
+        </w:rPr>
+      </w:pPr>
+      <w:r>
+        <w:rPr>
+          <w:b/>
+          <w:bCs/>
+          <w:sz w:val="32"/>
+          <w:szCs w:val="32"/>
+        </w:rPr>
+        <w:lastRenderedPageBreak/>
+        <w:t>Always use strict equality</w:t>
+      </w:r>
+      <w:r>
+        <w:rPr>
+          <w:sz w:val="32"/>
+          <w:szCs w:val="32"/>
+        </w:rPr>
+        <w:t xml:space="preserve"> (===) to avoid unexpected type conversions.</w:t>
+      </w:r>
+    </w:p>
+    <w:p>
+      <w:pPr>
+        <w:numPr>
+          <w:ilvl w:val="1"/>
+          <w:numId w:val="76"/>
+        </w:numPr>
+        <w:tabs>
+          <w:tab w:val="left" w:pos="1905"/>
+        </w:tabs>
+        <w:rPr>
+          <w:sz w:val="32"/>
+          <w:szCs w:val="32"/>
+        </w:rPr>
+      </w:pPr>
+      <w:r>
+        <w:rPr>
+          <w:sz w:val="32"/>
+          <w:szCs w:val="32"/>
+        </w:rPr>
+        <w:t xml:space="preserve">Be cautious with </w:t>
+      </w:r>
+      <w:r>
+        <w:rPr>
+          <w:b/>
+          <w:bCs/>
+          <w:sz w:val="32"/>
+          <w:szCs w:val="32"/>
+        </w:rPr>
+        <w:t>null</w:t>
+      </w:r>
+      <w:r>
+        <w:rPr>
+          <w:sz w:val="32"/>
+          <w:szCs w:val="32"/>
+        </w:rPr>
+        <w:t xml:space="preserve">, </w:t>
+      </w:r>
+      <w:r>
+        <w:rPr>
+          <w:b/>
+          <w:bCs/>
+          <w:sz w:val="32"/>
+          <w:szCs w:val="32"/>
+        </w:rPr>
+        <w:t>undefined</w:t>
+      </w:r>
+      <w:r>
+        <w:rPr>
+          <w:sz w:val="32"/>
+          <w:szCs w:val="32"/>
+        </w:rPr>
+        <w:t xml:space="preserve">, and </w:t>
+      </w:r>
+      <w:proofErr w:type="spellStart"/>
+      <w:r>
+        <w:rPr>
+          <w:b/>
+          <w:bCs/>
+          <w:sz w:val="32"/>
+          <w:szCs w:val="32"/>
+        </w:rPr>
+        <w:t>NaN</w:t>
+      </w:r>
+      <w:proofErr w:type="spellEnd"/>
+      <w:r>
+        <w:rPr>
+          <w:sz w:val="32"/>
+          <w:szCs w:val="32"/>
+        </w:rPr>
+        <w:t xml:space="preserve"> (Not-a-Number) when doing comparisons, as their </w:t>
+      </w:r>
+      <w:proofErr w:type="spellStart"/>
+      <w:r>
+        <w:rPr>
+          <w:sz w:val="32"/>
+          <w:szCs w:val="32"/>
+        </w:rPr>
+        <w:t>behavior</w:t>
+      </w:r>
+      <w:proofErr w:type="spellEnd"/>
+      <w:r>
+        <w:rPr>
+          <w:sz w:val="32"/>
+          <w:szCs w:val="32"/>
+        </w:rPr>
+        <w:t xml:space="preserve"> can vary.</w:t>
+      </w:r>
+    </w:p>
+    <w:p>
+      <w:pPr>
+        <w:numPr>
+          <w:ilvl w:val="1"/>
+          <w:numId w:val="76"/>
+        </w:numPr>
+        <w:tabs>
+          <w:tab w:val="left" w:pos="1905"/>
+        </w:tabs>
+        <w:rPr>
+          <w:sz w:val="32"/>
+          <w:szCs w:val="32"/>
+        </w:rPr>
+      </w:pPr>
+      <w:r>
+        <w:rPr>
+          <w:b/>
+          <w:bCs/>
+          <w:sz w:val="32"/>
+          <w:szCs w:val="32"/>
+        </w:rPr>
+        <w:t>Test and observe</w:t>
+      </w:r>
+      <w:r>
+        <w:rPr>
+          <w:sz w:val="32"/>
+          <w:szCs w:val="32"/>
+        </w:rPr>
+        <w:t xml:space="preserve"> the output of such comparisons to understand how the data types are being converted.</w:t>
+      </w:r>
+    </w:p>
+    <w:p>
+      <w:pPr>
+        <w:tabs>
+          <w:tab w:val="left" w:pos="1905"/>
+        </w:tabs>
+        <w:rPr>
+          <w:b/>
+          <w:bCs/>
+          <w:sz w:val="32"/>
+          <w:szCs w:val="32"/>
+        </w:rPr>
+      </w:pPr>
+      <w:r>
+        <w:rPr>
+          <w:rFonts w:ascii="Segoe UI Emoji" w:hAnsi="Segoe UI Emoji" w:cs="Segoe UI Emoji"/>
+          <w:b/>
+          <w:bCs/>
+          <w:sz w:val="32"/>
+          <w:szCs w:val="32"/>
+        </w:rPr>
+        <w:t>📈</w:t>
+      </w:r>
+      <w:r>
+        <w:rPr>
+          <w:b/>
+          <w:bCs/>
+          <w:sz w:val="32"/>
+          <w:szCs w:val="32"/>
+        </w:rPr>
+        <w:t xml:space="preserve"> Boolean Comparisons</w:t>
+      </w:r>
+    </w:p>
+    <w:p>
+      <w:pPr>
+        <w:numPr>
+          <w:ilvl w:val="0"/>
+          <w:numId w:val="77"/>
+        </w:numPr>
+        <w:tabs>
+          <w:tab w:val="left" w:pos="1905"/>
+        </w:tabs>
+        <w:rPr>
+          <w:sz w:val="32"/>
+          <w:szCs w:val="32"/>
+        </w:rPr>
+      </w:pPr>
+      <w:r>
+        <w:rPr>
+          <w:sz w:val="32"/>
+          <w:szCs w:val="32"/>
+        </w:rPr>
+        <w:t xml:space="preserve">Comparisons with Booleans are </w:t>
+      </w:r>
+      <w:proofErr w:type="gramStart"/>
+      <w:r>
+        <w:rPr>
+          <w:sz w:val="32"/>
+          <w:szCs w:val="32"/>
+        </w:rPr>
+        <w:t>straightforward, but</w:t>
+      </w:r>
+      <w:proofErr w:type="gramEnd"/>
+      <w:r>
+        <w:rPr>
+          <w:sz w:val="32"/>
+          <w:szCs w:val="32"/>
+        </w:rPr>
+        <w:t xml:space="preserve"> be aware of </w:t>
+      </w:r>
+      <w:r>
+        <w:rPr>
+          <w:b/>
+          <w:bCs/>
+          <w:sz w:val="32"/>
+          <w:szCs w:val="32"/>
+        </w:rPr>
+        <w:t>automatic type conversions</w:t>
+      </w:r>
+      <w:r>
+        <w:rPr>
+          <w:sz w:val="32"/>
+          <w:szCs w:val="32"/>
+        </w:rPr>
+        <w:t>.</w:t>
+      </w:r>
+    </w:p>
+    <w:p>
+      <w:pPr>
+        <w:numPr>
+          <w:ilvl w:val="1"/>
+          <w:numId w:val="77"/>
+        </w:numPr>
+        <w:tabs>
+          <w:tab w:val="left" w:pos="1905"/>
+        </w:tabs>
+        <w:rPr>
+          <w:sz w:val="32"/>
+          <w:szCs w:val="32"/>
+        </w:rPr>
+      </w:pPr>
+      <w:r>
+        <w:rPr>
+          <w:sz w:val="32"/>
+          <w:szCs w:val="32"/>
+        </w:rPr>
+        <w:t xml:space="preserve">Example: Comparing true == 1 results in </w:t>
+      </w:r>
+      <w:r>
+        <w:rPr>
+          <w:b/>
+          <w:bCs/>
+          <w:sz w:val="32"/>
+          <w:szCs w:val="32"/>
+        </w:rPr>
+        <w:t>true</w:t>
+      </w:r>
+      <w:r>
+        <w:rPr>
+          <w:sz w:val="32"/>
+          <w:szCs w:val="32"/>
+        </w:rPr>
+        <w:t xml:space="preserve">, but true === 1 results in </w:t>
+      </w:r>
+      <w:r>
+        <w:rPr>
+          <w:b/>
+          <w:bCs/>
+          <w:sz w:val="32"/>
+          <w:szCs w:val="32"/>
+        </w:rPr>
+        <w:t>false</w:t>
+      </w:r>
+      <w:r>
+        <w:rPr>
+          <w:sz w:val="32"/>
+          <w:szCs w:val="32"/>
+        </w:rPr>
+        <w:t xml:space="preserve"> because the types don’t match.</w:t>
+      </w:r>
+    </w:p>
+    <w:p>
+      <w:pPr>
+        <w:tabs>
+          <w:tab w:val="left" w:pos="1905"/>
+        </w:tabs>
+        <w:rPr>
+          <w:b/>
+          <w:bCs/>
+          <w:sz w:val="32"/>
+          <w:szCs w:val="32"/>
+        </w:rPr>
+      </w:pPr>
+      <w:r>
+        <w:rPr>
+          <w:rFonts w:ascii="Segoe UI Symbol" w:hAnsi="Segoe UI Symbol" w:cs="Segoe UI Symbol"/>
+          <w:b/>
+          <w:bCs/>
+          <w:sz w:val="32"/>
+          <w:szCs w:val="32"/>
+        </w:rPr>
+        <w:t>🛠</w:t>
+      </w:r>
+      <w:r>
+        <w:rPr>
+          <w:b/>
+          <w:bCs/>
+          <w:sz w:val="32"/>
+          <w:szCs w:val="32"/>
+        </w:rPr>
+        <w:t xml:space="preserve"> Conclusion and Best Practices</w:t>
+      </w:r>
+    </w:p>
+    <w:p>
+      <w:pPr>
+        <w:numPr>
+          <w:ilvl w:val="0"/>
+          <w:numId w:val="78"/>
+        </w:numPr>
+        <w:tabs>
+          <w:tab w:val="left" w:pos="1905"/>
+        </w:tabs>
+        <w:rPr>
+          <w:sz w:val="32"/>
+          <w:szCs w:val="32"/>
+        </w:rPr>
+      </w:pPr>
+      <w:r>
+        <w:rPr>
+          <w:b/>
+          <w:bCs/>
+          <w:sz w:val="32"/>
+          <w:szCs w:val="32"/>
+        </w:rPr>
+        <w:t>Predictable Results</w:t>
+      </w:r>
+      <w:r>
+        <w:rPr>
+          <w:sz w:val="32"/>
+          <w:szCs w:val="32"/>
+        </w:rPr>
+        <w:t>: Always ensure that both values in a comparison are of the same data type to ensure predictable results.</w:t>
+      </w:r>
+    </w:p>
+    <w:p>
+      <w:pPr>
+        <w:numPr>
+          <w:ilvl w:val="0"/>
+          <w:numId w:val="78"/>
+        </w:numPr>
+        <w:tabs>
+          <w:tab w:val="left" w:pos="1905"/>
+        </w:tabs>
+        <w:rPr>
+          <w:sz w:val="32"/>
+          <w:szCs w:val="32"/>
+        </w:rPr>
+      </w:pPr>
+      <w:r>
+        <w:rPr>
+          <w:b/>
+          <w:bCs/>
+          <w:sz w:val="32"/>
+          <w:szCs w:val="32"/>
+        </w:rPr>
+        <w:t>Focus on Clean Code</w:t>
+      </w:r>
+      <w:r>
+        <w:rPr>
+          <w:sz w:val="32"/>
+          <w:szCs w:val="32"/>
+        </w:rPr>
+        <w:t>: Avoid unnecessary type conversions by using strict equality and understanding how JavaScript handles comparisons.</w:t>
+      </w:r>
+    </w:p>
+    <w:p>
+      <w:pPr>
+        <w:numPr>
+          <w:ilvl w:val="0"/>
+          <w:numId w:val="78"/>
+        </w:numPr>
+        <w:tabs>
+          <w:tab w:val="left" w:pos="1905"/>
+        </w:tabs>
+        <w:rPr>
+          <w:sz w:val="32"/>
+          <w:szCs w:val="32"/>
+        </w:rPr>
+      </w:pPr>
+      <w:r>
+        <w:rPr>
+          <w:b/>
+          <w:bCs/>
+          <w:sz w:val="32"/>
+          <w:szCs w:val="32"/>
+        </w:rPr>
+        <w:t>Key Learning</w:t>
+      </w:r>
+      <w:r>
+        <w:rPr>
+          <w:sz w:val="32"/>
+          <w:szCs w:val="32"/>
+        </w:rPr>
+        <w:t>: Clean and consistent comparison practices are crucial, especially when working with large projects or business logic.</w:t>
+      </w:r>
+    </w:p>
+    <w:p>
+      <w:pPr>
+        <w:tabs>
+          <w:tab w:val="left" w:pos="1905"/>
+        </w:tabs>
+        <w:rPr>
+          <w:b/>
+          <w:bCs/>
+          <w:sz w:val="32"/>
+          <w:szCs w:val="32"/>
+        </w:rPr>
+      </w:pPr>
+      <w:r>
+        <w:rPr>
+          <w:rFonts w:ascii="Segoe UI Emoji" w:hAnsi="Segoe UI Emoji" w:cs="Segoe UI Emoji"/>
+          <w:b/>
+          <w:bCs/>
+          <w:sz w:val="32"/>
+          <w:szCs w:val="32"/>
+        </w:rPr>
+        <w:t>📚</w:t>
+      </w:r>
+      <w:r>
+        <w:rPr>
+          <w:b/>
+          <w:bCs/>
+          <w:sz w:val="32"/>
+          <w:szCs w:val="32"/>
+        </w:rPr>
+        <w:t xml:space="preserve"> Final Summary</w:t>
+      </w:r>
+    </w:p>
+    <w:p>
+      <w:pPr>
+        <w:numPr>
+          <w:ilvl w:val="0"/>
+          <w:numId w:val="79"/>
+        </w:numPr>
+        <w:tabs>
+          <w:tab w:val="left" w:pos="1905"/>
+        </w:tabs>
+        <w:rPr>
+          <w:sz w:val="32"/>
+          <w:szCs w:val="32"/>
+        </w:rPr>
+      </w:pPr>
+      <w:r>
+        <w:rPr>
+          <w:sz w:val="32"/>
+          <w:szCs w:val="32"/>
+        </w:rPr>
+        <w:t>Comparisons are essential for control flow in JavaScript.</w:t>
+      </w:r>
+    </w:p>
+    <w:p>
+      <w:pPr>
+        <w:numPr>
+          <w:ilvl w:val="0"/>
+          <w:numId w:val="79"/>
+        </w:numPr>
+        <w:tabs>
+          <w:tab w:val="left" w:pos="1905"/>
+        </w:tabs>
+        <w:rPr>
+          <w:sz w:val="32"/>
+          <w:szCs w:val="32"/>
+        </w:rPr>
+      </w:pPr>
+      <w:r>
+        <w:rPr>
+          <w:sz w:val="32"/>
+          <w:szCs w:val="32"/>
+        </w:rPr>
+        <w:t xml:space="preserve">Be mindful of </w:t>
+      </w:r>
+      <w:r>
+        <w:rPr>
+          <w:b/>
+          <w:bCs/>
+          <w:sz w:val="32"/>
+          <w:szCs w:val="32"/>
+        </w:rPr>
+        <w:t>data types</w:t>
+      </w:r>
+      <w:r>
+        <w:rPr>
+          <w:sz w:val="32"/>
+          <w:szCs w:val="32"/>
+        </w:rPr>
+        <w:t xml:space="preserve"> and how JavaScript handles automatic conversions.</w:t>
+      </w:r>
+    </w:p>
+    <w:p>
+      <w:pPr>
+        <w:numPr>
+          <w:ilvl w:val="0"/>
+          <w:numId w:val="79"/>
+        </w:numPr>
+        <w:tabs>
+          <w:tab w:val="left" w:pos="1905"/>
+        </w:tabs>
+        <w:rPr>
+          <w:sz w:val="32"/>
+          <w:szCs w:val="32"/>
+        </w:rPr>
+      </w:pPr>
+      <w:r>
+        <w:rPr>
+          <w:sz w:val="32"/>
+          <w:szCs w:val="32"/>
+        </w:rPr>
+        <w:lastRenderedPageBreak/>
+        <w:t xml:space="preserve">Use </w:t>
+      </w:r>
+      <w:r>
+        <w:rPr>
+          <w:b/>
+          <w:bCs/>
+          <w:sz w:val="32"/>
+          <w:szCs w:val="32"/>
+        </w:rPr>
+        <w:t>=== for strict comparisons</w:t>
+      </w:r>
+      <w:r>
+        <w:rPr>
+          <w:sz w:val="32"/>
+          <w:szCs w:val="32"/>
+        </w:rPr>
+        <w:t xml:space="preserve"> to avoid unexpected results.</w:t>
+      </w:r>
+    </w:p>
+    <w:p>
+      <w:pPr>
+        <w:numPr>
+          <w:ilvl w:val="0"/>
+          <w:numId w:val="79"/>
+        </w:numPr>
+        <w:tabs>
+          <w:tab w:val="left" w:pos="1905"/>
+        </w:tabs>
+        <w:rPr>
+          <w:sz w:val="32"/>
+          <w:szCs w:val="32"/>
+        </w:rPr>
+      </w:pPr>
+      <w:r>
+        <w:rPr>
+          <w:sz w:val="32"/>
+          <w:szCs w:val="32"/>
+        </w:rPr>
+        <w:t xml:space="preserve">Continue learning through practice to fully grasp how comparisons affect your code as you progress with </w:t>
+      </w:r>
+      <w:r>
+        <w:rPr>
+          <w:b/>
+          <w:bCs/>
+          <w:sz w:val="32"/>
+          <w:szCs w:val="32"/>
+        </w:rPr>
+        <w:t>loops and conditions</w:t>
+      </w:r>
+      <w:r>
+        <w:rPr>
+          <w:sz w:val="32"/>
+          <w:szCs w:val="32"/>
+        </w:rPr>
+        <w:t>.</w:t>
+      </w:r>
     </w:p>
     <w:p>
       <w:pPr>
@@ -10636,6 +12741,155 @@
     </w:lvl>
   </w:abstractNum>
   <w:abstractNum w:abstractNumId="8" w15:restartNumberingAfterBreak="0">
+    <w:nsid w:val="12FF61C9"/>
+    <w:multiLevelType w:val="multilevel"/>
+    <w:tmpl w:val="6C6CDA5C"/>
+    <w:lvl w:ilvl="0">
+      <w:start w:val="1"/>
+      <w:numFmt w:val="bullet"/>
+      <w:lvlText w:val=""/>
+      <w:lvlJc w:val="left"/>
+      <w:pPr>
+        <w:tabs>
+          <w:tab w:val="num" w:pos="720"/>
+        </w:tabs>
+        <w:ind w:left="720" w:hanging="360"/>
+      </w:pPr>
+      <w:rPr>
+        <w:rFonts w:ascii="Symbol" w:hAnsi="Symbol" w:hint="default"/>
+        <w:sz w:val="20"/>
+      </w:rPr>
+    </w:lvl>
+    <w:lvl w:ilvl="1">
+      <w:start w:val="1"/>
+      <w:numFmt w:val="bullet"/>
+      <w:lvlText w:val="o"/>
+      <w:lvlJc w:val="left"/>
+      <w:pPr>
+        <w:tabs>
+          <w:tab w:val="num" w:pos="1440"/>
+        </w:tabs>
+        <w:ind w:left="1440" w:hanging="360"/>
+      </w:pPr>
+      <w:rPr>
+        <w:rFonts w:ascii="Courier New" w:hAnsi="Courier New" w:hint="default"/>
+        <w:sz w:val="20"/>
+      </w:rPr>
+    </w:lvl>
+    <w:lvl w:ilvl="2" w:tentative="1">
+      <w:start w:val="1"/>
+      <w:numFmt w:val="bullet"/>
+      <w:lvlText w:val=""/>
+      <w:lvlJc w:val="left"/>
+      <w:pPr>
+        <w:tabs>
+          <w:tab w:val="num" w:pos="2160"/>
+        </w:tabs>
+        <w:ind w:left="2160" w:hanging="360"/>
+      </w:pPr>
+      <w:rPr>
+        <w:rFonts w:ascii="Wingdings" w:hAnsi="Wingdings" w:hint="default"/>
+        <w:sz w:val="20"/>
+      </w:rPr>
+    </w:lvl>
+    <w:lvl w:ilvl="3" w:tentative="1">
+      <w:start w:val="1"/>
+      <w:numFmt w:val="bullet"/>
+      <w:lvlText w:val=""/>
+      <w:lvlJc w:val="left"/>
+      <w:pPr>
+        <w:tabs>
+          <w:tab w:val="num" w:pos="2880"/>
+        </w:tabs>
+        <w:ind w:left="2880" w:hanging="360"/>
+      </w:pPr>
+      <w:rPr>
+        <w:rFonts w:ascii="Wingdings" w:hAnsi="Wingdings" w:hint="default"/>
+        <w:sz w:val="20"/>
+      </w:rPr>
+    </w:lvl>
+    <w:lvl w:ilvl="4" w:tentative="1">
+      <w:start w:val="1"/>
+      <w:numFmt w:val="bullet"/>
+      <w:lvlText w:val=""/>
+      <w:lvlJc w:val="left"/>
+      <w:pPr>
+        <w:tabs>
+          <w:tab w:val="num" w:pos="3600"/>
+        </w:tabs>
+        <w:ind w:left="3600" w:hanging="360"/>
+      </w:pPr>
+      <w:rPr>
+        <w:rFonts w:ascii="Wingdings" w:hAnsi="Wingdings" w:hint="default"/>
+        <w:sz w:val="20"/>
+      </w:rPr>
+    </w:lvl>
+    <w:lvl w:ilvl="5" w:tentative="1">
+      <w:start w:val="1"/>
+      <w:numFmt w:val="bullet"/>
+      <w:lvlText w:val=""/>
+      <w:lvlJc w:val="left"/>
+      <w:pPr>
+        <w:tabs>
+          <w:tab w:val="num" w:pos="4320"/>
+        </w:tabs>
+        <w:ind w:left="4320" w:hanging="360"/>
+      </w:pPr>
+      <w:rPr>
+        <w:rFonts w:ascii="Wingdings" w:hAnsi="Wingdings" w:hint="default"/>
+        <w:sz w:val="20"/>
+      </w:rPr>
+    </w:lvl>
+    <w:lvl w:ilvl="6" w:tentative="1">
+      <w:start w:val="1"/>
+      <w:numFmt w:val="bullet"/>
+      <w:lvlText w:val=""/>
+      <w:lvlJc w:val="left"/>
+      <w:pPr>
+        <w:tabs>
+          <w:tab w:val="num" w:pos="5040"/>
+        </w:tabs>
+        <w:ind w:left="5040" w:hanging="360"/>
+      </w:pPr>
+      <w:rPr>
+        <w:rFonts w:ascii="Wingdings" w:hAnsi="Wingdings" w:hint="default"/>
+        <w:sz w:val="20"/>
+      </w:rPr>
+    </w:lvl>
+    <w:lvl w:ilvl="7" w:tentative="1">
+      <w:start w:val="1"/>
+      <w:numFmt w:val="bullet"/>
+      <w:lvlText w:val=""/>
+      <w:lvlJc w:val="left"/>
+      <w:pPr>
+        <w:tabs>
+          <w:tab w:val="num" w:pos="5760"/>
+        </w:tabs>
+        <w:ind w:left="5760" w:hanging="360"/>
+      </w:pPr>
+      <w:rPr>
+        <w:rFonts w:ascii="Wingdings" w:hAnsi="Wingdings" w:hint="default"/>
+        <w:sz w:val="20"/>
+      </w:rPr>
+    </w:lvl>
+    <w:lvl w:ilvl="8" w:tentative="1">
+      <w:start w:val="1"/>
+      <w:numFmt w:val="bullet"/>
+      <w:lvlText w:val=""/>
+      <w:lvlJc w:val="left"/>
+      <w:pPr>
+        <w:tabs>
+          <w:tab w:val="num" w:pos="6480"/>
+        </w:tabs>
+        <w:ind w:left="6480" w:hanging="360"/>
+      </w:pPr>
+      <w:rPr>
+        <w:rFonts w:ascii="Wingdings" w:hAnsi="Wingdings" w:hint="default"/>
+        <w:sz w:val="20"/>
+      </w:rPr>
+    </w:lvl>
+  </w:abstractNum>
+  <w:abstractNum w:abstractNumId="9" w15:restartNumberingAfterBreak="0">
     <w:nsid w:val="14D30BFB"/>
     <w:multiLevelType w:val="multilevel"/>
     <w:tmpl w:val="A6AEE0FC"/>
@@ -10784,7 +13038,156 @@
       </w:rPr>
     </w:lvl>
   </w:abstractNum>
-  <w:abstractNum w:abstractNumId="9" w15:restartNumberingAfterBreak="0">
+  <w:abstractNum w:abstractNumId="10" w15:restartNumberingAfterBreak="0">
+    <w:nsid w:val="154E09DD"/>
+    <w:multiLevelType w:val="multilevel"/>
+    <w:tmpl w:val="117E8A96"/>
+    <w:lvl w:ilvl="0">
+      <w:start w:val="1"/>
+      <w:numFmt w:val="bullet"/>
+      <w:lvlText w:val=""/>
+      <w:lvlJc w:val="left"/>
+      <w:pPr>
+        <w:tabs>
+          <w:tab w:val="num" w:pos="720"/>
+        </w:tabs>
+        <w:ind w:left="720" w:hanging="360"/>
+      </w:pPr>
+      <w:rPr>
+        <w:rFonts w:ascii="Symbol" w:hAnsi="Symbol" w:hint="default"/>
+        <w:sz w:val="20"/>
+      </w:rPr>
+    </w:lvl>
+    <w:lvl w:ilvl="1">
+      <w:start w:val="1"/>
+      <w:numFmt w:val="bullet"/>
+      <w:lvlText w:val="o"/>
+      <w:lvlJc w:val="left"/>
+      <w:pPr>
+        <w:tabs>
+          <w:tab w:val="num" w:pos="1440"/>
+        </w:tabs>
+        <w:ind w:left="1440" w:hanging="360"/>
+      </w:pPr>
+      <w:rPr>
+        <w:rFonts w:ascii="Courier New" w:hAnsi="Courier New" w:hint="default"/>
+        <w:sz w:val="20"/>
+      </w:rPr>
+    </w:lvl>
+    <w:lvl w:ilvl="2" w:tentative="1">
+      <w:start w:val="1"/>
+      <w:numFmt w:val="bullet"/>
+      <w:lvlText w:val=""/>
+      <w:lvlJc w:val="left"/>
+      <w:pPr>
+        <w:tabs>
+          <w:tab w:val="num" w:pos="2160"/>
+        </w:tabs>
+        <w:ind w:left="2160" w:hanging="360"/>
+      </w:pPr>
+      <w:rPr>
+        <w:rFonts w:ascii="Wingdings" w:hAnsi="Wingdings" w:hint="default"/>
+        <w:sz w:val="20"/>
+      </w:rPr>
+    </w:lvl>
+    <w:lvl w:ilvl="3" w:tentative="1">
+      <w:start w:val="1"/>
+      <w:numFmt w:val="bullet"/>
+      <w:lvlText w:val=""/>
+      <w:lvlJc w:val="left"/>
+      <w:pPr>
+        <w:tabs>
+          <w:tab w:val="num" w:pos="2880"/>
+        </w:tabs>
+        <w:ind w:left="2880" w:hanging="360"/>
+      </w:pPr>
+      <w:rPr>
+        <w:rFonts w:ascii="Wingdings" w:hAnsi="Wingdings" w:hint="default"/>
+        <w:sz w:val="20"/>
+      </w:rPr>
+    </w:lvl>
+    <w:lvl w:ilvl="4" w:tentative="1">
+      <w:start w:val="1"/>
+      <w:numFmt w:val="bullet"/>
+      <w:lvlText w:val=""/>
+      <w:lvlJc w:val="left"/>
+      <w:pPr>
+        <w:tabs>
+          <w:tab w:val="num" w:pos="3600"/>
+        </w:tabs>
+        <w:ind w:left="3600" w:hanging="360"/>
+      </w:pPr>
+      <w:rPr>
+        <w:rFonts w:ascii="Wingdings" w:hAnsi="Wingdings" w:hint="default"/>
+        <w:sz w:val="20"/>
+      </w:rPr>
+    </w:lvl>
+    <w:lvl w:ilvl="5" w:tentative="1">
+      <w:start w:val="1"/>
+      <w:numFmt w:val="bullet"/>
+      <w:lvlText w:val=""/>
+      <w:lvlJc w:val="left"/>
+      <w:pPr>
+        <w:tabs>
+          <w:tab w:val="num" w:pos="4320"/>
+        </w:tabs>
+        <w:ind w:left="4320" w:hanging="360"/>
+      </w:pPr>
+      <w:rPr>
+        <w:rFonts w:ascii="Wingdings" w:hAnsi="Wingdings" w:hint="default"/>
+        <w:sz w:val="20"/>
+      </w:rPr>
+    </w:lvl>
+    <w:lvl w:ilvl="6" w:tentative="1">
+      <w:start w:val="1"/>
+      <w:numFmt w:val="bullet"/>
+      <w:lvlText w:val=""/>
+      <w:lvlJc w:val="left"/>
+      <w:pPr>
+        <w:tabs>
+          <w:tab w:val="num" w:pos="5040"/>
+        </w:tabs>
+        <w:ind w:left="5040" w:hanging="360"/>
+      </w:pPr>
+      <w:rPr>
+        <w:rFonts w:ascii="Wingdings" w:hAnsi="Wingdings" w:hint="default"/>
+        <w:sz w:val="20"/>
+      </w:rPr>
+    </w:lvl>
+    <w:lvl w:ilvl="7" w:tentative="1">
+      <w:start w:val="1"/>
+      <w:numFmt w:val="bullet"/>
+      <w:lvlText w:val=""/>
+      <w:lvlJc w:val="left"/>
+      <w:pPr>
+        <w:tabs>
+          <w:tab w:val="num" w:pos="5760"/>
+        </w:tabs>
+        <w:ind w:left="5760" w:hanging="360"/>
+      </w:pPr>
+      <w:rPr>
+        <w:rFonts w:ascii="Wingdings" w:hAnsi="Wingdings" w:hint="default"/>
+        <w:sz w:val="20"/>
+      </w:rPr>
+    </w:lvl>
+    <w:lvl w:ilvl="8" w:tentative="1">
+      <w:start w:val="1"/>
+      <w:numFmt w:val="bullet"/>
+      <w:lvlText w:val=""/>
+      <w:lvlJc w:val="left"/>
+      <w:pPr>
+        <w:tabs>
+          <w:tab w:val="num" w:pos="6480"/>
+        </w:tabs>
+        <w:ind w:left="6480" w:hanging="360"/>
+      </w:pPr>
+      <w:rPr>
+        <w:rFonts w:ascii="Wingdings" w:hAnsi="Wingdings" w:hint="default"/>
+        <w:sz w:val="20"/>
+      </w:rPr>
+    </w:lvl>
+  </w:abstractNum>
+  <w:abstractNum w:abstractNumId="11" w15:restartNumberingAfterBreak="0">
     <w:nsid w:val="179B4D41"/>
     <w:multiLevelType w:val="multilevel"/>
     <w:tmpl w:val="EBBE54D0"/>
@@ -10933,7 +13336,7 @@
       </w:rPr>
     </w:lvl>
   </w:abstractNum>
-  <w:abstractNum w:abstractNumId="10" w15:restartNumberingAfterBreak="0">
+  <w:abstractNum w:abstractNumId="12" w15:restartNumberingAfterBreak="0">
     <w:nsid w:val="1F110634"/>
     <w:multiLevelType w:val="multilevel"/>
     <w:tmpl w:val="42169E38"/>
@@ -11082,7 +13485,7 @@
       </w:rPr>
     </w:lvl>
   </w:abstractNum>
-  <w:abstractNum w:abstractNumId="11" w15:restartNumberingAfterBreak="0">
+  <w:abstractNum w:abstractNumId="13" w15:restartNumberingAfterBreak="0">
     <w:nsid w:val="218179F4"/>
     <w:multiLevelType w:val="multilevel"/>
     <w:tmpl w:val="981E4FE8"/>
@@ -11231,7 +13634,7 @@
       </w:rPr>
     </w:lvl>
   </w:abstractNum>
-  <w:abstractNum w:abstractNumId="12" w15:restartNumberingAfterBreak="0">
+  <w:abstractNum w:abstractNumId="14" w15:restartNumberingAfterBreak="0">
     <w:nsid w:val="23290B83"/>
     <w:multiLevelType w:val="multilevel"/>
     <w:tmpl w:val="9F540A1A"/>
@@ -11380,7 +13783,7 @@
       </w:rPr>
     </w:lvl>
   </w:abstractNum>
-  <w:abstractNum w:abstractNumId="13" w15:restartNumberingAfterBreak="0">
+  <w:abstractNum w:abstractNumId="15" w15:restartNumberingAfterBreak="0">
     <w:nsid w:val="238B3ECA"/>
     <w:multiLevelType w:val="multilevel"/>
     <w:tmpl w:val="0BB8E850"/>
@@ -11529,7 +13932,7 @@
       </w:rPr>
     </w:lvl>
   </w:abstractNum>
-  <w:abstractNum w:abstractNumId="14" w15:restartNumberingAfterBreak="0">
+  <w:abstractNum w:abstractNumId="16" w15:restartNumberingAfterBreak="0">
     <w:nsid w:val="25A9706B"/>
     <w:multiLevelType w:val="multilevel"/>
     <w:tmpl w:val="F8D006F4"/>
@@ -11678,7 +14081,7 @@
       </w:rPr>
     </w:lvl>
   </w:abstractNum>
-  <w:abstractNum w:abstractNumId="15" w15:restartNumberingAfterBreak="0">
+  <w:abstractNum w:abstractNumId="17" w15:restartNumberingAfterBreak="0">
     <w:nsid w:val="26624244"/>
     <w:multiLevelType w:val="multilevel"/>
     <w:tmpl w:val="BA142084"/>
@@ -11827,7 +14230,7 @@
       </w:rPr>
     </w:lvl>
   </w:abstractNum>
-  <w:abstractNum w:abstractNumId="16" w15:restartNumberingAfterBreak="0">
+  <w:abstractNum w:abstractNumId="18" w15:restartNumberingAfterBreak="0">
     <w:nsid w:val="28020AAF"/>
     <w:multiLevelType w:val="multilevel"/>
     <w:tmpl w:val="36D2A6B0"/>
@@ -11976,7 +14379,7 @@
       </w:rPr>
     </w:lvl>
   </w:abstractNum>
-  <w:abstractNum w:abstractNumId="17" w15:restartNumberingAfterBreak="0">
+  <w:abstractNum w:abstractNumId="19" w15:restartNumberingAfterBreak="0">
     <w:nsid w:val="289466A8"/>
     <w:multiLevelType w:val="multilevel"/>
     <w:tmpl w:val="0944F6E0"/>
@@ -12125,7 +14528,7 @@
       </w:rPr>
     </w:lvl>
   </w:abstractNum>
-  <w:abstractNum w:abstractNumId="18" w15:restartNumberingAfterBreak="0">
+  <w:abstractNum w:abstractNumId="20" w15:restartNumberingAfterBreak="0">
     <w:nsid w:val="2D5A0455"/>
     <w:multiLevelType w:val="multilevel"/>
     <w:tmpl w:val="B582B01C"/>
@@ -12274,7 +14677,7 @@
       </w:rPr>
     </w:lvl>
   </w:abstractNum>
-  <w:abstractNum w:abstractNumId="19" w15:restartNumberingAfterBreak="0">
+  <w:abstractNum w:abstractNumId="21" w15:restartNumberingAfterBreak="0">
     <w:nsid w:val="2FD54A00"/>
     <w:multiLevelType w:val="multilevel"/>
     <w:tmpl w:val="6CDA4418"/>
@@ -12423,7 +14826,7 @@
       </w:rPr>
     </w:lvl>
   </w:abstractNum>
-  <w:abstractNum w:abstractNumId="20" w15:restartNumberingAfterBreak="0">
+  <w:abstractNum w:abstractNumId="22" w15:restartNumberingAfterBreak="0">
     <w:nsid w:val="30C11FC3"/>
     <w:multiLevelType w:val="multilevel"/>
     <w:tmpl w:val="83802EA2"/>
@@ -12572,7 +14975,156 @@
       </w:rPr>
     </w:lvl>
   </w:abstractNum>
-  <w:abstractNum w:abstractNumId="21" w15:restartNumberingAfterBreak="0">
+  <w:abstractNum w:abstractNumId="23" w15:restartNumberingAfterBreak="0">
+    <w:nsid w:val="329837E6"/>
+    <w:multiLevelType w:val="multilevel"/>
+    <w:tmpl w:val="4CBC19CA"/>
+    <w:lvl w:ilvl="0">
+      <w:start w:val="1"/>
+      <w:numFmt w:val="bullet"/>
+      <w:lvlText w:val=""/>
+      <w:lvlJc w:val="left"/>
+      <w:pPr>
+        <w:tabs>
+          <w:tab w:val="num" w:pos="720"/>
+        </w:tabs>
+        <w:ind w:left="720" w:hanging="360"/>
+      </w:pPr>
+      <w:rPr>
+        <w:rFonts w:ascii="Symbol" w:hAnsi="Symbol" w:hint="default"/>
+        <w:sz w:val="20"/>
+      </w:rPr>
+    </w:lvl>
+    <w:lvl w:ilvl="1" w:tentative="1">
+      <w:start w:val="1"/>
+      <w:numFmt w:val="bullet"/>
+      <w:lvlText w:val="o"/>
+      <w:lvlJc w:val="left"/>
+      <w:pPr>
+        <w:tabs>
+          <w:tab w:val="num" w:pos="1440"/>
+        </w:tabs>
+        <w:ind w:left="1440" w:hanging="360"/>
+      </w:pPr>
+      <w:rPr>
+        <w:rFonts w:ascii="Courier New" w:hAnsi="Courier New" w:hint="default"/>
+        <w:sz w:val="20"/>
+      </w:rPr>
+    </w:lvl>
+    <w:lvl w:ilvl="2" w:tentative="1">
+      <w:start w:val="1"/>
+      <w:numFmt w:val="bullet"/>
+      <w:lvlText w:val=""/>
+      <w:lvlJc w:val="left"/>
+      <w:pPr>
+        <w:tabs>
+          <w:tab w:val="num" w:pos="2160"/>
+        </w:tabs>
+        <w:ind w:left="2160" w:hanging="360"/>
+      </w:pPr>
+      <w:rPr>
+        <w:rFonts w:ascii="Wingdings" w:hAnsi="Wingdings" w:hint="default"/>
+        <w:sz w:val="20"/>
+      </w:rPr>
+    </w:lvl>
+    <w:lvl w:ilvl="3" w:tentative="1">
+      <w:start w:val="1"/>
+      <w:numFmt w:val="bullet"/>
+      <w:lvlText w:val=""/>
+      <w:lvlJc w:val="left"/>
+      <w:pPr>
+        <w:tabs>
+          <w:tab w:val="num" w:pos="2880"/>
+        </w:tabs>
+        <w:ind w:left="2880" w:hanging="360"/>
+      </w:pPr>
+      <w:rPr>
+        <w:rFonts w:ascii="Wingdings" w:hAnsi="Wingdings" w:hint="default"/>
+        <w:sz w:val="20"/>
+      </w:rPr>
+    </w:lvl>
+    <w:lvl w:ilvl="4" w:tentative="1">
+      <w:start w:val="1"/>
+      <w:numFmt w:val="bullet"/>
+      <w:lvlText w:val=""/>
+      <w:lvlJc w:val="left"/>
+      <w:pPr>
+        <w:tabs>
+          <w:tab w:val="num" w:pos="3600"/>
+        </w:tabs>
+        <w:ind w:left="3600" w:hanging="360"/>
+      </w:pPr>
+      <w:rPr>
+        <w:rFonts w:ascii="Wingdings" w:hAnsi="Wingdings" w:hint="default"/>
+        <w:sz w:val="20"/>
+      </w:rPr>
+    </w:lvl>
+    <w:lvl w:ilvl="5" w:tentative="1">
+      <w:start w:val="1"/>
+      <w:numFmt w:val="bullet"/>
+      <w:lvlText w:val=""/>
+      <w:lvlJc w:val="left"/>
+      <w:pPr>
+        <w:tabs>
+          <w:tab w:val="num" w:pos="4320"/>
+        </w:tabs>
+        <w:ind w:left="4320" w:hanging="360"/>
+      </w:pPr>
+      <w:rPr>
+        <w:rFonts w:ascii="Wingdings" w:hAnsi="Wingdings" w:hint="default"/>
+        <w:sz w:val="20"/>
+      </w:rPr>
+    </w:lvl>
+    <w:lvl w:ilvl="6" w:tentative="1">
+      <w:start w:val="1"/>
+      <w:numFmt w:val="bullet"/>
+      <w:lvlText w:val=""/>
+      <w:lvlJc w:val="left"/>
+      <w:pPr>
+        <w:tabs>
+          <w:tab w:val="num" w:pos="5040"/>
+        </w:tabs>
+        <w:ind w:left="5040" w:hanging="360"/>
+      </w:pPr>
+      <w:rPr>
+        <w:rFonts w:ascii="Wingdings" w:hAnsi="Wingdings" w:hint="default"/>
+        <w:sz w:val="20"/>
+      </w:rPr>
+    </w:lvl>
+    <w:lvl w:ilvl="7" w:tentative="1">
+      <w:start w:val="1"/>
+      <w:numFmt w:val="bullet"/>
+      <w:lvlText w:val=""/>
+      <w:lvlJc w:val="left"/>
+      <w:pPr>
+        <w:tabs>
+          <w:tab w:val="num" w:pos="5760"/>
+        </w:tabs>
+        <w:ind w:left="5760" w:hanging="360"/>
+      </w:pPr>
+      <w:rPr>
+        <w:rFonts w:ascii="Wingdings" w:hAnsi="Wingdings" w:hint="default"/>
+        <w:sz w:val="20"/>
+      </w:rPr>
+    </w:lvl>
+    <w:lvl w:ilvl="8" w:tentative="1">
+      <w:start w:val="1"/>
+      <w:numFmt w:val="bullet"/>
+      <w:lvlText w:val=""/>
+      <w:lvlJc w:val="left"/>
+      <w:pPr>
+        <w:tabs>
+          <w:tab w:val="num" w:pos="6480"/>
+        </w:tabs>
+        <w:ind w:left="6480" w:hanging="360"/>
+      </w:pPr>
+      <w:rPr>
+        <w:rFonts w:ascii="Wingdings" w:hAnsi="Wingdings" w:hint="default"/>
+        <w:sz w:val="20"/>
+      </w:rPr>
+    </w:lvl>
+  </w:abstractNum>
+  <w:abstractNum w:abstractNumId="24" w15:restartNumberingAfterBreak="0">
     <w:nsid w:val="333B14CE"/>
     <w:multiLevelType w:val="multilevel"/>
     <w:tmpl w:val="A208742C"/>
@@ -12721,7 +15273,7 @@
       </w:rPr>
     </w:lvl>
   </w:abstractNum>
-  <w:abstractNum w:abstractNumId="22" w15:restartNumberingAfterBreak="0">
+  <w:abstractNum w:abstractNumId="25" w15:restartNumberingAfterBreak="0">
     <w:nsid w:val="34A1551B"/>
     <w:multiLevelType w:val="multilevel"/>
     <w:tmpl w:val="59E4EF1E"/>
@@ -12870,7 +15422,7 @@
       </w:rPr>
     </w:lvl>
   </w:abstractNum>
-  <w:abstractNum w:abstractNumId="23" w15:restartNumberingAfterBreak="0">
+  <w:abstractNum w:abstractNumId="26" w15:restartNumberingAfterBreak="0">
     <w:nsid w:val="34D03C19"/>
     <w:multiLevelType w:val="multilevel"/>
     <w:tmpl w:val="BBB82EE6"/>
@@ -13019,7 +15571,7 @@
       </w:rPr>
     </w:lvl>
   </w:abstractNum>
-  <w:abstractNum w:abstractNumId="24" w15:restartNumberingAfterBreak="0">
+  <w:abstractNum w:abstractNumId="27" w15:restartNumberingAfterBreak="0">
     <w:nsid w:val="36755320"/>
     <w:multiLevelType w:val="multilevel"/>
     <w:tmpl w:val="7B8E8694"/>
@@ -13168,7 +15720,7 @@
       </w:rPr>
     </w:lvl>
   </w:abstractNum>
-  <w:abstractNum w:abstractNumId="25" w15:restartNumberingAfterBreak="0">
+  <w:abstractNum w:abstractNumId="28" w15:restartNumberingAfterBreak="0">
     <w:nsid w:val="37A86FFD"/>
     <w:multiLevelType w:val="multilevel"/>
     <w:tmpl w:val="FB5811A8"/>
@@ -13317,7 +15869,7 @@
       </w:rPr>
     </w:lvl>
   </w:abstractNum>
-  <w:abstractNum w:abstractNumId="26" w15:restartNumberingAfterBreak="0">
+  <w:abstractNum w:abstractNumId="29" w15:restartNumberingAfterBreak="0">
     <w:nsid w:val="3836363B"/>
     <w:multiLevelType w:val="multilevel"/>
     <w:tmpl w:val="87881608"/>
@@ -13466,7 +16018,305 @@
       </w:rPr>
     </w:lvl>
   </w:abstractNum>
-  <w:abstractNum w:abstractNumId="27" w15:restartNumberingAfterBreak="0">
+  <w:abstractNum w:abstractNumId="30" w15:restartNumberingAfterBreak="0">
+    <w:nsid w:val="3957064B"/>
+    <w:multiLevelType w:val="multilevel"/>
+    <w:tmpl w:val="2D5EBC6C"/>
+    <w:lvl w:ilvl="0">
+      <w:start w:val="1"/>
+      <w:numFmt w:val="bullet"/>
+      <w:lvlText w:val=""/>
+      <w:lvlJc w:val="left"/>
+      <w:pPr>
+        <w:tabs>
+          <w:tab w:val="num" w:pos="720"/>
+        </w:tabs>
+        <w:ind w:left="720" w:hanging="360"/>
+      </w:pPr>
+      <w:rPr>
+        <w:rFonts w:ascii="Symbol" w:hAnsi="Symbol" w:hint="default"/>
+        <w:sz w:val="20"/>
+      </w:rPr>
+    </w:lvl>
+    <w:lvl w:ilvl="1" w:tentative="1">
+      <w:start w:val="1"/>
+      <w:numFmt w:val="bullet"/>
+      <w:lvlText w:val="o"/>
+      <w:lvlJc w:val="left"/>
+      <w:pPr>
+        <w:tabs>
+          <w:tab w:val="num" w:pos="1440"/>
+        </w:tabs>
+        <w:ind w:left="1440" w:hanging="360"/>
+      </w:pPr>
+      <w:rPr>
+        <w:rFonts w:ascii="Courier New" w:hAnsi="Courier New" w:hint="default"/>
+        <w:sz w:val="20"/>
+      </w:rPr>
+    </w:lvl>
+    <w:lvl w:ilvl="2" w:tentative="1">
+      <w:start w:val="1"/>
+      <w:numFmt w:val="bullet"/>
+      <w:lvlText w:val=""/>
+      <w:lvlJc w:val="left"/>
+      <w:pPr>
+        <w:tabs>
+          <w:tab w:val="num" w:pos="2160"/>
+        </w:tabs>
+        <w:ind w:left="2160" w:hanging="360"/>
+      </w:pPr>
+      <w:rPr>
+        <w:rFonts w:ascii="Wingdings" w:hAnsi="Wingdings" w:hint="default"/>
+        <w:sz w:val="20"/>
+      </w:rPr>
+    </w:lvl>
+    <w:lvl w:ilvl="3" w:tentative="1">
+      <w:start w:val="1"/>
+      <w:numFmt w:val="bullet"/>
+      <w:lvlText w:val=""/>
+      <w:lvlJc w:val="left"/>
+      <w:pPr>
+        <w:tabs>
+          <w:tab w:val="num" w:pos="2880"/>
+        </w:tabs>
+        <w:ind w:left="2880" w:hanging="360"/>
+      </w:pPr>
+      <w:rPr>
+        <w:rFonts w:ascii="Wingdings" w:hAnsi="Wingdings" w:hint="default"/>
+        <w:sz w:val="20"/>
+      </w:rPr>
+    </w:lvl>
+    <w:lvl w:ilvl="4" w:tentative="1">
+      <w:start w:val="1"/>
+      <w:numFmt w:val="bullet"/>
+      <w:lvlText w:val=""/>
+      <w:lvlJc w:val="left"/>
+      <w:pPr>
+        <w:tabs>
+          <w:tab w:val="num" w:pos="3600"/>
+        </w:tabs>
+        <w:ind w:left="3600" w:hanging="360"/>
+      </w:pPr>
+      <w:rPr>
+        <w:rFonts w:ascii="Wingdings" w:hAnsi="Wingdings" w:hint="default"/>
+        <w:sz w:val="20"/>
+      </w:rPr>
+    </w:lvl>
+    <w:lvl w:ilvl="5" w:tentative="1">
+      <w:start w:val="1"/>
+      <w:numFmt w:val="bullet"/>
+      <w:lvlText w:val=""/>
+      <w:lvlJc w:val="left"/>
+      <w:pPr>
+        <w:tabs>
+          <w:tab w:val="num" w:pos="4320"/>
+        </w:tabs>
+        <w:ind w:left="4320" w:hanging="360"/>
+      </w:pPr>
+      <w:rPr>
+        <w:rFonts w:ascii="Wingdings" w:hAnsi="Wingdings" w:hint="default"/>
+        <w:sz w:val="20"/>
+      </w:rPr>
+    </w:lvl>
+    <w:lvl w:ilvl="6" w:tentative="1">
+      <w:start w:val="1"/>
+      <w:numFmt w:val="bullet"/>
+      <w:lvlText w:val=""/>
+      <w:lvlJc w:val="left"/>
+      <w:pPr>
+        <w:tabs>
+          <w:tab w:val="num" w:pos="5040"/>
+        </w:tabs>
+        <w:ind w:left="5040" w:hanging="360"/>
+      </w:pPr>
+      <w:rPr>
+        <w:rFonts w:ascii="Wingdings" w:hAnsi="Wingdings" w:hint="default"/>
+        <w:sz w:val="20"/>
+      </w:rPr>
+    </w:lvl>
+    <w:lvl w:ilvl="7" w:tentative="1">
+      <w:start w:val="1"/>
+      <w:numFmt w:val="bullet"/>
+      <w:lvlText w:val=""/>
+      <w:lvlJc w:val="left"/>
+      <w:pPr>
+        <w:tabs>
+          <w:tab w:val="num" w:pos="5760"/>
+        </w:tabs>
+        <w:ind w:left="5760" w:hanging="360"/>
+      </w:pPr>
+      <w:rPr>
+        <w:rFonts w:ascii="Wingdings" w:hAnsi="Wingdings" w:hint="default"/>
+        <w:sz w:val="20"/>
+      </w:rPr>
+    </w:lvl>
+    <w:lvl w:ilvl="8" w:tentative="1">
+      <w:start w:val="1"/>
+      <w:numFmt w:val="bullet"/>
+      <w:lvlText w:val=""/>
+      <w:lvlJc w:val="left"/>
+      <w:pPr>
+        <w:tabs>
+          <w:tab w:val="num" w:pos="6480"/>
+        </w:tabs>
+        <w:ind w:left="6480" w:hanging="360"/>
+      </w:pPr>
+      <w:rPr>
+        <w:rFonts w:ascii="Wingdings" w:hAnsi="Wingdings" w:hint="default"/>
+        <w:sz w:val="20"/>
+      </w:rPr>
+    </w:lvl>
+  </w:abstractNum>
+  <w:abstractNum w:abstractNumId="31" w15:restartNumberingAfterBreak="0">
+    <w:nsid w:val="3CF3765F"/>
+    <w:multiLevelType w:val="multilevel"/>
+    <w:tmpl w:val="C86A2278"/>
+    <w:lvl w:ilvl="0">
+      <w:start w:val="1"/>
+      <w:numFmt w:val="bullet"/>
+      <w:lvlText w:val=""/>
+      <w:lvlJc w:val="left"/>
+      <w:pPr>
+        <w:tabs>
+          <w:tab w:val="num" w:pos="720"/>
+        </w:tabs>
+        <w:ind w:left="720" w:hanging="360"/>
+      </w:pPr>
+      <w:rPr>
+        <w:rFonts w:ascii="Symbol" w:hAnsi="Symbol" w:hint="default"/>
+        <w:sz w:val="20"/>
+      </w:rPr>
+    </w:lvl>
+    <w:lvl w:ilvl="1" w:tentative="1">
+      <w:start w:val="1"/>
+      <w:numFmt w:val="bullet"/>
+      <w:lvlText w:val="o"/>
+      <w:lvlJc w:val="left"/>
+      <w:pPr>
+        <w:tabs>
+          <w:tab w:val="num" w:pos="1440"/>
+        </w:tabs>
+        <w:ind w:left="1440" w:hanging="360"/>
+      </w:pPr>
+      <w:rPr>
+        <w:rFonts w:ascii="Courier New" w:hAnsi="Courier New" w:hint="default"/>
+        <w:sz w:val="20"/>
+      </w:rPr>
+    </w:lvl>
+    <w:lvl w:ilvl="2" w:tentative="1">
+      <w:start w:val="1"/>
+      <w:numFmt w:val="bullet"/>
+      <w:lvlText w:val=""/>
+      <w:lvlJc w:val="left"/>
+      <w:pPr>
+        <w:tabs>
+          <w:tab w:val="num" w:pos="2160"/>
+        </w:tabs>
+        <w:ind w:left="2160" w:hanging="360"/>
+      </w:pPr>
+      <w:rPr>
+        <w:rFonts w:ascii="Wingdings" w:hAnsi="Wingdings" w:hint="default"/>
+        <w:sz w:val="20"/>
+      </w:rPr>
+    </w:lvl>
+    <w:lvl w:ilvl="3" w:tentative="1">
+      <w:start w:val="1"/>
+      <w:numFmt w:val="bullet"/>
+      <w:lvlText w:val=""/>
+      <w:lvlJc w:val="left"/>
+      <w:pPr>
+        <w:tabs>
+          <w:tab w:val="num" w:pos="2880"/>
+        </w:tabs>
+        <w:ind w:left="2880" w:hanging="360"/>
+      </w:pPr>
+      <w:rPr>
+        <w:rFonts w:ascii="Wingdings" w:hAnsi="Wingdings" w:hint="default"/>
+        <w:sz w:val="20"/>
+      </w:rPr>
+    </w:lvl>
+    <w:lvl w:ilvl="4" w:tentative="1">
+      <w:start w:val="1"/>
+      <w:numFmt w:val="bullet"/>
+      <w:lvlText w:val=""/>
+      <w:lvlJc w:val="left"/>
+      <w:pPr>
+        <w:tabs>
+          <w:tab w:val="num" w:pos="3600"/>
+        </w:tabs>
+        <w:ind w:left="3600" w:hanging="360"/>
+      </w:pPr>
+      <w:rPr>
+        <w:rFonts w:ascii="Wingdings" w:hAnsi="Wingdings" w:hint="default"/>
+        <w:sz w:val="20"/>
+      </w:rPr>
+    </w:lvl>
+    <w:lvl w:ilvl="5" w:tentative="1">
+      <w:start w:val="1"/>
+      <w:numFmt w:val="bullet"/>
+      <w:lvlText w:val=""/>
+      <w:lvlJc w:val="left"/>
+      <w:pPr>
+        <w:tabs>
+          <w:tab w:val="num" w:pos="4320"/>
+        </w:tabs>
+        <w:ind w:left="4320" w:hanging="360"/>
+      </w:pPr>
+      <w:rPr>
+        <w:rFonts w:ascii="Wingdings" w:hAnsi="Wingdings" w:hint="default"/>
+        <w:sz w:val="20"/>
+      </w:rPr>
+    </w:lvl>
+    <w:lvl w:ilvl="6" w:tentative="1">
+      <w:start w:val="1"/>
+      <w:numFmt w:val="bullet"/>
+      <w:lvlText w:val=""/>
+      <w:lvlJc w:val="left"/>
+      <w:pPr>
+        <w:tabs>
+          <w:tab w:val="num" w:pos="5040"/>
+        </w:tabs>
+        <w:ind w:left="5040" w:hanging="360"/>
+      </w:pPr>
+      <w:rPr>
+        <w:rFonts w:ascii="Wingdings" w:hAnsi="Wingdings" w:hint="default"/>
+        <w:sz w:val="20"/>
+      </w:rPr>
+    </w:lvl>
+    <w:lvl w:ilvl="7" w:tentative="1">
+      <w:start w:val="1"/>
+      <w:numFmt w:val="bullet"/>
+      <w:lvlText w:val=""/>
+      <w:lvlJc w:val="left"/>
+      <w:pPr>
+        <w:tabs>
+          <w:tab w:val="num" w:pos="5760"/>
+        </w:tabs>
+        <w:ind w:left="5760" w:hanging="360"/>
+      </w:pPr>
+      <w:rPr>
+        <w:rFonts w:ascii="Wingdings" w:hAnsi="Wingdings" w:hint="default"/>
+        <w:sz w:val="20"/>
+      </w:rPr>
+    </w:lvl>
+    <w:lvl w:ilvl="8" w:tentative="1">
+      <w:start w:val="1"/>
+      <w:numFmt w:val="bullet"/>
+      <w:lvlText w:val=""/>
+      <w:lvlJc w:val="left"/>
+      <w:pPr>
+        <w:tabs>
+          <w:tab w:val="num" w:pos="6480"/>
+        </w:tabs>
+        <w:ind w:left="6480" w:hanging="360"/>
+      </w:pPr>
+      <w:rPr>
+        <w:rFonts w:ascii="Wingdings" w:hAnsi="Wingdings" w:hint="default"/>
+        <w:sz w:val="20"/>
+      </w:rPr>
+    </w:lvl>
+  </w:abstractNum>
+  <w:abstractNum w:abstractNumId="32" w15:restartNumberingAfterBreak="0">
     <w:nsid w:val="3DC72A43"/>
     <w:multiLevelType w:val="multilevel"/>
     <w:tmpl w:val="F6909FB6"/>
@@ -13615,7 +16465,7 @@
       </w:rPr>
     </w:lvl>
   </w:abstractNum>
-  <w:abstractNum w:abstractNumId="28" w15:restartNumberingAfterBreak="0">
+  <w:abstractNum w:abstractNumId="33" w15:restartNumberingAfterBreak="0">
     <w:nsid w:val="3ED24E40"/>
     <w:multiLevelType w:val="multilevel"/>
     <w:tmpl w:val="47086666"/>
@@ -13764,7 +16614,7 @@
       </w:rPr>
     </w:lvl>
   </w:abstractNum>
-  <w:abstractNum w:abstractNumId="29" w15:restartNumberingAfterBreak="0">
+  <w:abstractNum w:abstractNumId="34" w15:restartNumberingAfterBreak="0">
     <w:nsid w:val="3FAE450C"/>
     <w:multiLevelType w:val="multilevel"/>
     <w:tmpl w:val="2A9E4F22"/>
@@ -13913,7 +16763,156 @@
       </w:rPr>
     </w:lvl>
   </w:abstractNum>
-  <w:abstractNum w:abstractNumId="30" w15:restartNumberingAfterBreak="0">
+  <w:abstractNum w:abstractNumId="35" w15:restartNumberingAfterBreak="0">
+    <w:nsid w:val="40757741"/>
+    <w:multiLevelType w:val="multilevel"/>
+    <w:tmpl w:val="A1D88782"/>
+    <w:lvl w:ilvl="0">
+      <w:start w:val="1"/>
+      <w:numFmt w:val="bullet"/>
+      <w:lvlText w:val=""/>
+      <w:lvlJc w:val="left"/>
+      <w:pPr>
+        <w:tabs>
+          <w:tab w:val="num" w:pos="720"/>
+        </w:tabs>
+        <w:ind w:left="720" w:hanging="360"/>
+      </w:pPr>
+      <w:rPr>
+        <w:rFonts w:ascii="Symbol" w:hAnsi="Symbol" w:hint="default"/>
+        <w:sz w:val="20"/>
+      </w:rPr>
+    </w:lvl>
+    <w:lvl w:ilvl="1" w:tentative="1">
+      <w:start w:val="1"/>
+      <w:numFmt w:val="bullet"/>
+      <w:lvlText w:val="o"/>
+      <w:lvlJc w:val="left"/>
+      <w:pPr>
+        <w:tabs>
+          <w:tab w:val="num" w:pos="1440"/>
+        </w:tabs>
+        <w:ind w:left="1440" w:hanging="360"/>
+      </w:pPr>
+      <w:rPr>
+        <w:rFonts w:ascii="Courier New" w:hAnsi="Courier New" w:hint="default"/>
+        <w:sz w:val="20"/>
+      </w:rPr>
+    </w:lvl>
+    <w:lvl w:ilvl="2" w:tentative="1">
+      <w:start w:val="1"/>
+      <w:numFmt w:val="bullet"/>
+      <w:lvlText w:val=""/>
+      <w:lvlJc w:val="left"/>
+      <w:pPr>
+        <w:tabs>
+          <w:tab w:val="num" w:pos="2160"/>
+        </w:tabs>
+        <w:ind w:left="2160" w:hanging="360"/>
+      </w:pPr>
+      <w:rPr>
+        <w:rFonts w:ascii="Wingdings" w:hAnsi="Wingdings" w:hint="default"/>
+        <w:sz w:val="20"/>
+      </w:rPr>
+    </w:lvl>
+    <w:lvl w:ilvl="3" w:tentative="1">
+      <w:start w:val="1"/>
+      <w:numFmt w:val="bullet"/>
+      <w:lvlText w:val=""/>
+      <w:lvlJc w:val="left"/>
+      <w:pPr>
+        <w:tabs>
+          <w:tab w:val="num" w:pos="2880"/>
+        </w:tabs>
+        <w:ind w:left="2880" w:hanging="360"/>
+      </w:pPr>
+      <w:rPr>
+        <w:rFonts w:ascii="Wingdings" w:hAnsi="Wingdings" w:hint="default"/>
+        <w:sz w:val="20"/>
+      </w:rPr>
+    </w:lvl>
+    <w:lvl w:ilvl="4" w:tentative="1">
+      <w:start w:val="1"/>
+      <w:numFmt w:val="bullet"/>
+      <w:lvlText w:val=""/>
+      <w:lvlJc w:val="left"/>
+      <w:pPr>
+        <w:tabs>
+          <w:tab w:val="num" w:pos="3600"/>
+        </w:tabs>
+        <w:ind w:left="3600" w:hanging="360"/>
+      </w:pPr>
+      <w:rPr>
+        <w:rFonts w:ascii="Wingdings" w:hAnsi="Wingdings" w:hint="default"/>
+        <w:sz w:val="20"/>
+      </w:rPr>
+    </w:lvl>
+    <w:lvl w:ilvl="5" w:tentative="1">
+      <w:start w:val="1"/>
+      <w:numFmt w:val="bullet"/>
+      <w:lvlText w:val=""/>
+      <w:lvlJc w:val="left"/>
+      <w:pPr>
+        <w:tabs>
+          <w:tab w:val="num" w:pos="4320"/>
+        </w:tabs>
+        <w:ind w:left="4320" w:hanging="360"/>
+      </w:pPr>
+      <w:rPr>
+        <w:rFonts w:ascii="Wingdings" w:hAnsi="Wingdings" w:hint="default"/>
+        <w:sz w:val="20"/>
+      </w:rPr>
+    </w:lvl>
+    <w:lvl w:ilvl="6" w:tentative="1">
+      <w:start w:val="1"/>
+      <w:numFmt w:val="bullet"/>
+      <w:lvlText w:val=""/>
+      <w:lvlJc w:val="left"/>
+      <w:pPr>
+        <w:tabs>
+          <w:tab w:val="num" w:pos="5040"/>
+        </w:tabs>
+        <w:ind w:left="5040" w:hanging="360"/>
+      </w:pPr>
+      <w:rPr>
+        <w:rFonts w:ascii="Wingdings" w:hAnsi="Wingdings" w:hint="default"/>
+        <w:sz w:val="20"/>
+      </w:rPr>
+    </w:lvl>
+    <w:lvl w:ilvl="7" w:tentative="1">
+      <w:start w:val="1"/>
+      <w:numFmt w:val="bullet"/>
+      <w:lvlText w:val=""/>
+      <w:lvlJc w:val="left"/>
+      <w:pPr>
+        <w:tabs>
+          <w:tab w:val="num" w:pos="5760"/>
+        </w:tabs>
+        <w:ind w:left="5760" w:hanging="360"/>
+      </w:pPr>
+      <w:rPr>
+        <w:rFonts w:ascii="Wingdings" w:hAnsi="Wingdings" w:hint="default"/>
+        <w:sz w:val="20"/>
+      </w:rPr>
+    </w:lvl>
+    <w:lvl w:ilvl="8" w:tentative="1">
+      <w:start w:val="1"/>
+      <w:numFmt w:val="bullet"/>
+      <w:lvlText w:val=""/>
+      <w:lvlJc w:val="left"/>
+      <w:pPr>
+        <w:tabs>
+          <w:tab w:val="num" w:pos="6480"/>
+        </w:tabs>
+        <w:ind w:left="6480" w:hanging="360"/>
+      </w:pPr>
+      <w:rPr>
+        <w:rFonts w:ascii="Wingdings" w:hAnsi="Wingdings" w:hint="default"/>
+        <w:sz w:val="20"/>
+      </w:rPr>
+    </w:lvl>
+  </w:abstractNum>
+  <w:abstractNum w:abstractNumId="36" w15:restartNumberingAfterBreak="0">
     <w:nsid w:val="40BD4DFE"/>
     <w:multiLevelType w:val="multilevel"/>
     <w:tmpl w:val="A1CED3AC"/>
@@ -14062,7 +17061,7 @@
       </w:rPr>
     </w:lvl>
   </w:abstractNum>
-  <w:abstractNum w:abstractNumId="31" w15:restartNumberingAfterBreak="0">
+  <w:abstractNum w:abstractNumId="37" w15:restartNumberingAfterBreak="0">
     <w:nsid w:val="422E1025"/>
     <w:multiLevelType w:val="multilevel"/>
     <w:tmpl w:val="F7900F3E"/>
@@ -14211,7 +17210,7 @@
       </w:rPr>
     </w:lvl>
   </w:abstractNum>
-  <w:abstractNum w:abstractNumId="32" w15:restartNumberingAfterBreak="0">
+  <w:abstractNum w:abstractNumId="38" w15:restartNumberingAfterBreak="0">
     <w:nsid w:val="43C17BA9"/>
     <w:multiLevelType w:val="multilevel"/>
     <w:tmpl w:val="C5E0CB36"/>
@@ -14360,7 +17359,7 @@
       </w:rPr>
     </w:lvl>
   </w:abstractNum>
-  <w:abstractNum w:abstractNumId="33" w15:restartNumberingAfterBreak="0">
+  <w:abstractNum w:abstractNumId="39" w15:restartNumberingAfterBreak="0">
     <w:nsid w:val="442D3B42"/>
     <w:multiLevelType w:val="multilevel"/>
     <w:tmpl w:val="0E30A7BC"/>
@@ -14509,7 +17508,7 @@
       </w:rPr>
     </w:lvl>
   </w:abstractNum>
-  <w:abstractNum w:abstractNumId="34" w15:restartNumberingAfterBreak="0">
+  <w:abstractNum w:abstractNumId="40" w15:restartNumberingAfterBreak="0">
     <w:nsid w:val="45C01EA1"/>
     <w:multiLevelType w:val="multilevel"/>
     <w:tmpl w:val="841C9602"/>
@@ -14658,7 +17657,7 @@
       </w:rPr>
     </w:lvl>
   </w:abstractNum>
-  <w:abstractNum w:abstractNumId="35" w15:restartNumberingAfterBreak="0">
+  <w:abstractNum w:abstractNumId="41" w15:restartNumberingAfterBreak="0">
     <w:nsid w:val="46224FB5"/>
     <w:multiLevelType w:val="multilevel"/>
     <w:tmpl w:val="27229390"/>
@@ -14771,7 +17770,7 @@
       </w:pPr>
     </w:lvl>
   </w:abstractNum>
-  <w:abstractNum w:abstractNumId="36" w15:restartNumberingAfterBreak="0">
+  <w:abstractNum w:abstractNumId="42" w15:restartNumberingAfterBreak="0">
     <w:nsid w:val="46B726E7"/>
     <w:multiLevelType w:val="multilevel"/>
     <w:tmpl w:val="4BAA1E62"/>
@@ -14920,7 +17919,7 @@
       </w:rPr>
     </w:lvl>
   </w:abstractNum>
-  <w:abstractNum w:abstractNumId="37" w15:restartNumberingAfterBreak="0">
+  <w:abstractNum w:abstractNumId="43" w15:restartNumberingAfterBreak="0">
     <w:nsid w:val="4FE9654F"/>
     <w:multiLevelType w:val="multilevel"/>
     <w:tmpl w:val="CDF028CA"/>
@@ -15069,7 +18068,7 @@
       </w:rPr>
     </w:lvl>
   </w:abstractNum>
-  <w:abstractNum w:abstractNumId="38" w15:restartNumberingAfterBreak="0">
+  <w:abstractNum w:abstractNumId="44" w15:restartNumberingAfterBreak="0">
     <w:nsid w:val="501D297D"/>
     <w:multiLevelType w:val="multilevel"/>
     <w:tmpl w:val="9EEC3D60"/>
@@ -15218,7 +18217,7 @@
       </w:rPr>
     </w:lvl>
   </w:abstractNum>
-  <w:abstractNum w:abstractNumId="39" w15:restartNumberingAfterBreak="0">
+  <w:abstractNum w:abstractNumId="45" w15:restartNumberingAfterBreak="0">
     <w:nsid w:val="50C26067"/>
     <w:multiLevelType w:val="multilevel"/>
     <w:tmpl w:val="2FCAB572"/>
@@ -15367,7 +18366,156 @@
       </w:rPr>
     </w:lvl>
   </w:abstractNum>
-  <w:abstractNum w:abstractNumId="40" w15:restartNumberingAfterBreak="0">
+  <w:abstractNum w:abstractNumId="46" w15:restartNumberingAfterBreak="0">
+    <w:nsid w:val="50E76FF2"/>
+    <w:multiLevelType w:val="multilevel"/>
+    <w:tmpl w:val="F2FA168C"/>
+    <w:lvl w:ilvl="0">
+      <w:start w:val="1"/>
+      <w:numFmt w:val="bullet"/>
+      <w:lvlText w:val=""/>
+      <w:lvlJc w:val="left"/>
+      <w:pPr>
+        <w:tabs>
+          <w:tab w:val="num" w:pos="720"/>
+        </w:tabs>
+        <w:ind w:left="720" w:hanging="360"/>
+      </w:pPr>
+      <w:rPr>
+        <w:rFonts w:ascii="Symbol" w:hAnsi="Symbol" w:hint="default"/>
+        <w:sz w:val="20"/>
+      </w:rPr>
+    </w:lvl>
+    <w:lvl w:ilvl="1">
+      <w:start w:val="1"/>
+      <w:numFmt w:val="bullet"/>
+      <w:lvlText w:val="o"/>
+      <w:lvlJc w:val="left"/>
+      <w:pPr>
+        <w:tabs>
+          <w:tab w:val="num" w:pos="1440"/>
+        </w:tabs>
+        <w:ind w:left="1440" w:hanging="360"/>
+      </w:pPr>
+      <w:rPr>
+        <w:rFonts w:ascii="Courier New" w:hAnsi="Courier New" w:hint="default"/>
+        <w:sz w:val="20"/>
+      </w:rPr>
+    </w:lvl>
+    <w:lvl w:ilvl="2" w:tentative="1">
+      <w:start w:val="1"/>
+      <w:numFmt w:val="bullet"/>
+      <w:lvlText w:val=""/>
+      <w:lvlJc w:val="left"/>
+      <w:pPr>
+        <w:tabs>
+          <w:tab w:val="num" w:pos="2160"/>
+        </w:tabs>
+        <w:ind w:left="2160" w:hanging="360"/>
+      </w:pPr>
+      <w:rPr>
+        <w:rFonts w:ascii="Wingdings" w:hAnsi="Wingdings" w:hint="default"/>
+        <w:sz w:val="20"/>
+      </w:rPr>
+    </w:lvl>
+    <w:lvl w:ilvl="3" w:tentative="1">
+      <w:start w:val="1"/>
+      <w:numFmt w:val="bullet"/>
+      <w:lvlText w:val=""/>
+      <w:lvlJc w:val="left"/>
+      <w:pPr>
+        <w:tabs>
+          <w:tab w:val="num" w:pos="2880"/>
+        </w:tabs>
+        <w:ind w:left="2880" w:hanging="360"/>
+      </w:pPr>
+      <w:rPr>
+        <w:rFonts w:ascii="Wingdings" w:hAnsi="Wingdings" w:hint="default"/>
+        <w:sz w:val="20"/>
+      </w:rPr>
+    </w:lvl>
+    <w:lvl w:ilvl="4" w:tentative="1">
+      <w:start w:val="1"/>
+      <w:numFmt w:val="bullet"/>
+      <w:lvlText w:val=""/>
+      <w:lvlJc w:val="left"/>
+      <w:pPr>
+        <w:tabs>
+          <w:tab w:val="num" w:pos="3600"/>
+        </w:tabs>
+        <w:ind w:left="3600" w:hanging="360"/>
+      </w:pPr>
+      <w:rPr>
+        <w:rFonts w:ascii="Wingdings" w:hAnsi="Wingdings" w:hint="default"/>
+        <w:sz w:val="20"/>
+      </w:rPr>
+    </w:lvl>
+    <w:lvl w:ilvl="5" w:tentative="1">
+      <w:start w:val="1"/>
+      <w:numFmt w:val="bullet"/>
+      <w:lvlText w:val=""/>
+      <w:lvlJc w:val="left"/>
+      <w:pPr>
+        <w:tabs>
+          <w:tab w:val="num" w:pos="4320"/>
+        </w:tabs>
+        <w:ind w:left="4320" w:hanging="360"/>
+      </w:pPr>
+      <w:rPr>
+        <w:rFonts w:ascii="Wingdings" w:hAnsi="Wingdings" w:hint="default"/>
+        <w:sz w:val="20"/>
+      </w:rPr>
+    </w:lvl>
+    <w:lvl w:ilvl="6" w:tentative="1">
+      <w:start w:val="1"/>
+      <w:numFmt w:val="bullet"/>
+      <w:lvlText w:val=""/>
+      <w:lvlJc w:val="left"/>
+      <w:pPr>
+        <w:tabs>
+          <w:tab w:val="num" w:pos="5040"/>
+        </w:tabs>
+        <w:ind w:left="5040" w:hanging="360"/>
+      </w:pPr>
+      <w:rPr>
+        <w:rFonts w:ascii="Wingdings" w:hAnsi="Wingdings" w:hint="default"/>
+        <w:sz w:val="20"/>
+      </w:rPr>
+    </w:lvl>
+    <w:lvl w:ilvl="7" w:tentative="1">
+      <w:start w:val="1"/>
+      <w:numFmt w:val="bullet"/>
+      <w:lvlText w:val=""/>
+      <w:lvlJc w:val="left"/>
+      <w:pPr>
+        <w:tabs>
+          <w:tab w:val="num" w:pos="5760"/>
+        </w:tabs>
+        <w:ind w:left="5760" w:hanging="360"/>
+      </w:pPr>
+      <w:rPr>
+        <w:rFonts w:ascii="Wingdings" w:hAnsi="Wingdings" w:hint="default"/>
+        <w:sz w:val="20"/>
+      </w:rPr>
+    </w:lvl>
+    <w:lvl w:ilvl="8" w:tentative="1">
+      <w:start w:val="1"/>
+      <w:numFmt w:val="bullet"/>
+      <w:lvlText w:val=""/>
+      <w:lvlJc w:val="left"/>
+      <w:pPr>
+        <w:tabs>
+          <w:tab w:val="num" w:pos="6480"/>
+        </w:tabs>
+        <w:ind w:left="6480" w:hanging="360"/>
+      </w:pPr>
+      <w:rPr>
+        <w:rFonts w:ascii="Wingdings" w:hAnsi="Wingdings" w:hint="default"/>
+        <w:sz w:val="20"/>
+      </w:rPr>
+    </w:lvl>
+  </w:abstractNum>
+  <w:abstractNum w:abstractNumId="47" w15:restartNumberingAfterBreak="0">
     <w:nsid w:val="5240342D"/>
     <w:multiLevelType w:val="multilevel"/>
     <w:tmpl w:val="BAD86C62"/>
@@ -15516,7 +18664,7 @@
       </w:rPr>
     </w:lvl>
   </w:abstractNum>
-  <w:abstractNum w:abstractNumId="41" w15:restartNumberingAfterBreak="0">
+  <w:abstractNum w:abstractNumId="48" w15:restartNumberingAfterBreak="0">
     <w:nsid w:val="52EC649A"/>
     <w:multiLevelType w:val="multilevel"/>
     <w:tmpl w:val="4F68CD1E"/>
@@ -15665,7 +18813,7 @@
       </w:rPr>
     </w:lvl>
   </w:abstractNum>
-  <w:abstractNum w:abstractNumId="42" w15:restartNumberingAfterBreak="0">
+  <w:abstractNum w:abstractNumId="49" w15:restartNumberingAfterBreak="0">
     <w:nsid w:val="54686D9D"/>
     <w:multiLevelType w:val="multilevel"/>
     <w:tmpl w:val="CDD61326"/>
@@ -15814,7 +18962,7 @@
       </w:rPr>
     </w:lvl>
   </w:abstractNum>
-  <w:abstractNum w:abstractNumId="43" w15:restartNumberingAfterBreak="0">
+  <w:abstractNum w:abstractNumId="50" w15:restartNumberingAfterBreak="0">
     <w:nsid w:val="55112665"/>
     <w:multiLevelType w:val="multilevel"/>
     <w:tmpl w:val="62D4BD14"/>
@@ -15963,7 +19111,7 @@
       </w:rPr>
     </w:lvl>
   </w:abstractNum>
-  <w:abstractNum w:abstractNumId="44" w15:restartNumberingAfterBreak="0">
+  <w:abstractNum w:abstractNumId="51" w15:restartNumberingAfterBreak="0">
     <w:nsid w:val="553C2297"/>
     <w:multiLevelType w:val="multilevel"/>
     <w:tmpl w:val="71286B94"/>
@@ -16112,7 +19260,7 @@
       </w:rPr>
     </w:lvl>
   </w:abstractNum>
-  <w:abstractNum w:abstractNumId="45" w15:restartNumberingAfterBreak="0">
+  <w:abstractNum w:abstractNumId="52" w15:restartNumberingAfterBreak="0">
     <w:nsid w:val="55CE7DEC"/>
     <w:multiLevelType w:val="multilevel"/>
     <w:tmpl w:val="496ABC4A"/>
@@ -16261,7 +19409,7 @@
       </w:rPr>
     </w:lvl>
   </w:abstractNum>
-  <w:abstractNum w:abstractNumId="46" w15:restartNumberingAfterBreak="0">
+  <w:abstractNum w:abstractNumId="53" w15:restartNumberingAfterBreak="0">
     <w:nsid w:val="56AA0ABF"/>
     <w:multiLevelType w:val="multilevel"/>
     <w:tmpl w:val="037856A6"/>
@@ -16410,7 +19558,7 @@
       </w:rPr>
     </w:lvl>
   </w:abstractNum>
-  <w:abstractNum w:abstractNumId="47" w15:restartNumberingAfterBreak="0">
+  <w:abstractNum w:abstractNumId="54" w15:restartNumberingAfterBreak="0">
     <w:nsid w:val="581F76A6"/>
     <w:multiLevelType w:val="multilevel"/>
     <w:tmpl w:val="05668F04"/>
@@ -16559,7 +19707,7 @@
       </w:rPr>
     </w:lvl>
   </w:abstractNum>
-  <w:abstractNum w:abstractNumId="48" w15:restartNumberingAfterBreak="0">
+  <w:abstractNum w:abstractNumId="55" w15:restartNumberingAfterBreak="0">
     <w:nsid w:val="59277804"/>
     <w:multiLevelType w:val="multilevel"/>
     <w:tmpl w:val="F8FA157E"/>
@@ -16708,7 +19856,7 @@
       </w:rPr>
     </w:lvl>
   </w:abstractNum>
-  <w:abstractNum w:abstractNumId="49" w15:restartNumberingAfterBreak="0">
+  <w:abstractNum w:abstractNumId="56" w15:restartNumberingAfterBreak="0">
     <w:nsid w:val="5B645EE3"/>
     <w:multiLevelType w:val="multilevel"/>
     <w:tmpl w:val="F516EAF2"/>
@@ -16857,7 +20005,7 @@
       </w:rPr>
     </w:lvl>
   </w:abstractNum>
-  <w:abstractNum w:abstractNumId="50" w15:restartNumberingAfterBreak="0">
+  <w:abstractNum w:abstractNumId="57" w15:restartNumberingAfterBreak="0">
     <w:nsid w:val="5CF86640"/>
     <w:multiLevelType w:val="multilevel"/>
     <w:tmpl w:val="F3C0A210"/>
@@ -17006,7 +20154,7 @@
       </w:rPr>
     </w:lvl>
   </w:abstractNum>
-  <w:abstractNum w:abstractNumId="51" w15:restartNumberingAfterBreak="0">
+  <w:abstractNum w:abstractNumId="58" w15:restartNumberingAfterBreak="0">
     <w:nsid w:val="5EA22696"/>
     <w:multiLevelType w:val="multilevel"/>
     <w:tmpl w:val="25B6337C"/>
@@ -17155,7 +20303,7 @@
       </w:rPr>
     </w:lvl>
   </w:abstractNum>
-  <w:abstractNum w:abstractNumId="52" w15:restartNumberingAfterBreak="0">
+  <w:abstractNum w:abstractNumId="59" w15:restartNumberingAfterBreak="0">
     <w:nsid w:val="5F103997"/>
     <w:multiLevelType w:val="multilevel"/>
     <w:tmpl w:val="0DE2D93C"/>
@@ -17304,7 +20452,7 @@
       </w:rPr>
     </w:lvl>
   </w:abstractNum>
-  <w:abstractNum w:abstractNumId="53" w15:restartNumberingAfterBreak="0">
+  <w:abstractNum w:abstractNumId="60" w15:restartNumberingAfterBreak="0">
     <w:nsid w:val="601A1CFD"/>
     <w:multiLevelType w:val="multilevel"/>
     <w:tmpl w:val="A5E83D78"/>
@@ -17453,7 +20601,7 @@
       </w:rPr>
     </w:lvl>
   </w:abstractNum>
-  <w:abstractNum w:abstractNumId="54" w15:restartNumberingAfterBreak="0">
+  <w:abstractNum w:abstractNumId="61" w15:restartNumberingAfterBreak="0">
     <w:nsid w:val="60EB5AB2"/>
     <w:multiLevelType w:val="multilevel"/>
     <w:tmpl w:val="686C9476"/>
@@ -17602,7 +20750,7 @@
       </w:rPr>
     </w:lvl>
   </w:abstractNum>
-  <w:abstractNum w:abstractNumId="55" w15:restartNumberingAfterBreak="0">
+  <w:abstractNum w:abstractNumId="62" w15:restartNumberingAfterBreak="0">
     <w:nsid w:val="610B36A1"/>
     <w:multiLevelType w:val="multilevel"/>
     <w:tmpl w:val="0AC22BA8"/>
@@ -17751,7 +20899,7 @@
       </w:rPr>
     </w:lvl>
   </w:abstractNum>
-  <w:abstractNum w:abstractNumId="56" w15:restartNumberingAfterBreak="0">
+  <w:abstractNum w:abstractNumId="63" w15:restartNumberingAfterBreak="0">
     <w:nsid w:val="640B48EE"/>
     <w:multiLevelType w:val="multilevel"/>
     <w:tmpl w:val="3070C6BE"/>
@@ -17900,7 +21048,7 @@
       </w:rPr>
     </w:lvl>
   </w:abstractNum>
-  <w:abstractNum w:abstractNumId="57" w15:restartNumberingAfterBreak="0">
+  <w:abstractNum w:abstractNumId="64" w15:restartNumberingAfterBreak="0">
     <w:nsid w:val="64F30829"/>
     <w:multiLevelType w:val="multilevel"/>
     <w:tmpl w:val="56546B4A"/>
@@ -18049,7 +21197,7 @@
       </w:rPr>
     </w:lvl>
   </w:abstractNum>
-  <w:abstractNum w:abstractNumId="58" w15:restartNumberingAfterBreak="0">
+  <w:abstractNum w:abstractNumId="65" w15:restartNumberingAfterBreak="0">
     <w:nsid w:val="679D43F2"/>
     <w:multiLevelType w:val="multilevel"/>
     <w:tmpl w:val="9FD40FFC"/>
@@ -18198,7 +21346,7 @@
       </w:rPr>
     </w:lvl>
   </w:abstractNum>
-  <w:abstractNum w:abstractNumId="59" w15:restartNumberingAfterBreak="0">
+  <w:abstractNum w:abstractNumId="66" w15:restartNumberingAfterBreak="0">
     <w:nsid w:val="69F63EA5"/>
     <w:multiLevelType w:val="multilevel"/>
     <w:tmpl w:val="068A1AA4"/>
@@ -18347,7 +21495,7 @@
       </w:rPr>
     </w:lvl>
   </w:abstractNum>
-  <w:abstractNum w:abstractNumId="60" w15:restartNumberingAfterBreak="0">
+  <w:abstractNum w:abstractNumId="67" w15:restartNumberingAfterBreak="0">
     <w:nsid w:val="6A284DF7"/>
     <w:multiLevelType w:val="multilevel"/>
     <w:tmpl w:val="604CB38C"/>
@@ -18496,7 +21644,7 @@
       </w:rPr>
     </w:lvl>
   </w:abstractNum>
-  <w:abstractNum w:abstractNumId="61" w15:restartNumberingAfterBreak="0">
+  <w:abstractNum w:abstractNumId="68" w15:restartNumberingAfterBreak="0">
     <w:nsid w:val="6B9D4038"/>
     <w:multiLevelType w:val="multilevel"/>
     <w:tmpl w:val="ECB449D0"/>
@@ -18645,7 +21793,7 @@
       </w:rPr>
     </w:lvl>
   </w:abstractNum>
-  <w:abstractNum w:abstractNumId="62" w15:restartNumberingAfterBreak="0">
+  <w:abstractNum w:abstractNumId="69" w15:restartNumberingAfterBreak="0">
     <w:nsid w:val="6DE96132"/>
     <w:multiLevelType w:val="multilevel"/>
     <w:tmpl w:val="28F4A294"/>
@@ -18794,7 +21942,156 @@
       </w:rPr>
     </w:lvl>
   </w:abstractNum>
-  <w:abstractNum w:abstractNumId="63" w15:restartNumberingAfterBreak="0">
+  <w:abstractNum w:abstractNumId="70" w15:restartNumberingAfterBreak="0">
+    <w:nsid w:val="70E24F25"/>
+    <w:multiLevelType w:val="multilevel"/>
+    <w:tmpl w:val="F83A4DCE"/>
+    <w:lvl w:ilvl="0">
+      <w:start w:val="1"/>
+      <w:numFmt w:val="bullet"/>
+      <w:lvlText w:val=""/>
+      <w:lvlJc w:val="left"/>
+      <w:pPr>
+        <w:tabs>
+          <w:tab w:val="num" w:pos="720"/>
+        </w:tabs>
+        <w:ind w:left="720" w:hanging="360"/>
+      </w:pPr>
+      <w:rPr>
+        <w:rFonts w:ascii="Symbol" w:hAnsi="Symbol" w:hint="default"/>
+        <w:sz w:val="20"/>
+      </w:rPr>
+    </w:lvl>
+    <w:lvl w:ilvl="1">
+      <w:start w:val="1"/>
+      <w:numFmt w:val="bullet"/>
+      <w:lvlText w:val="o"/>
+      <w:lvlJc w:val="left"/>
+      <w:pPr>
+        <w:tabs>
+          <w:tab w:val="num" w:pos="1440"/>
+        </w:tabs>
+        <w:ind w:left="1440" w:hanging="360"/>
+      </w:pPr>
+      <w:rPr>
+        <w:rFonts w:ascii="Courier New" w:hAnsi="Courier New" w:hint="default"/>
+        <w:sz w:val="20"/>
+      </w:rPr>
+    </w:lvl>
+    <w:lvl w:ilvl="2" w:tentative="1">
+      <w:start w:val="1"/>
+      <w:numFmt w:val="bullet"/>
+      <w:lvlText w:val=""/>
+      <w:lvlJc w:val="left"/>
+      <w:pPr>
+        <w:tabs>
+          <w:tab w:val="num" w:pos="2160"/>
+        </w:tabs>
+        <w:ind w:left="2160" w:hanging="360"/>
+      </w:pPr>
+      <w:rPr>
+        <w:rFonts w:ascii="Wingdings" w:hAnsi="Wingdings" w:hint="default"/>
+        <w:sz w:val="20"/>
+      </w:rPr>
+    </w:lvl>
+    <w:lvl w:ilvl="3" w:tentative="1">
+      <w:start w:val="1"/>
+      <w:numFmt w:val="bullet"/>
+      <w:lvlText w:val=""/>
+      <w:lvlJc w:val="left"/>
+      <w:pPr>
+        <w:tabs>
+          <w:tab w:val="num" w:pos="2880"/>
+        </w:tabs>
+        <w:ind w:left="2880" w:hanging="360"/>
+      </w:pPr>
+      <w:rPr>
+        <w:rFonts w:ascii="Wingdings" w:hAnsi="Wingdings" w:hint="default"/>
+        <w:sz w:val="20"/>
+      </w:rPr>
+    </w:lvl>
+    <w:lvl w:ilvl="4" w:tentative="1">
+      <w:start w:val="1"/>
+      <w:numFmt w:val="bullet"/>
+      <w:lvlText w:val=""/>
+      <w:lvlJc w:val="left"/>
+      <w:pPr>
+        <w:tabs>
+          <w:tab w:val="num" w:pos="3600"/>
+        </w:tabs>
+        <w:ind w:left="3600" w:hanging="360"/>
+      </w:pPr>
+      <w:rPr>
+        <w:rFonts w:ascii="Wingdings" w:hAnsi="Wingdings" w:hint="default"/>
+        <w:sz w:val="20"/>
+      </w:rPr>
+    </w:lvl>
+    <w:lvl w:ilvl="5" w:tentative="1">
+      <w:start w:val="1"/>
+      <w:numFmt w:val="bullet"/>
+      <w:lvlText w:val=""/>
+      <w:lvlJc w:val="left"/>
+      <w:pPr>
+        <w:tabs>
+          <w:tab w:val="num" w:pos="4320"/>
+        </w:tabs>
+        <w:ind w:left="4320" w:hanging="360"/>
+      </w:pPr>
+      <w:rPr>
+        <w:rFonts w:ascii="Wingdings" w:hAnsi="Wingdings" w:hint="default"/>
+        <w:sz w:val="20"/>
+      </w:rPr>
+    </w:lvl>
+    <w:lvl w:ilvl="6" w:tentative="1">
+      <w:start w:val="1"/>
+      <w:numFmt w:val="bullet"/>
+      <w:lvlText w:val=""/>
+      <w:lvlJc w:val="left"/>
+      <w:pPr>
+        <w:tabs>
+          <w:tab w:val="num" w:pos="5040"/>
+        </w:tabs>
+        <w:ind w:left="5040" w:hanging="360"/>
+      </w:pPr>
+      <w:rPr>
+        <w:rFonts w:ascii="Wingdings" w:hAnsi="Wingdings" w:hint="default"/>
+        <w:sz w:val="20"/>
+      </w:rPr>
+    </w:lvl>
+    <w:lvl w:ilvl="7" w:tentative="1">
+      <w:start w:val="1"/>
+      <w:numFmt w:val="bullet"/>
+      <w:lvlText w:val=""/>
+      <w:lvlJc w:val="left"/>
+      <w:pPr>
+        <w:tabs>
+          <w:tab w:val="num" w:pos="5760"/>
+        </w:tabs>
+        <w:ind w:left="5760" w:hanging="360"/>
+      </w:pPr>
+      <w:rPr>
+        <w:rFonts w:ascii="Wingdings" w:hAnsi="Wingdings" w:hint="default"/>
+        <w:sz w:val="20"/>
+      </w:rPr>
+    </w:lvl>
+    <w:lvl w:ilvl="8" w:tentative="1">
+      <w:start w:val="1"/>
+      <w:numFmt w:val="bullet"/>
+      <w:lvlText w:val=""/>
+      <w:lvlJc w:val="left"/>
+      <w:pPr>
+        <w:tabs>
+          <w:tab w:val="num" w:pos="6480"/>
+        </w:tabs>
+        <w:ind w:left="6480" w:hanging="360"/>
+      </w:pPr>
+      <w:rPr>
+        <w:rFonts w:ascii="Wingdings" w:hAnsi="Wingdings" w:hint="default"/>
+        <w:sz w:val="20"/>
+      </w:rPr>
+    </w:lvl>
+  </w:abstractNum>
+  <w:abstractNum w:abstractNumId="71" w15:restartNumberingAfterBreak="0">
     <w:nsid w:val="741A6038"/>
     <w:multiLevelType w:val="multilevel"/>
     <w:tmpl w:val="158E652E"/>
@@ -18943,7 +22240,7 @@
       </w:rPr>
     </w:lvl>
   </w:abstractNum>
-  <w:abstractNum w:abstractNumId="64" w15:restartNumberingAfterBreak="0">
+  <w:abstractNum w:abstractNumId="72" w15:restartNumberingAfterBreak="0">
     <w:nsid w:val="75DB2344"/>
     <w:multiLevelType w:val="multilevel"/>
     <w:tmpl w:val="41B881B0"/>
@@ -19092,7 +22389,7 @@
       </w:rPr>
     </w:lvl>
   </w:abstractNum>
-  <w:abstractNum w:abstractNumId="65" w15:restartNumberingAfterBreak="0">
+  <w:abstractNum w:abstractNumId="73" w15:restartNumberingAfterBreak="0">
     <w:nsid w:val="75F63189"/>
     <w:multiLevelType w:val="multilevel"/>
     <w:tmpl w:val="1A24222E"/>
@@ -19241,7 +22538,7 @@
       </w:rPr>
     </w:lvl>
   </w:abstractNum>
-  <w:abstractNum w:abstractNumId="66" w15:restartNumberingAfterBreak="0">
+  <w:abstractNum w:abstractNumId="74" w15:restartNumberingAfterBreak="0">
     <w:nsid w:val="7982313C"/>
     <w:multiLevelType w:val="multilevel"/>
     <w:tmpl w:val="1F148E4E"/>
@@ -19390,7 +22687,7 @@
       </w:rPr>
     </w:lvl>
   </w:abstractNum>
-  <w:abstractNum w:abstractNumId="67" w15:restartNumberingAfterBreak="0">
+  <w:abstractNum w:abstractNumId="75" w15:restartNumberingAfterBreak="0">
     <w:nsid w:val="7B204EA2"/>
     <w:multiLevelType w:val="multilevel"/>
     <w:tmpl w:val="CD6A195E"/>
@@ -19503,7 +22800,7 @@
       </w:pPr>
     </w:lvl>
   </w:abstractNum>
-  <w:abstractNum w:abstractNumId="68" w15:restartNumberingAfterBreak="0">
+  <w:abstractNum w:abstractNumId="76" w15:restartNumberingAfterBreak="0">
     <w:nsid w:val="7B263660"/>
     <w:multiLevelType w:val="multilevel"/>
     <w:tmpl w:val="877E9104"/>
@@ -19652,212 +22949,540 @@
       </w:rPr>
     </w:lvl>
   </w:abstractNum>
+  <w:abstractNum w:abstractNumId="77" w15:restartNumberingAfterBreak="0">
+    <w:nsid w:val="7FB94191"/>
+    <w:multiLevelType w:val="multilevel"/>
+    <w:tmpl w:val="27BA5E70"/>
+    <w:lvl w:ilvl="0">
+      <w:start w:val="1"/>
+      <w:numFmt w:val="bullet"/>
+      <w:lvlText w:val=""/>
+      <w:lvlJc w:val="left"/>
+      <w:pPr>
+        <w:tabs>
+          <w:tab w:val="num" w:pos="720"/>
+        </w:tabs>
+        <w:ind w:left="720" w:hanging="360"/>
+      </w:pPr>
+      <w:rPr>
+        <w:rFonts w:ascii="Symbol" w:hAnsi="Symbol" w:hint="default"/>
+        <w:sz w:val="20"/>
+      </w:rPr>
+    </w:lvl>
+    <w:lvl w:ilvl="1" w:tentative="1">
+      <w:start w:val="1"/>
+      <w:numFmt w:val="bullet"/>
+      <w:lvlText w:val="o"/>
+      <w:lvlJc w:val="left"/>
+      <w:pPr>
+        <w:tabs>
+          <w:tab w:val="num" w:pos="1440"/>
+        </w:tabs>
+        <w:ind w:left="1440" w:hanging="360"/>
+      </w:pPr>
+      <w:rPr>
+        <w:rFonts w:ascii="Courier New" w:hAnsi="Courier New" w:hint="default"/>
+        <w:sz w:val="20"/>
+      </w:rPr>
+    </w:lvl>
+    <w:lvl w:ilvl="2" w:tentative="1">
+      <w:start w:val="1"/>
+      <w:numFmt w:val="bullet"/>
+      <w:lvlText w:val=""/>
+      <w:lvlJc w:val="left"/>
+      <w:pPr>
+        <w:tabs>
+          <w:tab w:val="num" w:pos="2160"/>
+        </w:tabs>
+        <w:ind w:left="2160" w:hanging="360"/>
+      </w:pPr>
+      <w:rPr>
+        <w:rFonts w:ascii="Wingdings" w:hAnsi="Wingdings" w:hint="default"/>
+        <w:sz w:val="20"/>
+      </w:rPr>
+    </w:lvl>
+    <w:lvl w:ilvl="3" w:tentative="1">
+      <w:start w:val="1"/>
+      <w:numFmt w:val="bullet"/>
+      <w:lvlText w:val=""/>
+      <w:lvlJc w:val="left"/>
+      <w:pPr>
+        <w:tabs>
+          <w:tab w:val="num" w:pos="2880"/>
+        </w:tabs>
+        <w:ind w:left="2880" w:hanging="360"/>
+      </w:pPr>
+      <w:rPr>
+        <w:rFonts w:ascii="Wingdings" w:hAnsi="Wingdings" w:hint="default"/>
+        <w:sz w:val="20"/>
+      </w:rPr>
+    </w:lvl>
+    <w:lvl w:ilvl="4" w:tentative="1">
+      <w:start w:val="1"/>
+      <w:numFmt w:val="bullet"/>
+      <w:lvlText w:val=""/>
+      <w:lvlJc w:val="left"/>
+      <w:pPr>
+        <w:tabs>
+          <w:tab w:val="num" w:pos="3600"/>
+        </w:tabs>
+        <w:ind w:left="3600" w:hanging="360"/>
+      </w:pPr>
+      <w:rPr>
+        <w:rFonts w:ascii="Wingdings" w:hAnsi="Wingdings" w:hint="default"/>
+        <w:sz w:val="20"/>
+      </w:rPr>
+    </w:lvl>
+    <w:lvl w:ilvl="5" w:tentative="1">
+      <w:start w:val="1"/>
+      <w:numFmt w:val="bullet"/>
+      <w:lvlText w:val=""/>
+      <w:lvlJc w:val="left"/>
+      <w:pPr>
+        <w:tabs>
+          <w:tab w:val="num" w:pos="4320"/>
+        </w:tabs>
+        <w:ind w:left="4320" w:hanging="360"/>
+      </w:pPr>
+      <w:rPr>
+        <w:rFonts w:ascii="Wingdings" w:hAnsi="Wingdings" w:hint="default"/>
+        <w:sz w:val="20"/>
+      </w:rPr>
+    </w:lvl>
+    <w:lvl w:ilvl="6" w:tentative="1">
+      <w:start w:val="1"/>
+      <w:numFmt w:val="bullet"/>
+      <w:lvlText w:val=""/>
+      <w:lvlJc w:val="left"/>
+      <w:pPr>
+        <w:tabs>
+          <w:tab w:val="num" w:pos="5040"/>
+        </w:tabs>
+        <w:ind w:left="5040" w:hanging="360"/>
+      </w:pPr>
+      <w:rPr>
+        <w:rFonts w:ascii="Wingdings" w:hAnsi="Wingdings" w:hint="default"/>
+        <w:sz w:val="20"/>
+      </w:rPr>
+    </w:lvl>
+    <w:lvl w:ilvl="7" w:tentative="1">
+      <w:start w:val="1"/>
+      <w:numFmt w:val="bullet"/>
+      <w:lvlText w:val=""/>
+      <w:lvlJc w:val="left"/>
+      <w:pPr>
+        <w:tabs>
+          <w:tab w:val="num" w:pos="5760"/>
+        </w:tabs>
+        <w:ind w:left="5760" w:hanging="360"/>
+      </w:pPr>
+      <w:rPr>
+        <w:rFonts w:ascii="Wingdings" w:hAnsi="Wingdings" w:hint="default"/>
+        <w:sz w:val="20"/>
+      </w:rPr>
+    </w:lvl>
+    <w:lvl w:ilvl="8" w:tentative="1">
+      <w:start w:val="1"/>
+      <w:numFmt w:val="bullet"/>
+      <w:lvlText w:val=""/>
+      <w:lvlJc w:val="left"/>
+      <w:pPr>
+        <w:tabs>
+          <w:tab w:val="num" w:pos="6480"/>
+        </w:tabs>
+        <w:ind w:left="6480" w:hanging="360"/>
+      </w:pPr>
+      <w:rPr>
+        <w:rFonts w:ascii="Wingdings" w:hAnsi="Wingdings" w:hint="default"/>
+        <w:sz w:val="20"/>
+      </w:rPr>
+    </w:lvl>
+  </w:abstractNum>
+  <w:abstractNum w:abstractNumId="78" w15:restartNumberingAfterBreak="0">
+    <w:nsid w:val="7FC20175"/>
+    <w:multiLevelType w:val="multilevel"/>
+    <w:tmpl w:val="2DDA8A06"/>
+    <w:lvl w:ilvl="0">
+      <w:start w:val="1"/>
+      <w:numFmt w:val="bullet"/>
+      <w:lvlText w:val=""/>
+      <w:lvlJc w:val="left"/>
+      <w:pPr>
+        <w:tabs>
+          <w:tab w:val="num" w:pos="720"/>
+        </w:tabs>
+        <w:ind w:left="720" w:hanging="360"/>
+      </w:pPr>
+      <w:rPr>
+        <w:rFonts w:ascii="Symbol" w:hAnsi="Symbol" w:hint="default"/>
+        <w:sz w:val="20"/>
+      </w:rPr>
+    </w:lvl>
+    <w:lvl w:ilvl="1">
+      <w:start w:val="1"/>
+      <w:numFmt w:val="bullet"/>
+      <w:lvlText w:val="o"/>
+      <w:lvlJc w:val="left"/>
+      <w:pPr>
+        <w:tabs>
+          <w:tab w:val="num" w:pos="1440"/>
+        </w:tabs>
+        <w:ind w:left="1440" w:hanging="360"/>
+      </w:pPr>
+      <w:rPr>
+        <w:rFonts w:ascii="Courier New" w:hAnsi="Courier New" w:hint="default"/>
+        <w:sz w:val="20"/>
+      </w:rPr>
+    </w:lvl>
+    <w:lvl w:ilvl="2" w:tentative="1">
+      <w:start w:val="1"/>
+      <w:numFmt w:val="bullet"/>
+      <w:lvlText w:val=""/>
+      <w:lvlJc w:val="left"/>
+      <w:pPr>
+        <w:tabs>
+          <w:tab w:val="num" w:pos="2160"/>
+        </w:tabs>
+        <w:ind w:left="2160" w:hanging="360"/>
+      </w:pPr>
+      <w:rPr>
+        <w:rFonts w:ascii="Wingdings" w:hAnsi="Wingdings" w:hint="default"/>
+        <w:sz w:val="20"/>
+      </w:rPr>
+    </w:lvl>
+    <w:lvl w:ilvl="3" w:tentative="1">
+      <w:start w:val="1"/>
+      <w:numFmt w:val="bullet"/>
+      <w:lvlText w:val=""/>
+      <w:lvlJc w:val="left"/>
+      <w:pPr>
+        <w:tabs>
+          <w:tab w:val="num" w:pos="2880"/>
+        </w:tabs>
+        <w:ind w:left="2880" w:hanging="360"/>
+      </w:pPr>
+      <w:rPr>
+        <w:rFonts w:ascii="Wingdings" w:hAnsi="Wingdings" w:hint="default"/>
+        <w:sz w:val="20"/>
+      </w:rPr>
+    </w:lvl>
+    <w:lvl w:ilvl="4" w:tentative="1">
+      <w:start w:val="1"/>
+      <w:numFmt w:val="bullet"/>
+      <w:lvlText w:val=""/>
+      <w:lvlJc w:val="left"/>
+      <w:pPr>
+        <w:tabs>
+          <w:tab w:val="num" w:pos="3600"/>
+        </w:tabs>
+        <w:ind w:left="3600" w:hanging="360"/>
+      </w:pPr>
+      <w:rPr>
+        <w:rFonts w:ascii="Wingdings" w:hAnsi="Wingdings" w:hint="default"/>
+        <w:sz w:val="20"/>
+      </w:rPr>
+    </w:lvl>
+    <w:lvl w:ilvl="5" w:tentative="1">
+      <w:start w:val="1"/>
+      <w:numFmt w:val="bullet"/>
+      <w:lvlText w:val=""/>
+      <w:lvlJc w:val="left"/>
+      <w:pPr>
+        <w:tabs>
+          <w:tab w:val="num" w:pos="4320"/>
+        </w:tabs>
+        <w:ind w:left="4320" w:hanging="360"/>
+      </w:pPr>
+      <w:rPr>
+        <w:rFonts w:ascii="Wingdings" w:hAnsi="Wingdings" w:hint="default"/>
+        <w:sz w:val="20"/>
+      </w:rPr>
+    </w:lvl>
+    <w:lvl w:ilvl="6" w:tentative="1">
+      <w:start w:val="1"/>
+      <w:numFmt w:val="bullet"/>
+      <w:lvlText w:val=""/>
+      <w:lvlJc w:val="left"/>
+      <w:pPr>
+        <w:tabs>
+          <w:tab w:val="num" w:pos="5040"/>
+        </w:tabs>
+        <w:ind w:left="5040" w:hanging="360"/>
+      </w:pPr>
+      <w:rPr>
+        <w:rFonts w:ascii="Wingdings" w:hAnsi="Wingdings" w:hint="default"/>
+        <w:sz w:val="20"/>
+      </w:rPr>
+    </w:lvl>
+    <w:lvl w:ilvl="7" w:tentative="1">
+      <w:start w:val="1"/>
+      <w:numFmt w:val="bullet"/>
+      <w:lvlText w:val=""/>
+      <w:lvlJc w:val="left"/>
+      <w:pPr>
+        <w:tabs>
+          <w:tab w:val="num" w:pos="5760"/>
+        </w:tabs>
+        <w:ind w:left="5760" w:hanging="360"/>
+      </w:pPr>
+      <w:rPr>
+        <w:rFonts w:ascii="Wingdings" w:hAnsi="Wingdings" w:hint="default"/>
+        <w:sz w:val="20"/>
+      </w:rPr>
+    </w:lvl>
+    <w:lvl w:ilvl="8" w:tentative="1">
+      <w:start w:val="1"/>
+      <w:numFmt w:val="bullet"/>
+      <w:lvlText w:val=""/>
+      <w:lvlJc w:val="left"/>
+      <w:pPr>
+        <w:tabs>
+          <w:tab w:val="num" w:pos="6480"/>
+        </w:tabs>
+        <w:ind w:left="6480" w:hanging="360"/>
+      </w:pPr>
+      <w:rPr>
+        <w:rFonts w:ascii="Wingdings" w:hAnsi="Wingdings" w:hint="default"/>
+        <w:sz w:val="20"/>
+      </w:rPr>
+    </w:lvl>
+  </w:abstractNum>
   <w:num w:numId="1" w16cid:durableId="986200867">
-    <w:abstractNumId w:val="60"/>
+    <w:abstractNumId w:val="67"/>
   </w:num>
   <w:num w:numId="2" w16cid:durableId="1764765245">
-    <w:abstractNumId w:val="64"/>
+    <w:abstractNumId w:val="72"/>
   </w:num>
   <w:num w:numId="3" w16cid:durableId="805316087">
-    <w:abstractNumId w:val="21"/>
+    <w:abstractNumId w:val="24"/>
   </w:num>
   <w:num w:numId="4" w16cid:durableId="744425011">
-    <w:abstractNumId w:val="29"/>
+    <w:abstractNumId w:val="34"/>
   </w:num>
   <w:num w:numId="5" w16cid:durableId="416749059">
     <w:abstractNumId w:val="7"/>
   </w:num>
   <w:num w:numId="6" w16cid:durableId="1770538707">
-    <w:abstractNumId w:val="12"/>
+    <w:abstractNumId w:val="14"/>
   </w:num>
   <w:num w:numId="7" w16cid:durableId="2053188612">
-    <w:abstractNumId w:val="42"/>
+    <w:abstractNumId w:val="49"/>
   </w:num>
   <w:num w:numId="8" w16cid:durableId="1486504969">
-    <w:abstractNumId w:val="28"/>
+    <w:abstractNumId w:val="33"/>
   </w:num>
   <w:num w:numId="9" w16cid:durableId="407121740">
-    <w:abstractNumId w:val="61"/>
+    <w:abstractNumId w:val="68"/>
   </w:num>
   <w:num w:numId="10" w16cid:durableId="1269583195">
-    <w:abstractNumId w:val="35"/>
+    <w:abstractNumId w:val="41"/>
   </w:num>
   <w:num w:numId="11" w16cid:durableId="872889544">
-    <w:abstractNumId w:val="44"/>
+    <w:abstractNumId w:val="51"/>
   </w:num>
   <w:num w:numId="12" w16cid:durableId="1373728241">
     <w:abstractNumId w:val="4"/>
   </w:num>
   <w:num w:numId="13" w16cid:durableId="933588667">
-    <w:abstractNumId w:val="67"/>
+    <w:abstractNumId w:val="75"/>
   </w:num>
   <w:num w:numId="14" w16cid:durableId="1039476029">
-    <w:abstractNumId w:val="26"/>
+    <w:abstractNumId w:val="29"/>
   </w:num>
   <w:num w:numId="15" w16cid:durableId="202984949">
-    <w:abstractNumId w:val="37"/>
+    <w:abstractNumId w:val="43"/>
   </w:num>
   <w:num w:numId="16" w16cid:durableId="2110654850">
-    <w:abstractNumId w:val="63"/>
+    <w:abstractNumId w:val="71"/>
   </w:num>
   <w:num w:numId="17" w16cid:durableId="1540586546">
-    <w:abstractNumId w:val="62"/>
+    <w:abstractNumId w:val="69"/>
   </w:num>
   <w:num w:numId="18" w16cid:durableId="981735983">
-    <w:abstractNumId w:val="58"/>
+    <w:abstractNumId w:val="65"/>
   </w:num>
   <w:num w:numId="19" w16cid:durableId="1483498996">
-    <w:abstractNumId w:val="25"/>
+    <w:abstractNumId w:val="28"/>
   </w:num>
   <w:num w:numId="20" w16cid:durableId="197353013">
     <w:abstractNumId w:val="5"/>
   </w:num>
   <w:num w:numId="21" w16cid:durableId="675693497">
-    <w:abstractNumId w:val="39"/>
+    <w:abstractNumId w:val="45"/>
   </w:num>
   <w:num w:numId="22" w16cid:durableId="2064332618">
-    <w:abstractNumId w:val="30"/>
+    <w:abstractNumId w:val="36"/>
   </w:num>
   <w:num w:numId="23" w16cid:durableId="894392629">
-    <w:abstractNumId w:val="34"/>
+    <w:abstractNumId w:val="40"/>
   </w:num>
   <w:num w:numId="24" w16cid:durableId="580219589">
-    <w:abstractNumId w:val="43"/>
+    <w:abstractNumId w:val="50"/>
   </w:num>
   <w:num w:numId="25" w16cid:durableId="1384326490">
-    <w:abstractNumId w:val="19"/>
+    <w:abstractNumId w:val="21"/>
   </w:num>
   <w:num w:numId="26" w16cid:durableId="2080399568">
-    <w:abstractNumId w:val="13"/>
+    <w:abstractNumId w:val="15"/>
   </w:num>
   <w:num w:numId="27" w16cid:durableId="1349911717">
-    <w:abstractNumId w:val="51"/>
+    <w:abstractNumId w:val="58"/>
   </w:num>
   <w:num w:numId="28" w16cid:durableId="1934899494">
-    <w:abstractNumId w:val="49"/>
+    <w:abstractNumId w:val="56"/>
   </w:num>
   <w:num w:numId="29" w16cid:durableId="1188253112">
-    <w:abstractNumId w:val="18"/>
+    <w:abstractNumId w:val="20"/>
   </w:num>
   <w:num w:numId="30" w16cid:durableId="1826165843">
-    <w:abstractNumId w:val="8"/>
+    <w:abstractNumId w:val="9"/>
   </w:num>
   <w:num w:numId="31" w16cid:durableId="1229262308">
-    <w:abstractNumId w:val="65"/>
+    <w:abstractNumId w:val="73"/>
   </w:num>
   <w:num w:numId="32" w16cid:durableId="132722175">
-    <w:abstractNumId w:val="55"/>
+    <w:abstractNumId w:val="62"/>
   </w:num>
   <w:num w:numId="33" w16cid:durableId="202061760">
-    <w:abstractNumId w:val="38"/>
+    <w:abstractNumId w:val="44"/>
   </w:num>
   <w:num w:numId="34" w16cid:durableId="1455443411">
     <w:abstractNumId w:val="6"/>
   </w:num>
   <w:num w:numId="35" w16cid:durableId="1222402412">
-    <w:abstractNumId w:val="41"/>
+    <w:abstractNumId w:val="48"/>
   </w:num>
   <w:num w:numId="36" w16cid:durableId="1920946888">
-    <w:abstractNumId w:val="36"/>
+    <w:abstractNumId w:val="42"/>
   </w:num>
   <w:num w:numId="37" w16cid:durableId="2086493948">
     <w:abstractNumId w:val="2"/>
   </w:num>
   <w:num w:numId="38" w16cid:durableId="1775860849">
-    <w:abstractNumId w:val="15"/>
+    <w:abstractNumId w:val="17"/>
   </w:num>
   <w:num w:numId="39" w16cid:durableId="1101877658">
-    <w:abstractNumId w:val="53"/>
+    <w:abstractNumId w:val="60"/>
   </w:num>
   <w:num w:numId="40" w16cid:durableId="1165903447">
-    <w:abstractNumId w:val="23"/>
+    <w:abstractNumId w:val="26"/>
   </w:num>
   <w:num w:numId="41" w16cid:durableId="890269376">
-    <w:abstractNumId w:val="20"/>
+    <w:abstractNumId w:val="22"/>
   </w:num>
   <w:num w:numId="42" w16cid:durableId="330909494">
     <w:abstractNumId w:val="1"/>
   </w:num>
   <w:num w:numId="43" w16cid:durableId="781192754">
-    <w:abstractNumId w:val="59"/>
+    <w:abstractNumId w:val="66"/>
   </w:num>
   <w:num w:numId="44" w16cid:durableId="1357921512">
-    <w:abstractNumId w:val="27"/>
+    <w:abstractNumId w:val="32"/>
   </w:num>
   <w:num w:numId="45" w16cid:durableId="1810247231">
-    <w:abstractNumId w:val="50"/>
+    <w:abstractNumId w:val="57"/>
   </w:num>
   <w:num w:numId="46" w16cid:durableId="185753641">
-    <w:abstractNumId w:val="56"/>
+    <w:abstractNumId w:val="63"/>
   </w:num>
   <w:num w:numId="47" w16cid:durableId="629435920">
     <w:abstractNumId w:val="3"/>
   </w:num>
   <w:num w:numId="48" w16cid:durableId="1930309208">
-    <w:abstractNumId w:val="22"/>
+    <w:abstractNumId w:val="25"/>
   </w:num>
   <w:num w:numId="49" w16cid:durableId="818615740">
-    <w:abstractNumId w:val="40"/>
+    <w:abstractNumId w:val="47"/>
   </w:num>
   <w:num w:numId="50" w16cid:durableId="509872800">
-    <w:abstractNumId w:val="24"/>
+    <w:abstractNumId w:val="27"/>
   </w:num>
   <w:num w:numId="51" w16cid:durableId="1423798947">
-    <w:abstractNumId w:val="68"/>
+    <w:abstractNumId w:val="76"/>
   </w:num>
   <w:num w:numId="52" w16cid:durableId="379017916">
-    <w:abstractNumId w:val="47"/>
+    <w:abstractNumId w:val="54"/>
   </w:num>
   <w:num w:numId="53" w16cid:durableId="1191382959">
-    <w:abstractNumId w:val="17"/>
+    <w:abstractNumId w:val="19"/>
   </w:num>
   <w:num w:numId="54" w16cid:durableId="750584224">
-    <w:abstractNumId w:val="57"/>
+    <w:abstractNumId w:val="64"/>
   </w:num>
   <w:num w:numId="55" w16cid:durableId="1572351872">
-    <w:abstractNumId w:val="66"/>
+    <w:abstractNumId w:val="74"/>
   </w:num>
   <w:num w:numId="56" w16cid:durableId="644360313">
-    <w:abstractNumId w:val="33"/>
+    <w:abstractNumId w:val="39"/>
   </w:num>
   <w:num w:numId="57" w16cid:durableId="1107431023">
-    <w:abstractNumId w:val="46"/>
+    <w:abstractNumId w:val="53"/>
   </w:num>
   <w:num w:numId="58" w16cid:durableId="2069306028">
-    <w:abstractNumId w:val="54"/>
+    <w:abstractNumId w:val="61"/>
   </w:num>
   <w:num w:numId="59" w16cid:durableId="1355377812">
     <w:abstractNumId w:val="0"/>
   </w:num>
   <w:num w:numId="60" w16cid:durableId="127358459">
-    <w:abstractNumId w:val="14"/>
+    <w:abstractNumId w:val="16"/>
   </w:num>
   <w:num w:numId="61" w16cid:durableId="1984657871">
-    <w:abstractNumId w:val="48"/>
+    <w:abstractNumId w:val="55"/>
   </w:num>
   <w:num w:numId="62" w16cid:durableId="879364797">
-    <w:abstractNumId w:val="32"/>
+    <w:abstractNumId w:val="38"/>
   </w:num>
   <w:num w:numId="63" w16cid:durableId="957370138">
+    <w:abstractNumId w:val="12"/>
+  </w:num>
+  <w:num w:numId="64" w16cid:durableId="1956331351">
+    <w:abstractNumId w:val="52"/>
+  </w:num>
+  <w:num w:numId="65" w16cid:durableId="334113878">
+    <w:abstractNumId w:val="18"/>
+  </w:num>
+  <w:num w:numId="66" w16cid:durableId="436799884">
+    <w:abstractNumId w:val="11"/>
+  </w:num>
+  <w:num w:numId="67" w16cid:durableId="719860619">
+    <w:abstractNumId w:val="59"/>
+  </w:num>
+  <w:num w:numId="68" w16cid:durableId="2106607825">
+    <w:abstractNumId w:val="13"/>
+  </w:num>
+  <w:num w:numId="69" w16cid:durableId="549152384">
+    <w:abstractNumId w:val="37"/>
+  </w:num>
+  <w:num w:numId="70" w16cid:durableId="662246265">
+    <w:abstractNumId w:val="70"/>
+  </w:num>
+  <w:num w:numId="71" w16cid:durableId="1687710831">
+    <w:abstractNumId w:val="31"/>
+  </w:num>
+  <w:num w:numId="72" w16cid:durableId="1879513620">
+    <w:abstractNumId w:val="23"/>
+  </w:num>
+  <w:num w:numId="73" w16cid:durableId="595405994">
     <w:abstractNumId w:val="10"/>
   </w:num>
-  <w:num w:numId="64" w16cid:durableId="1956331351">
-    <w:abstractNumId w:val="45"/>
+  <w:num w:numId="74" w16cid:durableId="10186205">
+    <w:abstractNumId w:val="30"/>
   </w:num>
-  <w:num w:numId="65" w16cid:durableId="334113878">
-    <w:abstractNumId w:val="16"/>
+  <w:num w:numId="75" w16cid:durableId="1033533888">
+    <w:abstractNumId w:val="78"/>
   </w:num>
-  <w:num w:numId="66" w16cid:durableId="436799884">
-    <w:abstractNumId w:val="9"/>
+  <w:num w:numId="76" w16cid:durableId="1198398087">
+    <w:abstractNumId w:val="8"/>
   </w:num>
-  <w:num w:numId="67" w16cid:durableId="719860619">
-    <w:abstractNumId w:val="52"/>
+  <w:num w:numId="77" w16cid:durableId="807474628">
+    <w:abstractNumId w:val="46"/>
   </w:num>
-  <w:num w:numId="68" w16cid:durableId="2106607825">
-    <w:abstractNumId w:val="11"/>
+  <w:num w:numId="78" w16cid:durableId="12466129">
+    <w:abstractNumId w:val="35"/>
   </w:num>
-  <w:num w:numId="69" w16cid:durableId="549152384">
-    <w:abstractNumId w:val="31"/>
+  <w:num w:numId="79" w16cid:durableId="1161235688">
+    <w:abstractNumId w:val="77"/>
   </w:num>
 </w:numbering>
 </file>

</xml_diff>

<commit_message>
Lec 9 - Data types of javascript summary done
</commit_message>
<xml_diff>
--- a/Notes.docx
+++ b/Notes.docx
@@ -11523,6 +11523,1548 @@
           <w:szCs w:val="32"/>
         </w:rPr>
         <w:t>.</w:t>
+      </w:r>
+    </w:p>
+    <w:p>
+      <w:pPr>
+        <w:tabs>
+          <w:tab w:val="left" w:pos="1905"/>
+        </w:tabs>
+        <w:rPr>
+          <w:sz w:val="32"/>
+          <w:szCs w:val="32"/>
+        </w:rPr>
+      </w:pPr>
+    </w:p>
+    <w:p>
+      <w:pPr>
+        <w:shd w:val="clear" w:color="auto" w:fill="BFBFBF" w:themeFill="background1" w:themeFillShade="BF"/>
+        <w:rPr>
+          <w:b/>
+          <w:bCs/>
+        </w:rPr>
+      </w:pPr>
+      <w:r>
+        <w:rPr>
+          <w:b/>
+          <w:bCs/>
+          <w:sz w:val="40"/>
+          <w:szCs w:val="40"/>
+        </w:rPr>
+        <w:t>9</w:t>
+      </w:r>
+      <w:r>
+        <w:rPr>
+          <w:b/>
+          <w:bCs/>
+          <w:sz w:val="40"/>
+          <w:szCs w:val="40"/>
+        </w:rPr>
+        <w:t xml:space="preserve">) </w:t>
+      </w:r>
+      <w:r>
+        <w:rPr>
+          <w:b/>
+          <w:bCs/>
+          <w:sz w:val="40"/>
+          <w:szCs w:val="40"/>
+        </w:rPr>
+        <w:t>Summary</w:t>
+      </w:r>
+      <w:r>
+        <w:rPr>
+          <w:b/>
+          <w:bCs/>
+          <w:sz w:val="40"/>
+          <w:szCs w:val="40"/>
+        </w:rPr>
+        <w:t xml:space="preserve"> | </w:t>
+      </w:r>
+      <w:r>
+        <w:rPr>
+          <w:b/>
+          <w:bCs/>
+          <w:sz w:val="40"/>
+          <w:szCs w:val="40"/>
+        </w:rPr>
+        <w:t xml:space="preserve">Data types of </w:t>
+      </w:r>
+      <w:r>
+        <w:rPr>
+          <w:b/>
+          <w:bCs/>
+          <w:sz w:val="40"/>
+          <w:szCs w:val="40"/>
+        </w:rPr>
+        <w:t>JavaScript</w:t>
+      </w:r>
+      <w:r>
+        <w:rPr>
+          <w:b/>
+          <w:bCs/>
+          <w:sz w:val="40"/>
+          <w:szCs w:val="40"/>
+        </w:rPr>
+        <w:t xml:space="preserve"> summary</w:t>
+      </w:r>
+    </w:p>
+    <w:p>
+      <w:pPr>
+        <w:tabs>
+          <w:tab w:val="left" w:pos="1905"/>
+        </w:tabs>
+        <w:rPr>
+          <w:sz w:val="32"/>
+          <w:szCs w:val="32"/>
+        </w:rPr>
+      </w:pPr>
+    </w:p>
+    <w:p>
+      <w:pPr>
+        <w:tabs>
+          <w:tab w:val="left" w:pos="1905"/>
+        </w:tabs>
+        <w:rPr>
+          <w:b/>
+          <w:bCs/>
+          <w:sz w:val="32"/>
+          <w:szCs w:val="32"/>
+        </w:rPr>
+      </w:pPr>
+      <w:r>
+        <w:rPr>
+          <w:rFonts w:ascii="Segoe UI Emoji" w:hAnsi="Segoe UI Emoji" w:cs="Segoe UI Emoji"/>
+          <w:b/>
+          <w:bCs/>
+          <w:sz w:val="32"/>
+          <w:szCs w:val="32"/>
+        </w:rPr>
+        <w:t>☕</w:t>
+      </w:r>
+      <w:r>
+        <w:rPr>
+          <w:b/>
+          <w:bCs/>
+          <w:sz w:val="32"/>
+          <w:szCs w:val="32"/>
+        </w:rPr>
+        <w:t xml:space="preserve"> Introduction:</w:t>
+      </w:r>
+    </w:p>
+    <w:p>
+      <w:pPr>
+        <w:numPr>
+          <w:ilvl w:val="0"/>
+          <w:numId w:val="80"/>
+        </w:numPr>
+        <w:tabs>
+          <w:tab w:val="left" w:pos="1905"/>
+        </w:tabs>
+        <w:rPr>
+          <w:sz w:val="32"/>
+          <w:szCs w:val="32"/>
+        </w:rPr>
+      </w:pPr>
+      <w:r>
+        <w:rPr>
+          <w:sz w:val="32"/>
+          <w:szCs w:val="32"/>
+        </w:rPr>
+        <w:t xml:space="preserve">The video provides a </w:t>
+      </w:r>
+      <w:r>
+        <w:rPr>
+          <w:b/>
+          <w:bCs/>
+          <w:sz w:val="32"/>
+          <w:szCs w:val="32"/>
+        </w:rPr>
+        <w:t>brush-up</w:t>
+      </w:r>
+      <w:r>
+        <w:rPr>
+          <w:sz w:val="32"/>
+          <w:szCs w:val="32"/>
+        </w:rPr>
+        <w:t xml:space="preserve"> on JavaScript Data Types, specifically focusing on </w:t>
+      </w:r>
+      <w:r>
+        <w:rPr>
+          <w:b/>
+          <w:bCs/>
+          <w:sz w:val="32"/>
+          <w:szCs w:val="32"/>
+        </w:rPr>
+        <w:t>interview perspective</w:t>
+      </w:r>
+      <w:r>
+        <w:rPr>
+          <w:sz w:val="32"/>
+          <w:szCs w:val="32"/>
+        </w:rPr>
+        <w:t>.</w:t>
+      </w:r>
+    </w:p>
+    <w:p>
+      <w:pPr>
+        <w:numPr>
+          <w:ilvl w:val="0"/>
+          <w:numId w:val="80"/>
+        </w:numPr>
+        <w:tabs>
+          <w:tab w:val="left" w:pos="1905"/>
+        </w:tabs>
+        <w:rPr>
+          <w:sz w:val="32"/>
+          <w:szCs w:val="32"/>
+        </w:rPr>
+      </w:pPr>
+      <w:r>
+        <w:rPr>
+          <w:sz w:val="32"/>
+          <w:szCs w:val="32"/>
+        </w:rPr>
+        <w:t xml:space="preserve">Divides data types into </w:t>
+      </w:r>
+      <w:r>
+        <w:rPr>
+          <w:b/>
+          <w:bCs/>
+          <w:sz w:val="32"/>
+          <w:szCs w:val="32"/>
+        </w:rPr>
+        <w:t>Primitive</w:t>
+      </w:r>
+      <w:r>
+        <w:rPr>
+          <w:sz w:val="32"/>
+          <w:szCs w:val="32"/>
+        </w:rPr>
+        <w:t xml:space="preserve"> and </w:t>
+      </w:r>
+      <w:r>
+        <w:rPr>
+          <w:b/>
+          <w:bCs/>
+          <w:sz w:val="32"/>
+          <w:szCs w:val="32"/>
+        </w:rPr>
+        <w:t>Non-Primitive</w:t>
+      </w:r>
+      <w:r>
+        <w:rPr>
+          <w:sz w:val="32"/>
+          <w:szCs w:val="32"/>
+        </w:rPr>
+        <w:t xml:space="preserve"> (Reference) types.</w:t>
+      </w:r>
+    </w:p>
+    <w:p>
+      <w:pPr>
+        <w:tabs>
+          <w:tab w:val="left" w:pos="1905"/>
+        </w:tabs>
+        <w:rPr>
+          <w:b/>
+          <w:bCs/>
+          <w:sz w:val="32"/>
+          <w:szCs w:val="32"/>
+        </w:rPr>
+      </w:pPr>
+      <w:r>
+        <w:rPr>
+          <w:rFonts w:ascii="Segoe UI Emoji" w:hAnsi="Segoe UI Emoji" w:cs="Segoe UI Emoji"/>
+          <w:b/>
+          <w:bCs/>
+          <w:sz w:val="32"/>
+          <w:szCs w:val="32"/>
+        </w:rPr>
+        <w:t>🔗</w:t>
+      </w:r>
+      <w:r>
+        <w:rPr>
+          <w:b/>
+          <w:bCs/>
+          <w:sz w:val="32"/>
+          <w:szCs w:val="32"/>
+        </w:rPr>
+        <w:t xml:space="preserve"> Categories of Data Types:</w:t>
+      </w:r>
+    </w:p>
+    <w:p>
+      <w:pPr>
+        <w:numPr>
+          <w:ilvl w:val="0"/>
+          <w:numId w:val="81"/>
+        </w:numPr>
+        <w:tabs>
+          <w:tab w:val="left" w:pos="1905"/>
+        </w:tabs>
+        <w:rPr>
+          <w:sz w:val="32"/>
+          <w:szCs w:val="32"/>
+        </w:rPr>
+      </w:pPr>
+      <w:r>
+        <w:rPr>
+          <w:b/>
+          <w:bCs/>
+          <w:sz w:val="32"/>
+          <w:szCs w:val="32"/>
+        </w:rPr>
+        <w:t>Primitive Types</w:t>
+      </w:r>
+      <w:r>
+        <w:rPr>
+          <w:sz w:val="32"/>
+          <w:szCs w:val="32"/>
+        </w:rPr>
+        <w:t>:</w:t>
+      </w:r>
+    </w:p>
+    <w:p>
+      <w:pPr>
+        <w:numPr>
+          <w:ilvl w:val="1"/>
+          <w:numId w:val="81"/>
+        </w:numPr>
+        <w:tabs>
+          <w:tab w:val="left" w:pos="1905"/>
+        </w:tabs>
+        <w:rPr>
+          <w:sz w:val="32"/>
+          <w:szCs w:val="32"/>
+        </w:rPr>
+      </w:pPr>
+      <w:r>
+        <w:rPr>
+          <w:sz w:val="32"/>
+          <w:szCs w:val="32"/>
+        </w:rPr>
+        <w:t xml:space="preserve">These types store data as </w:t>
+      </w:r>
+      <w:r>
+        <w:rPr>
+          <w:b/>
+          <w:bCs/>
+          <w:sz w:val="32"/>
+          <w:szCs w:val="32"/>
+        </w:rPr>
+        <w:t>Call by Value</w:t>
+      </w:r>
+      <w:r>
+        <w:rPr>
+          <w:sz w:val="32"/>
+          <w:szCs w:val="32"/>
+        </w:rPr>
+        <w:t>.</w:t>
+      </w:r>
+    </w:p>
+    <w:p>
+      <w:pPr>
+        <w:numPr>
+          <w:ilvl w:val="1"/>
+          <w:numId w:val="81"/>
+        </w:numPr>
+        <w:tabs>
+          <w:tab w:val="left" w:pos="1905"/>
+        </w:tabs>
+        <w:rPr>
+          <w:sz w:val="32"/>
+          <w:szCs w:val="32"/>
+        </w:rPr>
+      </w:pPr>
+      <w:r>
+        <w:rPr>
+          <w:sz w:val="32"/>
+          <w:szCs w:val="32"/>
+        </w:rPr>
+        <w:t>Examples:</w:t>
+      </w:r>
+    </w:p>
+    <w:p>
+      <w:pPr>
+        <w:numPr>
+          <w:ilvl w:val="2"/>
+          <w:numId w:val="81"/>
+        </w:numPr>
+        <w:tabs>
+          <w:tab w:val="left" w:pos="1905"/>
+        </w:tabs>
+        <w:rPr>
+          <w:sz w:val="32"/>
+          <w:szCs w:val="32"/>
+        </w:rPr>
+      </w:pPr>
+      <w:r>
+        <w:rPr>
+          <w:b/>
+          <w:bCs/>
+          <w:sz w:val="32"/>
+          <w:szCs w:val="32"/>
+        </w:rPr>
+        <w:t>String</w:t>
+      </w:r>
+      <w:r>
+        <w:rPr>
+          <w:sz w:val="32"/>
+          <w:szCs w:val="32"/>
+        </w:rPr>
+        <w:t>: "Hello"</w:t>
+      </w:r>
+    </w:p>
+    <w:p>
+      <w:pPr>
+        <w:numPr>
+          <w:ilvl w:val="2"/>
+          <w:numId w:val="81"/>
+        </w:numPr>
+        <w:tabs>
+          <w:tab w:val="left" w:pos="1905"/>
+        </w:tabs>
+        <w:rPr>
+          <w:sz w:val="32"/>
+          <w:szCs w:val="32"/>
+        </w:rPr>
+      </w:pPr>
+      <w:r>
+        <w:rPr>
+          <w:b/>
+          <w:bCs/>
+          <w:sz w:val="32"/>
+          <w:szCs w:val="32"/>
+        </w:rPr>
+        <w:t>Number</w:t>
+      </w:r>
+      <w:r>
+        <w:rPr>
+          <w:sz w:val="32"/>
+          <w:szCs w:val="32"/>
+        </w:rPr>
+        <w:t>: 42</w:t>
+      </w:r>
+    </w:p>
+    <w:p>
+      <w:pPr>
+        <w:numPr>
+          <w:ilvl w:val="2"/>
+          <w:numId w:val="81"/>
+        </w:numPr>
+        <w:tabs>
+          <w:tab w:val="left" w:pos="1905"/>
+        </w:tabs>
+        <w:rPr>
+          <w:sz w:val="32"/>
+          <w:szCs w:val="32"/>
+        </w:rPr>
+      </w:pPr>
+      <w:r>
+        <w:rPr>
+          <w:b/>
+          <w:bCs/>
+          <w:sz w:val="32"/>
+          <w:szCs w:val="32"/>
+        </w:rPr>
+        <w:t>Boolean</w:t>
+      </w:r>
+      <w:r>
+        <w:rPr>
+          <w:sz w:val="32"/>
+          <w:szCs w:val="32"/>
+        </w:rPr>
+        <w:t>: true/false</w:t>
+      </w:r>
+    </w:p>
+    <w:p>
+      <w:pPr>
+        <w:numPr>
+          <w:ilvl w:val="2"/>
+          <w:numId w:val="81"/>
+        </w:numPr>
+        <w:tabs>
+          <w:tab w:val="left" w:pos="1905"/>
+        </w:tabs>
+        <w:rPr>
+          <w:sz w:val="32"/>
+          <w:szCs w:val="32"/>
+        </w:rPr>
+      </w:pPr>
+      <w:r>
+        <w:rPr>
+          <w:b/>
+          <w:bCs/>
+          <w:sz w:val="32"/>
+          <w:szCs w:val="32"/>
+        </w:rPr>
+        <w:t>Null</w:t>
+      </w:r>
+      <w:r>
+        <w:rPr>
+          <w:sz w:val="32"/>
+          <w:szCs w:val="32"/>
+        </w:rPr>
+        <w:t xml:space="preserve">: Represents </w:t>
+      </w:r>
+      <w:r>
+        <w:rPr>
+          <w:b/>
+          <w:bCs/>
+          <w:sz w:val="32"/>
+          <w:szCs w:val="32"/>
+        </w:rPr>
+        <w:t>nothingness</w:t>
+      </w:r>
+      <w:r>
+        <w:rPr>
+          <w:sz w:val="32"/>
+          <w:szCs w:val="32"/>
+        </w:rPr>
+        <w:t>.</w:t>
+      </w:r>
+    </w:p>
+    <w:p>
+      <w:pPr>
+        <w:numPr>
+          <w:ilvl w:val="2"/>
+          <w:numId w:val="81"/>
+        </w:numPr>
+        <w:tabs>
+          <w:tab w:val="left" w:pos="1905"/>
+        </w:tabs>
+        <w:rPr>
+          <w:sz w:val="32"/>
+          <w:szCs w:val="32"/>
+        </w:rPr>
+      </w:pPr>
+      <w:r>
+        <w:rPr>
+          <w:b/>
+          <w:bCs/>
+          <w:sz w:val="32"/>
+          <w:szCs w:val="32"/>
+        </w:rPr>
+        <w:t>Undefined</w:t>
+      </w:r>
+      <w:r>
+        <w:rPr>
+          <w:sz w:val="32"/>
+          <w:szCs w:val="32"/>
+        </w:rPr>
+        <w:t>: Variable declared but not assigned any value.</w:t>
+      </w:r>
+    </w:p>
+    <w:p>
+      <w:pPr>
+        <w:numPr>
+          <w:ilvl w:val="2"/>
+          <w:numId w:val="81"/>
+        </w:numPr>
+        <w:tabs>
+          <w:tab w:val="left" w:pos="1905"/>
+        </w:tabs>
+        <w:rPr>
+          <w:sz w:val="32"/>
+          <w:szCs w:val="32"/>
+        </w:rPr>
+      </w:pPr>
+      <w:r>
+        <w:rPr>
+          <w:b/>
+          <w:bCs/>
+          <w:sz w:val="32"/>
+          <w:szCs w:val="32"/>
+        </w:rPr>
+        <w:t>Symbol</w:t>
+      </w:r>
+      <w:r>
+        <w:rPr>
+          <w:sz w:val="32"/>
+          <w:szCs w:val="32"/>
+        </w:rPr>
+        <w:t xml:space="preserve">: Ensures </w:t>
+      </w:r>
+      <w:r>
+        <w:rPr>
+          <w:b/>
+          <w:bCs/>
+          <w:sz w:val="32"/>
+          <w:szCs w:val="32"/>
+        </w:rPr>
+        <w:t>unique values</w:t>
+      </w:r>
+      <w:r>
+        <w:rPr>
+          <w:sz w:val="32"/>
+          <w:szCs w:val="32"/>
+        </w:rPr>
+        <w:t>, especially useful in complex JavaScript frameworks.</w:t>
+      </w:r>
+    </w:p>
+    <w:p>
+      <w:pPr>
+        <w:numPr>
+          <w:ilvl w:val="2"/>
+          <w:numId w:val="81"/>
+        </w:numPr>
+        <w:tabs>
+          <w:tab w:val="left" w:pos="1905"/>
+        </w:tabs>
+        <w:rPr>
+          <w:sz w:val="32"/>
+          <w:szCs w:val="32"/>
+        </w:rPr>
+      </w:pPr>
+      <w:proofErr w:type="spellStart"/>
+      <w:r>
+        <w:rPr>
+          <w:b/>
+          <w:bCs/>
+          <w:sz w:val="32"/>
+          <w:szCs w:val="32"/>
+        </w:rPr>
+        <w:lastRenderedPageBreak/>
+        <w:t>BigInt</w:t>
+      </w:r>
+      <w:proofErr w:type="spellEnd"/>
+      <w:r>
+        <w:rPr>
+          <w:sz w:val="32"/>
+          <w:szCs w:val="32"/>
+        </w:rPr>
+        <w:t xml:space="preserve">: Handles </w:t>
+      </w:r>
+      <w:r>
+        <w:rPr>
+          <w:b/>
+          <w:bCs/>
+          <w:sz w:val="32"/>
+          <w:szCs w:val="32"/>
+        </w:rPr>
+        <w:t>large integer</w:t>
+      </w:r>
+      <w:r>
+        <w:rPr>
+          <w:sz w:val="32"/>
+          <w:szCs w:val="32"/>
+        </w:rPr>
+        <w:t xml:space="preserve"> values that can’t be represented by normal Number.</w:t>
+      </w:r>
+    </w:p>
+    <w:p>
+      <w:pPr>
+        <w:numPr>
+          <w:ilvl w:val="0"/>
+          <w:numId w:val="81"/>
+        </w:numPr>
+        <w:tabs>
+          <w:tab w:val="left" w:pos="1905"/>
+        </w:tabs>
+        <w:rPr>
+          <w:sz w:val="32"/>
+          <w:szCs w:val="32"/>
+        </w:rPr>
+      </w:pPr>
+      <w:r>
+        <w:rPr>
+          <w:b/>
+          <w:bCs/>
+          <w:sz w:val="32"/>
+          <w:szCs w:val="32"/>
+        </w:rPr>
+        <w:t>Non-Primitive Types</w:t>
+      </w:r>
+      <w:r>
+        <w:rPr>
+          <w:sz w:val="32"/>
+          <w:szCs w:val="32"/>
+        </w:rPr>
+        <w:t>:</w:t>
+      </w:r>
+    </w:p>
+    <w:p>
+      <w:pPr>
+        <w:numPr>
+          <w:ilvl w:val="1"/>
+          <w:numId w:val="81"/>
+        </w:numPr>
+        <w:tabs>
+          <w:tab w:val="left" w:pos="1905"/>
+        </w:tabs>
+        <w:rPr>
+          <w:sz w:val="32"/>
+          <w:szCs w:val="32"/>
+        </w:rPr>
+      </w:pPr>
+      <w:r>
+        <w:rPr>
+          <w:sz w:val="32"/>
+          <w:szCs w:val="32"/>
+        </w:rPr>
+        <w:t xml:space="preserve">These types are </w:t>
+      </w:r>
+      <w:r>
+        <w:rPr>
+          <w:b/>
+          <w:bCs/>
+          <w:sz w:val="32"/>
+          <w:szCs w:val="32"/>
+        </w:rPr>
+        <w:t>Reference-based</w:t>
+      </w:r>
+      <w:r>
+        <w:rPr>
+          <w:sz w:val="32"/>
+          <w:szCs w:val="32"/>
+        </w:rPr>
+        <w:t xml:space="preserve">, meaning they store the </w:t>
+      </w:r>
+      <w:r>
+        <w:rPr>
+          <w:b/>
+          <w:bCs/>
+          <w:sz w:val="32"/>
+          <w:szCs w:val="32"/>
+        </w:rPr>
+        <w:t>memory address</w:t>
+      </w:r>
+      <w:r>
+        <w:rPr>
+          <w:sz w:val="32"/>
+          <w:szCs w:val="32"/>
+        </w:rPr>
+        <w:t xml:space="preserve"> where the data is kept.</w:t>
+      </w:r>
+    </w:p>
+    <w:p>
+      <w:pPr>
+        <w:numPr>
+          <w:ilvl w:val="1"/>
+          <w:numId w:val="81"/>
+        </w:numPr>
+        <w:tabs>
+          <w:tab w:val="left" w:pos="1905"/>
+        </w:tabs>
+        <w:rPr>
+          <w:sz w:val="32"/>
+          <w:szCs w:val="32"/>
+        </w:rPr>
+      </w:pPr>
+      <w:r>
+        <w:rPr>
+          <w:sz w:val="32"/>
+          <w:szCs w:val="32"/>
+        </w:rPr>
+        <w:t>Examples:</w:t>
+      </w:r>
+    </w:p>
+    <w:p>
+      <w:pPr>
+        <w:numPr>
+          <w:ilvl w:val="2"/>
+          <w:numId w:val="81"/>
+        </w:numPr>
+        <w:tabs>
+          <w:tab w:val="left" w:pos="1905"/>
+        </w:tabs>
+        <w:rPr>
+          <w:sz w:val="32"/>
+          <w:szCs w:val="32"/>
+        </w:rPr>
+      </w:pPr>
+      <w:r>
+        <w:rPr>
+          <w:b/>
+          <w:bCs/>
+          <w:sz w:val="32"/>
+          <w:szCs w:val="32"/>
+        </w:rPr>
+        <w:t>Arrays</w:t>
+      </w:r>
+    </w:p>
+    <w:p>
+      <w:pPr>
+        <w:numPr>
+          <w:ilvl w:val="2"/>
+          <w:numId w:val="81"/>
+        </w:numPr>
+        <w:tabs>
+          <w:tab w:val="left" w:pos="1905"/>
+        </w:tabs>
+        <w:rPr>
+          <w:sz w:val="32"/>
+          <w:szCs w:val="32"/>
+        </w:rPr>
+      </w:pPr>
+      <w:r>
+        <w:rPr>
+          <w:b/>
+          <w:bCs/>
+          <w:sz w:val="32"/>
+          <w:szCs w:val="32"/>
+        </w:rPr>
+        <w:t>Objects</w:t>
+      </w:r>
+    </w:p>
+    <w:p>
+      <w:pPr>
+        <w:numPr>
+          <w:ilvl w:val="2"/>
+          <w:numId w:val="81"/>
+        </w:numPr>
+        <w:tabs>
+          <w:tab w:val="left" w:pos="1905"/>
+        </w:tabs>
+        <w:rPr>
+          <w:sz w:val="32"/>
+          <w:szCs w:val="32"/>
+        </w:rPr>
+      </w:pPr>
+      <w:r>
+        <w:rPr>
+          <w:b/>
+          <w:bCs/>
+          <w:sz w:val="32"/>
+          <w:szCs w:val="32"/>
+        </w:rPr>
+        <w:t>Functions</w:t>
+      </w:r>
+    </w:p>
+    <w:p>
+      <w:pPr>
+        <w:tabs>
+          <w:tab w:val="left" w:pos="1905"/>
+        </w:tabs>
+        <w:rPr>
+          <w:b/>
+          <w:bCs/>
+          <w:sz w:val="32"/>
+          <w:szCs w:val="32"/>
+        </w:rPr>
+      </w:pPr>
+      <w:r>
+        <w:rPr>
+          <w:rFonts w:ascii="Segoe UI Emoji" w:hAnsi="Segoe UI Emoji" w:cs="Segoe UI Emoji"/>
+          <w:b/>
+          <w:bCs/>
+          <w:sz w:val="32"/>
+          <w:szCs w:val="32"/>
+        </w:rPr>
+        <w:t>🎯</w:t>
+      </w:r>
+      <w:r>
+        <w:rPr>
+          <w:b/>
+          <w:bCs/>
+          <w:sz w:val="32"/>
+          <w:szCs w:val="32"/>
+        </w:rPr>
+        <w:t xml:space="preserve"> Key Points:</w:t>
+      </w:r>
+    </w:p>
+    <w:p>
+      <w:pPr>
+        <w:numPr>
+          <w:ilvl w:val="0"/>
+          <w:numId w:val="82"/>
+        </w:numPr>
+        <w:tabs>
+          <w:tab w:val="left" w:pos="1905"/>
+        </w:tabs>
+        <w:rPr>
+          <w:sz w:val="32"/>
+          <w:szCs w:val="32"/>
+        </w:rPr>
+      </w:pPr>
+      <w:r>
+        <w:rPr>
+          <w:b/>
+          <w:bCs/>
+          <w:sz w:val="32"/>
+          <w:szCs w:val="32"/>
+        </w:rPr>
+        <w:t>JavaScript is a dynamically-typed language</w:t>
+      </w:r>
+      <w:r>
+        <w:rPr>
+          <w:sz w:val="32"/>
+          <w:szCs w:val="32"/>
+        </w:rPr>
+        <w:t>—you don’t need to declare the type of a variable.</w:t>
+      </w:r>
+    </w:p>
+    <w:p>
+      <w:pPr>
+        <w:numPr>
+          <w:ilvl w:val="0"/>
+          <w:numId w:val="82"/>
+        </w:numPr>
+        <w:tabs>
+          <w:tab w:val="left" w:pos="1905"/>
+        </w:tabs>
+        <w:rPr>
+          <w:sz w:val="32"/>
+          <w:szCs w:val="32"/>
+        </w:rPr>
+      </w:pPr>
+      <w:r>
+        <w:rPr>
+          <w:sz w:val="32"/>
+          <w:szCs w:val="32"/>
+        </w:rPr>
+        <w:t xml:space="preserve">In </w:t>
+      </w:r>
+      <w:r>
+        <w:rPr>
+          <w:b/>
+          <w:bCs/>
+          <w:sz w:val="32"/>
+          <w:szCs w:val="32"/>
+        </w:rPr>
+        <w:t>TypeScript</w:t>
+      </w:r>
+      <w:r>
+        <w:rPr>
+          <w:sz w:val="32"/>
+          <w:szCs w:val="32"/>
+        </w:rPr>
+        <w:t>, types are explicitly declared.</w:t>
+      </w:r>
+    </w:p>
+    <w:p>
+      <w:pPr>
+        <w:tabs>
+          <w:tab w:val="left" w:pos="1905"/>
+        </w:tabs>
+        <w:rPr>
+          <w:b/>
+          <w:bCs/>
+          <w:sz w:val="32"/>
+          <w:szCs w:val="32"/>
+        </w:rPr>
+      </w:pPr>
+      <w:r>
+        <w:rPr>
+          <w:rFonts w:ascii="Segoe UI Emoji" w:hAnsi="Segoe UI Emoji" w:cs="Segoe UI Emoji"/>
+          <w:b/>
+          <w:bCs/>
+          <w:sz w:val="32"/>
+          <w:szCs w:val="32"/>
+        </w:rPr>
+        <w:t>💡</w:t>
+      </w:r>
+      <w:r>
+        <w:rPr>
+          <w:b/>
+          <w:bCs/>
+          <w:sz w:val="32"/>
+          <w:szCs w:val="32"/>
+        </w:rPr>
+        <w:t xml:space="preserve"> Primitive vs. Non-Primitive:</w:t>
+      </w:r>
+    </w:p>
+    <w:p>
+      <w:pPr>
+        <w:numPr>
+          <w:ilvl w:val="0"/>
+          <w:numId w:val="83"/>
+        </w:numPr>
+        <w:tabs>
+          <w:tab w:val="left" w:pos="1905"/>
+        </w:tabs>
+        <w:rPr>
+          <w:sz w:val="32"/>
+          <w:szCs w:val="32"/>
+        </w:rPr>
+      </w:pPr>
+      <w:r>
+        <w:rPr>
+          <w:b/>
+          <w:bCs/>
+          <w:sz w:val="32"/>
+          <w:szCs w:val="32"/>
+        </w:rPr>
+        <w:t>Primitive Data</w:t>
+      </w:r>
+      <w:r>
+        <w:rPr>
+          <w:sz w:val="32"/>
+          <w:szCs w:val="32"/>
+        </w:rPr>
+        <w:t xml:space="preserve"> types are copied by value, whereas </w:t>
+      </w:r>
+      <w:proofErr w:type="gramStart"/>
+      <w:r>
+        <w:rPr>
+          <w:b/>
+          <w:bCs/>
+          <w:sz w:val="32"/>
+          <w:szCs w:val="32"/>
+        </w:rPr>
+        <w:t>Non-Primitive</w:t>
+      </w:r>
+      <w:proofErr w:type="gramEnd"/>
+      <w:r>
+        <w:rPr>
+          <w:sz w:val="32"/>
+          <w:szCs w:val="32"/>
+        </w:rPr>
+        <w:t xml:space="preserve"> types reference the same memory location.</w:t>
+      </w:r>
+    </w:p>
+    <w:p>
+      <w:pPr>
+        <w:numPr>
+          <w:ilvl w:val="0"/>
+          <w:numId w:val="83"/>
+        </w:numPr>
+        <w:tabs>
+          <w:tab w:val="left" w:pos="1905"/>
+        </w:tabs>
+        <w:rPr>
+          <w:sz w:val="32"/>
+          <w:szCs w:val="32"/>
+        </w:rPr>
+      </w:pPr>
+      <w:r>
+        <w:rPr>
+          <w:sz w:val="32"/>
+          <w:szCs w:val="32"/>
+        </w:rPr>
+        <w:t>Example: Changing a value in a copied primitive doesn’t affect the original, but for non-primitives, changing the reference affects the original object.</w:t>
+      </w:r>
+    </w:p>
+    <w:p>
+      <w:pPr>
+        <w:tabs>
+          <w:tab w:val="left" w:pos="1905"/>
+        </w:tabs>
+        <w:rPr>
+          <w:b/>
+          <w:bCs/>
+          <w:sz w:val="32"/>
+          <w:szCs w:val="32"/>
+        </w:rPr>
+      </w:pPr>
+      <w:r>
+        <w:rPr>
+          <w:rFonts w:ascii="Segoe UI Emoji" w:hAnsi="Segoe UI Emoji" w:cs="Segoe UI Emoji"/>
+          <w:b/>
+          <w:bCs/>
+          <w:sz w:val="32"/>
+          <w:szCs w:val="32"/>
+        </w:rPr>
+        <w:t>💻</w:t>
+      </w:r>
+      <w:r>
+        <w:rPr>
+          <w:b/>
+          <w:bCs/>
+          <w:sz w:val="32"/>
+          <w:szCs w:val="32"/>
+        </w:rPr>
+        <w:t xml:space="preserve"> Code Snippets:</w:t>
+      </w:r>
+    </w:p>
+    <w:p>
+      <w:pPr>
+        <w:numPr>
+          <w:ilvl w:val="0"/>
+          <w:numId w:val="84"/>
+        </w:numPr>
+        <w:tabs>
+          <w:tab w:val="left" w:pos="1905"/>
+        </w:tabs>
+        <w:rPr>
+          <w:sz w:val="32"/>
+          <w:szCs w:val="32"/>
+        </w:rPr>
+      </w:pPr>
+      <w:r>
+        <w:rPr>
+          <w:b/>
+          <w:bCs/>
+          <w:sz w:val="32"/>
+          <w:szCs w:val="32"/>
+        </w:rPr>
+        <w:t>Primitive Example</w:t>
+      </w:r>
+      <w:r>
+        <w:rPr>
+          <w:sz w:val="32"/>
+          <w:szCs w:val="32"/>
+        </w:rPr>
+        <w:t>:</w:t>
+      </w:r>
+    </w:p>
+    <w:p>
+      <w:pPr>
+        <w:tabs>
+          <w:tab w:val="left" w:pos="1905"/>
+        </w:tabs>
+        <w:rPr>
+          <w:sz w:val="32"/>
+          <w:szCs w:val="32"/>
+        </w:rPr>
+      </w:pPr>
+      <w:proofErr w:type="spellStart"/>
+      <w:r>
+        <w:rPr>
+          <w:sz w:val="32"/>
+          <w:szCs w:val="32"/>
+        </w:rPr>
+        <w:t>javascript</w:t>
+      </w:r>
+      <w:proofErr w:type="spellEnd"/>
+    </w:p>
+    <w:p>
+      <w:pPr>
+        <w:tabs>
+          <w:tab w:val="left" w:pos="1905"/>
+        </w:tabs>
+        <w:rPr>
+          <w:sz w:val="32"/>
+          <w:szCs w:val="32"/>
+        </w:rPr>
+      </w:pPr>
+      <w:r>
+        <w:rPr>
+          <w:sz w:val="32"/>
+          <w:szCs w:val="32"/>
+        </w:rPr>
+        <w:t>Copy code</w:t>
+      </w:r>
+    </w:p>
+    <w:p>
+      <w:pPr>
+        <w:tabs>
+          <w:tab w:val="left" w:pos="1905"/>
+        </w:tabs>
+        <w:rPr>
+          <w:sz w:val="32"/>
+          <w:szCs w:val="32"/>
+        </w:rPr>
+      </w:pPr>
+      <w:r>
+        <w:rPr>
+          <w:sz w:val="32"/>
+          <w:szCs w:val="32"/>
+        </w:rPr>
+        <w:t>let name = "John</w:t>
+      </w:r>
+      <w:proofErr w:type="gramStart"/>
+      <w:r>
+        <w:rPr>
+          <w:sz w:val="32"/>
+          <w:szCs w:val="32"/>
+        </w:rPr>
+        <w:t>";</w:t>
+      </w:r>
+      <w:proofErr w:type="gramEnd"/>
+    </w:p>
+    <w:p>
+      <w:pPr>
+        <w:tabs>
+          <w:tab w:val="left" w:pos="1905"/>
+        </w:tabs>
+        <w:rPr>
+          <w:sz w:val="32"/>
+          <w:szCs w:val="32"/>
+        </w:rPr>
+      </w:pPr>
+      <w:r>
+        <w:rPr>
+          <w:sz w:val="32"/>
+          <w:szCs w:val="32"/>
+        </w:rPr>
+        <w:t xml:space="preserve">let age = </w:t>
+      </w:r>
+      <w:proofErr w:type="gramStart"/>
+      <w:r>
+        <w:rPr>
+          <w:sz w:val="32"/>
+          <w:szCs w:val="32"/>
+        </w:rPr>
+        <w:t>30;</w:t>
+      </w:r>
+      <w:proofErr w:type="gramEnd"/>
+    </w:p>
+    <w:p>
+      <w:pPr>
+        <w:tabs>
+          <w:tab w:val="left" w:pos="1905"/>
+        </w:tabs>
+        <w:rPr>
+          <w:sz w:val="32"/>
+          <w:szCs w:val="32"/>
+        </w:rPr>
+      </w:pPr>
+      <w:r>
+        <w:rPr>
+          <w:sz w:val="32"/>
+          <w:szCs w:val="32"/>
+        </w:rPr>
+        <w:lastRenderedPageBreak/>
+        <w:t xml:space="preserve">let </w:t>
+      </w:r>
+      <w:proofErr w:type="spellStart"/>
+      <w:r>
+        <w:rPr>
+          <w:sz w:val="32"/>
+          <w:szCs w:val="32"/>
+        </w:rPr>
+        <w:t>isLoggedIn</w:t>
+      </w:r>
+      <w:proofErr w:type="spellEnd"/>
+      <w:r>
+        <w:rPr>
+          <w:sz w:val="32"/>
+          <w:szCs w:val="32"/>
+        </w:rPr>
+        <w:t xml:space="preserve"> = </w:t>
+      </w:r>
+      <w:proofErr w:type="gramStart"/>
+      <w:r>
+        <w:rPr>
+          <w:sz w:val="32"/>
+          <w:szCs w:val="32"/>
+        </w:rPr>
+        <w:t>false;</w:t>
+      </w:r>
+      <w:proofErr w:type="gramEnd"/>
+    </w:p>
+    <w:p>
+      <w:pPr>
+        <w:tabs>
+          <w:tab w:val="left" w:pos="1905"/>
+        </w:tabs>
+        <w:rPr>
+          <w:sz w:val="32"/>
+          <w:szCs w:val="32"/>
+        </w:rPr>
+      </w:pPr>
+      <w:r>
+        <w:rPr>
+          <w:sz w:val="32"/>
+          <w:szCs w:val="32"/>
+        </w:rPr>
+        <w:t xml:space="preserve">let temperature = </w:t>
+      </w:r>
+      <w:proofErr w:type="gramStart"/>
+      <w:r>
+        <w:rPr>
+          <w:sz w:val="32"/>
+          <w:szCs w:val="32"/>
+        </w:rPr>
+        <w:t>null;</w:t>
+      </w:r>
+      <w:proofErr w:type="gramEnd"/>
+    </w:p>
+    <w:p>
+      <w:pPr>
+        <w:tabs>
+          <w:tab w:val="left" w:pos="1905"/>
+        </w:tabs>
+        <w:rPr>
+          <w:sz w:val="32"/>
+          <w:szCs w:val="32"/>
+        </w:rPr>
+      </w:pPr>
+      <w:r>
+        <w:rPr>
+          <w:sz w:val="32"/>
+          <w:szCs w:val="32"/>
+        </w:rPr>
+        <w:t xml:space="preserve">let </w:t>
+      </w:r>
+      <w:proofErr w:type="spellStart"/>
+      <w:proofErr w:type="gramStart"/>
+      <w:r>
+        <w:rPr>
+          <w:sz w:val="32"/>
+          <w:szCs w:val="32"/>
+        </w:rPr>
+        <w:t>userEmail</w:t>
+      </w:r>
+      <w:proofErr w:type="spellEnd"/>
+      <w:r>
+        <w:rPr>
+          <w:sz w:val="32"/>
+          <w:szCs w:val="32"/>
+        </w:rPr>
+        <w:t>;</w:t>
+      </w:r>
+      <w:proofErr w:type="gramEnd"/>
+    </w:p>
+    <w:p>
+      <w:pPr>
+        <w:numPr>
+          <w:ilvl w:val="0"/>
+          <w:numId w:val="84"/>
+        </w:numPr>
+        <w:tabs>
+          <w:tab w:val="left" w:pos="1905"/>
+        </w:tabs>
+        <w:rPr>
+          <w:sz w:val="32"/>
+          <w:szCs w:val="32"/>
+        </w:rPr>
+      </w:pPr>
+      <w:r>
+        <w:rPr>
+          <w:b/>
+          <w:bCs/>
+          <w:sz w:val="32"/>
+          <w:szCs w:val="32"/>
+        </w:rPr>
+        <w:t>Non-Primitive Example</w:t>
+      </w:r>
+      <w:r>
+        <w:rPr>
+          <w:sz w:val="32"/>
+          <w:szCs w:val="32"/>
+        </w:rPr>
+        <w:t>:</w:t>
+      </w:r>
+    </w:p>
+    <w:p>
+      <w:pPr>
+        <w:tabs>
+          <w:tab w:val="left" w:pos="1905"/>
+        </w:tabs>
+        <w:rPr>
+          <w:sz w:val="32"/>
+          <w:szCs w:val="32"/>
+        </w:rPr>
+      </w:pPr>
+      <w:proofErr w:type="spellStart"/>
+      <w:r>
+        <w:rPr>
+          <w:sz w:val="32"/>
+          <w:szCs w:val="32"/>
+        </w:rPr>
+        <w:t>javascript</w:t>
+      </w:r>
+      <w:proofErr w:type="spellEnd"/>
+    </w:p>
+    <w:p>
+      <w:pPr>
+        <w:tabs>
+          <w:tab w:val="left" w:pos="1905"/>
+        </w:tabs>
+        <w:rPr>
+          <w:sz w:val="32"/>
+          <w:szCs w:val="32"/>
+        </w:rPr>
+      </w:pPr>
+      <w:r>
+        <w:rPr>
+          <w:sz w:val="32"/>
+          <w:szCs w:val="32"/>
+        </w:rPr>
+        <w:t>Copy code</w:t>
+      </w:r>
+    </w:p>
+    <w:p>
+      <w:pPr>
+        <w:tabs>
+          <w:tab w:val="left" w:pos="1905"/>
+        </w:tabs>
+        <w:rPr>
+          <w:sz w:val="32"/>
+          <w:szCs w:val="32"/>
+        </w:rPr>
+      </w:pPr>
+      <w:proofErr w:type="spellStart"/>
+      <w:r>
+        <w:rPr>
+          <w:sz w:val="32"/>
+          <w:szCs w:val="32"/>
+        </w:rPr>
+        <w:t>const</w:t>
+      </w:r>
+      <w:proofErr w:type="spellEnd"/>
+      <w:r>
+        <w:rPr>
+          <w:sz w:val="32"/>
+          <w:szCs w:val="32"/>
+        </w:rPr>
+        <w:t xml:space="preserve"> user = </w:t>
+      </w:r>
+      <w:proofErr w:type="gramStart"/>
+      <w:r>
+        <w:rPr>
+          <w:sz w:val="32"/>
+          <w:szCs w:val="32"/>
+        </w:rPr>
+        <w:t>{ id</w:t>
+      </w:r>
+      <w:proofErr w:type="gramEnd"/>
+      <w:r>
+        <w:rPr>
+          <w:sz w:val="32"/>
+          <w:szCs w:val="32"/>
+        </w:rPr>
+        <w:t>: 1, name: "Jane" };</w:t>
+      </w:r>
+    </w:p>
+    <w:p>
+      <w:pPr>
+        <w:tabs>
+          <w:tab w:val="left" w:pos="1905"/>
+        </w:tabs>
+        <w:rPr>
+          <w:sz w:val="32"/>
+          <w:szCs w:val="32"/>
+        </w:rPr>
+      </w:pPr>
+      <w:proofErr w:type="spellStart"/>
+      <w:r>
+        <w:rPr>
+          <w:sz w:val="32"/>
+          <w:szCs w:val="32"/>
+        </w:rPr>
+        <w:t>const</w:t>
+      </w:r>
+      <w:proofErr w:type="spellEnd"/>
+      <w:r>
+        <w:rPr>
+          <w:sz w:val="32"/>
+          <w:szCs w:val="32"/>
+        </w:rPr>
+        <w:t xml:space="preserve"> heroes = ["Iron Man", "Thor", "Hulk"</w:t>
+      </w:r>
+      <w:proofErr w:type="gramStart"/>
+      <w:r>
+        <w:rPr>
+          <w:sz w:val="32"/>
+          <w:szCs w:val="32"/>
+        </w:rPr>
+        <w:t>];</w:t>
+      </w:r>
+      <w:proofErr w:type="gramEnd"/>
+    </w:p>
+    <w:p>
+      <w:pPr>
+        <w:tabs>
+          <w:tab w:val="left" w:pos="1905"/>
+        </w:tabs>
+        <w:rPr>
+          <w:b/>
+          <w:bCs/>
+          <w:sz w:val="32"/>
+          <w:szCs w:val="32"/>
+        </w:rPr>
+      </w:pPr>
+      <w:r>
+        <w:rPr>
+          <w:rFonts w:ascii="Segoe UI Emoji" w:hAnsi="Segoe UI Emoji" w:cs="Segoe UI Emoji"/>
+          <w:b/>
+          <w:bCs/>
+          <w:sz w:val="32"/>
+          <w:szCs w:val="32"/>
+        </w:rPr>
+        <w:t>🔥</w:t>
+      </w:r>
+      <w:r>
+        <w:rPr>
+          <w:b/>
+          <w:bCs/>
+          <w:sz w:val="32"/>
+          <w:szCs w:val="32"/>
+        </w:rPr>
+        <w:t xml:space="preserve"> Summary:</w:t>
+      </w:r>
+    </w:p>
+    <w:p>
+      <w:pPr>
+        <w:numPr>
+          <w:ilvl w:val="0"/>
+          <w:numId w:val="85"/>
+        </w:numPr>
+        <w:tabs>
+          <w:tab w:val="left" w:pos="1905"/>
+        </w:tabs>
+        <w:rPr>
+          <w:sz w:val="32"/>
+          <w:szCs w:val="32"/>
+        </w:rPr>
+      </w:pPr>
+      <w:r>
+        <w:rPr>
+          <w:sz w:val="32"/>
+          <w:szCs w:val="32"/>
+        </w:rPr>
+        <w:t xml:space="preserve">JavaScript has </w:t>
+      </w:r>
+      <w:r>
+        <w:rPr>
+          <w:b/>
+          <w:bCs/>
+          <w:sz w:val="32"/>
+          <w:szCs w:val="32"/>
+        </w:rPr>
+        <w:t>seven primitive types</w:t>
+      </w:r>
+      <w:r>
+        <w:rPr>
+          <w:sz w:val="32"/>
+          <w:szCs w:val="32"/>
+        </w:rPr>
+        <w:t>.</w:t>
+      </w:r>
+    </w:p>
+    <w:p>
+      <w:pPr>
+        <w:numPr>
+          <w:ilvl w:val="0"/>
+          <w:numId w:val="85"/>
+        </w:numPr>
+        <w:tabs>
+          <w:tab w:val="left" w:pos="1905"/>
+        </w:tabs>
+        <w:rPr>
+          <w:sz w:val="32"/>
+          <w:szCs w:val="32"/>
+        </w:rPr>
+      </w:pPr>
+      <w:r>
+        <w:rPr>
+          <w:sz w:val="32"/>
+          <w:szCs w:val="32"/>
+        </w:rPr>
+        <w:t xml:space="preserve">Mastering </w:t>
+      </w:r>
+      <w:r>
+        <w:rPr>
+          <w:b/>
+          <w:bCs/>
+          <w:sz w:val="32"/>
+          <w:szCs w:val="32"/>
+        </w:rPr>
+        <w:t>JavaScript objects</w:t>
+      </w:r>
+      <w:r>
+        <w:rPr>
+          <w:sz w:val="32"/>
+          <w:szCs w:val="32"/>
+        </w:rPr>
+        <w:t xml:space="preserve"> and </w:t>
+      </w:r>
+      <w:r>
+        <w:rPr>
+          <w:b/>
+          <w:bCs/>
+          <w:sz w:val="32"/>
+          <w:szCs w:val="32"/>
+        </w:rPr>
+        <w:t>browser events</w:t>
+      </w:r>
+      <w:r>
+        <w:rPr>
+          <w:sz w:val="32"/>
+          <w:szCs w:val="32"/>
+        </w:rPr>
+        <w:t xml:space="preserve"> is crucial for becoming proficient in JavaScript.</w:t>
       </w:r>
     </w:p>
     <w:p>
@@ -12145,6 +13687,155 @@
     </w:lvl>
   </w:abstractNum>
   <w:abstractNum w:abstractNumId="4" w15:restartNumberingAfterBreak="0">
+    <w:nsid w:val="096045C7"/>
+    <w:multiLevelType w:val="multilevel"/>
+    <w:tmpl w:val="703A0380"/>
+    <w:lvl w:ilvl="0">
+      <w:start w:val="1"/>
+      <w:numFmt w:val="bullet"/>
+      <w:lvlText w:val=""/>
+      <w:lvlJc w:val="left"/>
+      <w:pPr>
+        <w:tabs>
+          <w:tab w:val="num" w:pos="720"/>
+        </w:tabs>
+        <w:ind w:left="720" w:hanging="360"/>
+      </w:pPr>
+      <w:rPr>
+        <w:rFonts w:ascii="Symbol" w:hAnsi="Symbol" w:hint="default"/>
+        <w:sz w:val="20"/>
+      </w:rPr>
+    </w:lvl>
+    <w:lvl w:ilvl="1" w:tentative="1">
+      <w:start w:val="1"/>
+      <w:numFmt w:val="bullet"/>
+      <w:lvlText w:val="o"/>
+      <w:lvlJc w:val="left"/>
+      <w:pPr>
+        <w:tabs>
+          <w:tab w:val="num" w:pos="1440"/>
+        </w:tabs>
+        <w:ind w:left="1440" w:hanging="360"/>
+      </w:pPr>
+      <w:rPr>
+        <w:rFonts w:ascii="Courier New" w:hAnsi="Courier New" w:hint="default"/>
+        <w:sz w:val="20"/>
+      </w:rPr>
+    </w:lvl>
+    <w:lvl w:ilvl="2" w:tentative="1">
+      <w:start w:val="1"/>
+      <w:numFmt w:val="bullet"/>
+      <w:lvlText w:val=""/>
+      <w:lvlJc w:val="left"/>
+      <w:pPr>
+        <w:tabs>
+          <w:tab w:val="num" w:pos="2160"/>
+        </w:tabs>
+        <w:ind w:left="2160" w:hanging="360"/>
+      </w:pPr>
+      <w:rPr>
+        <w:rFonts w:ascii="Wingdings" w:hAnsi="Wingdings" w:hint="default"/>
+        <w:sz w:val="20"/>
+      </w:rPr>
+    </w:lvl>
+    <w:lvl w:ilvl="3" w:tentative="1">
+      <w:start w:val="1"/>
+      <w:numFmt w:val="bullet"/>
+      <w:lvlText w:val=""/>
+      <w:lvlJc w:val="left"/>
+      <w:pPr>
+        <w:tabs>
+          <w:tab w:val="num" w:pos="2880"/>
+        </w:tabs>
+        <w:ind w:left="2880" w:hanging="360"/>
+      </w:pPr>
+      <w:rPr>
+        <w:rFonts w:ascii="Wingdings" w:hAnsi="Wingdings" w:hint="default"/>
+        <w:sz w:val="20"/>
+      </w:rPr>
+    </w:lvl>
+    <w:lvl w:ilvl="4" w:tentative="1">
+      <w:start w:val="1"/>
+      <w:numFmt w:val="bullet"/>
+      <w:lvlText w:val=""/>
+      <w:lvlJc w:val="left"/>
+      <w:pPr>
+        <w:tabs>
+          <w:tab w:val="num" w:pos="3600"/>
+        </w:tabs>
+        <w:ind w:left="3600" w:hanging="360"/>
+      </w:pPr>
+      <w:rPr>
+        <w:rFonts w:ascii="Wingdings" w:hAnsi="Wingdings" w:hint="default"/>
+        <w:sz w:val="20"/>
+      </w:rPr>
+    </w:lvl>
+    <w:lvl w:ilvl="5" w:tentative="1">
+      <w:start w:val="1"/>
+      <w:numFmt w:val="bullet"/>
+      <w:lvlText w:val=""/>
+      <w:lvlJc w:val="left"/>
+      <w:pPr>
+        <w:tabs>
+          <w:tab w:val="num" w:pos="4320"/>
+        </w:tabs>
+        <w:ind w:left="4320" w:hanging="360"/>
+      </w:pPr>
+      <w:rPr>
+        <w:rFonts w:ascii="Wingdings" w:hAnsi="Wingdings" w:hint="default"/>
+        <w:sz w:val="20"/>
+      </w:rPr>
+    </w:lvl>
+    <w:lvl w:ilvl="6" w:tentative="1">
+      <w:start w:val="1"/>
+      <w:numFmt w:val="bullet"/>
+      <w:lvlText w:val=""/>
+      <w:lvlJc w:val="left"/>
+      <w:pPr>
+        <w:tabs>
+          <w:tab w:val="num" w:pos="5040"/>
+        </w:tabs>
+        <w:ind w:left="5040" w:hanging="360"/>
+      </w:pPr>
+      <w:rPr>
+        <w:rFonts w:ascii="Wingdings" w:hAnsi="Wingdings" w:hint="default"/>
+        <w:sz w:val="20"/>
+      </w:rPr>
+    </w:lvl>
+    <w:lvl w:ilvl="7" w:tentative="1">
+      <w:start w:val="1"/>
+      <w:numFmt w:val="bullet"/>
+      <w:lvlText w:val=""/>
+      <w:lvlJc w:val="left"/>
+      <w:pPr>
+        <w:tabs>
+          <w:tab w:val="num" w:pos="5760"/>
+        </w:tabs>
+        <w:ind w:left="5760" w:hanging="360"/>
+      </w:pPr>
+      <w:rPr>
+        <w:rFonts w:ascii="Wingdings" w:hAnsi="Wingdings" w:hint="default"/>
+        <w:sz w:val="20"/>
+      </w:rPr>
+    </w:lvl>
+    <w:lvl w:ilvl="8" w:tentative="1">
+      <w:start w:val="1"/>
+      <w:numFmt w:val="bullet"/>
+      <w:lvlText w:val=""/>
+      <w:lvlJc w:val="left"/>
+      <w:pPr>
+        <w:tabs>
+          <w:tab w:val="num" w:pos="6480"/>
+        </w:tabs>
+        <w:ind w:left="6480" w:hanging="360"/>
+      </w:pPr>
+      <w:rPr>
+        <w:rFonts w:ascii="Wingdings" w:hAnsi="Wingdings" w:hint="default"/>
+        <w:sz w:val="20"/>
+      </w:rPr>
+    </w:lvl>
+  </w:abstractNum>
+  <w:abstractNum w:abstractNumId="5" w15:restartNumberingAfterBreak="0">
     <w:nsid w:val="0C486789"/>
     <w:multiLevelType w:val="multilevel"/>
     <w:tmpl w:val="A62C618C"/>
@@ -12293,7 +13984,7 @@
       </w:rPr>
     </w:lvl>
   </w:abstractNum>
-  <w:abstractNum w:abstractNumId="5" w15:restartNumberingAfterBreak="0">
+  <w:abstractNum w:abstractNumId="6" w15:restartNumberingAfterBreak="0">
     <w:nsid w:val="0D3D1E33"/>
     <w:multiLevelType w:val="multilevel"/>
     <w:tmpl w:val="96A2468E"/>
@@ -12442,7 +14133,156 @@
       </w:rPr>
     </w:lvl>
   </w:abstractNum>
-  <w:abstractNum w:abstractNumId="6" w15:restartNumberingAfterBreak="0">
+  <w:abstractNum w:abstractNumId="7" w15:restartNumberingAfterBreak="0">
+    <w:nsid w:val="0EAB7B30"/>
+    <w:multiLevelType w:val="multilevel"/>
+    <w:tmpl w:val="5FF015A2"/>
+    <w:lvl w:ilvl="0">
+      <w:start w:val="1"/>
+      <w:numFmt w:val="bullet"/>
+      <w:lvlText w:val=""/>
+      <w:lvlJc w:val="left"/>
+      <w:pPr>
+        <w:tabs>
+          <w:tab w:val="num" w:pos="720"/>
+        </w:tabs>
+        <w:ind w:left="720" w:hanging="360"/>
+      </w:pPr>
+      <w:rPr>
+        <w:rFonts w:ascii="Symbol" w:hAnsi="Symbol" w:hint="default"/>
+        <w:sz w:val="20"/>
+      </w:rPr>
+    </w:lvl>
+    <w:lvl w:ilvl="1" w:tentative="1">
+      <w:start w:val="1"/>
+      <w:numFmt w:val="bullet"/>
+      <w:lvlText w:val="o"/>
+      <w:lvlJc w:val="left"/>
+      <w:pPr>
+        <w:tabs>
+          <w:tab w:val="num" w:pos="1440"/>
+        </w:tabs>
+        <w:ind w:left="1440" w:hanging="360"/>
+      </w:pPr>
+      <w:rPr>
+        <w:rFonts w:ascii="Courier New" w:hAnsi="Courier New" w:hint="default"/>
+        <w:sz w:val="20"/>
+      </w:rPr>
+    </w:lvl>
+    <w:lvl w:ilvl="2" w:tentative="1">
+      <w:start w:val="1"/>
+      <w:numFmt w:val="bullet"/>
+      <w:lvlText w:val=""/>
+      <w:lvlJc w:val="left"/>
+      <w:pPr>
+        <w:tabs>
+          <w:tab w:val="num" w:pos="2160"/>
+        </w:tabs>
+        <w:ind w:left="2160" w:hanging="360"/>
+      </w:pPr>
+      <w:rPr>
+        <w:rFonts w:ascii="Wingdings" w:hAnsi="Wingdings" w:hint="default"/>
+        <w:sz w:val="20"/>
+      </w:rPr>
+    </w:lvl>
+    <w:lvl w:ilvl="3" w:tentative="1">
+      <w:start w:val="1"/>
+      <w:numFmt w:val="bullet"/>
+      <w:lvlText w:val=""/>
+      <w:lvlJc w:val="left"/>
+      <w:pPr>
+        <w:tabs>
+          <w:tab w:val="num" w:pos="2880"/>
+        </w:tabs>
+        <w:ind w:left="2880" w:hanging="360"/>
+      </w:pPr>
+      <w:rPr>
+        <w:rFonts w:ascii="Wingdings" w:hAnsi="Wingdings" w:hint="default"/>
+        <w:sz w:val="20"/>
+      </w:rPr>
+    </w:lvl>
+    <w:lvl w:ilvl="4" w:tentative="1">
+      <w:start w:val="1"/>
+      <w:numFmt w:val="bullet"/>
+      <w:lvlText w:val=""/>
+      <w:lvlJc w:val="left"/>
+      <w:pPr>
+        <w:tabs>
+          <w:tab w:val="num" w:pos="3600"/>
+        </w:tabs>
+        <w:ind w:left="3600" w:hanging="360"/>
+      </w:pPr>
+      <w:rPr>
+        <w:rFonts w:ascii="Wingdings" w:hAnsi="Wingdings" w:hint="default"/>
+        <w:sz w:val="20"/>
+      </w:rPr>
+    </w:lvl>
+    <w:lvl w:ilvl="5" w:tentative="1">
+      <w:start w:val="1"/>
+      <w:numFmt w:val="bullet"/>
+      <w:lvlText w:val=""/>
+      <w:lvlJc w:val="left"/>
+      <w:pPr>
+        <w:tabs>
+          <w:tab w:val="num" w:pos="4320"/>
+        </w:tabs>
+        <w:ind w:left="4320" w:hanging="360"/>
+      </w:pPr>
+      <w:rPr>
+        <w:rFonts w:ascii="Wingdings" w:hAnsi="Wingdings" w:hint="default"/>
+        <w:sz w:val="20"/>
+      </w:rPr>
+    </w:lvl>
+    <w:lvl w:ilvl="6" w:tentative="1">
+      <w:start w:val="1"/>
+      <w:numFmt w:val="bullet"/>
+      <w:lvlText w:val=""/>
+      <w:lvlJc w:val="left"/>
+      <w:pPr>
+        <w:tabs>
+          <w:tab w:val="num" w:pos="5040"/>
+        </w:tabs>
+        <w:ind w:left="5040" w:hanging="360"/>
+      </w:pPr>
+      <w:rPr>
+        <w:rFonts w:ascii="Wingdings" w:hAnsi="Wingdings" w:hint="default"/>
+        <w:sz w:val="20"/>
+      </w:rPr>
+    </w:lvl>
+    <w:lvl w:ilvl="7" w:tentative="1">
+      <w:start w:val="1"/>
+      <w:numFmt w:val="bullet"/>
+      <w:lvlText w:val=""/>
+      <w:lvlJc w:val="left"/>
+      <w:pPr>
+        <w:tabs>
+          <w:tab w:val="num" w:pos="5760"/>
+        </w:tabs>
+        <w:ind w:left="5760" w:hanging="360"/>
+      </w:pPr>
+      <w:rPr>
+        <w:rFonts w:ascii="Wingdings" w:hAnsi="Wingdings" w:hint="default"/>
+        <w:sz w:val="20"/>
+      </w:rPr>
+    </w:lvl>
+    <w:lvl w:ilvl="8" w:tentative="1">
+      <w:start w:val="1"/>
+      <w:numFmt w:val="bullet"/>
+      <w:lvlText w:val=""/>
+      <w:lvlJc w:val="left"/>
+      <w:pPr>
+        <w:tabs>
+          <w:tab w:val="num" w:pos="6480"/>
+        </w:tabs>
+        <w:ind w:left="6480" w:hanging="360"/>
+      </w:pPr>
+      <w:rPr>
+        <w:rFonts w:ascii="Wingdings" w:hAnsi="Wingdings" w:hint="default"/>
+        <w:sz w:val="20"/>
+      </w:rPr>
+    </w:lvl>
+  </w:abstractNum>
+  <w:abstractNum w:abstractNumId="8" w15:restartNumberingAfterBreak="0">
     <w:nsid w:val="10331D0E"/>
     <w:multiLevelType w:val="multilevel"/>
     <w:tmpl w:val="D0FAC186"/>
@@ -12591,7 +14431,7 @@
       </w:rPr>
     </w:lvl>
   </w:abstractNum>
-  <w:abstractNum w:abstractNumId="7" w15:restartNumberingAfterBreak="0">
+  <w:abstractNum w:abstractNumId="9" w15:restartNumberingAfterBreak="0">
     <w:nsid w:val="10A36040"/>
     <w:multiLevelType w:val="multilevel"/>
     <w:tmpl w:val="89E82ABE"/>
@@ -12740,7 +14580,7 @@
       </w:rPr>
     </w:lvl>
   </w:abstractNum>
-  <w:abstractNum w:abstractNumId="8" w15:restartNumberingAfterBreak="0">
+  <w:abstractNum w:abstractNumId="10" w15:restartNumberingAfterBreak="0">
     <w:nsid w:val="12FF61C9"/>
     <w:multiLevelType w:val="multilevel"/>
     <w:tmpl w:val="6C6CDA5C"/>
@@ -12889,7 +14729,7 @@
       </w:rPr>
     </w:lvl>
   </w:abstractNum>
-  <w:abstractNum w:abstractNumId="9" w15:restartNumberingAfterBreak="0">
+  <w:abstractNum w:abstractNumId="11" w15:restartNumberingAfterBreak="0">
     <w:nsid w:val="14D30BFB"/>
     <w:multiLevelType w:val="multilevel"/>
     <w:tmpl w:val="A6AEE0FC"/>
@@ -13038,7 +14878,7 @@
       </w:rPr>
     </w:lvl>
   </w:abstractNum>
-  <w:abstractNum w:abstractNumId="10" w15:restartNumberingAfterBreak="0">
+  <w:abstractNum w:abstractNumId="12" w15:restartNumberingAfterBreak="0">
     <w:nsid w:val="154E09DD"/>
     <w:multiLevelType w:val="multilevel"/>
     <w:tmpl w:val="117E8A96"/>
@@ -13187,7 +15027,7 @@
       </w:rPr>
     </w:lvl>
   </w:abstractNum>
-  <w:abstractNum w:abstractNumId="11" w15:restartNumberingAfterBreak="0">
+  <w:abstractNum w:abstractNumId="13" w15:restartNumberingAfterBreak="0">
     <w:nsid w:val="179B4D41"/>
     <w:multiLevelType w:val="multilevel"/>
     <w:tmpl w:val="EBBE54D0"/>
@@ -13336,7 +15176,7 @@
       </w:rPr>
     </w:lvl>
   </w:abstractNum>
-  <w:abstractNum w:abstractNumId="12" w15:restartNumberingAfterBreak="0">
+  <w:abstractNum w:abstractNumId="14" w15:restartNumberingAfterBreak="0">
     <w:nsid w:val="1F110634"/>
     <w:multiLevelType w:val="multilevel"/>
     <w:tmpl w:val="42169E38"/>
@@ -13485,7 +15325,7 @@
       </w:rPr>
     </w:lvl>
   </w:abstractNum>
-  <w:abstractNum w:abstractNumId="13" w15:restartNumberingAfterBreak="0">
+  <w:abstractNum w:abstractNumId="15" w15:restartNumberingAfterBreak="0">
     <w:nsid w:val="218179F4"/>
     <w:multiLevelType w:val="multilevel"/>
     <w:tmpl w:val="981E4FE8"/>
@@ -13634,7 +15474,7 @@
       </w:rPr>
     </w:lvl>
   </w:abstractNum>
-  <w:abstractNum w:abstractNumId="14" w15:restartNumberingAfterBreak="0">
+  <w:abstractNum w:abstractNumId="16" w15:restartNumberingAfterBreak="0">
     <w:nsid w:val="23290B83"/>
     <w:multiLevelType w:val="multilevel"/>
     <w:tmpl w:val="9F540A1A"/>
@@ -13783,7 +15623,7 @@
       </w:rPr>
     </w:lvl>
   </w:abstractNum>
-  <w:abstractNum w:abstractNumId="15" w15:restartNumberingAfterBreak="0">
+  <w:abstractNum w:abstractNumId="17" w15:restartNumberingAfterBreak="0">
     <w:nsid w:val="238B3ECA"/>
     <w:multiLevelType w:val="multilevel"/>
     <w:tmpl w:val="0BB8E850"/>
@@ -13932,7 +15772,7 @@
       </w:rPr>
     </w:lvl>
   </w:abstractNum>
-  <w:abstractNum w:abstractNumId="16" w15:restartNumberingAfterBreak="0">
+  <w:abstractNum w:abstractNumId="18" w15:restartNumberingAfterBreak="0">
     <w:nsid w:val="25A9706B"/>
     <w:multiLevelType w:val="multilevel"/>
     <w:tmpl w:val="F8D006F4"/>
@@ -14081,7 +15921,7 @@
       </w:rPr>
     </w:lvl>
   </w:abstractNum>
-  <w:abstractNum w:abstractNumId="17" w15:restartNumberingAfterBreak="0">
+  <w:abstractNum w:abstractNumId="19" w15:restartNumberingAfterBreak="0">
     <w:nsid w:val="26624244"/>
     <w:multiLevelType w:val="multilevel"/>
     <w:tmpl w:val="BA142084"/>
@@ -14230,7 +16070,7 @@
       </w:rPr>
     </w:lvl>
   </w:abstractNum>
-  <w:abstractNum w:abstractNumId="18" w15:restartNumberingAfterBreak="0">
+  <w:abstractNum w:abstractNumId="20" w15:restartNumberingAfterBreak="0">
     <w:nsid w:val="28020AAF"/>
     <w:multiLevelType w:val="multilevel"/>
     <w:tmpl w:val="36D2A6B0"/>
@@ -14379,7 +16219,7 @@
       </w:rPr>
     </w:lvl>
   </w:abstractNum>
-  <w:abstractNum w:abstractNumId="19" w15:restartNumberingAfterBreak="0">
+  <w:abstractNum w:abstractNumId="21" w15:restartNumberingAfterBreak="0">
     <w:nsid w:val="289466A8"/>
     <w:multiLevelType w:val="multilevel"/>
     <w:tmpl w:val="0944F6E0"/>
@@ -14528,7 +16368,7 @@
       </w:rPr>
     </w:lvl>
   </w:abstractNum>
-  <w:abstractNum w:abstractNumId="20" w15:restartNumberingAfterBreak="0">
+  <w:abstractNum w:abstractNumId="22" w15:restartNumberingAfterBreak="0">
     <w:nsid w:val="2D5A0455"/>
     <w:multiLevelType w:val="multilevel"/>
     <w:tmpl w:val="B582B01C"/>
@@ -14677,7 +16517,7 @@
       </w:rPr>
     </w:lvl>
   </w:abstractNum>
-  <w:abstractNum w:abstractNumId="21" w15:restartNumberingAfterBreak="0">
+  <w:abstractNum w:abstractNumId="23" w15:restartNumberingAfterBreak="0">
     <w:nsid w:val="2FD54A00"/>
     <w:multiLevelType w:val="multilevel"/>
     <w:tmpl w:val="6CDA4418"/>
@@ -14826,7 +16666,7 @@
       </w:rPr>
     </w:lvl>
   </w:abstractNum>
-  <w:abstractNum w:abstractNumId="22" w15:restartNumberingAfterBreak="0">
+  <w:abstractNum w:abstractNumId="24" w15:restartNumberingAfterBreak="0">
     <w:nsid w:val="30C11FC3"/>
     <w:multiLevelType w:val="multilevel"/>
     <w:tmpl w:val="83802EA2"/>
@@ -14975,7 +16815,7 @@
       </w:rPr>
     </w:lvl>
   </w:abstractNum>
-  <w:abstractNum w:abstractNumId="23" w15:restartNumberingAfterBreak="0">
+  <w:abstractNum w:abstractNumId="25" w15:restartNumberingAfterBreak="0">
     <w:nsid w:val="329837E6"/>
     <w:multiLevelType w:val="multilevel"/>
     <w:tmpl w:val="4CBC19CA"/>
@@ -15124,7 +16964,7 @@
       </w:rPr>
     </w:lvl>
   </w:abstractNum>
-  <w:abstractNum w:abstractNumId="24" w15:restartNumberingAfterBreak="0">
+  <w:abstractNum w:abstractNumId="26" w15:restartNumberingAfterBreak="0">
     <w:nsid w:val="333B14CE"/>
     <w:multiLevelType w:val="multilevel"/>
     <w:tmpl w:val="A208742C"/>
@@ -15273,7 +17113,7 @@
       </w:rPr>
     </w:lvl>
   </w:abstractNum>
-  <w:abstractNum w:abstractNumId="25" w15:restartNumberingAfterBreak="0">
+  <w:abstractNum w:abstractNumId="27" w15:restartNumberingAfterBreak="0">
     <w:nsid w:val="34A1551B"/>
     <w:multiLevelType w:val="multilevel"/>
     <w:tmpl w:val="59E4EF1E"/>
@@ -15422,7 +17262,7 @@
       </w:rPr>
     </w:lvl>
   </w:abstractNum>
-  <w:abstractNum w:abstractNumId="26" w15:restartNumberingAfterBreak="0">
+  <w:abstractNum w:abstractNumId="28" w15:restartNumberingAfterBreak="0">
     <w:nsid w:val="34D03C19"/>
     <w:multiLevelType w:val="multilevel"/>
     <w:tmpl w:val="BBB82EE6"/>
@@ -15571,7 +17411,7 @@
       </w:rPr>
     </w:lvl>
   </w:abstractNum>
-  <w:abstractNum w:abstractNumId="27" w15:restartNumberingAfterBreak="0">
+  <w:abstractNum w:abstractNumId="29" w15:restartNumberingAfterBreak="0">
     <w:nsid w:val="36755320"/>
     <w:multiLevelType w:val="multilevel"/>
     <w:tmpl w:val="7B8E8694"/>
@@ -15720,7 +17560,120 @@
       </w:rPr>
     </w:lvl>
   </w:abstractNum>
-  <w:abstractNum w:abstractNumId="28" w15:restartNumberingAfterBreak="0">
+  <w:abstractNum w:abstractNumId="30" w15:restartNumberingAfterBreak="0">
+    <w:nsid w:val="375F02AA"/>
+    <w:multiLevelType w:val="multilevel"/>
+    <w:tmpl w:val="A66E7D5A"/>
+    <w:lvl w:ilvl="0">
+      <w:start w:val="1"/>
+      <w:numFmt w:val="decimal"/>
+      <w:lvlText w:val="%1."/>
+      <w:lvlJc w:val="left"/>
+      <w:pPr>
+        <w:tabs>
+          <w:tab w:val="num" w:pos="720"/>
+        </w:tabs>
+        <w:ind w:left="720" w:hanging="360"/>
+      </w:pPr>
+    </w:lvl>
+    <w:lvl w:ilvl="1" w:tentative="1">
+      <w:start w:val="1"/>
+      <w:numFmt w:val="decimal"/>
+      <w:lvlText w:val="%2."/>
+      <w:lvlJc w:val="left"/>
+      <w:pPr>
+        <w:tabs>
+          <w:tab w:val="num" w:pos="1440"/>
+        </w:tabs>
+        <w:ind w:left="1440" w:hanging="360"/>
+      </w:pPr>
+    </w:lvl>
+    <w:lvl w:ilvl="2" w:tentative="1">
+      <w:start w:val="1"/>
+      <w:numFmt w:val="decimal"/>
+      <w:lvlText w:val="%3."/>
+      <w:lvlJc w:val="left"/>
+      <w:pPr>
+        <w:tabs>
+          <w:tab w:val="num" w:pos="2160"/>
+        </w:tabs>
+        <w:ind w:left="2160" w:hanging="360"/>
+      </w:pPr>
+    </w:lvl>
+    <w:lvl w:ilvl="3" w:tentative="1">
+      <w:start w:val="1"/>
+      <w:numFmt w:val="decimal"/>
+      <w:lvlText w:val="%4."/>
+      <w:lvlJc w:val="left"/>
+      <w:pPr>
+        <w:tabs>
+          <w:tab w:val="num" w:pos="2880"/>
+        </w:tabs>
+        <w:ind w:left="2880" w:hanging="360"/>
+      </w:pPr>
+    </w:lvl>
+    <w:lvl w:ilvl="4" w:tentative="1">
+      <w:start w:val="1"/>
+      <w:numFmt w:val="decimal"/>
+      <w:lvlText w:val="%5."/>
+      <w:lvlJc w:val="left"/>
+      <w:pPr>
+        <w:tabs>
+          <w:tab w:val="num" w:pos="3600"/>
+        </w:tabs>
+        <w:ind w:left="3600" w:hanging="360"/>
+      </w:pPr>
+    </w:lvl>
+    <w:lvl w:ilvl="5" w:tentative="1">
+      <w:start w:val="1"/>
+      <w:numFmt w:val="decimal"/>
+      <w:lvlText w:val="%6."/>
+      <w:lvlJc w:val="left"/>
+      <w:pPr>
+        <w:tabs>
+          <w:tab w:val="num" w:pos="4320"/>
+        </w:tabs>
+        <w:ind w:left="4320" w:hanging="360"/>
+      </w:pPr>
+    </w:lvl>
+    <w:lvl w:ilvl="6" w:tentative="1">
+      <w:start w:val="1"/>
+      <w:numFmt w:val="decimal"/>
+      <w:lvlText w:val="%7."/>
+      <w:lvlJc w:val="left"/>
+      <w:pPr>
+        <w:tabs>
+          <w:tab w:val="num" w:pos="5040"/>
+        </w:tabs>
+        <w:ind w:left="5040" w:hanging="360"/>
+      </w:pPr>
+    </w:lvl>
+    <w:lvl w:ilvl="7" w:tentative="1">
+      <w:start w:val="1"/>
+      <w:numFmt w:val="decimal"/>
+      <w:lvlText w:val="%8."/>
+      <w:lvlJc w:val="left"/>
+      <w:pPr>
+        <w:tabs>
+          <w:tab w:val="num" w:pos="5760"/>
+        </w:tabs>
+        <w:ind w:left="5760" w:hanging="360"/>
+      </w:pPr>
+    </w:lvl>
+    <w:lvl w:ilvl="8" w:tentative="1">
+      <w:start w:val="1"/>
+      <w:numFmt w:val="decimal"/>
+      <w:lvlText w:val="%9."/>
+      <w:lvlJc w:val="left"/>
+      <w:pPr>
+        <w:tabs>
+          <w:tab w:val="num" w:pos="6480"/>
+        </w:tabs>
+        <w:ind w:left="6480" w:hanging="360"/>
+      </w:pPr>
+    </w:lvl>
+  </w:abstractNum>
+  <w:abstractNum w:abstractNumId="31" w15:restartNumberingAfterBreak="0">
     <w:nsid w:val="37A86FFD"/>
     <w:multiLevelType w:val="multilevel"/>
     <w:tmpl w:val="FB5811A8"/>
@@ -15869,7 +17822,7 @@
       </w:rPr>
     </w:lvl>
   </w:abstractNum>
-  <w:abstractNum w:abstractNumId="29" w15:restartNumberingAfterBreak="0">
+  <w:abstractNum w:abstractNumId="32" w15:restartNumberingAfterBreak="0">
     <w:nsid w:val="3836363B"/>
     <w:multiLevelType w:val="multilevel"/>
     <w:tmpl w:val="87881608"/>
@@ -16018,7 +17971,7 @@
       </w:rPr>
     </w:lvl>
   </w:abstractNum>
-  <w:abstractNum w:abstractNumId="30" w15:restartNumberingAfterBreak="0">
+  <w:abstractNum w:abstractNumId="33" w15:restartNumberingAfterBreak="0">
     <w:nsid w:val="3957064B"/>
     <w:multiLevelType w:val="multilevel"/>
     <w:tmpl w:val="2D5EBC6C"/>
@@ -16167,7 +18120,7 @@
       </w:rPr>
     </w:lvl>
   </w:abstractNum>
-  <w:abstractNum w:abstractNumId="31" w15:restartNumberingAfterBreak="0">
+  <w:abstractNum w:abstractNumId="34" w15:restartNumberingAfterBreak="0">
     <w:nsid w:val="3CF3765F"/>
     <w:multiLevelType w:val="multilevel"/>
     <w:tmpl w:val="C86A2278"/>
@@ -16316,7 +18269,7 @@
       </w:rPr>
     </w:lvl>
   </w:abstractNum>
-  <w:abstractNum w:abstractNumId="32" w15:restartNumberingAfterBreak="0">
+  <w:abstractNum w:abstractNumId="35" w15:restartNumberingAfterBreak="0">
     <w:nsid w:val="3DC72A43"/>
     <w:multiLevelType w:val="multilevel"/>
     <w:tmpl w:val="F6909FB6"/>
@@ -16465,7 +18418,7 @@
       </w:rPr>
     </w:lvl>
   </w:abstractNum>
-  <w:abstractNum w:abstractNumId="33" w15:restartNumberingAfterBreak="0">
+  <w:abstractNum w:abstractNumId="36" w15:restartNumberingAfterBreak="0">
     <w:nsid w:val="3ED24E40"/>
     <w:multiLevelType w:val="multilevel"/>
     <w:tmpl w:val="47086666"/>
@@ -16614,7 +18567,7 @@
       </w:rPr>
     </w:lvl>
   </w:abstractNum>
-  <w:abstractNum w:abstractNumId="34" w15:restartNumberingAfterBreak="0">
+  <w:abstractNum w:abstractNumId="37" w15:restartNumberingAfterBreak="0">
     <w:nsid w:val="3FAE450C"/>
     <w:multiLevelType w:val="multilevel"/>
     <w:tmpl w:val="2A9E4F22"/>
@@ -16763,7 +18716,7 @@
       </w:rPr>
     </w:lvl>
   </w:abstractNum>
-  <w:abstractNum w:abstractNumId="35" w15:restartNumberingAfterBreak="0">
+  <w:abstractNum w:abstractNumId="38" w15:restartNumberingAfterBreak="0">
     <w:nsid w:val="40757741"/>
     <w:multiLevelType w:val="multilevel"/>
     <w:tmpl w:val="A1D88782"/>
@@ -16912,7 +18865,7 @@
       </w:rPr>
     </w:lvl>
   </w:abstractNum>
-  <w:abstractNum w:abstractNumId="36" w15:restartNumberingAfterBreak="0">
+  <w:abstractNum w:abstractNumId="39" w15:restartNumberingAfterBreak="0">
     <w:nsid w:val="40BD4DFE"/>
     <w:multiLevelType w:val="multilevel"/>
     <w:tmpl w:val="A1CED3AC"/>
@@ -17061,7 +19014,7 @@
       </w:rPr>
     </w:lvl>
   </w:abstractNum>
-  <w:abstractNum w:abstractNumId="37" w15:restartNumberingAfterBreak="0">
+  <w:abstractNum w:abstractNumId="40" w15:restartNumberingAfterBreak="0">
     <w:nsid w:val="422E1025"/>
     <w:multiLevelType w:val="multilevel"/>
     <w:tmpl w:val="F7900F3E"/>
@@ -17210,7 +19163,7 @@
       </w:rPr>
     </w:lvl>
   </w:abstractNum>
-  <w:abstractNum w:abstractNumId="38" w15:restartNumberingAfterBreak="0">
+  <w:abstractNum w:abstractNumId="41" w15:restartNumberingAfterBreak="0">
     <w:nsid w:val="43C17BA9"/>
     <w:multiLevelType w:val="multilevel"/>
     <w:tmpl w:val="C5E0CB36"/>
@@ -17359,7 +19312,7 @@
       </w:rPr>
     </w:lvl>
   </w:abstractNum>
-  <w:abstractNum w:abstractNumId="39" w15:restartNumberingAfterBreak="0">
+  <w:abstractNum w:abstractNumId="42" w15:restartNumberingAfterBreak="0">
     <w:nsid w:val="442D3B42"/>
     <w:multiLevelType w:val="multilevel"/>
     <w:tmpl w:val="0E30A7BC"/>
@@ -17508,7 +19461,7 @@
       </w:rPr>
     </w:lvl>
   </w:abstractNum>
-  <w:abstractNum w:abstractNumId="40" w15:restartNumberingAfterBreak="0">
+  <w:abstractNum w:abstractNumId="43" w15:restartNumberingAfterBreak="0">
     <w:nsid w:val="45C01EA1"/>
     <w:multiLevelType w:val="multilevel"/>
     <w:tmpl w:val="841C9602"/>
@@ -17657,7 +19610,7 @@
       </w:rPr>
     </w:lvl>
   </w:abstractNum>
-  <w:abstractNum w:abstractNumId="41" w15:restartNumberingAfterBreak="0">
+  <w:abstractNum w:abstractNumId="44" w15:restartNumberingAfterBreak="0">
     <w:nsid w:val="46224FB5"/>
     <w:multiLevelType w:val="multilevel"/>
     <w:tmpl w:val="27229390"/>
@@ -17770,7 +19723,7 @@
       </w:pPr>
     </w:lvl>
   </w:abstractNum>
-  <w:abstractNum w:abstractNumId="42" w15:restartNumberingAfterBreak="0">
+  <w:abstractNum w:abstractNumId="45" w15:restartNumberingAfterBreak="0">
     <w:nsid w:val="46B726E7"/>
     <w:multiLevelType w:val="multilevel"/>
     <w:tmpl w:val="4BAA1E62"/>
@@ -17919,7 +19872,7 @@
       </w:rPr>
     </w:lvl>
   </w:abstractNum>
-  <w:abstractNum w:abstractNumId="43" w15:restartNumberingAfterBreak="0">
+  <w:abstractNum w:abstractNumId="46" w15:restartNumberingAfterBreak="0">
     <w:nsid w:val="4FE9654F"/>
     <w:multiLevelType w:val="multilevel"/>
     <w:tmpl w:val="CDF028CA"/>
@@ -18068,7 +20021,7 @@
       </w:rPr>
     </w:lvl>
   </w:abstractNum>
-  <w:abstractNum w:abstractNumId="44" w15:restartNumberingAfterBreak="0">
+  <w:abstractNum w:abstractNumId="47" w15:restartNumberingAfterBreak="0">
     <w:nsid w:val="501D297D"/>
     <w:multiLevelType w:val="multilevel"/>
     <w:tmpl w:val="9EEC3D60"/>
@@ -18217,7 +20170,7 @@
       </w:rPr>
     </w:lvl>
   </w:abstractNum>
-  <w:abstractNum w:abstractNumId="45" w15:restartNumberingAfterBreak="0">
+  <w:abstractNum w:abstractNumId="48" w15:restartNumberingAfterBreak="0">
     <w:nsid w:val="50C26067"/>
     <w:multiLevelType w:val="multilevel"/>
     <w:tmpl w:val="2FCAB572"/>
@@ -18366,7 +20319,7 @@
       </w:rPr>
     </w:lvl>
   </w:abstractNum>
-  <w:abstractNum w:abstractNumId="46" w15:restartNumberingAfterBreak="0">
+  <w:abstractNum w:abstractNumId="49" w15:restartNumberingAfterBreak="0">
     <w:nsid w:val="50E76FF2"/>
     <w:multiLevelType w:val="multilevel"/>
     <w:tmpl w:val="F2FA168C"/>
@@ -18515,7 +20468,7 @@
       </w:rPr>
     </w:lvl>
   </w:abstractNum>
-  <w:abstractNum w:abstractNumId="47" w15:restartNumberingAfterBreak="0">
+  <w:abstractNum w:abstractNumId="50" w15:restartNumberingAfterBreak="0">
     <w:nsid w:val="5240342D"/>
     <w:multiLevelType w:val="multilevel"/>
     <w:tmpl w:val="BAD86C62"/>
@@ -18664,7 +20617,7 @@
       </w:rPr>
     </w:lvl>
   </w:abstractNum>
-  <w:abstractNum w:abstractNumId="48" w15:restartNumberingAfterBreak="0">
+  <w:abstractNum w:abstractNumId="51" w15:restartNumberingAfterBreak="0">
     <w:nsid w:val="52EC649A"/>
     <w:multiLevelType w:val="multilevel"/>
     <w:tmpl w:val="4F68CD1E"/>
@@ -18813,7 +20766,7 @@
       </w:rPr>
     </w:lvl>
   </w:abstractNum>
-  <w:abstractNum w:abstractNumId="49" w15:restartNumberingAfterBreak="0">
+  <w:abstractNum w:abstractNumId="52" w15:restartNumberingAfterBreak="0">
     <w:nsid w:val="54686D9D"/>
     <w:multiLevelType w:val="multilevel"/>
     <w:tmpl w:val="CDD61326"/>
@@ -18962,7 +20915,7 @@
       </w:rPr>
     </w:lvl>
   </w:abstractNum>
-  <w:abstractNum w:abstractNumId="50" w15:restartNumberingAfterBreak="0">
+  <w:abstractNum w:abstractNumId="53" w15:restartNumberingAfterBreak="0">
     <w:nsid w:val="55112665"/>
     <w:multiLevelType w:val="multilevel"/>
     <w:tmpl w:val="62D4BD14"/>
@@ -19111,7 +21064,7 @@
       </w:rPr>
     </w:lvl>
   </w:abstractNum>
-  <w:abstractNum w:abstractNumId="51" w15:restartNumberingAfterBreak="0">
+  <w:abstractNum w:abstractNumId="54" w15:restartNumberingAfterBreak="0">
     <w:nsid w:val="553C2297"/>
     <w:multiLevelType w:val="multilevel"/>
     <w:tmpl w:val="71286B94"/>
@@ -19260,7 +21213,7 @@
       </w:rPr>
     </w:lvl>
   </w:abstractNum>
-  <w:abstractNum w:abstractNumId="52" w15:restartNumberingAfterBreak="0">
+  <w:abstractNum w:abstractNumId="55" w15:restartNumberingAfterBreak="0">
     <w:nsid w:val="55CE7DEC"/>
     <w:multiLevelType w:val="multilevel"/>
     <w:tmpl w:val="496ABC4A"/>
@@ -19409,7 +21362,156 @@
       </w:rPr>
     </w:lvl>
   </w:abstractNum>
-  <w:abstractNum w:abstractNumId="53" w15:restartNumberingAfterBreak="0">
+  <w:abstractNum w:abstractNumId="56" w15:restartNumberingAfterBreak="0">
+    <w:nsid w:val="569B5094"/>
+    <w:multiLevelType w:val="multilevel"/>
+    <w:tmpl w:val="21CE1EAA"/>
+    <w:lvl w:ilvl="0">
+      <w:start w:val="1"/>
+      <w:numFmt w:val="bullet"/>
+      <w:lvlText w:val=""/>
+      <w:lvlJc w:val="left"/>
+      <w:pPr>
+        <w:tabs>
+          <w:tab w:val="num" w:pos="720"/>
+        </w:tabs>
+        <w:ind w:left="720" w:hanging="360"/>
+      </w:pPr>
+      <w:rPr>
+        <w:rFonts w:ascii="Symbol" w:hAnsi="Symbol" w:hint="default"/>
+        <w:sz w:val="20"/>
+      </w:rPr>
+    </w:lvl>
+    <w:lvl w:ilvl="1" w:tentative="1">
+      <w:start w:val="1"/>
+      <w:numFmt w:val="bullet"/>
+      <w:lvlText w:val="o"/>
+      <w:lvlJc w:val="left"/>
+      <w:pPr>
+        <w:tabs>
+          <w:tab w:val="num" w:pos="1440"/>
+        </w:tabs>
+        <w:ind w:left="1440" w:hanging="360"/>
+      </w:pPr>
+      <w:rPr>
+        <w:rFonts w:ascii="Courier New" w:hAnsi="Courier New" w:hint="default"/>
+        <w:sz w:val="20"/>
+      </w:rPr>
+    </w:lvl>
+    <w:lvl w:ilvl="2" w:tentative="1">
+      <w:start w:val="1"/>
+      <w:numFmt w:val="bullet"/>
+      <w:lvlText w:val=""/>
+      <w:lvlJc w:val="left"/>
+      <w:pPr>
+        <w:tabs>
+          <w:tab w:val="num" w:pos="2160"/>
+        </w:tabs>
+        <w:ind w:left="2160" w:hanging="360"/>
+      </w:pPr>
+      <w:rPr>
+        <w:rFonts w:ascii="Wingdings" w:hAnsi="Wingdings" w:hint="default"/>
+        <w:sz w:val="20"/>
+      </w:rPr>
+    </w:lvl>
+    <w:lvl w:ilvl="3" w:tentative="1">
+      <w:start w:val="1"/>
+      <w:numFmt w:val="bullet"/>
+      <w:lvlText w:val=""/>
+      <w:lvlJc w:val="left"/>
+      <w:pPr>
+        <w:tabs>
+          <w:tab w:val="num" w:pos="2880"/>
+        </w:tabs>
+        <w:ind w:left="2880" w:hanging="360"/>
+      </w:pPr>
+      <w:rPr>
+        <w:rFonts w:ascii="Wingdings" w:hAnsi="Wingdings" w:hint="default"/>
+        <w:sz w:val="20"/>
+      </w:rPr>
+    </w:lvl>
+    <w:lvl w:ilvl="4" w:tentative="1">
+      <w:start w:val="1"/>
+      <w:numFmt w:val="bullet"/>
+      <w:lvlText w:val=""/>
+      <w:lvlJc w:val="left"/>
+      <w:pPr>
+        <w:tabs>
+          <w:tab w:val="num" w:pos="3600"/>
+        </w:tabs>
+        <w:ind w:left="3600" w:hanging="360"/>
+      </w:pPr>
+      <w:rPr>
+        <w:rFonts w:ascii="Wingdings" w:hAnsi="Wingdings" w:hint="default"/>
+        <w:sz w:val="20"/>
+      </w:rPr>
+    </w:lvl>
+    <w:lvl w:ilvl="5" w:tentative="1">
+      <w:start w:val="1"/>
+      <w:numFmt w:val="bullet"/>
+      <w:lvlText w:val=""/>
+      <w:lvlJc w:val="left"/>
+      <w:pPr>
+        <w:tabs>
+          <w:tab w:val="num" w:pos="4320"/>
+        </w:tabs>
+        <w:ind w:left="4320" w:hanging="360"/>
+      </w:pPr>
+      <w:rPr>
+        <w:rFonts w:ascii="Wingdings" w:hAnsi="Wingdings" w:hint="default"/>
+        <w:sz w:val="20"/>
+      </w:rPr>
+    </w:lvl>
+    <w:lvl w:ilvl="6" w:tentative="1">
+      <w:start w:val="1"/>
+      <w:numFmt w:val="bullet"/>
+      <w:lvlText w:val=""/>
+      <w:lvlJc w:val="left"/>
+      <w:pPr>
+        <w:tabs>
+          <w:tab w:val="num" w:pos="5040"/>
+        </w:tabs>
+        <w:ind w:left="5040" w:hanging="360"/>
+      </w:pPr>
+      <w:rPr>
+        <w:rFonts w:ascii="Wingdings" w:hAnsi="Wingdings" w:hint="default"/>
+        <w:sz w:val="20"/>
+      </w:rPr>
+    </w:lvl>
+    <w:lvl w:ilvl="7" w:tentative="1">
+      <w:start w:val="1"/>
+      <w:numFmt w:val="bullet"/>
+      <w:lvlText w:val=""/>
+      <w:lvlJc w:val="left"/>
+      <w:pPr>
+        <w:tabs>
+          <w:tab w:val="num" w:pos="5760"/>
+        </w:tabs>
+        <w:ind w:left="5760" w:hanging="360"/>
+      </w:pPr>
+      <w:rPr>
+        <w:rFonts w:ascii="Wingdings" w:hAnsi="Wingdings" w:hint="default"/>
+        <w:sz w:val="20"/>
+      </w:rPr>
+    </w:lvl>
+    <w:lvl w:ilvl="8" w:tentative="1">
+      <w:start w:val="1"/>
+      <w:numFmt w:val="bullet"/>
+      <w:lvlText w:val=""/>
+      <w:lvlJc w:val="left"/>
+      <w:pPr>
+        <w:tabs>
+          <w:tab w:val="num" w:pos="6480"/>
+        </w:tabs>
+        <w:ind w:left="6480" w:hanging="360"/>
+      </w:pPr>
+      <w:rPr>
+        <w:rFonts w:ascii="Wingdings" w:hAnsi="Wingdings" w:hint="default"/>
+        <w:sz w:val="20"/>
+      </w:rPr>
+    </w:lvl>
+  </w:abstractNum>
+  <w:abstractNum w:abstractNumId="57" w15:restartNumberingAfterBreak="0">
     <w:nsid w:val="56AA0ABF"/>
     <w:multiLevelType w:val="multilevel"/>
     <w:tmpl w:val="037856A6"/>
@@ -19558,7 +21660,7 @@
       </w:rPr>
     </w:lvl>
   </w:abstractNum>
-  <w:abstractNum w:abstractNumId="54" w15:restartNumberingAfterBreak="0">
+  <w:abstractNum w:abstractNumId="58" w15:restartNumberingAfterBreak="0">
     <w:nsid w:val="581F76A6"/>
     <w:multiLevelType w:val="multilevel"/>
     <w:tmpl w:val="05668F04"/>
@@ -19707,7 +21809,7 @@
       </w:rPr>
     </w:lvl>
   </w:abstractNum>
-  <w:abstractNum w:abstractNumId="55" w15:restartNumberingAfterBreak="0">
+  <w:abstractNum w:abstractNumId="59" w15:restartNumberingAfterBreak="0">
     <w:nsid w:val="59277804"/>
     <w:multiLevelType w:val="multilevel"/>
     <w:tmpl w:val="F8FA157E"/>
@@ -19856,7 +21958,7 @@
       </w:rPr>
     </w:lvl>
   </w:abstractNum>
-  <w:abstractNum w:abstractNumId="56" w15:restartNumberingAfterBreak="0">
+  <w:abstractNum w:abstractNumId="60" w15:restartNumberingAfterBreak="0">
     <w:nsid w:val="5B645EE3"/>
     <w:multiLevelType w:val="multilevel"/>
     <w:tmpl w:val="F516EAF2"/>
@@ -20005,7 +22107,7 @@
       </w:rPr>
     </w:lvl>
   </w:abstractNum>
-  <w:abstractNum w:abstractNumId="57" w15:restartNumberingAfterBreak="0">
+  <w:abstractNum w:abstractNumId="61" w15:restartNumberingAfterBreak="0">
     <w:nsid w:val="5CF86640"/>
     <w:multiLevelType w:val="multilevel"/>
     <w:tmpl w:val="F3C0A210"/>
@@ -20154,7 +22256,7 @@
       </w:rPr>
     </w:lvl>
   </w:abstractNum>
-  <w:abstractNum w:abstractNumId="58" w15:restartNumberingAfterBreak="0">
+  <w:abstractNum w:abstractNumId="62" w15:restartNumberingAfterBreak="0">
     <w:nsid w:val="5EA22696"/>
     <w:multiLevelType w:val="multilevel"/>
     <w:tmpl w:val="25B6337C"/>
@@ -20303,7 +22405,7 @@
       </w:rPr>
     </w:lvl>
   </w:abstractNum>
-  <w:abstractNum w:abstractNumId="59" w15:restartNumberingAfterBreak="0">
+  <w:abstractNum w:abstractNumId="63" w15:restartNumberingAfterBreak="0">
     <w:nsid w:val="5F103997"/>
     <w:multiLevelType w:val="multilevel"/>
     <w:tmpl w:val="0DE2D93C"/>
@@ -20452,7 +22554,7 @@
       </w:rPr>
     </w:lvl>
   </w:abstractNum>
-  <w:abstractNum w:abstractNumId="60" w15:restartNumberingAfterBreak="0">
+  <w:abstractNum w:abstractNumId="64" w15:restartNumberingAfterBreak="0">
     <w:nsid w:val="601A1CFD"/>
     <w:multiLevelType w:val="multilevel"/>
     <w:tmpl w:val="A5E83D78"/>
@@ -20601,7 +22703,7 @@
       </w:rPr>
     </w:lvl>
   </w:abstractNum>
-  <w:abstractNum w:abstractNumId="61" w15:restartNumberingAfterBreak="0">
+  <w:abstractNum w:abstractNumId="65" w15:restartNumberingAfterBreak="0">
     <w:nsid w:val="60EB5AB2"/>
     <w:multiLevelType w:val="multilevel"/>
     <w:tmpl w:val="686C9476"/>
@@ -20750,7 +22852,7 @@
       </w:rPr>
     </w:lvl>
   </w:abstractNum>
-  <w:abstractNum w:abstractNumId="62" w15:restartNumberingAfterBreak="0">
+  <w:abstractNum w:abstractNumId="66" w15:restartNumberingAfterBreak="0">
     <w:nsid w:val="610B36A1"/>
     <w:multiLevelType w:val="multilevel"/>
     <w:tmpl w:val="0AC22BA8"/>
@@ -20899,7 +23001,7 @@
       </w:rPr>
     </w:lvl>
   </w:abstractNum>
-  <w:abstractNum w:abstractNumId="63" w15:restartNumberingAfterBreak="0">
+  <w:abstractNum w:abstractNumId="67" w15:restartNumberingAfterBreak="0">
     <w:nsid w:val="640B48EE"/>
     <w:multiLevelType w:val="multilevel"/>
     <w:tmpl w:val="3070C6BE"/>
@@ -21048,7 +23150,7 @@
       </w:rPr>
     </w:lvl>
   </w:abstractNum>
-  <w:abstractNum w:abstractNumId="64" w15:restartNumberingAfterBreak="0">
+  <w:abstractNum w:abstractNumId="68" w15:restartNumberingAfterBreak="0">
     <w:nsid w:val="64F30829"/>
     <w:multiLevelType w:val="multilevel"/>
     <w:tmpl w:val="56546B4A"/>
@@ -21197,7 +23299,7 @@
       </w:rPr>
     </w:lvl>
   </w:abstractNum>
-  <w:abstractNum w:abstractNumId="65" w15:restartNumberingAfterBreak="0">
+  <w:abstractNum w:abstractNumId="69" w15:restartNumberingAfterBreak="0">
     <w:nsid w:val="679D43F2"/>
     <w:multiLevelType w:val="multilevel"/>
     <w:tmpl w:val="9FD40FFC"/>
@@ -21346,7 +23448,7 @@
       </w:rPr>
     </w:lvl>
   </w:abstractNum>
-  <w:abstractNum w:abstractNumId="66" w15:restartNumberingAfterBreak="0">
+  <w:abstractNum w:abstractNumId="70" w15:restartNumberingAfterBreak="0">
     <w:nsid w:val="69F63EA5"/>
     <w:multiLevelType w:val="multilevel"/>
     <w:tmpl w:val="068A1AA4"/>
@@ -21495,7 +23597,7 @@
       </w:rPr>
     </w:lvl>
   </w:abstractNum>
-  <w:abstractNum w:abstractNumId="67" w15:restartNumberingAfterBreak="0">
+  <w:abstractNum w:abstractNumId="71" w15:restartNumberingAfterBreak="0">
     <w:nsid w:val="6A284DF7"/>
     <w:multiLevelType w:val="multilevel"/>
     <w:tmpl w:val="604CB38C"/>
@@ -21644,7 +23746,7 @@
       </w:rPr>
     </w:lvl>
   </w:abstractNum>
-  <w:abstractNum w:abstractNumId="68" w15:restartNumberingAfterBreak="0">
+  <w:abstractNum w:abstractNumId="72" w15:restartNumberingAfterBreak="0">
     <w:nsid w:val="6B9D4038"/>
     <w:multiLevelType w:val="multilevel"/>
     <w:tmpl w:val="ECB449D0"/>
@@ -21793,7 +23895,7 @@
       </w:rPr>
     </w:lvl>
   </w:abstractNum>
-  <w:abstractNum w:abstractNumId="69" w15:restartNumberingAfterBreak="0">
+  <w:abstractNum w:abstractNumId="73" w15:restartNumberingAfterBreak="0">
     <w:nsid w:val="6DE96132"/>
     <w:multiLevelType w:val="multilevel"/>
     <w:tmpl w:val="28F4A294"/>
@@ -21942,7 +24044,7 @@
       </w:rPr>
     </w:lvl>
   </w:abstractNum>
-  <w:abstractNum w:abstractNumId="70" w15:restartNumberingAfterBreak="0">
+  <w:abstractNum w:abstractNumId="74" w15:restartNumberingAfterBreak="0">
     <w:nsid w:val="70E24F25"/>
     <w:multiLevelType w:val="multilevel"/>
     <w:tmpl w:val="F83A4DCE"/>
@@ -22091,7 +24193,7 @@
       </w:rPr>
     </w:lvl>
   </w:abstractNum>
-  <w:abstractNum w:abstractNumId="71" w15:restartNumberingAfterBreak="0">
+  <w:abstractNum w:abstractNumId="75" w15:restartNumberingAfterBreak="0">
     <w:nsid w:val="741A6038"/>
     <w:multiLevelType w:val="multilevel"/>
     <w:tmpl w:val="158E652E"/>
@@ -22240,7 +24342,7 @@
       </w:rPr>
     </w:lvl>
   </w:abstractNum>
-  <w:abstractNum w:abstractNumId="72" w15:restartNumberingAfterBreak="0">
+  <w:abstractNum w:abstractNumId="76" w15:restartNumberingAfterBreak="0">
     <w:nsid w:val="75DB2344"/>
     <w:multiLevelType w:val="multilevel"/>
     <w:tmpl w:val="41B881B0"/>
@@ -22389,7 +24491,7 @@
       </w:rPr>
     </w:lvl>
   </w:abstractNum>
-  <w:abstractNum w:abstractNumId="73" w15:restartNumberingAfterBreak="0">
+  <w:abstractNum w:abstractNumId="77" w15:restartNumberingAfterBreak="0">
     <w:nsid w:val="75F63189"/>
     <w:multiLevelType w:val="multilevel"/>
     <w:tmpl w:val="1A24222E"/>
@@ -22538,7 +24640,7 @@
       </w:rPr>
     </w:lvl>
   </w:abstractNum>
-  <w:abstractNum w:abstractNumId="74" w15:restartNumberingAfterBreak="0">
+  <w:abstractNum w:abstractNumId="78" w15:restartNumberingAfterBreak="0">
     <w:nsid w:val="7982313C"/>
     <w:multiLevelType w:val="multilevel"/>
     <w:tmpl w:val="1F148E4E"/>
@@ -22687,7 +24789,7 @@
       </w:rPr>
     </w:lvl>
   </w:abstractNum>
-  <w:abstractNum w:abstractNumId="75" w15:restartNumberingAfterBreak="0">
+  <w:abstractNum w:abstractNumId="79" w15:restartNumberingAfterBreak="0">
     <w:nsid w:val="7B204EA2"/>
     <w:multiLevelType w:val="multilevel"/>
     <w:tmpl w:val="CD6A195E"/>
@@ -22800,7 +24902,7 @@
       </w:pPr>
     </w:lvl>
   </w:abstractNum>
-  <w:abstractNum w:abstractNumId="76" w15:restartNumberingAfterBreak="0">
+  <w:abstractNum w:abstractNumId="80" w15:restartNumberingAfterBreak="0">
     <w:nsid w:val="7B263660"/>
     <w:multiLevelType w:val="multilevel"/>
     <w:tmpl w:val="877E9104"/>
@@ -22949,7 +25051,305 @@
       </w:rPr>
     </w:lvl>
   </w:abstractNum>
-  <w:abstractNum w:abstractNumId="77" w15:restartNumberingAfterBreak="0">
+  <w:abstractNum w:abstractNumId="81" w15:restartNumberingAfterBreak="0">
+    <w:nsid w:val="7C2B4EE6"/>
+    <w:multiLevelType w:val="multilevel"/>
+    <w:tmpl w:val="35B81A18"/>
+    <w:lvl w:ilvl="0">
+      <w:start w:val="1"/>
+      <w:numFmt w:val="bullet"/>
+      <w:lvlText w:val=""/>
+      <w:lvlJc w:val="left"/>
+      <w:pPr>
+        <w:tabs>
+          <w:tab w:val="num" w:pos="720"/>
+        </w:tabs>
+        <w:ind w:left="720" w:hanging="360"/>
+      </w:pPr>
+      <w:rPr>
+        <w:rFonts w:ascii="Symbol" w:hAnsi="Symbol" w:hint="default"/>
+        <w:sz w:val="20"/>
+      </w:rPr>
+    </w:lvl>
+    <w:lvl w:ilvl="1" w:tentative="1">
+      <w:start w:val="1"/>
+      <w:numFmt w:val="bullet"/>
+      <w:lvlText w:val="o"/>
+      <w:lvlJc w:val="left"/>
+      <w:pPr>
+        <w:tabs>
+          <w:tab w:val="num" w:pos="1440"/>
+        </w:tabs>
+        <w:ind w:left="1440" w:hanging="360"/>
+      </w:pPr>
+      <w:rPr>
+        <w:rFonts w:ascii="Courier New" w:hAnsi="Courier New" w:hint="default"/>
+        <w:sz w:val="20"/>
+      </w:rPr>
+    </w:lvl>
+    <w:lvl w:ilvl="2" w:tentative="1">
+      <w:start w:val="1"/>
+      <w:numFmt w:val="bullet"/>
+      <w:lvlText w:val=""/>
+      <w:lvlJc w:val="left"/>
+      <w:pPr>
+        <w:tabs>
+          <w:tab w:val="num" w:pos="2160"/>
+        </w:tabs>
+        <w:ind w:left="2160" w:hanging="360"/>
+      </w:pPr>
+      <w:rPr>
+        <w:rFonts w:ascii="Wingdings" w:hAnsi="Wingdings" w:hint="default"/>
+        <w:sz w:val="20"/>
+      </w:rPr>
+    </w:lvl>
+    <w:lvl w:ilvl="3" w:tentative="1">
+      <w:start w:val="1"/>
+      <w:numFmt w:val="bullet"/>
+      <w:lvlText w:val=""/>
+      <w:lvlJc w:val="left"/>
+      <w:pPr>
+        <w:tabs>
+          <w:tab w:val="num" w:pos="2880"/>
+        </w:tabs>
+        <w:ind w:left="2880" w:hanging="360"/>
+      </w:pPr>
+      <w:rPr>
+        <w:rFonts w:ascii="Wingdings" w:hAnsi="Wingdings" w:hint="default"/>
+        <w:sz w:val="20"/>
+      </w:rPr>
+    </w:lvl>
+    <w:lvl w:ilvl="4" w:tentative="1">
+      <w:start w:val="1"/>
+      <w:numFmt w:val="bullet"/>
+      <w:lvlText w:val=""/>
+      <w:lvlJc w:val="left"/>
+      <w:pPr>
+        <w:tabs>
+          <w:tab w:val="num" w:pos="3600"/>
+        </w:tabs>
+        <w:ind w:left="3600" w:hanging="360"/>
+      </w:pPr>
+      <w:rPr>
+        <w:rFonts w:ascii="Wingdings" w:hAnsi="Wingdings" w:hint="default"/>
+        <w:sz w:val="20"/>
+      </w:rPr>
+    </w:lvl>
+    <w:lvl w:ilvl="5" w:tentative="1">
+      <w:start w:val="1"/>
+      <w:numFmt w:val="bullet"/>
+      <w:lvlText w:val=""/>
+      <w:lvlJc w:val="left"/>
+      <w:pPr>
+        <w:tabs>
+          <w:tab w:val="num" w:pos="4320"/>
+        </w:tabs>
+        <w:ind w:left="4320" w:hanging="360"/>
+      </w:pPr>
+      <w:rPr>
+        <w:rFonts w:ascii="Wingdings" w:hAnsi="Wingdings" w:hint="default"/>
+        <w:sz w:val="20"/>
+      </w:rPr>
+    </w:lvl>
+    <w:lvl w:ilvl="6" w:tentative="1">
+      <w:start w:val="1"/>
+      <w:numFmt w:val="bullet"/>
+      <w:lvlText w:val=""/>
+      <w:lvlJc w:val="left"/>
+      <w:pPr>
+        <w:tabs>
+          <w:tab w:val="num" w:pos="5040"/>
+        </w:tabs>
+        <w:ind w:left="5040" w:hanging="360"/>
+      </w:pPr>
+      <w:rPr>
+        <w:rFonts w:ascii="Wingdings" w:hAnsi="Wingdings" w:hint="default"/>
+        <w:sz w:val="20"/>
+      </w:rPr>
+    </w:lvl>
+    <w:lvl w:ilvl="7" w:tentative="1">
+      <w:start w:val="1"/>
+      <w:numFmt w:val="bullet"/>
+      <w:lvlText w:val=""/>
+      <w:lvlJc w:val="left"/>
+      <w:pPr>
+        <w:tabs>
+          <w:tab w:val="num" w:pos="5760"/>
+        </w:tabs>
+        <w:ind w:left="5760" w:hanging="360"/>
+      </w:pPr>
+      <w:rPr>
+        <w:rFonts w:ascii="Wingdings" w:hAnsi="Wingdings" w:hint="default"/>
+        <w:sz w:val="20"/>
+      </w:rPr>
+    </w:lvl>
+    <w:lvl w:ilvl="8" w:tentative="1">
+      <w:start w:val="1"/>
+      <w:numFmt w:val="bullet"/>
+      <w:lvlText w:val=""/>
+      <w:lvlJc w:val="left"/>
+      <w:pPr>
+        <w:tabs>
+          <w:tab w:val="num" w:pos="6480"/>
+        </w:tabs>
+        <w:ind w:left="6480" w:hanging="360"/>
+      </w:pPr>
+      <w:rPr>
+        <w:rFonts w:ascii="Wingdings" w:hAnsi="Wingdings" w:hint="default"/>
+        <w:sz w:val="20"/>
+      </w:rPr>
+    </w:lvl>
+  </w:abstractNum>
+  <w:abstractNum w:abstractNumId="82" w15:restartNumberingAfterBreak="0">
+    <w:nsid w:val="7E887223"/>
+    <w:multiLevelType w:val="multilevel"/>
+    <w:tmpl w:val="DD768896"/>
+    <w:lvl w:ilvl="0">
+      <w:start w:val="1"/>
+      <w:numFmt w:val="bullet"/>
+      <w:lvlText w:val=""/>
+      <w:lvlJc w:val="left"/>
+      <w:pPr>
+        <w:tabs>
+          <w:tab w:val="num" w:pos="720"/>
+        </w:tabs>
+        <w:ind w:left="720" w:hanging="360"/>
+      </w:pPr>
+      <w:rPr>
+        <w:rFonts w:ascii="Symbol" w:hAnsi="Symbol" w:hint="default"/>
+        <w:sz w:val="20"/>
+      </w:rPr>
+    </w:lvl>
+    <w:lvl w:ilvl="1">
+      <w:start w:val="1"/>
+      <w:numFmt w:val="bullet"/>
+      <w:lvlText w:val="o"/>
+      <w:lvlJc w:val="left"/>
+      <w:pPr>
+        <w:tabs>
+          <w:tab w:val="num" w:pos="1440"/>
+        </w:tabs>
+        <w:ind w:left="1440" w:hanging="360"/>
+      </w:pPr>
+      <w:rPr>
+        <w:rFonts w:ascii="Courier New" w:hAnsi="Courier New" w:hint="default"/>
+        <w:sz w:val="20"/>
+      </w:rPr>
+    </w:lvl>
+    <w:lvl w:ilvl="2">
+      <w:start w:val="1"/>
+      <w:numFmt w:val="bullet"/>
+      <w:lvlText w:val=""/>
+      <w:lvlJc w:val="left"/>
+      <w:pPr>
+        <w:tabs>
+          <w:tab w:val="num" w:pos="2160"/>
+        </w:tabs>
+        <w:ind w:left="2160" w:hanging="360"/>
+      </w:pPr>
+      <w:rPr>
+        <w:rFonts w:ascii="Wingdings" w:hAnsi="Wingdings" w:hint="default"/>
+        <w:sz w:val="20"/>
+      </w:rPr>
+    </w:lvl>
+    <w:lvl w:ilvl="3" w:tentative="1">
+      <w:start w:val="1"/>
+      <w:numFmt w:val="bullet"/>
+      <w:lvlText w:val=""/>
+      <w:lvlJc w:val="left"/>
+      <w:pPr>
+        <w:tabs>
+          <w:tab w:val="num" w:pos="2880"/>
+        </w:tabs>
+        <w:ind w:left="2880" w:hanging="360"/>
+      </w:pPr>
+      <w:rPr>
+        <w:rFonts w:ascii="Wingdings" w:hAnsi="Wingdings" w:hint="default"/>
+        <w:sz w:val="20"/>
+      </w:rPr>
+    </w:lvl>
+    <w:lvl w:ilvl="4" w:tentative="1">
+      <w:start w:val="1"/>
+      <w:numFmt w:val="bullet"/>
+      <w:lvlText w:val=""/>
+      <w:lvlJc w:val="left"/>
+      <w:pPr>
+        <w:tabs>
+          <w:tab w:val="num" w:pos="3600"/>
+        </w:tabs>
+        <w:ind w:left="3600" w:hanging="360"/>
+      </w:pPr>
+      <w:rPr>
+        <w:rFonts w:ascii="Wingdings" w:hAnsi="Wingdings" w:hint="default"/>
+        <w:sz w:val="20"/>
+      </w:rPr>
+    </w:lvl>
+    <w:lvl w:ilvl="5" w:tentative="1">
+      <w:start w:val="1"/>
+      <w:numFmt w:val="bullet"/>
+      <w:lvlText w:val=""/>
+      <w:lvlJc w:val="left"/>
+      <w:pPr>
+        <w:tabs>
+          <w:tab w:val="num" w:pos="4320"/>
+        </w:tabs>
+        <w:ind w:left="4320" w:hanging="360"/>
+      </w:pPr>
+      <w:rPr>
+        <w:rFonts w:ascii="Wingdings" w:hAnsi="Wingdings" w:hint="default"/>
+        <w:sz w:val="20"/>
+      </w:rPr>
+    </w:lvl>
+    <w:lvl w:ilvl="6" w:tentative="1">
+      <w:start w:val="1"/>
+      <w:numFmt w:val="bullet"/>
+      <w:lvlText w:val=""/>
+      <w:lvlJc w:val="left"/>
+      <w:pPr>
+        <w:tabs>
+          <w:tab w:val="num" w:pos="5040"/>
+        </w:tabs>
+        <w:ind w:left="5040" w:hanging="360"/>
+      </w:pPr>
+      <w:rPr>
+        <w:rFonts w:ascii="Wingdings" w:hAnsi="Wingdings" w:hint="default"/>
+        <w:sz w:val="20"/>
+      </w:rPr>
+    </w:lvl>
+    <w:lvl w:ilvl="7" w:tentative="1">
+      <w:start w:val="1"/>
+      <w:numFmt w:val="bullet"/>
+      <w:lvlText w:val=""/>
+      <w:lvlJc w:val="left"/>
+      <w:pPr>
+        <w:tabs>
+          <w:tab w:val="num" w:pos="5760"/>
+        </w:tabs>
+        <w:ind w:left="5760" w:hanging="360"/>
+      </w:pPr>
+      <w:rPr>
+        <w:rFonts w:ascii="Wingdings" w:hAnsi="Wingdings" w:hint="default"/>
+        <w:sz w:val="20"/>
+      </w:rPr>
+    </w:lvl>
+    <w:lvl w:ilvl="8" w:tentative="1">
+      <w:start w:val="1"/>
+      <w:numFmt w:val="bullet"/>
+      <w:lvlText w:val=""/>
+      <w:lvlJc w:val="left"/>
+      <w:pPr>
+        <w:tabs>
+          <w:tab w:val="num" w:pos="6480"/>
+        </w:tabs>
+        <w:ind w:left="6480" w:hanging="360"/>
+      </w:pPr>
+      <w:rPr>
+        <w:rFonts w:ascii="Wingdings" w:hAnsi="Wingdings" w:hint="default"/>
+        <w:sz w:val="20"/>
+      </w:rPr>
+    </w:lvl>
+  </w:abstractNum>
+  <w:abstractNum w:abstractNumId="83" w15:restartNumberingAfterBreak="0">
     <w:nsid w:val="7FB94191"/>
     <w:multiLevelType w:val="multilevel"/>
     <w:tmpl w:val="27BA5E70"/>
@@ -23098,7 +25498,7 @@
       </w:rPr>
     </w:lvl>
   </w:abstractNum>
-  <w:abstractNum w:abstractNumId="78" w15:restartNumberingAfterBreak="0">
+  <w:abstractNum w:abstractNumId="84" w15:restartNumberingAfterBreak="0">
     <w:nsid w:val="7FC20175"/>
     <w:multiLevelType w:val="multilevel"/>
     <w:tmpl w:val="2DDA8A06"/>
@@ -23248,241 +25648,259 @@
     </w:lvl>
   </w:abstractNum>
   <w:num w:numId="1" w16cid:durableId="986200867">
-    <w:abstractNumId w:val="67"/>
+    <w:abstractNumId w:val="71"/>
   </w:num>
   <w:num w:numId="2" w16cid:durableId="1764765245">
+    <w:abstractNumId w:val="76"/>
+  </w:num>
+  <w:num w:numId="3" w16cid:durableId="805316087">
+    <w:abstractNumId w:val="26"/>
+  </w:num>
+  <w:num w:numId="4" w16cid:durableId="744425011">
+    <w:abstractNumId w:val="37"/>
+  </w:num>
+  <w:num w:numId="5" w16cid:durableId="416749059">
+    <w:abstractNumId w:val="9"/>
+  </w:num>
+  <w:num w:numId="6" w16cid:durableId="1770538707">
+    <w:abstractNumId w:val="16"/>
+  </w:num>
+  <w:num w:numId="7" w16cid:durableId="2053188612">
+    <w:abstractNumId w:val="52"/>
+  </w:num>
+  <w:num w:numId="8" w16cid:durableId="1486504969">
+    <w:abstractNumId w:val="36"/>
+  </w:num>
+  <w:num w:numId="9" w16cid:durableId="407121740">
     <w:abstractNumId w:val="72"/>
   </w:num>
-  <w:num w:numId="3" w16cid:durableId="805316087">
-    <w:abstractNumId w:val="24"/>
-  </w:num>
-  <w:num w:numId="4" w16cid:durableId="744425011">
-    <w:abstractNumId w:val="34"/>
-  </w:num>
-  <w:num w:numId="5" w16cid:durableId="416749059">
-    <w:abstractNumId w:val="7"/>
-  </w:num>
-  <w:num w:numId="6" w16cid:durableId="1770538707">
-    <w:abstractNumId w:val="14"/>
-  </w:num>
-  <w:num w:numId="7" w16cid:durableId="2053188612">
-    <w:abstractNumId w:val="49"/>
-  </w:num>
-  <w:num w:numId="8" w16cid:durableId="1486504969">
-    <w:abstractNumId w:val="33"/>
-  </w:num>
-  <w:num w:numId="9" w16cid:durableId="407121740">
-    <w:abstractNumId w:val="68"/>
-  </w:num>
   <w:num w:numId="10" w16cid:durableId="1269583195">
-    <w:abstractNumId w:val="41"/>
+    <w:abstractNumId w:val="44"/>
   </w:num>
   <w:num w:numId="11" w16cid:durableId="872889544">
+    <w:abstractNumId w:val="54"/>
+  </w:num>
+  <w:num w:numId="12" w16cid:durableId="1373728241">
+    <w:abstractNumId w:val="5"/>
+  </w:num>
+  <w:num w:numId="13" w16cid:durableId="933588667">
+    <w:abstractNumId w:val="79"/>
+  </w:num>
+  <w:num w:numId="14" w16cid:durableId="1039476029">
+    <w:abstractNumId w:val="32"/>
+  </w:num>
+  <w:num w:numId="15" w16cid:durableId="202984949">
+    <w:abstractNumId w:val="46"/>
+  </w:num>
+  <w:num w:numId="16" w16cid:durableId="2110654850">
+    <w:abstractNumId w:val="75"/>
+  </w:num>
+  <w:num w:numId="17" w16cid:durableId="1540586546">
+    <w:abstractNumId w:val="73"/>
+  </w:num>
+  <w:num w:numId="18" w16cid:durableId="981735983">
+    <w:abstractNumId w:val="69"/>
+  </w:num>
+  <w:num w:numId="19" w16cid:durableId="1483498996">
+    <w:abstractNumId w:val="31"/>
+  </w:num>
+  <w:num w:numId="20" w16cid:durableId="197353013">
+    <w:abstractNumId w:val="6"/>
+  </w:num>
+  <w:num w:numId="21" w16cid:durableId="675693497">
+    <w:abstractNumId w:val="48"/>
+  </w:num>
+  <w:num w:numId="22" w16cid:durableId="2064332618">
+    <w:abstractNumId w:val="39"/>
+  </w:num>
+  <w:num w:numId="23" w16cid:durableId="894392629">
+    <w:abstractNumId w:val="43"/>
+  </w:num>
+  <w:num w:numId="24" w16cid:durableId="580219589">
+    <w:abstractNumId w:val="53"/>
+  </w:num>
+  <w:num w:numId="25" w16cid:durableId="1384326490">
+    <w:abstractNumId w:val="23"/>
+  </w:num>
+  <w:num w:numId="26" w16cid:durableId="2080399568">
+    <w:abstractNumId w:val="17"/>
+  </w:num>
+  <w:num w:numId="27" w16cid:durableId="1349911717">
+    <w:abstractNumId w:val="62"/>
+  </w:num>
+  <w:num w:numId="28" w16cid:durableId="1934899494">
+    <w:abstractNumId w:val="60"/>
+  </w:num>
+  <w:num w:numId="29" w16cid:durableId="1188253112">
+    <w:abstractNumId w:val="22"/>
+  </w:num>
+  <w:num w:numId="30" w16cid:durableId="1826165843">
+    <w:abstractNumId w:val="11"/>
+  </w:num>
+  <w:num w:numId="31" w16cid:durableId="1229262308">
+    <w:abstractNumId w:val="77"/>
+  </w:num>
+  <w:num w:numId="32" w16cid:durableId="132722175">
+    <w:abstractNumId w:val="66"/>
+  </w:num>
+  <w:num w:numId="33" w16cid:durableId="202061760">
+    <w:abstractNumId w:val="47"/>
+  </w:num>
+  <w:num w:numId="34" w16cid:durableId="1455443411">
+    <w:abstractNumId w:val="8"/>
+  </w:num>
+  <w:num w:numId="35" w16cid:durableId="1222402412">
     <w:abstractNumId w:val="51"/>
   </w:num>
-  <w:num w:numId="12" w16cid:durableId="1373728241">
-    <w:abstractNumId w:val="4"/>
-  </w:num>
-  <w:num w:numId="13" w16cid:durableId="933588667">
-    <w:abstractNumId w:val="75"/>
-  </w:num>
-  <w:num w:numId="14" w16cid:durableId="1039476029">
-    <w:abstractNumId w:val="29"/>
-  </w:num>
-  <w:num w:numId="15" w16cid:durableId="202984949">
-    <w:abstractNumId w:val="43"/>
-  </w:num>
-  <w:num w:numId="16" w16cid:durableId="2110654850">
-    <w:abstractNumId w:val="71"/>
-  </w:num>
-  <w:num w:numId="17" w16cid:durableId="1540586546">
-    <w:abstractNumId w:val="69"/>
-  </w:num>
-  <w:num w:numId="18" w16cid:durableId="981735983">
-    <w:abstractNumId w:val="65"/>
-  </w:num>
-  <w:num w:numId="19" w16cid:durableId="1483498996">
-    <w:abstractNumId w:val="28"/>
-  </w:num>
-  <w:num w:numId="20" w16cid:durableId="197353013">
-    <w:abstractNumId w:val="5"/>
-  </w:num>
-  <w:num w:numId="21" w16cid:durableId="675693497">
+  <w:num w:numId="36" w16cid:durableId="1920946888">
     <w:abstractNumId w:val="45"/>
-  </w:num>
-  <w:num w:numId="22" w16cid:durableId="2064332618">
-    <w:abstractNumId w:val="36"/>
-  </w:num>
-  <w:num w:numId="23" w16cid:durableId="894392629">
-    <w:abstractNumId w:val="40"/>
-  </w:num>
-  <w:num w:numId="24" w16cid:durableId="580219589">
-    <w:abstractNumId w:val="50"/>
-  </w:num>
-  <w:num w:numId="25" w16cid:durableId="1384326490">
-    <w:abstractNumId w:val="21"/>
-  </w:num>
-  <w:num w:numId="26" w16cid:durableId="2080399568">
-    <w:abstractNumId w:val="15"/>
-  </w:num>
-  <w:num w:numId="27" w16cid:durableId="1349911717">
-    <w:abstractNumId w:val="58"/>
-  </w:num>
-  <w:num w:numId="28" w16cid:durableId="1934899494">
-    <w:abstractNumId w:val="56"/>
-  </w:num>
-  <w:num w:numId="29" w16cid:durableId="1188253112">
-    <w:abstractNumId w:val="20"/>
-  </w:num>
-  <w:num w:numId="30" w16cid:durableId="1826165843">
-    <w:abstractNumId w:val="9"/>
-  </w:num>
-  <w:num w:numId="31" w16cid:durableId="1229262308">
-    <w:abstractNumId w:val="73"/>
-  </w:num>
-  <w:num w:numId="32" w16cid:durableId="132722175">
-    <w:abstractNumId w:val="62"/>
-  </w:num>
-  <w:num w:numId="33" w16cid:durableId="202061760">
-    <w:abstractNumId w:val="44"/>
-  </w:num>
-  <w:num w:numId="34" w16cid:durableId="1455443411">
-    <w:abstractNumId w:val="6"/>
-  </w:num>
-  <w:num w:numId="35" w16cid:durableId="1222402412">
-    <w:abstractNumId w:val="48"/>
-  </w:num>
-  <w:num w:numId="36" w16cid:durableId="1920946888">
-    <w:abstractNumId w:val="42"/>
   </w:num>
   <w:num w:numId="37" w16cid:durableId="2086493948">
     <w:abstractNumId w:val="2"/>
   </w:num>
   <w:num w:numId="38" w16cid:durableId="1775860849">
-    <w:abstractNumId w:val="17"/>
+    <w:abstractNumId w:val="19"/>
   </w:num>
   <w:num w:numId="39" w16cid:durableId="1101877658">
-    <w:abstractNumId w:val="60"/>
+    <w:abstractNumId w:val="64"/>
   </w:num>
   <w:num w:numId="40" w16cid:durableId="1165903447">
-    <w:abstractNumId w:val="26"/>
+    <w:abstractNumId w:val="28"/>
   </w:num>
   <w:num w:numId="41" w16cid:durableId="890269376">
-    <w:abstractNumId w:val="22"/>
+    <w:abstractNumId w:val="24"/>
   </w:num>
   <w:num w:numId="42" w16cid:durableId="330909494">
     <w:abstractNumId w:val="1"/>
   </w:num>
   <w:num w:numId="43" w16cid:durableId="781192754">
-    <w:abstractNumId w:val="66"/>
+    <w:abstractNumId w:val="70"/>
   </w:num>
   <w:num w:numId="44" w16cid:durableId="1357921512">
-    <w:abstractNumId w:val="32"/>
+    <w:abstractNumId w:val="35"/>
   </w:num>
   <w:num w:numId="45" w16cid:durableId="1810247231">
-    <w:abstractNumId w:val="57"/>
+    <w:abstractNumId w:val="61"/>
   </w:num>
   <w:num w:numId="46" w16cid:durableId="185753641">
-    <w:abstractNumId w:val="63"/>
+    <w:abstractNumId w:val="67"/>
   </w:num>
   <w:num w:numId="47" w16cid:durableId="629435920">
     <w:abstractNumId w:val="3"/>
   </w:num>
   <w:num w:numId="48" w16cid:durableId="1930309208">
-    <w:abstractNumId w:val="25"/>
+    <w:abstractNumId w:val="27"/>
   </w:num>
   <w:num w:numId="49" w16cid:durableId="818615740">
-    <w:abstractNumId w:val="47"/>
+    <w:abstractNumId w:val="50"/>
   </w:num>
   <w:num w:numId="50" w16cid:durableId="509872800">
-    <w:abstractNumId w:val="27"/>
+    <w:abstractNumId w:val="29"/>
   </w:num>
   <w:num w:numId="51" w16cid:durableId="1423798947">
-    <w:abstractNumId w:val="76"/>
+    <w:abstractNumId w:val="80"/>
   </w:num>
   <w:num w:numId="52" w16cid:durableId="379017916">
-    <w:abstractNumId w:val="54"/>
+    <w:abstractNumId w:val="58"/>
   </w:num>
   <w:num w:numId="53" w16cid:durableId="1191382959">
-    <w:abstractNumId w:val="19"/>
+    <w:abstractNumId w:val="21"/>
   </w:num>
   <w:num w:numId="54" w16cid:durableId="750584224">
-    <w:abstractNumId w:val="64"/>
+    <w:abstractNumId w:val="68"/>
   </w:num>
   <w:num w:numId="55" w16cid:durableId="1572351872">
-    <w:abstractNumId w:val="74"/>
+    <w:abstractNumId w:val="78"/>
   </w:num>
   <w:num w:numId="56" w16cid:durableId="644360313">
-    <w:abstractNumId w:val="39"/>
+    <w:abstractNumId w:val="42"/>
   </w:num>
   <w:num w:numId="57" w16cid:durableId="1107431023">
-    <w:abstractNumId w:val="53"/>
+    <w:abstractNumId w:val="57"/>
   </w:num>
   <w:num w:numId="58" w16cid:durableId="2069306028">
-    <w:abstractNumId w:val="61"/>
+    <w:abstractNumId w:val="65"/>
   </w:num>
   <w:num w:numId="59" w16cid:durableId="1355377812">
     <w:abstractNumId w:val="0"/>
   </w:num>
   <w:num w:numId="60" w16cid:durableId="127358459">
-    <w:abstractNumId w:val="16"/>
+    <w:abstractNumId w:val="18"/>
   </w:num>
   <w:num w:numId="61" w16cid:durableId="1984657871">
+    <w:abstractNumId w:val="59"/>
+  </w:num>
+  <w:num w:numId="62" w16cid:durableId="879364797">
+    <w:abstractNumId w:val="41"/>
+  </w:num>
+  <w:num w:numId="63" w16cid:durableId="957370138">
+    <w:abstractNumId w:val="14"/>
+  </w:num>
+  <w:num w:numId="64" w16cid:durableId="1956331351">
     <w:abstractNumId w:val="55"/>
   </w:num>
-  <w:num w:numId="62" w16cid:durableId="879364797">
+  <w:num w:numId="65" w16cid:durableId="334113878">
+    <w:abstractNumId w:val="20"/>
+  </w:num>
+  <w:num w:numId="66" w16cid:durableId="436799884">
+    <w:abstractNumId w:val="13"/>
+  </w:num>
+  <w:num w:numId="67" w16cid:durableId="719860619">
+    <w:abstractNumId w:val="63"/>
+  </w:num>
+  <w:num w:numId="68" w16cid:durableId="2106607825">
+    <w:abstractNumId w:val="15"/>
+  </w:num>
+  <w:num w:numId="69" w16cid:durableId="549152384">
+    <w:abstractNumId w:val="40"/>
+  </w:num>
+  <w:num w:numId="70" w16cid:durableId="662246265">
+    <w:abstractNumId w:val="74"/>
+  </w:num>
+  <w:num w:numId="71" w16cid:durableId="1687710831">
+    <w:abstractNumId w:val="34"/>
+  </w:num>
+  <w:num w:numId="72" w16cid:durableId="1879513620">
+    <w:abstractNumId w:val="25"/>
+  </w:num>
+  <w:num w:numId="73" w16cid:durableId="595405994">
+    <w:abstractNumId w:val="12"/>
+  </w:num>
+  <w:num w:numId="74" w16cid:durableId="10186205">
+    <w:abstractNumId w:val="33"/>
+  </w:num>
+  <w:num w:numId="75" w16cid:durableId="1033533888">
+    <w:abstractNumId w:val="84"/>
+  </w:num>
+  <w:num w:numId="76" w16cid:durableId="1198398087">
+    <w:abstractNumId w:val="10"/>
+  </w:num>
+  <w:num w:numId="77" w16cid:durableId="807474628">
+    <w:abstractNumId w:val="49"/>
+  </w:num>
+  <w:num w:numId="78" w16cid:durableId="12466129">
     <w:abstractNumId w:val="38"/>
   </w:num>
-  <w:num w:numId="63" w16cid:durableId="957370138">
-    <w:abstractNumId w:val="12"/>
+  <w:num w:numId="79" w16cid:durableId="1161235688">
+    <w:abstractNumId w:val="83"/>
   </w:num>
-  <w:num w:numId="64" w16cid:durableId="1956331351">
-    <w:abstractNumId w:val="52"/>
+  <w:num w:numId="80" w16cid:durableId="628585489">
+    <w:abstractNumId w:val="7"/>
   </w:num>
-  <w:num w:numId="65" w16cid:durableId="334113878">
-    <w:abstractNumId w:val="18"/>
+  <w:num w:numId="81" w16cid:durableId="754673402">
+    <w:abstractNumId w:val="82"/>
   </w:num>
-  <w:num w:numId="66" w16cid:durableId="436799884">
-    <w:abstractNumId w:val="11"/>
+  <w:num w:numId="82" w16cid:durableId="1569723712">
+    <w:abstractNumId w:val="56"/>
   </w:num>
-  <w:num w:numId="67" w16cid:durableId="719860619">
-    <w:abstractNumId w:val="59"/>
+  <w:num w:numId="83" w16cid:durableId="749546576">
+    <w:abstractNumId w:val="81"/>
   </w:num>
-  <w:num w:numId="68" w16cid:durableId="2106607825">
-    <w:abstractNumId w:val="13"/>
-  </w:num>
-  <w:num w:numId="69" w16cid:durableId="549152384">
-    <w:abstractNumId w:val="37"/>
-  </w:num>
-  <w:num w:numId="70" w16cid:durableId="662246265">
-    <w:abstractNumId w:val="70"/>
-  </w:num>
-  <w:num w:numId="71" w16cid:durableId="1687710831">
-    <w:abstractNumId w:val="31"/>
-  </w:num>
-  <w:num w:numId="72" w16cid:durableId="1879513620">
-    <w:abstractNumId w:val="23"/>
-  </w:num>
-  <w:num w:numId="73" w16cid:durableId="595405994">
-    <w:abstractNumId w:val="10"/>
-  </w:num>
-  <w:num w:numId="74" w16cid:durableId="10186205">
+  <w:num w:numId="84" w16cid:durableId="955019669">
     <w:abstractNumId w:val="30"/>
   </w:num>
-  <w:num w:numId="75" w16cid:durableId="1033533888">
-    <w:abstractNumId w:val="78"/>
-  </w:num>
-  <w:num w:numId="76" w16cid:durableId="1198398087">
-    <w:abstractNumId w:val="8"/>
-  </w:num>
-  <w:num w:numId="77" w16cid:durableId="807474628">
-    <w:abstractNumId w:val="46"/>
-  </w:num>
-  <w:num w:numId="78" w16cid:durableId="12466129">
-    <w:abstractNumId w:val="35"/>
-  </w:num>
-  <w:num w:numId="79" w16cid:durableId="1161235688">
-    <w:abstractNumId w:val="77"/>
+  <w:num w:numId="85" w16cid:durableId="1636063428">
+    <w:abstractNumId w:val="4"/>
   </w:num>
 </w:numbering>
 </file>

</xml_diff>

<commit_message>
Lec 10 - Stack and Heap memory in javascript done
</commit_message>
<xml_diff>
--- a/Notes.docx
+++ b/Notes.docx
@@ -13075,6 +13075,1518 @@
         <w:rPr>
           <w:sz w:val="32"/>
           <w:szCs w:val="32"/>
+        </w:rPr>
+      </w:pPr>
+    </w:p>
+    <w:p>
+      <w:pPr>
+        <w:shd w:val="clear" w:color="auto" w:fill="BFBFBF" w:themeFill="background1" w:themeFillShade="BF"/>
+        <w:rPr>
+          <w:b/>
+          <w:bCs/>
+          <w:sz w:val="40"/>
+          <w:szCs w:val="40"/>
+        </w:rPr>
+      </w:pPr>
+      <w:r>
+        <w:rPr>
+          <w:b/>
+          <w:bCs/>
+          <w:sz w:val="40"/>
+          <w:szCs w:val="40"/>
+        </w:rPr>
+        <w:t>10</w:t>
+      </w:r>
+      <w:r>
+        <w:rPr>
+          <w:b/>
+          <w:bCs/>
+          <w:sz w:val="40"/>
+          <w:szCs w:val="40"/>
+        </w:rPr>
+        <w:t xml:space="preserve">) </w:t>
+      </w:r>
+      <w:r>
+        <w:rPr>
+          <w:b/>
+          <w:bCs/>
+          <w:sz w:val="40"/>
+          <w:szCs w:val="40"/>
+        </w:rPr>
+        <w:t>Stack Heap</w:t>
+      </w:r>
+      <w:r>
+        <w:rPr>
+          <w:b/>
+          <w:bCs/>
+          <w:sz w:val="40"/>
+          <w:szCs w:val="40"/>
+        </w:rPr>
+        <w:t xml:space="preserve"> | </w:t>
+      </w:r>
+      <w:r>
+        <w:rPr>
+          <w:b/>
+          <w:bCs/>
+          <w:sz w:val="40"/>
+          <w:szCs w:val="40"/>
+        </w:rPr>
+        <w:t xml:space="preserve">Stack and Heap memory in </w:t>
+      </w:r>
+      <w:r>
+        <w:rPr>
+          <w:b/>
+          <w:bCs/>
+          <w:sz w:val="40"/>
+          <w:szCs w:val="40"/>
+        </w:rPr>
+        <w:t>JavaScript</w:t>
+      </w:r>
+    </w:p>
+    <w:p>
+      <w:pPr>
+        <w:rPr>
+          <w:sz w:val="40"/>
+          <w:szCs w:val="40"/>
+        </w:rPr>
+      </w:pPr>
+    </w:p>
+    <w:p>
+      <w:pPr>
+        <w:rPr>
+          <w:b/>
+          <w:bCs/>
+          <w:sz w:val="32"/>
+          <w:szCs w:val="32"/>
+        </w:rPr>
+      </w:pPr>
+      <w:r>
+        <w:rPr>
+          <w:rFonts w:ascii="Segoe UI Emoji" w:hAnsi="Segoe UI Emoji" w:cs="Segoe UI Emoji"/>
+          <w:b/>
+          <w:bCs/>
+          <w:sz w:val="32"/>
+          <w:szCs w:val="32"/>
+        </w:rPr>
+        <w:t>☕</w:t>
+      </w:r>
+      <w:r>
+        <w:rPr>
+          <w:b/>
+          <w:bCs/>
+          <w:sz w:val="32"/>
+          <w:szCs w:val="32"/>
+        </w:rPr>
+        <w:t xml:space="preserve"> Introduction:</w:t>
+      </w:r>
+    </w:p>
+    <w:p>
+      <w:pPr>
+        <w:numPr>
+          <w:ilvl w:val="0"/>
+          <w:numId w:val="86"/>
+        </w:numPr>
+        <w:rPr>
+          <w:sz w:val="32"/>
+          <w:szCs w:val="32"/>
+        </w:rPr>
+      </w:pPr>
+      <w:r>
+        <w:rPr>
+          <w:sz w:val="32"/>
+          <w:szCs w:val="32"/>
+        </w:rPr>
+        <w:t xml:space="preserve">The video explains </w:t>
+      </w:r>
+      <w:r>
+        <w:rPr>
+          <w:b/>
+          <w:bCs/>
+          <w:sz w:val="32"/>
+          <w:szCs w:val="32"/>
+        </w:rPr>
+        <w:t>memory allocation</w:t>
+      </w:r>
+      <w:r>
+        <w:rPr>
+          <w:sz w:val="32"/>
+          <w:szCs w:val="32"/>
+        </w:rPr>
+        <w:t xml:space="preserve"> in JavaScript, focusing on </w:t>
+      </w:r>
+      <w:r>
+        <w:rPr>
+          <w:b/>
+          <w:bCs/>
+          <w:sz w:val="32"/>
+          <w:szCs w:val="32"/>
+        </w:rPr>
+        <w:t>Stack</w:t>
+      </w:r>
+      <w:r>
+        <w:rPr>
+          <w:sz w:val="32"/>
+          <w:szCs w:val="32"/>
+        </w:rPr>
+        <w:t xml:space="preserve"> and </w:t>
+      </w:r>
+      <w:r>
+        <w:rPr>
+          <w:b/>
+          <w:bCs/>
+          <w:sz w:val="32"/>
+          <w:szCs w:val="32"/>
+        </w:rPr>
+        <w:t>Heap</w:t>
+      </w:r>
+      <w:r>
+        <w:rPr>
+          <w:sz w:val="32"/>
+          <w:szCs w:val="32"/>
+        </w:rPr>
+        <w:t xml:space="preserve"> memory, and how they function.</w:t>
+      </w:r>
+    </w:p>
+    <w:p>
+      <w:pPr>
+        <w:numPr>
+          <w:ilvl w:val="0"/>
+          <w:numId w:val="86"/>
+        </w:numPr>
+        <w:rPr>
+          <w:sz w:val="32"/>
+          <w:szCs w:val="32"/>
+        </w:rPr>
+      </w:pPr>
+      <w:r>
+        <w:rPr>
+          <w:sz w:val="32"/>
+          <w:szCs w:val="32"/>
+        </w:rPr>
+        <w:t>The explanation is simplified to make it easy to understand for interviews and practical use.</w:t>
+      </w:r>
+    </w:p>
+    <w:p>
+      <w:pPr>
+        <w:rPr>
+          <w:b/>
+          <w:bCs/>
+          <w:sz w:val="32"/>
+          <w:szCs w:val="32"/>
+        </w:rPr>
+      </w:pPr>
+      <w:r>
+        <w:rPr>
+          <w:rFonts w:ascii="Segoe UI Emoji" w:hAnsi="Segoe UI Emoji" w:cs="Segoe UI Emoji"/>
+          <w:b/>
+          <w:bCs/>
+          <w:sz w:val="32"/>
+          <w:szCs w:val="32"/>
+        </w:rPr>
+        <w:t>💻</w:t>
+      </w:r>
+      <w:r>
+        <w:rPr>
+          <w:b/>
+          <w:bCs/>
+          <w:sz w:val="32"/>
+          <w:szCs w:val="32"/>
+        </w:rPr>
+        <w:t xml:space="preserve"> Primitive and Non-Primitive Types:</w:t>
+      </w:r>
+    </w:p>
+    <w:p>
+      <w:pPr>
+        <w:numPr>
+          <w:ilvl w:val="0"/>
+          <w:numId w:val="87"/>
+        </w:numPr>
+        <w:rPr>
+          <w:sz w:val="32"/>
+          <w:szCs w:val="32"/>
+        </w:rPr>
+      </w:pPr>
+      <w:r>
+        <w:rPr>
+          <w:b/>
+          <w:bCs/>
+          <w:sz w:val="32"/>
+          <w:szCs w:val="32"/>
+        </w:rPr>
+        <w:t>Primitive Types</w:t>
+      </w:r>
+      <w:r>
+        <w:rPr>
+          <w:sz w:val="32"/>
+          <w:szCs w:val="32"/>
+        </w:rPr>
+        <w:t>:</w:t>
+      </w:r>
+    </w:p>
+    <w:p>
+      <w:pPr>
+        <w:numPr>
+          <w:ilvl w:val="1"/>
+          <w:numId w:val="87"/>
+        </w:numPr>
+        <w:rPr>
+          <w:sz w:val="32"/>
+          <w:szCs w:val="32"/>
+        </w:rPr>
+      </w:pPr>
+      <w:r>
+        <w:rPr>
+          <w:b/>
+          <w:bCs/>
+          <w:sz w:val="32"/>
+          <w:szCs w:val="32"/>
+        </w:rPr>
+        <w:lastRenderedPageBreak/>
+        <w:t>Stored in Stack Memory</w:t>
+      </w:r>
+      <w:r>
+        <w:rPr>
+          <w:sz w:val="32"/>
+          <w:szCs w:val="32"/>
+        </w:rPr>
+        <w:t>.</w:t>
+      </w:r>
+    </w:p>
+    <w:p>
+      <w:pPr>
+        <w:numPr>
+          <w:ilvl w:val="1"/>
+          <w:numId w:val="87"/>
+        </w:numPr>
+        <w:rPr>
+          <w:sz w:val="32"/>
+          <w:szCs w:val="32"/>
+        </w:rPr>
+      </w:pPr>
+      <w:r>
+        <w:rPr>
+          <w:sz w:val="32"/>
+          <w:szCs w:val="32"/>
+        </w:rPr>
+        <w:t xml:space="preserve">Includes </w:t>
+      </w:r>
+      <w:r>
+        <w:rPr>
+          <w:b/>
+          <w:bCs/>
+          <w:sz w:val="32"/>
+          <w:szCs w:val="32"/>
+        </w:rPr>
+        <w:t xml:space="preserve">strings, numbers, </w:t>
+      </w:r>
+      <w:proofErr w:type="spellStart"/>
+      <w:r>
+        <w:rPr>
+          <w:b/>
+          <w:bCs/>
+          <w:sz w:val="32"/>
+          <w:szCs w:val="32"/>
+        </w:rPr>
+        <w:t>booleans</w:t>
+      </w:r>
+      <w:proofErr w:type="spellEnd"/>
+      <w:r>
+        <w:rPr>
+          <w:b/>
+          <w:bCs/>
+          <w:sz w:val="32"/>
+          <w:szCs w:val="32"/>
+        </w:rPr>
+        <w:t>, null, undefined</w:t>
+      </w:r>
+      <w:r>
+        <w:rPr>
+          <w:sz w:val="32"/>
+          <w:szCs w:val="32"/>
+        </w:rPr>
+        <w:t>.</w:t>
+      </w:r>
+    </w:p>
+    <w:p>
+      <w:pPr>
+        <w:numPr>
+          <w:ilvl w:val="1"/>
+          <w:numId w:val="87"/>
+        </w:numPr>
+        <w:rPr>
+          <w:sz w:val="32"/>
+          <w:szCs w:val="32"/>
+        </w:rPr>
+      </w:pPr>
+      <w:r>
+        <w:rPr>
+          <w:b/>
+          <w:bCs/>
+          <w:sz w:val="32"/>
+          <w:szCs w:val="32"/>
+        </w:rPr>
+        <w:t>Copies the value</w:t>
+      </w:r>
+      <w:r>
+        <w:rPr>
+          <w:sz w:val="32"/>
+          <w:szCs w:val="32"/>
+        </w:rPr>
+        <w:t>, so changes to a copied variable won’t affect the original.</w:t>
+      </w:r>
+    </w:p>
+    <w:p>
+      <w:pPr>
+        <w:numPr>
+          <w:ilvl w:val="0"/>
+          <w:numId w:val="87"/>
+        </w:numPr>
+        <w:rPr>
+          <w:sz w:val="32"/>
+          <w:szCs w:val="32"/>
+        </w:rPr>
+      </w:pPr>
+      <w:r>
+        <w:rPr>
+          <w:b/>
+          <w:bCs/>
+          <w:sz w:val="32"/>
+          <w:szCs w:val="32"/>
+        </w:rPr>
+        <w:t>Non-Primitive Types</w:t>
+      </w:r>
+      <w:r>
+        <w:rPr>
+          <w:sz w:val="32"/>
+          <w:szCs w:val="32"/>
+        </w:rPr>
+        <w:t>:</w:t>
+      </w:r>
+    </w:p>
+    <w:p>
+      <w:pPr>
+        <w:numPr>
+          <w:ilvl w:val="1"/>
+          <w:numId w:val="87"/>
+        </w:numPr>
+        <w:rPr>
+          <w:sz w:val="32"/>
+          <w:szCs w:val="32"/>
+        </w:rPr>
+      </w:pPr>
+      <w:r>
+        <w:rPr>
+          <w:b/>
+          <w:bCs/>
+          <w:sz w:val="32"/>
+          <w:szCs w:val="32"/>
+        </w:rPr>
+        <w:t>Stored in Heap Memory</w:t>
+      </w:r>
+      <w:r>
+        <w:rPr>
+          <w:sz w:val="32"/>
+          <w:szCs w:val="32"/>
+        </w:rPr>
+        <w:t>.</w:t>
+      </w:r>
+    </w:p>
+    <w:p>
+      <w:pPr>
+        <w:numPr>
+          <w:ilvl w:val="1"/>
+          <w:numId w:val="87"/>
+        </w:numPr>
+        <w:rPr>
+          <w:sz w:val="32"/>
+          <w:szCs w:val="32"/>
+        </w:rPr>
+      </w:pPr>
+      <w:r>
+        <w:rPr>
+          <w:sz w:val="32"/>
+          <w:szCs w:val="32"/>
+        </w:rPr>
+        <w:t xml:space="preserve">Includes </w:t>
+      </w:r>
+      <w:r>
+        <w:rPr>
+          <w:b/>
+          <w:bCs/>
+          <w:sz w:val="32"/>
+          <w:szCs w:val="32"/>
+        </w:rPr>
+        <w:t>objects and arrays</w:t>
+      </w:r>
+      <w:r>
+        <w:rPr>
+          <w:sz w:val="32"/>
+          <w:szCs w:val="32"/>
+        </w:rPr>
+        <w:t>.</w:t>
+      </w:r>
+    </w:p>
+    <w:p>
+      <w:pPr>
+        <w:numPr>
+          <w:ilvl w:val="1"/>
+          <w:numId w:val="87"/>
+        </w:numPr>
+        <w:rPr>
+          <w:sz w:val="32"/>
+          <w:szCs w:val="32"/>
+        </w:rPr>
+      </w:pPr>
+      <w:r>
+        <w:rPr>
+          <w:b/>
+          <w:bCs/>
+          <w:sz w:val="32"/>
+          <w:szCs w:val="32"/>
+        </w:rPr>
+        <w:t>Stores a reference</w:t>
+      </w:r>
+      <w:r>
+        <w:rPr>
+          <w:sz w:val="32"/>
+          <w:szCs w:val="32"/>
+        </w:rPr>
+        <w:t>, meaning any changes to the reference will affect the original data.</w:t>
+      </w:r>
+    </w:p>
+    <w:p>
+      <w:pPr>
+        <w:rPr>
+          <w:b/>
+          <w:bCs/>
+          <w:sz w:val="32"/>
+          <w:szCs w:val="32"/>
+        </w:rPr>
+      </w:pPr>
+      <w:r>
+        <w:rPr>
+          <w:rFonts w:ascii="Segoe UI Emoji" w:hAnsi="Segoe UI Emoji" w:cs="Segoe UI Emoji"/>
+          <w:b/>
+          <w:bCs/>
+          <w:sz w:val="32"/>
+          <w:szCs w:val="32"/>
+        </w:rPr>
+        <w:t>📊</w:t>
+      </w:r>
+      <w:r>
+        <w:rPr>
+          <w:b/>
+          <w:bCs/>
+          <w:sz w:val="32"/>
+          <w:szCs w:val="32"/>
+        </w:rPr>
+        <w:t xml:space="preserve"> Memory Allocation:</w:t>
+      </w:r>
+    </w:p>
+    <w:p>
+      <w:pPr>
+        <w:numPr>
+          <w:ilvl w:val="0"/>
+          <w:numId w:val="88"/>
+        </w:numPr>
+        <w:rPr>
+          <w:sz w:val="32"/>
+          <w:szCs w:val="32"/>
+        </w:rPr>
+      </w:pPr>
+      <w:r>
+        <w:rPr>
+          <w:b/>
+          <w:bCs/>
+          <w:sz w:val="32"/>
+          <w:szCs w:val="32"/>
+        </w:rPr>
+        <w:t>Stack Memory</w:t>
+      </w:r>
+      <w:r>
+        <w:rPr>
+          <w:sz w:val="32"/>
+          <w:szCs w:val="32"/>
+        </w:rPr>
+        <w:t>:</w:t>
+      </w:r>
+    </w:p>
+    <w:p>
+      <w:pPr>
+        <w:numPr>
+          <w:ilvl w:val="1"/>
+          <w:numId w:val="88"/>
+        </w:numPr>
+        <w:rPr>
+          <w:sz w:val="32"/>
+          <w:szCs w:val="32"/>
+        </w:rPr>
+      </w:pPr>
+      <w:r>
+        <w:rPr>
+          <w:sz w:val="32"/>
+          <w:szCs w:val="32"/>
+        </w:rPr>
+        <w:t>Linear, simple memory model.</w:t>
+      </w:r>
+    </w:p>
+    <w:p>
+      <w:pPr>
+        <w:numPr>
+          <w:ilvl w:val="1"/>
+          <w:numId w:val="88"/>
+        </w:numPr>
+        <w:rPr>
+          <w:sz w:val="32"/>
+          <w:szCs w:val="32"/>
+        </w:rPr>
+      </w:pPr>
+      <w:r>
+        <w:rPr>
+          <w:sz w:val="32"/>
+          <w:szCs w:val="32"/>
+        </w:rPr>
+        <w:t xml:space="preserve">Stores </w:t>
+      </w:r>
+      <w:r>
+        <w:rPr>
+          <w:b/>
+          <w:bCs/>
+          <w:sz w:val="32"/>
+          <w:szCs w:val="32"/>
+        </w:rPr>
+        <w:t>individual copies</w:t>
+      </w:r>
+      <w:r>
+        <w:rPr>
+          <w:sz w:val="32"/>
+          <w:szCs w:val="32"/>
+        </w:rPr>
+        <w:t xml:space="preserve"> of primitive types.</w:t>
+      </w:r>
+    </w:p>
+    <w:p>
+      <w:pPr>
+        <w:numPr>
+          <w:ilvl w:val="1"/>
+          <w:numId w:val="88"/>
+        </w:numPr>
+        <w:rPr>
+          <w:sz w:val="32"/>
+          <w:szCs w:val="32"/>
+        </w:rPr>
+      </w:pPr>
+      <w:r>
+        <w:rPr>
+          <w:sz w:val="32"/>
+          <w:szCs w:val="32"/>
+        </w:rPr>
+        <w:t>Example:</w:t>
+      </w:r>
+    </w:p>
+    <w:p>
+      <w:pPr>
+        <w:rPr>
+          <w:sz w:val="32"/>
+          <w:szCs w:val="32"/>
+        </w:rPr>
+      </w:pPr>
+      <w:proofErr w:type="spellStart"/>
+      <w:r>
+        <w:rPr>
+          <w:sz w:val="32"/>
+          <w:szCs w:val="32"/>
+        </w:rPr>
+        <w:t>javascript</w:t>
+      </w:r>
+      <w:proofErr w:type="spellEnd"/>
+    </w:p>
+    <w:p>
+      <w:pPr>
+        <w:rPr>
+          <w:sz w:val="32"/>
+          <w:szCs w:val="32"/>
+        </w:rPr>
+      </w:pPr>
+      <w:r>
+        <w:rPr>
+          <w:sz w:val="32"/>
+          <w:szCs w:val="32"/>
+        </w:rPr>
+        <w:t>Copy code</w:t>
+      </w:r>
+    </w:p>
+    <w:p>
+      <w:pPr>
+        <w:rPr>
+          <w:sz w:val="32"/>
+          <w:szCs w:val="32"/>
+        </w:rPr>
+      </w:pPr>
+      <w:r>
+        <w:rPr>
+          <w:sz w:val="32"/>
+          <w:szCs w:val="32"/>
+        </w:rPr>
+        <w:t xml:space="preserve">let </w:t>
+      </w:r>
+      <w:proofErr w:type="spellStart"/>
+      <w:r>
+        <w:rPr>
+          <w:sz w:val="32"/>
+          <w:szCs w:val="32"/>
+        </w:rPr>
+        <w:t>myName</w:t>
+      </w:r>
+      <w:proofErr w:type="spellEnd"/>
+      <w:r>
+        <w:rPr>
+          <w:sz w:val="32"/>
+          <w:szCs w:val="32"/>
+        </w:rPr>
+        <w:t xml:space="preserve"> = "Smit</w:t>
+      </w:r>
+      <w:proofErr w:type="gramStart"/>
+      <w:r>
+        <w:rPr>
+          <w:sz w:val="32"/>
+          <w:szCs w:val="32"/>
+        </w:rPr>
+        <w:t>";</w:t>
+      </w:r>
+      <w:proofErr w:type="gramEnd"/>
+    </w:p>
+    <w:p>
+      <w:pPr>
+        <w:rPr>
+          <w:sz w:val="32"/>
+          <w:szCs w:val="32"/>
+        </w:rPr>
+      </w:pPr>
+      <w:r>
+        <w:rPr>
+          <w:sz w:val="32"/>
+          <w:szCs w:val="32"/>
+        </w:rPr>
+        <w:t xml:space="preserve">let </w:t>
+      </w:r>
+      <w:proofErr w:type="spellStart"/>
+      <w:r>
+        <w:rPr>
+          <w:sz w:val="32"/>
+          <w:szCs w:val="32"/>
+        </w:rPr>
+        <w:t>anotherName</w:t>
+      </w:r>
+      <w:proofErr w:type="spellEnd"/>
+      <w:r>
+        <w:rPr>
+          <w:sz w:val="32"/>
+          <w:szCs w:val="32"/>
+        </w:rPr>
+        <w:t xml:space="preserve"> = </w:t>
+      </w:r>
+      <w:proofErr w:type="spellStart"/>
+      <w:proofErr w:type="gramStart"/>
+      <w:r>
+        <w:rPr>
+          <w:sz w:val="32"/>
+          <w:szCs w:val="32"/>
+        </w:rPr>
+        <w:t>myName</w:t>
+      </w:r>
+      <w:proofErr w:type="spellEnd"/>
+      <w:r>
+        <w:rPr>
+          <w:sz w:val="32"/>
+          <w:szCs w:val="32"/>
+        </w:rPr>
+        <w:t>;</w:t>
+      </w:r>
+      <w:proofErr w:type="gramEnd"/>
+    </w:p>
+    <w:p>
+      <w:pPr>
+        <w:rPr>
+          <w:sz w:val="32"/>
+          <w:szCs w:val="32"/>
+        </w:rPr>
+      </w:pPr>
+      <w:proofErr w:type="spellStart"/>
+      <w:r>
+        <w:rPr>
+          <w:sz w:val="32"/>
+          <w:szCs w:val="32"/>
+        </w:rPr>
+        <w:t>anotherName</w:t>
+      </w:r>
+      <w:proofErr w:type="spellEnd"/>
+      <w:r>
+        <w:rPr>
+          <w:sz w:val="32"/>
+          <w:szCs w:val="32"/>
+        </w:rPr>
+        <w:t xml:space="preserve"> = "Amit</w:t>
+      </w:r>
+      <w:proofErr w:type="gramStart"/>
+      <w:r>
+        <w:rPr>
+          <w:sz w:val="32"/>
+          <w:szCs w:val="32"/>
+        </w:rPr>
+        <w:t>";</w:t>
+      </w:r>
+      <w:proofErr w:type="gramEnd"/>
+    </w:p>
+    <w:p>
+      <w:pPr>
+        <w:rPr>
+          <w:sz w:val="32"/>
+          <w:szCs w:val="32"/>
+        </w:rPr>
+      </w:pPr>
+      <w:r>
+        <w:rPr>
+          <w:sz w:val="32"/>
+          <w:szCs w:val="32"/>
+        </w:rPr>
+        <w:t>console.log(</w:t>
+      </w:r>
+      <w:proofErr w:type="spellStart"/>
+      <w:r>
+        <w:rPr>
+          <w:sz w:val="32"/>
+          <w:szCs w:val="32"/>
+        </w:rPr>
+        <w:t>myName</w:t>
+      </w:r>
+      <w:proofErr w:type="spellEnd"/>
+      <w:r>
+        <w:rPr>
+          <w:sz w:val="32"/>
+          <w:szCs w:val="32"/>
+        </w:rPr>
+        <w:t>); // Output: Smit</w:t>
+      </w:r>
+    </w:p>
+    <w:p>
+      <w:pPr>
+        <w:rPr>
+          <w:sz w:val="32"/>
+          <w:szCs w:val="32"/>
+        </w:rPr>
+      </w:pPr>
+      <w:r>
+        <w:rPr>
+          <w:sz w:val="32"/>
+          <w:szCs w:val="32"/>
+        </w:rPr>
+        <w:t>console.log(</w:t>
+      </w:r>
+      <w:proofErr w:type="spellStart"/>
+      <w:r>
+        <w:rPr>
+          <w:sz w:val="32"/>
+          <w:szCs w:val="32"/>
+        </w:rPr>
+        <w:t>anotherName</w:t>
+      </w:r>
+      <w:proofErr w:type="spellEnd"/>
+      <w:r>
+        <w:rPr>
+          <w:sz w:val="32"/>
+          <w:szCs w:val="32"/>
+        </w:rPr>
+        <w:t>); // Output: Amit</w:t>
+      </w:r>
+    </w:p>
+    <w:p>
+      <w:pPr>
+        <w:numPr>
+          <w:ilvl w:val="0"/>
+          <w:numId w:val="88"/>
+        </w:numPr>
+        <w:rPr>
+          <w:sz w:val="32"/>
+          <w:szCs w:val="32"/>
+        </w:rPr>
+      </w:pPr>
+      <w:r>
+        <w:rPr>
+          <w:b/>
+          <w:bCs/>
+          <w:sz w:val="32"/>
+          <w:szCs w:val="32"/>
+        </w:rPr>
+        <w:t>Heap Memory</w:t>
+      </w:r>
+      <w:r>
+        <w:rPr>
+          <w:sz w:val="32"/>
+          <w:szCs w:val="32"/>
+        </w:rPr>
+        <w:t>:</w:t>
+      </w:r>
+    </w:p>
+    <w:p>
+      <w:pPr>
+        <w:numPr>
+          <w:ilvl w:val="1"/>
+          <w:numId w:val="88"/>
+        </w:numPr>
+        <w:rPr>
+          <w:sz w:val="32"/>
+          <w:szCs w:val="32"/>
+        </w:rPr>
+      </w:pPr>
+      <w:r>
+        <w:rPr>
+          <w:sz w:val="32"/>
+          <w:szCs w:val="32"/>
+        </w:rPr>
+        <w:t xml:space="preserve">More complex, used for </w:t>
+      </w:r>
+      <w:r>
+        <w:rPr>
+          <w:b/>
+          <w:bCs/>
+          <w:sz w:val="32"/>
+          <w:szCs w:val="32"/>
+        </w:rPr>
+        <w:t>objects</w:t>
+      </w:r>
+      <w:r>
+        <w:rPr>
+          <w:sz w:val="32"/>
+          <w:szCs w:val="32"/>
+        </w:rPr>
+        <w:t xml:space="preserve"> and </w:t>
+      </w:r>
+      <w:r>
+        <w:rPr>
+          <w:b/>
+          <w:bCs/>
+          <w:sz w:val="32"/>
+          <w:szCs w:val="32"/>
+        </w:rPr>
+        <w:t>arrays</w:t>
+      </w:r>
+      <w:r>
+        <w:rPr>
+          <w:sz w:val="32"/>
+          <w:szCs w:val="32"/>
+        </w:rPr>
+        <w:t>.</w:t>
+      </w:r>
+    </w:p>
+    <w:p>
+      <w:pPr>
+        <w:numPr>
+          <w:ilvl w:val="1"/>
+          <w:numId w:val="88"/>
+        </w:numPr>
+        <w:rPr>
+          <w:sz w:val="32"/>
+          <w:szCs w:val="32"/>
+        </w:rPr>
+      </w:pPr>
+      <w:r>
+        <w:rPr>
+          <w:sz w:val="32"/>
+          <w:szCs w:val="32"/>
+        </w:rPr>
+        <w:t xml:space="preserve">Stores </w:t>
+      </w:r>
+      <w:r>
+        <w:rPr>
+          <w:b/>
+          <w:bCs/>
+          <w:sz w:val="32"/>
+          <w:szCs w:val="32"/>
+        </w:rPr>
+        <w:t>references</w:t>
+      </w:r>
+      <w:r>
+        <w:rPr>
+          <w:sz w:val="32"/>
+          <w:szCs w:val="32"/>
+        </w:rPr>
+        <w:t xml:space="preserve"> to objects in memory.</w:t>
+      </w:r>
+    </w:p>
+    <w:p>
+      <w:pPr>
+        <w:numPr>
+          <w:ilvl w:val="1"/>
+          <w:numId w:val="88"/>
+        </w:numPr>
+        <w:rPr>
+          <w:sz w:val="32"/>
+          <w:szCs w:val="32"/>
+        </w:rPr>
+      </w:pPr>
+      <w:r>
+        <w:rPr>
+          <w:sz w:val="32"/>
+          <w:szCs w:val="32"/>
+        </w:rPr>
+        <w:lastRenderedPageBreak/>
+        <w:t>Example:</w:t>
+      </w:r>
+    </w:p>
+    <w:p>
+      <w:pPr>
+        <w:rPr>
+          <w:sz w:val="32"/>
+          <w:szCs w:val="32"/>
+        </w:rPr>
+      </w:pPr>
+      <w:proofErr w:type="spellStart"/>
+      <w:r>
+        <w:rPr>
+          <w:sz w:val="32"/>
+          <w:szCs w:val="32"/>
+        </w:rPr>
+        <w:t>javascript</w:t>
+      </w:r>
+      <w:proofErr w:type="spellEnd"/>
+    </w:p>
+    <w:p>
+      <w:pPr>
+        <w:rPr>
+          <w:sz w:val="32"/>
+          <w:szCs w:val="32"/>
+        </w:rPr>
+      </w:pPr>
+      <w:r>
+        <w:rPr>
+          <w:sz w:val="32"/>
+          <w:szCs w:val="32"/>
+        </w:rPr>
+        <w:t>Copy code</w:t>
+      </w:r>
+    </w:p>
+    <w:p>
+      <w:pPr>
+        <w:rPr>
+          <w:sz w:val="32"/>
+          <w:szCs w:val="32"/>
+        </w:rPr>
+      </w:pPr>
+      <w:r>
+        <w:rPr>
+          <w:sz w:val="32"/>
+          <w:szCs w:val="32"/>
+        </w:rPr>
+        <w:t xml:space="preserve">let </w:t>
+      </w:r>
+      <w:proofErr w:type="spellStart"/>
+      <w:r>
+        <w:rPr>
+          <w:sz w:val="32"/>
+          <w:szCs w:val="32"/>
+        </w:rPr>
+        <w:t>userOne</w:t>
+      </w:r>
+      <w:proofErr w:type="spellEnd"/>
+      <w:r>
+        <w:rPr>
+          <w:sz w:val="32"/>
+          <w:szCs w:val="32"/>
+        </w:rPr>
+        <w:t xml:space="preserve"> = </w:t>
+      </w:r>
+      <w:proofErr w:type="gramStart"/>
+      <w:r>
+        <w:rPr>
+          <w:sz w:val="32"/>
+          <w:szCs w:val="32"/>
+        </w:rPr>
+        <w:t>{ email</w:t>
+      </w:r>
+      <w:proofErr w:type="gramEnd"/>
+      <w:r>
+        <w:rPr>
+          <w:sz w:val="32"/>
+          <w:szCs w:val="32"/>
+        </w:rPr>
+        <w:t xml:space="preserve">: "abc@google.com", </w:t>
+      </w:r>
+      <w:proofErr w:type="spellStart"/>
+      <w:r>
+        <w:rPr>
+          <w:sz w:val="32"/>
+          <w:szCs w:val="32"/>
+        </w:rPr>
+        <w:t>upi</w:t>
+      </w:r>
+      <w:proofErr w:type="spellEnd"/>
+      <w:r>
+        <w:rPr>
+          <w:sz w:val="32"/>
+          <w:szCs w:val="32"/>
+        </w:rPr>
+        <w:t>: "</w:t>
+      </w:r>
+      <w:proofErr w:type="spellStart"/>
+      <w:r>
+        <w:rPr>
+          <w:sz w:val="32"/>
+          <w:szCs w:val="32"/>
+        </w:rPr>
+        <w:t>user@axis</w:t>
+      </w:r>
+      <w:proofErr w:type="spellEnd"/>
+      <w:r>
+        <w:rPr>
+          <w:sz w:val="32"/>
+          <w:szCs w:val="32"/>
+        </w:rPr>
+        <w:t>" };</w:t>
+      </w:r>
+    </w:p>
+    <w:p>
+      <w:pPr>
+        <w:rPr>
+          <w:sz w:val="32"/>
+          <w:szCs w:val="32"/>
+        </w:rPr>
+      </w:pPr>
+      <w:r>
+        <w:rPr>
+          <w:sz w:val="32"/>
+          <w:szCs w:val="32"/>
+        </w:rPr>
+        <w:t xml:space="preserve">let </w:t>
+      </w:r>
+      <w:proofErr w:type="spellStart"/>
+      <w:r>
+        <w:rPr>
+          <w:sz w:val="32"/>
+          <w:szCs w:val="32"/>
+        </w:rPr>
+        <w:t>userTwo</w:t>
+      </w:r>
+      <w:proofErr w:type="spellEnd"/>
+      <w:r>
+        <w:rPr>
+          <w:sz w:val="32"/>
+          <w:szCs w:val="32"/>
+        </w:rPr>
+        <w:t xml:space="preserve"> = </w:t>
+      </w:r>
+      <w:proofErr w:type="spellStart"/>
+      <w:proofErr w:type="gramStart"/>
+      <w:r>
+        <w:rPr>
+          <w:sz w:val="32"/>
+          <w:szCs w:val="32"/>
+        </w:rPr>
+        <w:t>userOne</w:t>
+      </w:r>
+      <w:proofErr w:type="spellEnd"/>
+      <w:r>
+        <w:rPr>
+          <w:sz w:val="32"/>
+          <w:szCs w:val="32"/>
+        </w:rPr>
+        <w:t>;</w:t>
+      </w:r>
+      <w:proofErr w:type="gramEnd"/>
+    </w:p>
+    <w:p>
+      <w:pPr>
+        <w:rPr>
+          <w:sz w:val="32"/>
+          <w:szCs w:val="32"/>
+        </w:rPr>
+      </w:pPr>
+      <w:proofErr w:type="spellStart"/>
+      <w:r>
+        <w:rPr>
+          <w:sz w:val="32"/>
+          <w:szCs w:val="32"/>
+        </w:rPr>
+        <w:t>userTwo.email</w:t>
+      </w:r>
+      <w:proofErr w:type="spellEnd"/>
+      <w:r>
+        <w:rPr>
+          <w:sz w:val="32"/>
+          <w:szCs w:val="32"/>
+        </w:rPr>
+        <w:t xml:space="preserve"> = "smit@google.com</w:t>
+      </w:r>
+      <w:proofErr w:type="gramStart"/>
+      <w:r>
+        <w:rPr>
+          <w:sz w:val="32"/>
+          <w:szCs w:val="32"/>
+        </w:rPr>
+        <w:t>";</w:t>
+      </w:r>
+      <w:proofErr w:type="gramEnd"/>
+    </w:p>
+    <w:p>
+      <w:pPr>
+        <w:rPr>
+          <w:sz w:val="32"/>
+          <w:szCs w:val="32"/>
+        </w:rPr>
+      </w:pPr>
+      <w:proofErr w:type="gramStart"/>
+      <w:r>
+        <w:rPr>
+          <w:sz w:val="32"/>
+          <w:szCs w:val="32"/>
+        </w:rPr>
+        <w:t>console.log(</w:t>
+      </w:r>
+      <w:proofErr w:type="spellStart"/>
+      <w:proofErr w:type="gramEnd"/>
+      <w:r>
+        <w:rPr>
+          <w:sz w:val="32"/>
+          <w:szCs w:val="32"/>
+        </w:rPr>
+        <w:t>userOne.email</w:t>
+      </w:r>
+      <w:proofErr w:type="spellEnd"/>
+      <w:r>
+        <w:rPr>
+          <w:sz w:val="32"/>
+          <w:szCs w:val="32"/>
+        </w:rPr>
+        <w:t>); // Output: smit@google.com</w:t>
+      </w:r>
+    </w:p>
+    <w:p>
+      <w:pPr>
+        <w:rPr>
+          <w:sz w:val="32"/>
+          <w:szCs w:val="32"/>
+        </w:rPr>
+      </w:pPr>
+      <w:proofErr w:type="gramStart"/>
+      <w:r>
+        <w:rPr>
+          <w:sz w:val="32"/>
+          <w:szCs w:val="32"/>
+        </w:rPr>
+        <w:t>console.log(</w:t>
+      </w:r>
+      <w:proofErr w:type="spellStart"/>
+      <w:proofErr w:type="gramEnd"/>
+      <w:r>
+        <w:rPr>
+          <w:sz w:val="32"/>
+          <w:szCs w:val="32"/>
+        </w:rPr>
+        <w:t>userTwo.email</w:t>
+      </w:r>
+      <w:proofErr w:type="spellEnd"/>
+      <w:r>
+        <w:rPr>
+          <w:sz w:val="32"/>
+          <w:szCs w:val="32"/>
+        </w:rPr>
+        <w:t>); // Output: smit@google.com</w:t>
+      </w:r>
+    </w:p>
+    <w:p>
+      <w:pPr>
+        <w:rPr>
+          <w:b/>
+          <w:bCs/>
+          <w:sz w:val="32"/>
+          <w:szCs w:val="32"/>
+        </w:rPr>
+      </w:pPr>
+      <w:r>
+        <w:rPr>
+          <w:rFonts w:ascii="Segoe UI Emoji" w:hAnsi="Segoe UI Emoji" w:cs="Segoe UI Emoji"/>
+          <w:b/>
+          <w:bCs/>
+          <w:sz w:val="32"/>
+          <w:szCs w:val="32"/>
+        </w:rPr>
+        <w:t>🎯</w:t>
+      </w:r>
+      <w:r>
+        <w:rPr>
+          <w:b/>
+          <w:bCs/>
+          <w:sz w:val="32"/>
+          <w:szCs w:val="32"/>
+        </w:rPr>
+        <w:t xml:space="preserve"> Key Concept:</w:t>
+      </w:r>
+    </w:p>
+    <w:p>
+      <w:pPr>
+        <w:numPr>
+          <w:ilvl w:val="0"/>
+          <w:numId w:val="89"/>
+        </w:numPr>
+        <w:rPr>
+          <w:sz w:val="32"/>
+          <w:szCs w:val="32"/>
+        </w:rPr>
+      </w:pPr>
+      <w:r>
+        <w:rPr>
+          <w:sz w:val="32"/>
+          <w:szCs w:val="32"/>
+        </w:rPr>
+        <w:t xml:space="preserve">Changes to </w:t>
+      </w:r>
+      <w:r>
+        <w:rPr>
+          <w:b/>
+          <w:bCs/>
+          <w:sz w:val="32"/>
+          <w:szCs w:val="32"/>
+        </w:rPr>
+        <w:t>primitive types</w:t>
+      </w:r>
+      <w:r>
+        <w:rPr>
+          <w:sz w:val="32"/>
+          <w:szCs w:val="32"/>
+        </w:rPr>
+        <w:t xml:space="preserve"> create new copies in the Stack.</w:t>
+      </w:r>
+    </w:p>
+    <w:p>
+      <w:pPr>
+        <w:numPr>
+          <w:ilvl w:val="0"/>
+          <w:numId w:val="89"/>
+        </w:numPr>
+        <w:rPr>
+          <w:sz w:val="32"/>
+          <w:szCs w:val="32"/>
+        </w:rPr>
+      </w:pPr>
+      <w:r>
+        <w:rPr>
+          <w:sz w:val="32"/>
+          <w:szCs w:val="32"/>
+        </w:rPr>
+        <w:t xml:space="preserve">Changes to </w:t>
+      </w:r>
+      <w:r>
+        <w:rPr>
+          <w:b/>
+          <w:bCs/>
+          <w:sz w:val="32"/>
+          <w:szCs w:val="32"/>
+        </w:rPr>
+        <w:t>non-primitive types</w:t>
+      </w:r>
+      <w:r>
+        <w:rPr>
+          <w:sz w:val="32"/>
+          <w:szCs w:val="32"/>
+        </w:rPr>
+        <w:t xml:space="preserve"> affect the original object in the Heap due to shared references.</w:t>
+      </w:r>
+    </w:p>
+    <w:p>
+      <w:pPr>
+        <w:rPr>
+          <w:b/>
+          <w:bCs/>
+          <w:sz w:val="32"/>
+          <w:szCs w:val="32"/>
+        </w:rPr>
+      </w:pPr>
+      <w:r>
+        <w:rPr>
+          <w:rFonts w:ascii="Segoe UI Emoji" w:hAnsi="Segoe UI Emoji" w:cs="Segoe UI Emoji"/>
+          <w:b/>
+          <w:bCs/>
+          <w:sz w:val="32"/>
+          <w:szCs w:val="32"/>
+        </w:rPr>
+        <w:t>🔍</w:t>
+      </w:r>
+      <w:r>
+        <w:rPr>
+          <w:b/>
+          <w:bCs/>
+          <w:sz w:val="32"/>
+          <w:szCs w:val="32"/>
+        </w:rPr>
+        <w:t xml:space="preserve"> Summary:</w:t>
+      </w:r>
+    </w:p>
+    <w:p>
+      <w:pPr>
+        <w:numPr>
+          <w:ilvl w:val="0"/>
+          <w:numId w:val="90"/>
+        </w:numPr>
+        <w:rPr>
+          <w:sz w:val="32"/>
+          <w:szCs w:val="32"/>
+        </w:rPr>
+      </w:pPr>
+      <w:r>
+        <w:rPr>
+          <w:b/>
+          <w:bCs/>
+          <w:sz w:val="32"/>
+          <w:szCs w:val="32"/>
+        </w:rPr>
+        <w:t>Stack</w:t>
+      </w:r>
+      <w:r>
+        <w:rPr>
+          <w:sz w:val="32"/>
+          <w:szCs w:val="32"/>
+        </w:rPr>
+        <w:t xml:space="preserve"> is for </w:t>
+      </w:r>
+      <w:proofErr w:type="gramStart"/>
+      <w:r>
+        <w:rPr>
+          <w:sz w:val="32"/>
+          <w:szCs w:val="32"/>
+        </w:rPr>
+        <w:t>primitives,</w:t>
+      </w:r>
+      <w:proofErr w:type="gramEnd"/>
+      <w:r>
+        <w:rPr>
+          <w:sz w:val="32"/>
+          <w:szCs w:val="32"/>
+        </w:rPr>
+        <w:t xml:space="preserve"> </w:t>
+      </w:r>
+      <w:r>
+        <w:rPr>
+          <w:b/>
+          <w:bCs/>
+          <w:sz w:val="32"/>
+          <w:szCs w:val="32"/>
+        </w:rPr>
+        <w:t>Heap</w:t>
+      </w:r>
+      <w:r>
+        <w:rPr>
+          <w:sz w:val="32"/>
+          <w:szCs w:val="32"/>
+        </w:rPr>
+        <w:t xml:space="preserve"> is for non-primitives.</w:t>
+      </w:r>
+    </w:p>
+    <w:p>
+      <w:pPr>
+        <w:numPr>
+          <w:ilvl w:val="0"/>
+          <w:numId w:val="90"/>
+        </w:numPr>
+        <w:rPr>
+          <w:sz w:val="32"/>
+          <w:szCs w:val="32"/>
+        </w:rPr>
+      </w:pPr>
+      <w:r>
+        <w:rPr>
+          <w:b/>
+          <w:bCs/>
+          <w:sz w:val="32"/>
+          <w:szCs w:val="32"/>
+        </w:rPr>
+        <w:t>Primitive variables copy values</w:t>
+      </w:r>
+      <w:r>
+        <w:rPr>
+          <w:sz w:val="32"/>
+          <w:szCs w:val="32"/>
+        </w:rPr>
+        <w:t xml:space="preserve">, while </w:t>
+      </w:r>
+      <w:r>
+        <w:rPr>
+          <w:b/>
+          <w:bCs/>
+          <w:sz w:val="32"/>
+          <w:szCs w:val="32"/>
+        </w:rPr>
+        <w:t>non-primitives share references</w:t>
+      </w:r>
+      <w:r>
+        <w:rPr>
+          <w:sz w:val="32"/>
+          <w:szCs w:val="32"/>
+        </w:rPr>
+        <w:t>.</w:t>
+      </w:r>
+    </w:p>
+    <w:p>
+      <w:pPr>
+        <w:rPr>
+          <w:sz w:val="32"/>
+          <w:szCs w:val="32"/>
+        </w:rPr>
+      </w:pPr>
+    </w:p>
+    <w:p>
+      <w:pPr>
+        <w:rPr>
+          <w:sz w:val="32"/>
+          <w:szCs w:val="32"/>
+        </w:rPr>
+      </w:pPr>
+      <w:r>
+        <w:rPr>
+          <w:sz w:val="32"/>
+          <w:szCs w:val="32"/>
+        </w:rPr>
+        <w:drawing>
+          <wp:inline distT="0" distB="0" distL="0" distR="0" wp14:anchorId="746AFB3B" wp14:editId="5A255486">
+            <wp:extent cx="5638800" cy="2716319"/>
+            <wp:effectExtent l="0" t="0" r="0" b="8255"/>
+            <wp:docPr id="88581125" name="Picture 1"/>
+            <wp:cNvGraphicFramePr>
+              <a:graphicFrameLocks xmlns:a="http://schemas.openxmlformats.org/drawingml/2006/main" noChangeAspect="1"/>
+            </wp:cNvGraphicFramePr>
+            <a:graphic xmlns:a="http://schemas.openxmlformats.org/drawingml/2006/main">
+              <a:graphicData uri="http://schemas.openxmlformats.org/drawingml/2006/picture">
+                <pic:pic xmlns:pic="http://schemas.openxmlformats.org/drawingml/2006/picture">
+                  <pic:nvPicPr>
+                    <pic:cNvPr id="88581125" name=""/>
+                    <pic:cNvPicPr/>
+                  </pic:nvPicPr>
+                  <pic:blipFill>
+                    <a:blip r:embed="rId6"/>
+                    <a:stretch>
+                      <a:fillRect/>
+                    </a:stretch>
+                  </pic:blipFill>
+                  <pic:spPr>
+                    <a:xfrm>
+                      <a:off x="0" y="0"/>
+                      <a:ext cx="5654565" cy="2723913"/>
+                    </a:xfrm>
+                    <a:prstGeom prst="rect">
+                      <a:avLst/>
+                    </a:prstGeom>
+                  </pic:spPr>
+                </pic:pic>
+              </a:graphicData>
+            </a:graphic>
+          </wp:inline>
+        </w:drawing>
+      </w:r>
+    </w:p>
+    <w:p>
+      <w:pPr>
+        <w:rPr>
+          <w:sz w:val="40"/>
+          <w:szCs w:val="40"/>
         </w:rPr>
       </w:pPr>
     </w:p>
@@ -15326,6 +16838,155 @@
     </w:lvl>
   </w:abstractNum>
   <w:abstractNum w:abstractNumId="15" w15:restartNumberingAfterBreak="0">
+    <w:nsid w:val="206A475D"/>
+    <w:multiLevelType w:val="multilevel"/>
+    <w:tmpl w:val="E268480C"/>
+    <w:lvl w:ilvl="0">
+      <w:start w:val="1"/>
+      <w:numFmt w:val="bullet"/>
+      <w:lvlText w:val=""/>
+      <w:lvlJc w:val="left"/>
+      <w:pPr>
+        <w:tabs>
+          <w:tab w:val="num" w:pos="720"/>
+        </w:tabs>
+        <w:ind w:left="720" w:hanging="360"/>
+      </w:pPr>
+      <w:rPr>
+        <w:rFonts w:ascii="Symbol" w:hAnsi="Symbol" w:hint="default"/>
+        <w:sz w:val="20"/>
+      </w:rPr>
+    </w:lvl>
+    <w:lvl w:ilvl="1" w:tentative="1">
+      <w:start w:val="1"/>
+      <w:numFmt w:val="bullet"/>
+      <w:lvlText w:val="o"/>
+      <w:lvlJc w:val="left"/>
+      <w:pPr>
+        <w:tabs>
+          <w:tab w:val="num" w:pos="1440"/>
+        </w:tabs>
+        <w:ind w:left="1440" w:hanging="360"/>
+      </w:pPr>
+      <w:rPr>
+        <w:rFonts w:ascii="Courier New" w:hAnsi="Courier New" w:hint="default"/>
+        <w:sz w:val="20"/>
+      </w:rPr>
+    </w:lvl>
+    <w:lvl w:ilvl="2" w:tentative="1">
+      <w:start w:val="1"/>
+      <w:numFmt w:val="bullet"/>
+      <w:lvlText w:val=""/>
+      <w:lvlJc w:val="left"/>
+      <w:pPr>
+        <w:tabs>
+          <w:tab w:val="num" w:pos="2160"/>
+        </w:tabs>
+        <w:ind w:left="2160" w:hanging="360"/>
+      </w:pPr>
+      <w:rPr>
+        <w:rFonts w:ascii="Wingdings" w:hAnsi="Wingdings" w:hint="default"/>
+        <w:sz w:val="20"/>
+      </w:rPr>
+    </w:lvl>
+    <w:lvl w:ilvl="3" w:tentative="1">
+      <w:start w:val="1"/>
+      <w:numFmt w:val="bullet"/>
+      <w:lvlText w:val=""/>
+      <w:lvlJc w:val="left"/>
+      <w:pPr>
+        <w:tabs>
+          <w:tab w:val="num" w:pos="2880"/>
+        </w:tabs>
+        <w:ind w:left="2880" w:hanging="360"/>
+      </w:pPr>
+      <w:rPr>
+        <w:rFonts w:ascii="Wingdings" w:hAnsi="Wingdings" w:hint="default"/>
+        <w:sz w:val="20"/>
+      </w:rPr>
+    </w:lvl>
+    <w:lvl w:ilvl="4" w:tentative="1">
+      <w:start w:val="1"/>
+      <w:numFmt w:val="bullet"/>
+      <w:lvlText w:val=""/>
+      <w:lvlJc w:val="left"/>
+      <w:pPr>
+        <w:tabs>
+          <w:tab w:val="num" w:pos="3600"/>
+        </w:tabs>
+        <w:ind w:left="3600" w:hanging="360"/>
+      </w:pPr>
+      <w:rPr>
+        <w:rFonts w:ascii="Wingdings" w:hAnsi="Wingdings" w:hint="default"/>
+        <w:sz w:val="20"/>
+      </w:rPr>
+    </w:lvl>
+    <w:lvl w:ilvl="5" w:tentative="1">
+      <w:start w:val="1"/>
+      <w:numFmt w:val="bullet"/>
+      <w:lvlText w:val=""/>
+      <w:lvlJc w:val="left"/>
+      <w:pPr>
+        <w:tabs>
+          <w:tab w:val="num" w:pos="4320"/>
+        </w:tabs>
+        <w:ind w:left="4320" w:hanging="360"/>
+      </w:pPr>
+      <w:rPr>
+        <w:rFonts w:ascii="Wingdings" w:hAnsi="Wingdings" w:hint="default"/>
+        <w:sz w:val="20"/>
+      </w:rPr>
+    </w:lvl>
+    <w:lvl w:ilvl="6" w:tentative="1">
+      <w:start w:val="1"/>
+      <w:numFmt w:val="bullet"/>
+      <w:lvlText w:val=""/>
+      <w:lvlJc w:val="left"/>
+      <w:pPr>
+        <w:tabs>
+          <w:tab w:val="num" w:pos="5040"/>
+        </w:tabs>
+        <w:ind w:left="5040" w:hanging="360"/>
+      </w:pPr>
+      <w:rPr>
+        <w:rFonts w:ascii="Wingdings" w:hAnsi="Wingdings" w:hint="default"/>
+        <w:sz w:val="20"/>
+      </w:rPr>
+    </w:lvl>
+    <w:lvl w:ilvl="7" w:tentative="1">
+      <w:start w:val="1"/>
+      <w:numFmt w:val="bullet"/>
+      <w:lvlText w:val=""/>
+      <w:lvlJc w:val="left"/>
+      <w:pPr>
+        <w:tabs>
+          <w:tab w:val="num" w:pos="5760"/>
+        </w:tabs>
+        <w:ind w:left="5760" w:hanging="360"/>
+      </w:pPr>
+      <w:rPr>
+        <w:rFonts w:ascii="Wingdings" w:hAnsi="Wingdings" w:hint="default"/>
+        <w:sz w:val="20"/>
+      </w:rPr>
+    </w:lvl>
+    <w:lvl w:ilvl="8" w:tentative="1">
+      <w:start w:val="1"/>
+      <w:numFmt w:val="bullet"/>
+      <w:lvlText w:val=""/>
+      <w:lvlJc w:val="left"/>
+      <w:pPr>
+        <w:tabs>
+          <w:tab w:val="num" w:pos="6480"/>
+        </w:tabs>
+        <w:ind w:left="6480" w:hanging="360"/>
+      </w:pPr>
+      <w:rPr>
+        <w:rFonts w:ascii="Wingdings" w:hAnsi="Wingdings" w:hint="default"/>
+        <w:sz w:val="20"/>
+      </w:rPr>
+    </w:lvl>
+  </w:abstractNum>
+  <w:abstractNum w:abstractNumId="16" w15:restartNumberingAfterBreak="0">
     <w:nsid w:val="218179F4"/>
     <w:multiLevelType w:val="multilevel"/>
     <w:tmpl w:val="981E4FE8"/>
@@ -15474,7 +17135,7 @@
       </w:rPr>
     </w:lvl>
   </w:abstractNum>
-  <w:abstractNum w:abstractNumId="16" w15:restartNumberingAfterBreak="0">
+  <w:abstractNum w:abstractNumId="17" w15:restartNumberingAfterBreak="0">
     <w:nsid w:val="23290B83"/>
     <w:multiLevelType w:val="multilevel"/>
     <w:tmpl w:val="9F540A1A"/>
@@ -15623,7 +17284,7 @@
       </w:rPr>
     </w:lvl>
   </w:abstractNum>
-  <w:abstractNum w:abstractNumId="17" w15:restartNumberingAfterBreak="0">
+  <w:abstractNum w:abstractNumId="18" w15:restartNumberingAfterBreak="0">
     <w:nsid w:val="238B3ECA"/>
     <w:multiLevelType w:val="multilevel"/>
     <w:tmpl w:val="0BB8E850"/>
@@ -15772,7 +17433,7 @@
       </w:rPr>
     </w:lvl>
   </w:abstractNum>
-  <w:abstractNum w:abstractNumId="18" w15:restartNumberingAfterBreak="0">
+  <w:abstractNum w:abstractNumId="19" w15:restartNumberingAfterBreak="0">
     <w:nsid w:val="25A9706B"/>
     <w:multiLevelType w:val="multilevel"/>
     <w:tmpl w:val="F8D006F4"/>
@@ -15921,7 +17582,7 @@
       </w:rPr>
     </w:lvl>
   </w:abstractNum>
-  <w:abstractNum w:abstractNumId="19" w15:restartNumberingAfterBreak="0">
+  <w:abstractNum w:abstractNumId="20" w15:restartNumberingAfterBreak="0">
     <w:nsid w:val="26624244"/>
     <w:multiLevelType w:val="multilevel"/>
     <w:tmpl w:val="BA142084"/>
@@ -16070,7 +17731,7 @@
       </w:rPr>
     </w:lvl>
   </w:abstractNum>
-  <w:abstractNum w:abstractNumId="20" w15:restartNumberingAfterBreak="0">
+  <w:abstractNum w:abstractNumId="21" w15:restartNumberingAfterBreak="0">
     <w:nsid w:val="28020AAF"/>
     <w:multiLevelType w:val="multilevel"/>
     <w:tmpl w:val="36D2A6B0"/>
@@ -16219,7 +17880,7 @@
       </w:rPr>
     </w:lvl>
   </w:abstractNum>
-  <w:abstractNum w:abstractNumId="21" w15:restartNumberingAfterBreak="0">
+  <w:abstractNum w:abstractNumId="22" w15:restartNumberingAfterBreak="0">
     <w:nsid w:val="289466A8"/>
     <w:multiLevelType w:val="multilevel"/>
     <w:tmpl w:val="0944F6E0"/>
@@ -16368,7 +18029,7 @@
       </w:rPr>
     </w:lvl>
   </w:abstractNum>
-  <w:abstractNum w:abstractNumId="22" w15:restartNumberingAfterBreak="0">
+  <w:abstractNum w:abstractNumId="23" w15:restartNumberingAfterBreak="0">
     <w:nsid w:val="2D5A0455"/>
     <w:multiLevelType w:val="multilevel"/>
     <w:tmpl w:val="B582B01C"/>
@@ -16517,7 +18178,7 @@
       </w:rPr>
     </w:lvl>
   </w:abstractNum>
-  <w:abstractNum w:abstractNumId="23" w15:restartNumberingAfterBreak="0">
+  <w:abstractNum w:abstractNumId="24" w15:restartNumberingAfterBreak="0">
     <w:nsid w:val="2FD54A00"/>
     <w:multiLevelType w:val="multilevel"/>
     <w:tmpl w:val="6CDA4418"/>
@@ -16666,7 +18327,7 @@
       </w:rPr>
     </w:lvl>
   </w:abstractNum>
-  <w:abstractNum w:abstractNumId="24" w15:restartNumberingAfterBreak="0">
+  <w:abstractNum w:abstractNumId="25" w15:restartNumberingAfterBreak="0">
     <w:nsid w:val="30C11FC3"/>
     <w:multiLevelType w:val="multilevel"/>
     <w:tmpl w:val="83802EA2"/>
@@ -16815,7 +18476,7 @@
       </w:rPr>
     </w:lvl>
   </w:abstractNum>
-  <w:abstractNum w:abstractNumId="25" w15:restartNumberingAfterBreak="0">
+  <w:abstractNum w:abstractNumId="26" w15:restartNumberingAfterBreak="0">
     <w:nsid w:val="329837E6"/>
     <w:multiLevelType w:val="multilevel"/>
     <w:tmpl w:val="4CBC19CA"/>
@@ -16964,7 +18625,7 @@
       </w:rPr>
     </w:lvl>
   </w:abstractNum>
-  <w:abstractNum w:abstractNumId="26" w15:restartNumberingAfterBreak="0">
+  <w:abstractNum w:abstractNumId="27" w15:restartNumberingAfterBreak="0">
     <w:nsid w:val="333B14CE"/>
     <w:multiLevelType w:val="multilevel"/>
     <w:tmpl w:val="A208742C"/>
@@ -17113,7 +18774,7 @@
       </w:rPr>
     </w:lvl>
   </w:abstractNum>
-  <w:abstractNum w:abstractNumId="27" w15:restartNumberingAfterBreak="0">
+  <w:abstractNum w:abstractNumId="28" w15:restartNumberingAfterBreak="0">
     <w:nsid w:val="34A1551B"/>
     <w:multiLevelType w:val="multilevel"/>
     <w:tmpl w:val="59E4EF1E"/>
@@ -17262,7 +18923,7 @@
       </w:rPr>
     </w:lvl>
   </w:abstractNum>
-  <w:abstractNum w:abstractNumId="28" w15:restartNumberingAfterBreak="0">
+  <w:abstractNum w:abstractNumId="29" w15:restartNumberingAfterBreak="0">
     <w:nsid w:val="34D03C19"/>
     <w:multiLevelType w:val="multilevel"/>
     <w:tmpl w:val="BBB82EE6"/>
@@ -17411,7 +19072,7 @@
       </w:rPr>
     </w:lvl>
   </w:abstractNum>
-  <w:abstractNum w:abstractNumId="29" w15:restartNumberingAfterBreak="0">
+  <w:abstractNum w:abstractNumId="30" w15:restartNumberingAfterBreak="0">
     <w:nsid w:val="36755320"/>
     <w:multiLevelType w:val="multilevel"/>
     <w:tmpl w:val="7B8E8694"/>
@@ -17560,7 +19221,7 @@
       </w:rPr>
     </w:lvl>
   </w:abstractNum>
-  <w:abstractNum w:abstractNumId="30" w15:restartNumberingAfterBreak="0">
+  <w:abstractNum w:abstractNumId="31" w15:restartNumberingAfterBreak="0">
     <w:nsid w:val="375F02AA"/>
     <w:multiLevelType w:val="multilevel"/>
     <w:tmpl w:val="A66E7D5A"/>
@@ -17673,7 +19334,7 @@
       </w:pPr>
     </w:lvl>
   </w:abstractNum>
-  <w:abstractNum w:abstractNumId="31" w15:restartNumberingAfterBreak="0">
+  <w:abstractNum w:abstractNumId="32" w15:restartNumberingAfterBreak="0">
     <w:nsid w:val="37A86FFD"/>
     <w:multiLevelType w:val="multilevel"/>
     <w:tmpl w:val="FB5811A8"/>
@@ -17822,7 +19483,7 @@
       </w:rPr>
     </w:lvl>
   </w:abstractNum>
-  <w:abstractNum w:abstractNumId="32" w15:restartNumberingAfterBreak="0">
+  <w:abstractNum w:abstractNumId="33" w15:restartNumberingAfterBreak="0">
     <w:nsid w:val="3836363B"/>
     <w:multiLevelType w:val="multilevel"/>
     <w:tmpl w:val="87881608"/>
@@ -17971,7 +19632,7 @@
       </w:rPr>
     </w:lvl>
   </w:abstractNum>
-  <w:abstractNum w:abstractNumId="33" w15:restartNumberingAfterBreak="0">
+  <w:abstractNum w:abstractNumId="34" w15:restartNumberingAfterBreak="0">
     <w:nsid w:val="3957064B"/>
     <w:multiLevelType w:val="multilevel"/>
     <w:tmpl w:val="2D5EBC6C"/>
@@ -18120,7 +19781,7 @@
       </w:rPr>
     </w:lvl>
   </w:abstractNum>
-  <w:abstractNum w:abstractNumId="34" w15:restartNumberingAfterBreak="0">
+  <w:abstractNum w:abstractNumId="35" w15:restartNumberingAfterBreak="0">
     <w:nsid w:val="3CF3765F"/>
     <w:multiLevelType w:val="multilevel"/>
     <w:tmpl w:val="C86A2278"/>
@@ -18269,7 +19930,7 @@
       </w:rPr>
     </w:lvl>
   </w:abstractNum>
-  <w:abstractNum w:abstractNumId="35" w15:restartNumberingAfterBreak="0">
+  <w:abstractNum w:abstractNumId="36" w15:restartNumberingAfterBreak="0">
     <w:nsid w:val="3DC72A43"/>
     <w:multiLevelType w:val="multilevel"/>
     <w:tmpl w:val="F6909FB6"/>
@@ -18418,7 +20079,156 @@
       </w:rPr>
     </w:lvl>
   </w:abstractNum>
-  <w:abstractNum w:abstractNumId="36" w15:restartNumberingAfterBreak="0">
+  <w:abstractNum w:abstractNumId="37" w15:restartNumberingAfterBreak="0">
+    <w:nsid w:val="3DE54396"/>
+    <w:multiLevelType w:val="multilevel"/>
+    <w:tmpl w:val="2E3E5C1E"/>
+    <w:lvl w:ilvl="0">
+      <w:start w:val="1"/>
+      <w:numFmt w:val="bullet"/>
+      <w:lvlText w:val=""/>
+      <w:lvlJc w:val="left"/>
+      <w:pPr>
+        <w:tabs>
+          <w:tab w:val="num" w:pos="720"/>
+        </w:tabs>
+        <w:ind w:left="720" w:hanging="360"/>
+      </w:pPr>
+      <w:rPr>
+        <w:rFonts w:ascii="Symbol" w:hAnsi="Symbol" w:hint="default"/>
+        <w:sz w:val="20"/>
+      </w:rPr>
+    </w:lvl>
+    <w:lvl w:ilvl="1">
+      <w:start w:val="1"/>
+      <w:numFmt w:val="bullet"/>
+      <w:lvlText w:val="o"/>
+      <w:lvlJc w:val="left"/>
+      <w:pPr>
+        <w:tabs>
+          <w:tab w:val="num" w:pos="1440"/>
+        </w:tabs>
+        <w:ind w:left="1440" w:hanging="360"/>
+      </w:pPr>
+      <w:rPr>
+        <w:rFonts w:ascii="Courier New" w:hAnsi="Courier New" w:hint="default"/>
+        <w:sz w:val="20"/>
+      </w:rPr>
+    </w:lvl>
+    <w:lvl w:ilvl="2" w:tentative="1">
+      <w:start w:val="1"/>
+      <w:numFmt w:val="bullet"/>
+      <w:lvlText w:val=""/>
+      <w:lvlJc w:val="left"/>
+      <w:pPr>
+        <w:tabs>
+          <w:tab w:val="num" w:pos="2160"/>
+        </w:tabs>
+        <w:ind w:left="2160" w:hanging="360"/>
+      </w:pPr>
+      <w:rPr>
+        <w:rFonts w:ascii="Wingdings" w:hAnsi="Wingdings" w:hint="default"/>
+        <w:sz w:val="20"/>
+      </w:rPr>
+    </w:lvl>
+    <w:lvl w:ilvl="3" w:tentative="1">
+      <w:start w:val="1"/>
+      <w:numFmt w:val="bullet"/>
+      <w:lvlText w:val=""/>
+      <w:lvlJc w:val="left"/>
+      <w:pPr>
+        <w:tabs>
+          <w:tab w:val="num" w:pos="2880"/>
+        </w:tabs>
+        <w:ind w:left="2880" w:hanging="360"/>
+      </w:pPr>
+      <w:rPr>
+        <w:rFonts w:ascii="Wingdings" w:hAnsi="Wingdings" w:hint="default"/>
+        <w:sz w:val="20"/>
+      </w:rPr>
+    </w:lvl>
+    <w:lvl w:ilvl="4" w:tentative="1">
+      <w:start w:val="1"/>
+      <w:numFmt w:val="bullet"/>
+      <w:lvlText w:val=""/>
+      <w:lvlJc w:val="left"/>
+      <w:pPr>
+        <w:tabs>
+          <w:tab w:val="num" w:pos="3600"/>
+        </w:tabs>
+        <w:ind w:left="3600" w:hanging="360"/>
+      </w:pPr>
+      <w:rPr>
+        <w:rFonts w:ascii="Wingdings" w:hAnsi="Wingdings" w:hint="default"/>
+        <w:sz w:val="20"/>
+      </w:rPr>
+    </w:lvl>
+    <w:lvl w:ilvl="5" w:tentative="1">
+      <w:start w:val="1"/>
+      <w:numFmt w:val="bullet"/>
+      <w:lvlText w:val=""/>
+      <w:lvlJc w:val="left"/>
+      <w:pPr>
+        <w:tabs>
+          <w:tab w:val="num" w:pos="4320"/>
+        </w:tabs>
+        <w:ind w:left="4320" w:hanging="360"/>
+      </w:pPr>
+      <w:rPr>
+        <w:rFonts w:ascii="Wingdings" w:hAnsi="Wingdings" w:hint="default"/>
+        <w:sz w:val="20"/>
+      </w:rPr>
+    </w:lvl>
+    <w:lvl w:ilvl="6" w:tentative="1">
+      <w:start w:val="1"/>
+      <w:numFmt w:val="bullet"/>
+      <w:lvlText w:val=""/>
+      <w:lvlJc w:val="left"/>
+      <w:pPr>
+        <w:tabs>
+          <w:tab w:val="num" w:pos="5040"/>
+        </w:tabs>
+        <w:ind w:left="5040" w:hanging="360"/>
+      </w:pPr>
+      <w:rPr>
+        <w:rFonts w:ascii="Wingdings" w:hAnsi="Wingdings" w:hint="default"/>
+        <w:sz w:val="20"/>
+      </w:rPr>
+    </w:lvl>
+    <w:lvl w:ilvl="7" w:tentative="1">
+      <w:start w:val="1"/>
+      <w:numFmt w:val="bullet"/>
+      <w:lvlText w:val=""/>
+      <w:lvlJc w:val="left"/>
+      <w:pPr>
+        <w:tabs>
+          <w:tab w:val="num" w:pos="5760"/>
+        </w:tabs>
+        <w:ind w:left="5760" w:hanging="360"/>
+      </w:pPr>
+      <w:rPr>
+        <w:rFonts w:ascii="Wingdings" w:hAnsi="Wingdings" w:hint="default"/>
+        <w:sz w:val="20"/>
+      </w:rPr>
+    </w:lvl>
+    <w:lvl w:ilvl="8" w:tentative="1">
+      <w:start w:val="1"/>
+      <w:numFmt w:val="bullet"/>
+      <w:lvlText w:val=""/>
+      <w:lvlJc w:val="left"/>
+      <w:pPr>
+        <w:tabs>
+          <w:tab w:val="num" w:pos="6480"/>
+        </w:tabs>
+        <w:ind w:left="6480" w:hanging="360"/>
+      </w:pPr>
+      <w:rPr>
+        <w:rFonts w:ascii="Wingdings" w:hAnsi="Wingdings" w:hint="default"/>
+        <w:sz w:val="20"/>
+      </w:rPr>
+    </w:lvl>
+  </w:abstractNum>
+  <w:abstractNum w:abstractNumId="38" w15:restartNumberingAfterBreak="0">
     <w:nsid w:val="3ED24E40"/>
     <w:multiLevelType w:val="multilevel"/>
     <w:tmpl w:val="47086666"/>
@@ -18567,7 +20377,7 @@
       </w:rPr>
     </w:lvl>
   </w:abstractNum>
-  <w:abstractNum w:abstractNumId="37" w15:restartNumberingAfterBreak="0">
+  <w:abstractNum w:abstractNumId="39" w15:restartNumberingAfterBreak="0">
     <w:nsid w:val="3FAE450C"/>
     <w:multiLevelType w:val="multilevel"/>
     <w:tmpl w:val="2A9E4F22"/>
@@ -18716,7 +20526,7 @@
       </w:rPr>
     </w:lvl>
   </w:abstractNum>
-  <w:abstractNum w:abstractNumId="38" w15:restartNumberingAfterBreak="0">
+  <w:abstractNum w:abstractNumId="40" w15:restartNumberingAfterBreak="0">
     <w:nsid w:val="40757741"/>
     <w:multiLevelType w:val="multilevel"/>
     <w:tmpl w:val="A1D88782"/>
@@ -18865,7 +20675,7 @@
       </w:rPr>
     </w:lvl>
   </w:abstractNum>
-  <w:abstractNum w:abstractNumId="39" w15:restartNumberingAfterBreak="0">
+  <w:abstractNum w:abstractNumId="41" w15:restartNumberingAfterBreak="0">
     <w:nsid w:val="40BD4DFE"/>
     <w:multiLevelType w:val="multilevel"/>
     <w:tmpl w:val="A1CED3AC"/>
@@ -19014,7 +20824,7 @@
       </w:rPr>
     </w:lvl>
   </w:abstractNum>
-  <w:abstractNum w:abstractNumId="40" w15:restartNumberingAfterBreak="0">
+  <w:abstractNum w:abstractNumId="42" w15:restartNumberingAfterBreak="0">
     <w:nsid w:val="422E1025"/>
     <w:multiLevelType w:val="multilevel"/>
     <w:tmpl w:val="F7900F3E"/>
@@ -19163,7 +20973,7 @@
       </w:rPr>
     </w:lvl>
   </w:abstractNum>
-  <w:abstractNum w:abstractNumId="41" w15:restartNumberingAfterBreak="0">
+  <w:abstractNum w:abstractNumId="43" w15:restartNumberingAfterBreak="0">
     <w:nsid w:val="43C17BA9"/>
     <w:multiLevelType w:val="multilevel"/>
     <w:tmpl w:val="C5E0CB36"/>
@@ -19312,7 +21122,7 @@
       </w:rPr>
     </w:lvl>
   </w:abstractNum>
-  <w:abstractNum w:abstractNumId="42" w15:restartNumberingAfterBreak="0">
+  <w:abstractNum w:abstractNumId="44" w15:restartNumberingAfterBreak="0">
     <w:nsid w:val="442D3B42"/>
     <w:multiLevelType w:val="multilevel"/>
     <w:tmpl w:val="0E30A7BC"/>
@@ -19461,7 +21271,7 @@
       </w:rPr>
     </w:lvl>
   </w:abstractNum>
-  <w:abstractNum w:abstractNumId="43" w15:restartNumberingAfterBreak="0">
+  <w:abstractNum w:abstractNumId="45" w15:restartNumberingAfterBreak="0">
     <w:nsid w:val="45C01EA1"/>
     <w:multiLevelType w:val="multilevel"/>
     <w:tmpl w:val="841C9602"/>
@@ -19610,7 +21420,7 @@
       </w:rPr>
     </w:lvl>
   </w:abstractNum>
-  <w:abstractNum w:abstractNumId="44" w15:restartNumberingAfterBreak="0">
+  <w:abstractNum w:abstractNumId="46" w15:restartNumberingAfterBreak="0">
     <w:nsid w:val="46224FB5"/>
     <w:multiLevelType w:val="multilevel"/>
     <w:tmpl w:val="27229390"/>
@@ -19723,7 +21533,7 @@
       </w:pPr>
     </w:lvl>
   </w:abstractNum>
-  <w:abstractNum w:abstractNumId="45" w15:restartNumberingAfterBreak="0">
+  <w:abstractNum w:abstractNumId="47" w15:restartNumberingAfterBreak="0">
     <w:nsid w:val="46B726E7"/>
     <w:multiLevelType w:val="multilevel"/>
     <w:tmpl w:val="4BAA1E62"/>
@@ -19872,7 +21682,156 @@
       </w:rPr>
     </w:lvl>
   </w:abstractNum>
-  <w:abstractNum w:abstractNumId="46" w15:restartNumberingAfterBreak="0">
+  <w:abstractNum w:abstractNumId="48" w15:restartNumberingAfterBreak="0">
+    <w:nsid w:val="4D185573"/>
+    <w:multiLevelType w:val="multilevel"/>
+    <w:tmpl w:val="C9F673D8"/>
+    <w:lvl w:ilvl="0">
+      <w:start w:val="1"/>
+      <w:numFmt w:val="bullet"/>
+      <w:lvlText w:val=""/>
+      <w:lvlJc w:val="left"/>
+      <w:pPr>
+        <w:tabs>
+          <w:tab w:val="num" w:pos="720"/>
+        </w:tabs>
+        <w:ind w:left="720" w:hanging="360"/>
+      </w:pPr>
+      <w:rPr>
+        <w:rFonts w:ascii="Symbol" w:hAnsi="Symbol" w:hint="default"/>
+        <w:sz w:val="20"/>
+      </w:rPr>
+    </w:lvl>
+    <w:lvl w:ilvl="1" w:tentative="1">
+      <w:start w:val="1"/>
+      <w:numFmt w:val="bullet"/>
+      <w:lvlText w:val="o"/>
+      <w:lvlJc w:val="left"/>
+      <w:pPr>
+        <w:tabs>
+          <w:tab w:val="num" w:pos="1440"/>
+        </w:tabs>
+        <w:ind w:left="1440" w:hanging="360"/>
+      </w:pPr>
+      <w:rPr>
+        <w:rFonts w:ascii="Courier New" w:hAnsi="Courier New" w:hint="default"/>
+        <w:sz w:val="20"/>
+      </w:rPr>
+    </w:lvl>
+    <w:lvl w:ilvl="2" w:tentative="1">
+      <w:start w:val="1"/>
+      <w:numFmt w:val="bullet"/>
+      <w:lvlText w:val=""/>
+      <w:lvlJc w:val="left"/>
+      <w:pPr>
+        <w:tabs>
+          <w:tab w:val="num" w:pos="2160"/>
+        </w:tabs>
+        <w:ind w:left="2160" w:hanging="360"/>
+      </w:pPr>
+      <w:rPr>
+        <w:rFonts w:ascii="Wingdings" w:hAnsi="Wingdings" w:hint="default"/>
+        <w:sz w:val="20"/>
+      </w:rPr>
+    </w:lvl>
+    <w:lvl w:ilvl="3" w:tentative="1">
+      <w:start w:val="1"/>
+      <w:numFmt w:val="bullet"/>
+      <w:lvlText w:val=""/>
+      <w:lvlJc w:val="left"/>
+      <w:pPr>
+        <w:tabs>
+          <w:tab w:val="num" w:pos="2880"/>
+        </w:tabs>
+        <w:ind w:left="2880" w:hanging="360"/>
+      </w:pPr>
+      <w:rPr>
+        <w:rFonts w:ascii="Wingdings" w:hAnsi="Wingdings" w:hint="default"/>
+        <w:sz w:val="20"/>
+      </w:rPr>
+    </w:lvl>
+    <w:lvl w:ilvl="4" w:tentative="1">
+      <w:start w:val="1"/>
+      <w:numFmt w:val="bullet"/>
+      <w:lvlText w:val=""/>
+      <w:lvlJc w:val="left"/>
+      <w:pPr>
+        <w:tabs>
+          <w:tab w:val="num" w:pos="3600"/>
+        </w:tabs>
+        <w:ind w:left="3600" w:hanging="360"/>
+      </w:pPr>
+      <w:rPr>
+        <w:rFonts w:ascii="Wingdings" w:hAnsi="Wingdings" w:hint="default"/>
+        <w:sz w:val="20"/>
+      </w:rPr>
+    </w:lvl>
+    <w:lvl w:ilvl="5" w:tentative="1">
+      <w:start w:val="1"/>
+      <w:numFmt w:val="bullet"/>
+      <w:lvlText w:val=""/>
+      <w:lvlJc w:val="left"/>
+      <w:pPr>
+        <w:tabs>
+          <w:tab w:val="num" w:pos="4320"/>
+        </w:tabs>
+        <w:ind w:left="4320" w:hanging="360"/>
+      </w:pPr>
+      <w:rPr>
+        <w:rFonts w:ascii="Wingdings" w:hAnsi="Wingdings" w:hint="default"/>
+        <w:sz w:val="20"/>
+      </w:rPr>
+    </w:lvl>
+    <w:lvl w:ilvl="6" w:tentative="1">
+      <w:start w:val="1"/>
+      <w:numFmt w:val="bullet"/>
+      <w:lvlText w:val=""/>
+      <w:lvlJc w:val="left"/>
+      <w:pPr>
+        <w:tabs>
+          <w:tab w:val="num" w:pos="5040"/>
+        </w:tabs>
+        <w:ind w:left="5040" w:hanging="360"/>
+      </w:pPr>
+      <w:rPr>
+        <w:rFonts w:ascii="Wingdings" w:hAnsi="Wingdings" w:hint="default"/>
+        <w:sz w:val="20"/>
+      </w:rPr>
+    </w:lvl>
+    <w:lvl w:ilvl="7" w:tentative="1">
+      <w:start w:val="1"/>
+      <w:numFmt w:val="bullet"/>
+      <w:lvlText w:val=""/>
+      <w:lvlJc w:val="left"/>
+      <w:pPr>
+        <w:tabs>
+          <w:tab w:val="num" w:pos="5760"/>
+        </w:tabs>
+        <w:ind w:left="5760" w:hanging="360"/>
+      </w:pPr>
+      <w:rPr>
+        <w:rFonts w:ascii="Wingdings" w:hAnsi="Wingdings" w:hint="default"/>
+        <w:sz w:val="20"/>
+      </w:rPr>
+    </w:lvl>
+    <w:lvl w:ilvl="8" w:tentative="1">
+      <w:start w:val="1"/>
+      <w:numFmt w:val="bullet"/>
+      <w:lvlText w:val=""/>
+      <w:lvlJc w:val="left"/>
+      <w:pPr>
+        <w:tabs>
+          <w:tab w:val="num" w:pos="6480"/>
+        </w:tabs>
+        <w:ind w:left="6480" w:hanging="360"/>
+      </w:pPr>
+      <w:rPr>
+        <w:rFonts w:ascii="Wingdings" w:hAnsi="Wingdings" w:hint="default"/>
+        <w:sz w:val="20"/>
+      </w:rPr>
+    </w:lvl>
+  </w:abstractNum>
+  <w:abstractNum w:abstractNumId="49" w15:restartNumberingAfterBreak="0">
     <w:nsid w:val="4FE9654F"/>
     <w:multiLevelType w:val="multilevel"/>
     <w:tmpl w:val="CDF028CA"/>
@@ -20021,7 +21980,7 @@
       </w:rPr>
     </w:lvl>
   </w:abstractNum>
-  <w:abstractNum w:abstractNumId="47" w15:restartNumberingAfterBreak="0">
+  <w:abstractNum w:abstractNumId="50" w15:restartNumberingAfterBreak="0">
     <w:nsid w:val="501D297D"/>
     <w:multiLevelType w:val="multilevel"/>
     <w:tmpl w:val="9EEC3D60"/>
@@ -20170,7 +22129,7 @@
       </w:rPr>
     </w:lvl>
   </w:abstractNum>
-  <w:abstractNum w:abstractNumId="48" w15:restartNumberingAfterBreak="0">
+  <w:abstractNum w:abstractNumId="51" w15:restartNumberingAfterBreak="0">
     <w:nsid w:val="50C26067"/>
     <w:multiLevelType w:val="multilevel"/>
     <w:tmpl w:val="2FCAB572"/>
@@ -20319,7 +22278,7 @@
       </w:rPr>
     </w:lvl>
   </w:abstractNum>
-  <w:abstractNum w:abstractNumId="49" w15:restartNumberingAfterBreak="0">
+  <w:abstractNum w:abstractNumId="52" w15:restartNumberingAfterBreak="0">
     <w:nsid w:val="50E76FF2"/>
     <w:multiLevelType w:val="multilevel"/>
     <w:tmpl w:val="F2FA168C"/>
@@ -20468,7 +22427,7 @@
       </w:rPr>
     </w:lvl>
   </w:abstractNum>
-  <w:abstractNum w:abstractNumId="50" w15:restartNumberingAfterBreak="0">
+  <w:abstractNum w:abstractNumId="53" w15:restartNumberingAfterBreak="0">
     <w:nsid w:val="5240342D"/>
     <w:multiLevelType w:val="multilevel"/>
     <w:tmpl w:val="BAD86C62"/>
@@ -20617,7 +22576,7 @@
       </w:rPr>
     </w:lvl>
   </w:abstractNum>
-  <w:abstractNum w:abstractNumId="51" w15:restartNumberingAfterBreak="0">
+  <w:abstractNum w:abstractNumId="54" w15:restartNumberingAfterBreak="0">
     <w:nsid w:val="52EC649A"/>
     <w:multiLevelType w:val="multilevel"/>
     <w:tmpl w:val="4F68CD1E"/>
@@ -20766,7 +22725,7 @@
       </w:rPr>
     </w:lvl>
   </w:abstractNum>
-  <w:abstractNum w:abstractNumId="52" w15:restartNumberingAfterBreak="0">
+  <w:abstractNum w:abstractNumId="55" w15:restartNumberingAfterBreak="0">
     <w:nsid w:val="54686D9D"/>
     <w:multiLevelType w:val="multilevel"/>
     <w:tmpl w:val="CDD61326"/>
@@ -20915,7 +22874,7 @@
       </w:rPr>
     </w:lvl>
   </w:abstractNum>
-  <w:abstractNum w:abstractNumId="53" w15:restartNumberingAfterBreak="0">
+  <w:abstractNum w:abstractNumId="56" w15:restartNumberingAfterBreak="0">
     <w:nsid w:val="55112665"/>
     <w:multiLevelType w:val="multilevel"/>
     <w:tmpl w:val="62D4BD14"/>
@@ -21064,7 +23023,7 @@
       </w:rPr>
     </w:lvl>
   </w:abstractNum>
-  <w:abstractNum w:abstractNumId="54" w15:restartNumberingAfterBreak="0">
+  <w:abstractNum w:abstractNumId="57" w15:restartNumberingAfterBreak="0">
     <w:nsid w:val="553C2297"/>
     <w:multiLevelType w:val="multilevel"/>
     <w:tmpl w:val="71286B94"/>
@@ -21213,7 +23172,7 @@
       </w:rPr>
     </w:lvl>
   </w:abstractNum>
-  <w:abstractNum w:abstractNumId="55" w15:restartNumberingAfterBreak="0">
+  <w:abstractNum w:abstractNumId="58" w15:restartNumberingAfterBreak="0">
     <w:nsid w:val="55CE7DEC"/>
     <w:multiLevelType w:val="multilevel"/>
     <w:tmpl w:val="496ABC4A"/>
@@ -21362,7 +23321,7 @@
       </w:rPr>
     </w:lvl>
   </w:abstractNum>
-  <w:abstractNum w:abstractNumId="56" w15:restartNumberingAfterBreak="0">
+  <w:abstractNum w:abstractNumId="59" w15:restartNumberingAfterBreak="0">
     <w:nsid w:val="569B5094"/>
     <w:multiLevelType w:val="multilevel"/>
     <w:tmpl w:val="21CE1EAA"/>
@@ -21511,7 +23470,7 @@
       </w:rPr>
     </w:lvl>
   </w:abstractNum>
-  <w:abstractNum w:abstractNumId="57" w15:restartNumberingAfterBreak="0">
+  <w:abstractNum w:abstractNumId="60" w15:restartNumberingAfterBreak="0">
     <w:nsid w:val="56AA0ABF"/>
     <w:multiLevelType w:val="multilevel"/>
     <w:tmpl w:val="037856A6"/>
@@ -21660,7 +23619,156 @@
       </w:rPr>
     </w:lvl>
   </w:abstractNum>
-  <w:abstractNum w:abstractNumId="58" w15:restartNumberingAfterBreak="0">
+  <w:abstractNum w:abstractNumId="61" w15:restartNumberingAfterBreak="0">
+    <w:nsid w:val="57D13672"/>
+    <w:multiLevelType w:val="multilevel"/>
+    <w:tmpl w:val="F7B6A11C"/>
+    <w:lvl w:ilvl="0">
+      <w:start w:val="1"/>
+      <w:numFmt w:val="bullet"/>
+      <w:lvlText w:val=""/>
+      <w:lvlJc w:val="left"/>
+      <w:pPr>
+        <w:tabs>
+          <w:tab w:val="num" w:pos="720"/>
+        </w:tabs>
+        <w:ind w:left="720" w:hanging="360"/>
+      </w:pPr>
+      <w:rPr>
+        <w:rFonts w:ascii="Symbol" w:hAnsi="Symbol" w:hint="default"/>
+        <w:sz w:val="20"/>
+      </w:rPr>
+    </w:lvl>
+    <w:lvl w:ilvl="1" w:tentative="1">
+      <w:start w:val="1"/>
+      <w:numFmt w:val="bullet"/>
+      <w:lvlText w:val="o"/>
+      <w:lvlJc w:val="left"/>
+      <w:pPr>
+        <w:tabs>
+          <w:tab w:val="num" w:pos="1440"/>
+        </w:tabs>
+        <w:ind w:left="1440" w:hanging="360"/>
+      </w:pPr>
+      <w:rPr>
+        <w:rFonts w:ascii="Courier New" w:hAnsi="Courier New" w:hint="default"/>
+        <w:sz w:val="20"/>
+      </w:rPr>
+    </w:lvl>
+    <w:lvl w:ilvl="2" w:tentative="1">
+      <w:start w:val="1"/>
+      <w:numFmt w:val="bullet"/>
+      <w:lvlText w:val=""/>
+      <w:lvlJc w:val="left"/>
+      <w:pPr>
+        <w:tabs>
+          <w:tab w:val="num" w:pos="2160"/>
+        </w:tabs>
+        <w:ind w:left="2160" w:hanging="360"/>
+      </w:pPr>
+      <w:rPr>
+        <w:rFonts w:ascii="Wingdings" w:hAnsi="Wingdings" w:hint="default"/>
+        <w:sz w:val="20"/>
+      </w:rPr>
+    </w:lvl>
+    <w:lvl w:ilvl="3" w:tentative="1">
+      <w:start w:val="1"/>
+      <w:numFmt w:val="bullet"/>
+      <w:lvlText w:val=""/>
+      <w:lvlJc w:val="left"/>
+      <w:pPr>
+        <w:tabs>
+          <w:tab w:val="num" w:pos="2880"/>
+        </w:tabs>
+        <w:ind w:left="2880" w:hanging="360"/>
+      </w:pPr>
+      <w:rPr>
+        <w:rFonts w:ascii="Wingdings" w:hAnsi="Wingdings" w:hint="default"/>
+        <w:sz w:val="20"/>
+      </w:rPr>
+    </w:lvl>
+    <w:lvl w:ilvl="4" w:tentative="1">
+      <w:start w:val="1"/>
+      <w:numFmt w:val="bullet"/>
+      <w:lvlText w:val=""/>
+      <w:lvlJc w:val="left"/>
+      <w:pPr>
+        <w:tabs>
+          <w:tab w:val="num" w:pos="3600"/>
+        </w:tabs>
+        <w:ind w:left="3600" w:hanging="360"/>
+      </w:pPr>
+      <w:rPr>
+        <w:rFonts w:ascii="Wingdings" w:hAnsi="Wingdings" w:hint="default"/>
+        <w:sz w:val="20"/>
+      </w:rPr>
+    </w:lvl>
+    <w:lvl w:ilvl="5" w:tentative="1">
+      <w:start w:val="1"/>
+      <w:numFmt w:val="bullet"/>
+      <w:lvlText w:val=""/>
+      <w:lvlJc w:val="left"/>
+      <w:pPr>
+        <w:tabs>
+          <w:tab w:val="num" w:pos="4320"/>
+        </w:tabs>
+        <w:ind w:left="4320" w:hanging="360"/>
+      </w:pPr>
+      <w:rPr>
+        <w:rFonts w:ascii="Wingdings" w:hAnsi="Wingdings" w:hint="default"/>
+        <w:sz w:val="20"/>
+      </w:rPr>
+    </w:lvl>
+    <w:lvl w:ilvl="6" w:tentative="1">
+      <w:start w:val="1"/>
+      <w:numFmt w:val="bullet"/>
+      <w:lvlText w:val=""/>
+      <w:lvlJc w:val="left"/>
+      <w:pPr>
+        <w:tabs>
+          <w:tab w:val="num" w:pos="5040"/>
+        </w:tabs>
+        <w:ind w:left="5040" w:hanging="360"/>
+      </w:pPr>
+      <w:rPr>
+        <w:rFonts w:ascii="Wingdings" w:hAnsi="Wingdings" w:hint="default"/>
+        <w:sz w:val="20"/>
+      </w:rPr>
+    </w:lvl>
+    <w:lvl w:ilvl="7" w:tentative="1">
+      <w:start w:val="1"/>
+      <w:numFmt w:val="bullet"/>
+      <w:lvlText w:val=""/>
+      <w:lvlJc w:val="left"/>
+      <w:pPr>
+        <w:tabs>
+          <w:tab w:val="num" w:pos="5760"/>
+        </w:tabs>
+        <w:ind w:left="5760" w:hanging="360"/>
+      </w:pPr>
+      <w:rPr>
+        <w:rFonts w:ascii="Wingdings" w:hAnsi="Wingdings" w:hint="default"/>
+        <w:sz w:val="20"/>
+      </w:rPr>
+    </w:lvl>
+    <w:lvl w:ilvl="8" w:tentative="1">
+      <w:start w:val="1"/>
+      <w:numFmt w:val="bullet"/>
+      <w:lvlText w:val=""/>
+      <w:lvlJc w:val="left"/>
+      <w:pPr>
+        <w:tabs>
+          <w:tab w:val="num" w:pos="6480"/>
+        </w:tabs>
+        <w:ind w:left="6480" w:hanging="360"/>
+      </w:pPr>
+      <w:rPr>
+        <w:rFonts w:ascii="Wingdings" w:hAnsi="Wingdings" w:hint="default"/>
+        <w:sz w:val="20"/>
+      </w:rPr>
+    </w:lvl>
+  </w:abstractNum>
+  <w:abstractNum w:abstractNumId="62" w15:restartNumberingAfterBreak="0">
     <w:nsid w:val="581F76A6"/>
     <w:multiLevelType w:val="multilevel"/>
     <w:tmpl w:val="05668F04"/>
@@ -21809,7 +23917,7 @@
       </w:rPr>
     </w:lvl>
   </w:abstractNum>
-  <w:abstractNum w:abstractNumId="59" w15:restartNumberingAfterBreak="0">
+  <w:abstractNum w:abstractNumId="63" w15:restartNumberingAfterBreak="0">
     <w:nsid w:val="59277804"/>
     <w:multiLevelType w:val="multilevel"/>
     <w:tmpl w:val="F8FA157E"/>
@@ -21958,7 +24066,7 @@
       </w:rPr>
     </w:lvl>
   </w:abstractNum>
-  <w:abstractNum w:abstractNumId="60" w15:restartNumberingAfterBreak="0">
+  <w:abstractNum w:abstractNumId="64" w15:restartNumberingAfterBreak="0">
     <w:nsid w:val="5B645EE3"/>
     <w:multiLevelType w:val="multilevel"/>
     <w:tmpl w:val="F516EAF2"/>
@@ -22107,7 +24215,7 @@
       </w:rPr>
     </w:lvl>
   </w:abstractNum>
-  <w:abstractNum w:abstractNumId="61" w15:restartNumberingAfterBreak="0">
+  <w:abstractNum w:abstractNumId="65" w15:restartNumberingAfterBreak="0">
     <w:nsid w:val="5CF86640"/>
     <w:multiLevelType w:val="multilevel"/>
     <w:tmpl w:val="F3C0A210"/>
@@ -22256,7 +24364,7 @@
       </w:rPr>
     </w:lvl>
   </w:abstractNum>
-  <w:abstractNum w:abstractNumId="62" w15:restartNumberingAfterBreak="0">
+  <w:abstractNum w:abstractNumId="66" w15:restartNumberingAfterBreak="0">
     <w:nsid w:val="5EA22696"/>
     <w:multiLevelType w:val="multilevel"/>
     <w:tmpl w:val="25B6337C"/>
@@ -22405,7 +24513,7 @@
       </w:rPr>
     </w:lvl>
   </w:abstractNum>
-  <w:abstractNum w:abstractNumId="63" w15:restartNumberingAfterBreak="0">
+  <w:abstractNum w:abstractNumId="67" w15:restartNumberingAfterBreak="0">
     <w:nsid w:val="5F103997"/>
     <w:multiLevelType w:val="multilevel"/>
     <w:tmpl w:val="0DE2D93C"/>
@@ -22554,7 +24662,7 @@
       </w:rPr>
     </w:lvl>
   </w:abstractNum>
-  <w:abstractNum w:abstractNumId="64" w15:restartNumberingAfterBreak="0">
+  <w:abstractNum w:abstractNumId="68" w15:restartNumberingAfterBreak="0">
     <w:nsid w:val="601A1CFD"/>
     <w:multiLevelType w:val="multilevel"/>
     <w:tmpl w:val="A5E83D78"/>
@@ -22703,7 +24811,7 @@
       </w:rPr>
     </w:lvl>
   </w:abstractNum>
-  <w:abstractNum w:abstractNumId="65" w15:restartNumberingAfterBreak="0">
+  <w:abstractNum w:abstractNumId="69" w15:restartNumberingAfterBreak="0">
     <w:nsid w:val="60EB5AB2"/>
     <w:multiLevelType w:val="multilevel"/>
     <w:tmpl w:val="686C9476"/>
@@ -22852,7 +24960,7 @@
       </w:rPr>
     </w:lvl>
   </w:abstractNum>
-  <w:abstractNum w:abstractNumId="66" w15:restartNumberingAfterBreak="0">
+  <w:abstractNum w:abstractNumId="70" w15:restartNumberingAfterBreak="0">
     <w:nsid w:val="610B36A1"/>
     <w:multiLevelType w:val="multilevel"/>
     <w:tmpl w:val="0AC22BA8"/>
@@ -23001,7 +25109,7 @@
       </w:rPr>
     </w:lvl>
   </w:abstractNum>
-  <w:abstractNum w:abstractNumId="67" w15:restartNumberingAfterBreak="0">
+  <w:abstractNum w:abstractNumId="71" w15:restartNumberingAfterBreak="0">
     <w:nsid w:val="640B48EE"/>
     <w:multiLevelType w:val="multilevel"/>
     <w:tmpl w:val="3070C6BE"/>
@@ -23150,7 +25258,7 @@
       </w:rPr>
     </w:lvl>
   </w:abstractNum>
-  <w:abstractNum w:abstractNumId="68" w15:restartNumberingAfterBreak="0">
+  <w:abstractNum w:abstractNumId="72" w15:restartNumberingAfterBreak="0">
     <w:nsid w:val="64F30829"/>
     <w:multiLevelType w:val="multilevel"/>
     <w:tmpl w:val="56546B4A"/>
@@ -23299,7 +25407,7 @@
       </w:rPr>
     </w:lvl>
   </w:abstractNum>
-  <w:abstractNum w:abstractNumId="69" w15:restartNumberingAfterBreak="0">
+  <w:abstractNum w:abstractNumId="73" w15:restartNumberingAfterBreak="0">
     <w:nsid w:val="679D43F2"/>
     <w:multiLevelType w:val="multilevel"/>
     <w:tmpl w:val="9FD40FFC"/>
@@ -23448,7 +25556,7 @@
       </w:rPr>
     </w:lvl>
   </w:abstractNum>
-  <w:abstractNum w:abstractNumId="70" w15:restartNumberingAfterBreak="0">
+  <w:abstractNum w:abstractNumId="74" w15:restartNumberingAfterBreak="0">
     <w:nsid w:val="69F63EA5"/>
     <w:multiLevelType w:val="multilevel"/>
     <w:tmpl w:val="068A1AA4"/>
@@ -23597,7 +25705,7 @@
       </w:rPr>
     </w:lvl>
   </w:abstractNum>
-  <w:abstractNum w:abstractNumId="71" w15:restartNumberingAfterBreak="0">
+  <w:abstractNum w:abstractNumId="75" w15:restartNumberingAfterBreak="0">
     <w:nsid w:val="6A284DF7"/>
     <w:multiLevelType w:val="multilevel"/>
     <w:tmpl w:val="604CB38C"/>
@@ -23746,7 +25854,7 @@
       </w:rPr>
     </w:lvl>
   </w:abstractNum>
-  <w:abstractNum w:abstractNumId="72" w15:restartNumberingAfterBreak="0">
+  <w:abstractNum w:abstractNumId="76" w15:restartNumberingAfterBreak="0">
     <w:nsid w:val="6B9D4038"/>
     <w:multiLevelType w:val="multilevel"/>
     <w:tmpl w:val="ECB449D0"/>
@@ -23895,7 +26003,7 @@
       </w:rPr>
     </w:lvl>
   </w:abstractNum>
-  <w:abstractNum w:abstractNumId="73" w15:restartNumberingAfterBreak="0">
+  <w:abstractNum w:abstractNumId="77" w15:restartNumberingAfterBreak="0">
     <w:nsid w:val="6DE96132"/>
     <w:multiLevelType w:val="multilevel"/>
     <w:tmpl w:val="28F4A294"/>
@@ -24044,7 +26152,156 @@
       </w:rPr>
     </w:lvl>
   </w:abstractNum>
-  <w:abstractNum w:abstractNumId="74" w15:restartNumberingAfterBreak="0">
+  <w:abstractNum w:abstractNumId="78" w15:restartNumberingAfterBreak="0">
+    <w:nsid w:val="6E504BCE"/>
+    <w:multiLevelType w:val="multilevel"/>
+    <w:tmpl w:val="BB1EFF94"/>
+    <w:lvl w:ilvl="0">
+      <w:start w:val="1"/>
+      <w:numFmt w:val="bullet"/>
+      <w:lvlText w:val=""/>
+      <w:lvlJc w:val="left"/>
+      <w:pPr>
+        <w:tabs>
+          <w:tab w:val="num" w:pos="720"/>
+        </w:tabs>
+        <w:ind w:left="720" w:hanging="360"/>
+      </w:pPr>
+      <w:rPr>
+        <w:rFonts w:ascii="Symbol" w:hAnsi="Symbol" w:hint="default"/>
+        <w:sz w:val="20"/>
+      </w:rPr>
+    </w:lvl>
+    <w:lvl w:ilvl="1">
+      <w:start w:val="1"/>
+      <w:numFmt w:val="bullet"/>
+      <w:lvlText w:val="o"/>
+      <w:lvlJc w:val="left"/>
+      <w:pPr>
+        <w:tabs>
+          <w:tab w:val="num" w:pos="1440"/>
+        </w:tabs>
+        <w:ind w:left="1440" w:hanging="360"/>
+      </w:pPr>
+      <w:rPr>
+        <w:rFonts w:ascii="Courier New" w:hAnsi="Courier New" w:hint="default"/>
+        <w:sz w:val="20"/>
+      </w:rPr>
+    </w:lvl>
+    <w:lvl w:ilvl="2" w:tentative="1">
+      <w:start w:val="1"/>
+      <w:numFmt w:val="bullet"/>
+      <w:lvlText w:val=""/>
+      <w:lvlJc w:val="left"/>
+      <w:pPr>
+        <w:tabs>
+          <w:tab w:val="num" w:pos="2160"/>
+        </w:tabs>
+        <w:ind w:left="2160" w:hanging="360"/>
+      </w:pPr>
+      <w:rPr>
+        <w:rFonts w:ascii="Wingdings" w:hAnsi="Wingdings" w:hint="default"/>
+        <w:sz w:val="20"/>
+      </w:rPr>
+    </w:lvl>
+    <w:lvl w:ilvl="3" w:tentative="1">
+      <w:start w:val="1"/>
+      <w:numFmt w:val="bullet"/>
+      <w:lvlText w:val=""/>
+      <w:lvlJc w:val="left"/>
+      <w:pPr>
+        <w:tabs>
+          <w:tab w:val="num" w:pos="2880"/>
+        </w:tabs>
+        <w:ind w:left="2880" w:hanging="360"/>
+      </w:pPr>
+      <w:rPr>
+        <w:rFonts w:ascii="Wingdings" w:hAnsi="Wingdings" w:hint="default"/>
+        <w:sz w:val="20"/>
+      </w:rPr>
+    </w:lvl>
+    <w:lvl w:ilvl="4" w:tentative="1">
+      <w:start w:val="1"/>
+      <w:numFmt w:val="bullet"/>
+      <w:lvlText w:val=""/>
+      <w:lvlJc w:val="left"/>
+      <w:pPr>
+        <w:tabs>
+          <w:tab w:val="num" w:pos="3600"/>
+        </w:tabs>
+        <w:ind w:left="3600" w:hanging="360"/>
+      </w:pPr>
+      <w:rPr>
+        <w:rFonts w:ascii="Wingdings" w:hAnsi="Wingdings" w:hint="default"/>
+        <w:sz w:val="20"/>
+      </w:rPr>
+    </w:lvl>
+    <w:lvl w:ilvl="5" w:tentative="1">
+      <w:start w:val="1"/>
+      <w:numFmt w:val="bullet"/>
+      <w:lvlText w:val=""/>
+      <w:lvlJc w:val="left"/>
+      <w:pPr>
+        <w:tabs>
+          <w:tab w:val="num" w:pos="4320"/>
+        </w:tabs>
+        <w:ind w:left="4320" w:hanging="360"/>
+      </w:pPr>
+      <w:rPr>
+        <w:rFonts w:ascii="Wingdings" w:hAnsi="Wingdings" w:hint="default"/>
+        <w:sz w:val="20"/>
+      </w:rPr>
+    </w:lvl>
+    <w:lvl w:ilvl="6" w:tentative="1">
+      <w:start w:val="1"/>
+      <w:numFmt w:val="bullet"/>
+      <w:lvlText w:val=""/>
+      <w:lvlJc w:val="left"/>
+      <w:pPr>
+        <w:tabs>
+          <w:tab w:val="num" w:pos="5040"/>
+        </w:tabs>
+        <w:ind w:left="5040" w:hanging="360"/>
+      </w:pPr>
+      <w:rPr>
+        <w:rFonts w:ascii="Wingdings" w:hAnsi="Wingdings" w:hint="default"/>
+        <w:sz w:val="20"/>
+      </w:rPr>
+    </w:lvl>
+    <w:lvl w:ilvl="7" w:tentative="1">
+      <w:start w:val="1"/>
+      <w:numFmt w:val="bullet"/>
+      <w:lvlText w:val=""/>
+      <w:lvlJc w:val="left"/>
+      <w:pPr>
+        <w:tabs>
+          <w:tab w:val="num" w:pos="5760"/>
+        </w:tabs>
+        <w:ind w:left="5760" w:hanging="360"/>
+      </w:pPr>
+      <w:rPr>
+        <w:rFonts w:ascii="Wingdings" w:hAnsi="Wingdings" w:hint="default"/>
+        <w:sz w:val="20"/>
+      </w:rPr>
+    </w:lvl>
+    <w:lvl w:ilvl="8" w:tentative="1">
+      <w:start w:val="1"/>
+      <w:numFmt w:val="bullet"/>
+      <w:lvlText w:val=""/>
+      <w:lvlJc w:val="left"/>
+      <w:pPr>
+        <w:tabs>
+          <w:tab w:val="num" w:pos="6480"/>
+        </w:tabs>
+        <w:ind w:left="6480" w:hanging="360"/>
+      </w:pPr>
+      <w:rPr>
+        <w:rFonts w:ascii="Wingdings" w:hAnsi="Wingdings" w:hint="default"/>
+        <w:sz w:val="20"/>
+      </w:rPr>
+    </w:lvl>
+  </w:abstractNum>
+  <w:abstractNum w:abstractNumId="79" w15:restartNumberingAfterBreak="0">
     <w:nsid w:val="70E24F25"/>
     <w:multiLevelType w:val="multilevel"/>
     <w:tmpl w:val="F83A4DCE"/>
@@ -24193,7 +26450,7 @@
       </w:rPr>
     </w:lvl>
   </w:abstractNum>
-  <w:abstractNum w:abstractNumId="75" w15:restartNumberingAfterBreak="0">
+  <w:abstractNum w:abstractNumId="80" w15:restartNumberingAfterBreak="0">
     <w:nsid w:val="741A6038"/>
     <w:multiLevelType w:val="multilevel"/>
     <w:tmpl w:val="158E652E"/>
@@ -24342,7 +26599,7 @@
       </w:rPr>
     </w:lvl>
   </w:abstractNum>
-  <w:abstractNum w:abstractNumId="76" w15:restartNumberingAfterBreak="0">
+  <w:abstractNum w:abstractNumId="81" w15:restartNumberingAfterBreak="0">
     <w:nsid w:val="75DB2344"/>
     <w:multiLevelType w:val="multilevel"/>
     <w:tmpl w:val="41B881B0"/>
@@ -24491,7 +26748,7 @@
       </w:rPr>
     </w:lvl>
   </w:abstractNum>
-  <w:abstractNum w:abstractNumId="77" w15:restartNumberingAfterBreak="0">
+  <w:abstractNum w:abstractNumId="82" w15:restartNumberingAfterBreak="0">
     <w:nsid w:val="75F63189"/>
     <w:multiLevelType w:val="multilevel"/>
     <w:tmpl w:val="1A24222E"/>
@@ -24640,7 +26897,7 @@
       </w:rPr>
     </w:lvl>
   </w:abstractNum>
-  <w:abstractNum w:abstractNumId="78" w15:restartNumberingAfterBreak="0">
+  <w:abstractNum w:abstractNumId="83" w15:restartNumberingAfterBreak="0">
     <w:nsid w:val="7982313C"/>
     <w:multiLevelType w:val="multilevel"/>
     <w:tmpl w:val="1F148E4E"/>
@@ -24789,7 +27046,7 @@
       </w:rPr>
     </w:lvl>
   </w:abstractNum>
-  <w:abstractNum w:abstractNumId="79" w15:restartNumberingAfterBreak="0">
+  <w:abstractNum w:abstractNumId="84" w15:restartNumberingAfterBreak="0">
     <w:nsid w:val="7B204EA2"/>
     <w:multiLevelType w:val="multilevel"/>
     <w:tmpl w:val="CD6A195E"/>
@@ -24902,7 +27159,7 @@
       </w:pPr>
     </w:lvl>
   </w:abstractNum>
-  <w:abstractNum w:abstractNumId="80" w15:restartNumberingAfterBreak="0">
+  <w:abstractNum w:abstractNumId="85" w15:restartNumberingAfterBreak="0">
     <w:nsid w:val="7B263660"/>
     <w:multiLevelType w:val="multilevel"/>
     <w:tmpl w:val="877E9104"/>
@@ -25051,7 +27308,7 @@
       </w:rPr>
     </w:lvl>
   </w:abstractNum>
-  <w:abstractNum w:abstractNumId="81" w15:restartNumberingAfterBreak="0">
+  <w:abstractNum w:abstractNumId="86" w15:restartNumberingAfterBreak="0">
     <w:nsid w:val="7C2B4EE6"/>
     <w:multiLevelType w:val="multilevel"/>
     <w:tmpl w:val="35B81A18"/>
@@ -25200,7 +27457,7 @@
       </w:rPr>
     </w:lvl>
   </w:abstractNum>
-  <w:abstractNum w:abstractNumId="82" w15:restartNumberingAfterBreak="0">
+  <w:abstractNum w:abstractNumId="87" w15:restartNumberingAfterBreak="0">
     <w:nsid w:val="7E887223"/>
     <w:multiLevelType w:val="multilevel"/>
     <w:tmpl w:val="DD768896"/>
@@ -25349,7 +27606,7 @@
       </w:rPr>
     </w:lvl>
   </w:abstractNum>
-  <w:abstractNum w:abstractNumId="83" w15:restartNumberingAfterBreak="0">
+  <w:abstractNum w:abstractNumId="88" w15:restartNumberingAfterBreak="0">
     <w:nsid w:val="7FB94191"/>
     <w:multiLevelType w:val="multilevel"/>
     <w:tmpl w:val="27BA5E70"/>
@@ -25498,7 +27755,7 @@
       </w:rPr>
     </w:lvl>
   </w:abstractNum>
-  <w:abstractNum w:abstractNumId="84" w15:restartNumberingAfterBreak="0">
+  <w:abstractNum w:abstractNumId="89" w15:restartNumberingAfterBreak="0">
     <w:nsid w:val="7FC20175"/>
     <w:multiLevelType w:val="multilevel"/>
     <w:tmpl w:val="2DDA8A06"/>
@@ -25648,259 +27905,274 @@
     </w:lvl>
   </w:abstractNum>
   <w:num w:numId="1" w16cid:durableId="986200867">
-    <w:abstractNumId w:val="71"/>
+    <w:abstractNumId w:val="75"/>
   </w:num>
   <w:num w:numId="2" w16cid:durableId="1764765245">
-    <w:abstractNumId w:val="76"/>
+    <w:abstractNumId w:val="81"/>
   </w:num>
   <w:num w:numId="3" w16cid:durableId="805316087">
-    <w:abstractNumId w:val="26"/>
+    <w:abstractNumId w:val="27"/>
   </w:num>
   <w:num w:numId="4" w16cid:durableId="744425011">
-    <w:abstractNumId w:val="37"/>
+    <w:abstractNumId w:val="39"/>
   </w:num>
   <w:num w:numId="5" w16cid:durableId="416749059">
     <w:abstractNumId w:val="9"/>
   </w:num>
   <w:num w:numId="6" w16cid:durableId="1770538707">
-    <w:abstractNumId w:val="16"/>
+    <w:abstractNumId w:val="17"/>
   </w:num>
   <w:num w:numId="7" w16cid:durableId="2053188612">
-    <w:abstractNumId w:val="52"/>
+    <w:abstractNumId w:val="55"/>
   </w:num>
   <w:num w:numId="8" w16cid:durableId="1486504969">
-    <w:abstractNumId w:val="36"/>
+    <w:abstractNumId w:val="38"/>
   </w:num>
   <w:num w:numId="9" w16cid:durableId="407121740">
-    <w:abstractNumId w:val="72"/>
+    <w:abstractNumId w:val="76"/>
   </w:num>
   <w:num w:numId="10" w16cid:durableId="1269583195">
-    <w:abstractNumId w:val="44"/>
+    <w:abstractNumId w:val="46"/>
   </w:num>
   <w:num w:numId="11" w16cid:durableId="872889544">
-    <w:abstractNumId w:val="54"/>
+    <w:abstractNumId w:val="57"/>
   </w:num>
   <w:num w:numId="12" w16cid:durableId="1373728241">
     <w:abstractNumId w:val="5"/>
   </w:num>
   <w:num w:numId="13" w16cid:durableId="933588667">
-    <w:abstractNumId w:val="79"/>
+    <w:abstractNumId w:val="84"/>
   </w:num>
   <w:num w:numId="14" w16cid:durableId="1039476029">
-    <w:abstractNumId w:val="32"/>
+    <w:abstractNumId w:val="33"/>
   </w:num>
   <w:num w:numId="15" w16cid:durableId="202984949">
-    <w:abstractNumId w:val="46"/>
+    <w:abstractNumId w:val="49"/>
   </w:num>
   <w:num w:numId="16" w16cid:durableId="2110654850">
-    <w:abstractNumId w:val="75"/>
+    <w:abstractNumId w:val="80"/>
   </w:num>
   <w:num w:numId="17" w16cid:durableId="1540586546">
+    <w:abstractNumId w:val="77"/>
+  </w:num>
+  <w:num w:numId="18" w16cid:durableId="981735983">
     <w:abstractNumId w:val="73"/>
   </w:num>
-  <w:num w:numId="18" w16cid:durableId="981735983">
-    <w:abstractNumId w:val="69"/>
-  </w:num>
   <w:num w:numId="19" w16cid:durableId="1483498996">
-    <w:abstractNumId w:val="31"/>
+    <w:abstractNumId w:val="32"/>
   </w:num>
   <w:num w:numId="20" w16cid:durableId="197353013">
     <w:abstractNumId w:val="6"/>
   </w:num>
   <w:num w:numId="21" w16cid:durableId="675693497">
-    <w:abstractNumId w:val="48"/>
+    <w:abstractNumId w:val="51"/>
   </w:num>
   <w:num w:numId="22" w16cid:durableId="2064332618">
-    <w:abstractNumId w:val="39"/>
+    <w:abstractNumId w:val="41"/>
   </w:num>
   <w:num w:numId="23" w16cid:durableId="894392629">
-    <w:abstractNumId w:val="43"/>
+    <w:abstractNumId w:val="45"/>
   </w:num>
   <w:num w:numId="24" w16cid:durableId="580219589">
-    <w:abstractNumId w:val="53"/>
+    <w:abstractNumId w:val="56"/>
   </w:num>
   <w:num w:numId="25" w16cid:durableId="1384326490">
-    <w:abstractNumId w:val="23"/>
+    <w:abstractNumId w:val="24"/>
   </w:num>
   <w:num w:numId="26" w16cid:durableId="2080399568">
-    <w:abstractNumId w:val="17"/>
+    <w:abstractNumId w:val="18"/>
   </w:num>
   <w:num w:numId="27" w16cid:durableId="1349911717">
-    <w:abstractNumId w:val="62"/>
+    <w:abstractNumId w:val="66"/>
   </w:num>
   <w:num w:numId="28" w16cid:durableId="1934899494">
-    <w:abstractNumId w:val="60"/>
+    <w:abstractNumId w:val="64"/>
   </w:num>
   <w:num w:numId="29" w16cid:durableId="1188253112">
-    <w:abstractNumId w:val="22"/>
+    <w:abstractNumId w:val="23"/>
   </w:num>
   <w:num w:numId="30" w16cid:durableId="1826165843">
     <w:abstractNumId w:val="11"/>
   </w:num>
   <w:num w:numId="31" w16cid:durableId="1229262308">
-    <w:abstractNumId w:val="77"/>
+    <w:abstractNumId w:val="82"/>
   </w:num>
   <w:num w:numId="32" w16cid:durableId="132722175">
-    <w:abstractNumId w:val="66"/>
+    <w:abstractNumId w:val="70"/>
   </w:num>
   <w:num w:numId="33" w16cid:durableId="202061760">
-    <w:abstractNumId w:val="47"/>
+    <w:abstractNumId w:val="50"/>
   </w:num>
   <w:num w:numId="34" w16cid:durableId="1455443411">
     <w:abstractNumId w:val="8"/>
   </w:num>
   <w:num w:numId="35" w16cid:durableId="1222402412">
-    <w:abstractNumId w:val="51"/>
+    <w:abstractNumId w:val="54"/>
   </w:num>
   <w:num w:numId="36" w16cid:durableId="1920946888">
-    <w:abstractNumId w:val="45"/>
+    <w:abstractNumId w:val="47"/>
   </w:num>
   <w:num w:numId="37" w16cid:durableId="2086493948">
     <w:abstractNumId w:val="2"/>
   </w:num>
   <w:num w:numId="38" w16cid:durableId="1775860849">
-    <w:abstractNumId w:val="19"/>
+    <w:abstractNumId w:val="20"/>
   </w:num>
   <w:num w:numId="39" w16cid:durableId="1101877658">
-    <w:abstractNumId w:val="64"/>
+    <w:abstractNumId w:val="68"/>
   </w:num>
   <w:num w:numId="40" w16cid:durableId="1165903447">
-    <w:abstractNumId w:val="28"/>
+    <w:abstractNumId w:val="29"/>
   </w:num>
   <w:num w:numId="41" w16cid:durableId="890269376">
-    <w:abstractNumId w:val="24"/>
+    <w:abstractNumId w:val="25"/>
   </w:num>
   <w:num w:numId="42" w16cid:durableId="330909494">
     <w:abstractNumId w:val="1"/>
   </w:num>
   <w:num w:numId="43" w16cid:durableId="781192754">
-    <w:abstractNumId w:val="70"/>
+    <w:abstractNumId w:val="74"/>
   </w:num>
   <w:num w:numId="44" w16cid:durableId="1357921512">
-    <w:abstractNumId w:val="35"/>
+    <w:abstractNumId w:val="36"/>
   </w:num>
   <w:num w:numId="45" w16cid:durableId="1810247231">
-    <w:abstractNumId w:val="61"/>
+    <w:abstractNumId w:val="65"/>
   </w:num>
   <w:num w:numId="46" w16cid:durableId="185753641">
-    <w:abstractNumId w:val="67"/>
+    <w:abstractNumId w:val="71"/>
   </w:num>
   <w:num w:numId="47" w16cid:durableId="629435920">
     <w:abstractNumId w:val="3"/>
   </w:num>
   <w:num w:numId="48" w16cid:durableId="1930309208">
-    <w:abstractNumId w:val="27"/>
+    <w:abstractNumId w:val="28"/>
   </w:num>
   <w:num w:numId="49" w16cid:durableId="818615740">
-    <w:abstractNumId w:val="50"/>
+    <w:abstractNumId w:val="53"/>
   </w:num>
   <w:num w:numId="50" w16cid:durableId="509872800">
-    <w:abstractNumId w:val="29"/>
+    <w:abstractNumId w:val="30"/>
   </w:num>
   <w:num w:numId="51" w16cid:durableId="1423798947">
-    <w:abstractNumId w:val="80"/>
+    <w:abstractNumId w:val="85"/>
   </w:num>
   <w:num w:numId="52" w16cid:durableId="379017916">
-    <w:abstractNumId w:val="58"/>
+    <w:abstractNumId w:val="62"/>
   </w:num>
   <w:num w:numId="53" w16cid:durableId="1191382959">
-    <w:abstractNumId w:val="21"/>
+    <w:abstractNumId w:val="22"/>
   </w:num>
   <w:num w:numId="54" w16cid:durableId="750584224">
-    <w:abstractNumId w:val="68"/>
+    <w:abstractNumId w:val="72"/>
   </w:num>
   <w:num w:numId="55" w16cid:durableId="1572351872">
-    <w:abstractNumId w:val="78"/>
+    <w:abstractNumId w:val="83"/>
   </w:num>
   <w:num w:numId="56" w16cid:durableId="644360313">
-    <w:abstractNumId w:val="42"/>
+    <w:abstractNumId w:val="44"/>
   </w:num>
   <w:num w:numId="57" w16cid:durableId="1107431023">
-    <w:abstractNumId w:val="57"/>
+    <w:abstractNumId w:val="60"/>
   </w:num>
   <w:num w:numId="58" w16cid:durableId="2069306028">
-    <w:abstractNumId w:val="65"/>
+    <w:abstractNumId w:val="69"/>
   </w:num>
   <w:num w:numId="59" w16cid:durableId="1355377812">
     <w:abstractNumId w:val="0"/>
   </w:num>
   <w:num w:numId="60" w16cid:durableId="127358459">
-    <w:abstractNumId w:val="18"/>
+    <w:abstractNumId w:val="19"/>
   </w:num>
   <w:num w:numId="61" w16cid:durableId="1984657871">
-    <w:abstractNumId w:val="59"/>
+    <w:abstractNumId w:val="63"/>
   </w:num>
   <w:num w:numId="62" w16cid:durableId="879364797">
-    <w:abstractNumId w:val="41"/>
+    <w:abstractNumId w:val="43"/>
   </w:num>
   <w:num w:numId="63" w16cid:durableId="957370138">
     <w:abstractNumId w:val="14"/>
   </w:num>
   <w:num w:numId="64" w16cid:durableId="1956331351">
-    <w:abstractNumId w:val="55"/>
+    <w:abstractNumId w:val="58"/>
   </w:num>
   <w:num w:numId="65" w16cid:durableId="334113878">
-    <w:abstractNumId w:val="20"/>
+    <w:abstractNumId w:val="21"/>
   </w:num>
   <w:num w:numId="66" w16cid:durableId="436799884">
     <w:abstractNumId w:val="13"/>
   </w:num>
   <w:num w:numId="67" w16cid:durableId="719860619">
-    <w:abstractNumId w:val="63"/>
+    <w:abstractNumId w:val="67"/>
   </w:num>
   <w:num w:numId="68" w16cid:durableId="2106607825">
-    <w:abstractNumId w:val="15"/>
+    <w:abstractNumId w:val="16"/>
   </w:num>
   <w:num w:numId="69" w16cid:durableId="549152384">
-    <w:abstractNumId w:val="40"/>
+    <w:abstractNumId w:val="42"/>
   </w:num>
   <w:num w:numId="70" w16cid:durableId="662246265">
-    <w:abstractNumId w:val="74"/>
+    <w:abstractNumId w:val="79"/>
   </w:num>
   <w:num w:numId="71" w16cid:durableId="1687710831">
-    <w:abstractNumId w:val="34"/>
+    <w:abstractNumId w:val="35"/>
   </w:num>
   <w:num w:numId="72" w16cid:durableId="1879513620">
-    <w:abstractNumId w:val="25"/>
+    <w:abstractNumId w:val="26"/>
   </w:num>
   <w:num w:numId="73" w16cid:durableId="595405994">
     <w:abstractNumId w:val="12"/>
   </w:num>
   <w:num w:numId="74" w16cid:durableId="10186205">
-    <w:abstractNumId w:val="33"/>
+    <w:abstractNumId w:val="34"/>
   </w:num>
   <w:num w:numId="75" w16cid:durableId="1033533888">
-    <w:abstractNumId w:val="84"/>
+    <w:abstractNumId w:val="89"/>
   </w:num>
   <w:num w:numId="76" w16cid:durableId="1198398087">
     <w:abstractNumId w:val="10"/>
   </w:num>
   <w:num w:numId="77" w16cid:durableId="807474628">
-    <w:abstractNumId w:val="49"/>
+    <w:abstractNumId w:val="52"/>
   </w:num>
   <w:num w:numId="78" w16cid:durableId="12466129">
-    <w:abstractNumId w:val="38"/>
+    <w:abstractNumId w:val="40"/>
   </w:num>
   <w:num w:numId="79" w16cid:durableId="1161235688">
-    <w:abstractNumId w:val="83"/>
+    <w:abstractNumId w:val="88"/>
   </w:num>
   <w:num w:numId="80" w16cid:durableId="628585489">
     <w:abstractNumId w:val="7"/>
   </w:num>
   <w:num w:numId="81" w16cid:durableId="754673402">
-    <w:abstractNumId w:val="82"/>
+    <w:abstractNumId w:val="87"/>
   </w:num>
   <w:num w:numId="82" w16cid:durableId="1569723712">
-    <w:abstractNumId w:val="56"/>
+    <w:abstractNumId w:val="59"/>
   </w:num>
   <w:num w:numId="83" w16cid:durableId="749546576">
-    <w:abstractNumId w:val="81"/>
+    <w:abstractNumId w:val="86"/>
   </w:num>
   <w:num w:numId="84" w16cid:durableId="955019669">
-    <w:abstractNumId w:val="30"/>
+    <w:abstractNumId w:val="31"/>
   </w:num>
   <w:num w:numId="85" w16cid:durableId="1636063428">
     <w:abstractNumId w:val="4"/>
+  </w:num>
+  <w:num w:numId="86" w16cid:durableId="445198031">
+    <w:abstractNumId w:val="61"/>
+  </w:num>
+  <w:num w:numId="87" w16cid:durableId="1285886134">
+    <w:abstractNumId w:val="78"/>
+  </w:num>
+  <w:num w:numId="88" w16cid:durableId="949623410">
+    <w:abstractNumId w:val="37"/>
+  </w:num>
+  <w:num w:numId="89" w16cid:durableId="1132552153">
+    <w:abstractNumId w:val="15"/>
+  </w:num>
+  <w:num w:numId="90" w16cid:durableId="1429277793">
+    <w:abstractNumId w:val="48"/>
   </w:num>
 </w:numbering>
 </file>

</xml_diff>